<commit_message>
Correção na comparação entre variáveis
Correção na comparação entre variáveis , sendo trocada por uma String.
</commit_message>
<xml_diff>
--- a/Testes/YanAlexandreRM77740.docx
+++ b/Testes/YanAlexandreRM77740.docx
@@ -1695,6 +1695,9 @@
       <w:r>
         <w:t xml:space="preserve"> </w:t>
       </w:r>
+      <w:r>
+        <w:t xml:space="preserve"> 1</w:t>
+      </w:r>
     </w:p>
     <w:p/>
     <w:p>
@@ -2399,11 +2402,13 @@
       <w:r>
         <w:rPr>
           <w:rFonts w:ascii="Consolas" w:hAnsi="Consolas" w:cs="Consolas"/>
-          <w:color w:val="000000"/>
-          <w:sz w:val="20"/>
-          <w:szCs w:val="20"/>
-        </w:rPr>
-        <w:t>String</w:t>
+          <w:b/>
+          <w:bCs/>
+          <w:color w:val="7F0055"/>
+          <w:sz w:val="20"/>
+          <w:szCs w:val="20"/>
+        </w:rPr>
+        <w:t>int</w:t>
       </w:r>
       <w:proofErr w:type="spellEnd"/>
       <w:r>
@@ -2433,78 +2438,83 @@
           <w:sz w:val="20"/>
           <w:szCs w:val="20"/>
         </w:rPr>
+        <w:t xml:space="preserve"> = 15;</w:t>
+      </w:r>
+    </w:p>
+    <w:p>
+      <w:pPr>
+        <w:autoSpaceDE w:val="0"/>
+        <w:autoSpaceDN w:val="0"/>
+        <w:adjustRightInd w:val="0"/>
+        <w:spacing w:after="0" w:line="240" w:lineRule="auto"/>
+        <w:rPr>
+          <w:rFonts w:ascii="Consolas" w:hAnsi="Consolas" w:cs="Consolas"/>
+          <w:sz w:val="20"/>
+          <w:szCs w:val="20"/>
+        </w:rPr>
+      </w:pPr>
+      <w:r>
+        <w:rPr>
+          <w:rFonts w:ascii="Consolas" w:hAnsi="Consolas" w:cs="Consolas"/>
+          <w:color w:val="000000"/>
+          <w:sz w:val="20"/>
+          <w:szCs w:val="20"/>
+        </w:rPr>
+        <w:tab/>
+      </w:r>
+      <w:r>
+        <w:rPr>
+          <w:rFonts w:ascii="Consolas" w:hAnsi="Consolas" w:cs="Consolas"/>
+          <w:color w:val="000000"/>
+          <w:sz w:val="20"/>
+          <w:szCs w:val="20"/>
+        </w:rPr>
+        <w:tab/>
+      </w:r>
+      <w:proofErr w:type="spellStart"/>
+      <w:r>
+        <w:rPr>
+          <w:rFonts w:ascii="Consolas" w:hAnsi="Consolas" w:cs="Consolas"/>
+          <w:b/>
+          <w:bCs/>
+          <w:color w:val="7F0055"/>
+          <w:sz w:val="20"/>
+          <w:szCs w:val="20"/>
+        </w:rPr>
+        <w:t>int</w:t>
+      </w:r>
+      <w:proofErr w:type="spellEnd"/>
+      <w:r>
+        <w:rPr>
+          <w:rFonts w:ascii="Consolas" w:hAnsi="Consolas" w:cs="Consolas"/>
+          <w:color w:val="000000"/>
+          <w:sz w:val="20"/>
+          <w:szCs w:val="20"/>
+        </w:rPr>
+        <w:t xml:space="preserve"> </w:t>
+      </w:r>
+      <w:proofErr w:type="spellStart"/>
+      <w:r>
+        <w:rPr>
+          <w:rFonts w:ascii="Consolas" w:hAnsi="Consolas" w:cs="Consolas"/>
+          <w:color w:val="6A3E3E"/>
+          <w:sz w:val="20"/>
+          <w:szCs w:val="20"/>
+        </w:rPr>
+        <w:t>respostaReal</w:t>
+      </w:r>
+      <w:proofErr w:type="spellEnd"/>
+      <w:r>
+        <w:rPr>
+          <w:rFonts w:ascii="Consolas" w:hAnsi="Consolas" w:cs="Consolas"/>
+          <w:color w:val="000000"/>
+          <w:sz w:val="20"/>
+          <w:szCs w:val="20"/>
+        </w:rPr>
         <w:t xml:space="preserve"> = </w:t>
       </w:r>
-      <w:r>
-        <w:rPr>
-          <w:rFonts w:ascii="Consolas" w:hAnsi="Consolas" w:cs="Consolas"/>
-          <w:color w:val="2A00FF"/>
-          <w:sz w:val="20"/>
-          <w:szCs w:val="20"/>
-        </w:rPr>
-        <w:t>"Culpado"</w:t>
-      </w:r>
-      <w:r>
-        <w:rPr>
-          <w:rFonts w:ascii="Consolas" w:hAnsi="Consolas" w:cs="Consolas"/>
-          <w:color w:val="000000"/>
-          <w:sz w:val="20"/>
-          <w:szCs w:val="20"/>
-        </w:rPr>
-        <w:t>;</w:t>
-      </w:r>
-    </w:p>
-    <w:p>
-      <w:pPr>
-        <w:autoSpaceDE w:val="0"/>
-        <w:autoSpaceDN w:val="0"/>
-        <w:adjustRightInd w:val="0"/>
-        <w:spacing w:after="0" w:line="240" w:lineRule="auto"/>
-        <w:rPr>
-          <w:rFonts w:ascii="Consolas" w:hAnsi="Consolas" w:cs="Consolas"/>
-          <w:sz w:val="20"/>
-          <w:szCs w:val="20"/>
-        </w:rPr>
-      </w:pPr>
-      <w:r>
-        <w:rPr>
-          <w:rFonts w:ascii="Consolas" w:hAnsi="Consolas" w:cs="Consolas"/>
-          <w:color w:val="000000"/>
-          <w:sz w:val="20"/>
-          <w:szCs w:val="20"/>
-        </w:rPr>
-        <w:tab/>
-      </w:r>
-      <w:r>
-        <w:rPr>
-          <w:rFonts w:ascii="Consolas" w:hAnsi="Consolas" w:cs="Consolas"/>
-          <w:color w:val="000000"/>
-          <w:sz w:val="20"/>
-          <w:szCs w:val="20"/>
-        </w:rPr>
-        <w:tab/>
-      </w:r>
-      <w:proofErr w:type="spellStart"/>
-      <w:r>
-        <w:rPr>
-          <w:rFonts w:ascii="Consolas" w:hAnsi="Consolas" w:cs="Consolas"/>
-          <w:color w:val="000000"/>
-          <w:sz w:val="20"/>
-          <w:szCs w:val="20"/>
-        </w:rPr>
-        <w:t>String</w:t>
-      </w:r>
-      <w:proofErr w:type="spellEnd"/>
-      <w:r>
-        <w:rPr>
-          <w:rFonts w:ascii="Consolas" w:hAnsi="Consolas" w:cs="Consolas"/>
-          <w:color w:val="000000"/>
-          <w:sz w:val="20"/>
-          <w:szCs w:val="20"/>
-        </w:rPr>
-        <w:t xml:space="preserve"> </w:t>
-      </w:r>
-      <w:proofErr w:type="spellStart"/>
+      <w:proofErr w:type="spellStart"/>
+      <w:proofErr w:type="gramStart"/>
       <w:r>
         <w:rPr>
           <w:rFonts w:ascii="Consolas" w:hAnsi="Consolas" w:cs="Consolas"/>
@@ -2512,27 +2522,6 @@
           <w:sz w:val="20"/>
           <w:szCs w:val="20"/>
         </w:rPr>
-        <w:t>respostaReal</w:t>
-      </w:r>
-      <w:proofErr w:type="spellEnd"/>
-      <w:r>
-        <w:rPr>
-          <w:rFonts w:ascii="Consolas" w:hAnsi="Consolas" w:cs="Consolas"/>
-          <w:color w:val="000000"/>
-          <w:sz w:val="20"/>
-          <w:szCs w:val="20"/>
-        </w:rPr>
-        <w:t xml:space="preserve"> = </w:t>
-      </w:r>
-      <w:proofErr w:type="spellStart"/>
-      <w:proofErr w:type="gramStart"/>
-      <w:r>
-        <w:rPr>
-          <w:rFonts w:ascii="Consolas" w:hAnsi="Consolas" w:cs="Consolas"/>
-          <w:color w:val="6A3E3E"/>
-          <w:sz w:val="20"/>
-          <w:szCs w:val="20"/>
-        </w:rPr>
         <w:t>julgamento</w:t>
       </w:r>
       <w:r>
@@ -2542,17 +2531,7 @@
           <w:sz w:val="20"/>
           <w:szCs w:val="20"/>
         </w:rPr>
-        <w:t>.</w:t>
-      </w:r>
-      <w:r>
-        <w:rPr>
-          <w:rFonts w:ascii="Consolas" w:hAnsi="Consolas" w:cs="Consolas"/>
-          <w:color w:val="000000"/>
-          <w:sz w:val="20"/>
-          <w:szCs w:val="20"/>
-          <w:u w:val="single"/>
-        </w:rPr>
-        <w:t>calculaPena</w:t>
+        <w:t>.calculaPena</w:t>
       </w:r>
       <w:proofErr w:type="spellEnd"/>
       <w:proofErr w:type="gramEnd"/>
@@ -2756,7 +2735,6 @@
           <w:sz w:val="20"/>
           <w:szCs w:val="20"/>
         </w:rPr>
-        <w:lastRenderedPageBreak/>
         <w:t>}</w:t>
       </w:r>
     </w:p>
@@ -2802,11 +2780,2646 @@
         <w:t>.</w:t>
       </w:r>
     </w:p>
+    <w:p>
+      <w:pPr>
+        <w:pStyle w:val="ListParagraph"/>
+        <w:numPr>
+          <w:ilvl w:val="0"/>
+          <w:numId w:val="2"/>
+        </w:numPr>
+      </w:pPr>
+      <w:r>
+        <w:t>Classe Julgamento correção 1</w:t>
+      </w:r>
+    </w:p>
+    <w:p>
+      <w:pPr>
+        <w:pStyle w:val="ListParagraph"/>
+      </w:pPr>
+    </w:p>
+    <w:p>
+      <w:pPr>
+        <w:pStyle w:val="ListParagraph"/>
+      </w:pPr>
+    </w:p>
+    <w:p>
+      <w:pPr>
+        <w:autoSpaceDE w:val="0"/>
+        <w:autoSpaceDN w:val="0"/>
+        <w:adjustRightInd w:val="0"/>
+        <w:spacing w:after="0" w:line="240" w:lineRule="auto"/>
+        <w:rPr>
+          <w:rFonts w:ascii="Consolas" w:hAnsi="Consolas" w:cs="Consolas"/>
+          <w:sz w:val="20"/>
+          <w:szCs w:val="20"/>
+          <w:lang w:val="en-US"/>
+        </w:rPr>
+      </w:pPr>
+      <w:r>
+        <w:rPr>
+          <w:rFonts w:ascii="Consolas" w:hAnsi="Consolas" w:cs="Consolas"/>
+          <w:b/>
+          <w:bCs/>
+          <w:color w:val="7F0055"/>
+          <w:sz w:val="20"/>
+          <w:szCs w:val="20"/>
+          <w:lang w:val="en-US"/>
+        </w:rPr>
+        <w:t>import</w:t>
+      </w:r>
+      <w:r>
+        <w:rPr>
+          <w:rFonts w:ascii="Consolas" w:hAnsi="Consolas" w:cs="Consolas"/>
+          <w:color w:val="000000"/>
+          <w:sz w:val="20"/>
+          <w:szCs w:val="20"/>
+          <w:lang w:val="en-US"/>
+        </w:rPr>
+        <w:t xml:space="preserve"> </w:t>
+      </w:r>
+      <w:r>
+        <w:rPr>
+          <w:rFonts w:ascii="Consolas" w:hAnsi="Consolas" w:cs="Consolas"/>
+          <w:b/>
+          <w:bCs/>
+          <w:color w:val="7F0055"/>
+          <w:sz w:val="20"/>
+          <w:szCs w:val="20"/>
+          <w:lang w:val="en-US"/>
+        </w:rPr>
+        <w:t>static</w:t>
+      </w:r>
+      <w:r>
+        <w:rPr>
+          <w:rFonts w:ascii="Consolas" w:hAnsi="Consolas" w:cs="Consolas"/>
+          <w:color w:val="000000"/>
+          <w:sz w:val="20"/>
+          <w:szCs w:val="20"/>
+          <w:lang w:val="en-US"/>
+        </w:rPr>
+        <w:t xml:space="preserve"> </w:t>
+      </w:r>
+      <w:proofErr w:type="spellStart"/>
+      <w:proofErr w:type="gramStart"/>
+      <w:r>
+        <w:rPr>
+          <w:rFonts w:ascii="Consolas" w:hAnsi="Consolas" w:cs="Consolas"/>
+          <w:color w:val="000000"/>
+          <w:sz w:val="20"/>
+          <w:szCs w:val="20"/>
+          <w:u w:val="single"/>
+          <w:lang w:val="en-US"/>
+        </w:rPr>
+        <w:t>org.junit.jupiter.api.Assertions</w:t>
+      </w:r>
+      <w:proofErr w:type="spellEnd"/>
+      <w:proofErr w:type="gramEnd"/>
+      <w:r>
+        <w:rPr>
+          <w:rFonts w:ascii="Consolas" w:hAnsi="Consolas" w:cs="Consolas"/>
+          <w:color w:val="000000"/>
+          <w:sz w:val="20"/>
+          <w:szCs w:val="20"/>
+          <w:lang w:val="en-US"/>
+        </w:rPr>
+        <w:t>.*;</w:t>
+      </w:r>
+    </w:p>
+    <w:p>
+      <w:pPr>
+        <w:autoSpaceDE w:val="0"/>
+        <w:autoSpaceDN w:val="0"/>
+        <w:adjustRightInd w:val="0"/>
+        <w:spacing w:after="0" w:line="240" w:lineRule="auto"/>
+        <w:rPr>
+          <w:rFonts w:ascii="Consolas" w:hAnsi="Consolas" w:cs="Consolas"/>
+          <w:sz w:val="20"/>
+          <w:szCs w:val="20"/>
+          <w:lang w:val="en-US"/>
+        </w:rPr>
+      </w:pPr>
+    </w:p>
+    <w:p>
+      <w:pPr>
+        <w:autoSpaceDE w:val="0"/>
+        <w:autoSpaceDN w:val="0"/>
+        <w:adjustRightInd w:val="0"/>
+        <w:spacing w:after="0" w:line="240" w:lineRule="auto"/>
+        <w:rPr>
+          <w:rFonts w:ascii="Consolas" w:hAnsi="Consolas" w:cs="Consolas"/>
+          <w:sz w:val="20"/>
+          <w:szCs w:val="20"/>
+          <w:lang w:val="en-US"/>
+        </w:rPr>
+      </w:pPr>
+      <w:r>
+        <w:rPr>
+          <w:rFonts w:ascii="Consolas" w:hAnsi="Consolas" w:cs="Consolas"/>
+          <w:b/>
+          <w:bCs/>
+          <w:color w:val="7F0055"/>
+          <w:sz w:val="20"/>
+          <w:szCs w:val="20"/>
+          <w:lang w:val="en-US"/>
+        </w:rPr>
+        <w:t>import</w:t>
+      </w:r>
+      <w:r>
+        <w:rPr>
+          <w:rFonts w:ascii="Consolas" w:hAnsi="Consolas" w:cs="Consolas"/>
+          <w:color w:val="000000"/>
+          <w:sz w:val="20"/>
+          <w:szCs w:val="20"/>
+          <w:lang w:val="en-US"/>
+        </w:rPr>
+        <w:t xml:space="preserve"> </w:t>
+      </w:r>
+      <w:proofErr w:type="spellStart"/>
+      <w:proofErr w:type="gramStart"/>
+      <w:r>
+        <w:rPr>
+          <w:rFonts w:ascii="Consolas" w:hAnsi="Consolas" w:cs="Consolas"/>
+          <w:color w:val="000000"/>
+          <w:sz w:val="20"/>
+          <w:szCs w:val="20"/>
+          <w:u w:val="single"/>
+          <w:lang w:val="en-US"/>
+        </w:rPr>
+        <w:t>org.junit.jupiter.api.Test</w:t>
+      </w:r>
+      <w:proofErr w:type="spellEnd"/>
+      <w:proofErr w:type="gramEnd"/>
+      <w:r>
+        <w:rPr>
+          <w:rFonts w:ascii="Consolas" w:hAnsi="Consolas" w:cs="Consolas"/>
+          <w:color w:val="000000"/>
+          <w:sz w:val="20"/>
+          <w:szCs w:val="20"/>
+          <w:lang w:val="en-US"/>
+        </w:rPr>
+        <w:t>;</w:t>
+      </w:r>
+    </w:p>
+    <w:p>
+      <w:pPr>
+        <w:autoSpaceDE w:val="0"/>
+        <w:autoSpaceDN w:val="0"/>
+        <w:adjustRightInd w:val="0"/>
+        <w:spacing w:after="0" w:line="240" w:lineRule="auto"/>
+        <w:rPr>
+          <w:rFonts w:ascii="Consolas" w:hAnsi="Consolas" w:cs="Consolas"/>
+          <w:sz w:val="20"/>
+          <w:szCs w:val="20"/>
+          <w:lang w:val="en-US"/>
+        </w:rPr>
+      </w:pPr>
+    </w:p>
+    <w:p>
+      <w:pPr>
+        <w:autoSpaceDE w:val="0"/>
+        <w:autoSpaceDN w:val="0"/>
+        <w:adjustRightInd w:val="0"/>
+        <w:spacing w:after="0" w:line="240" w:lineRule="auto"/>
+        <w:rPr>
+          <w:rFonts w:ascii="Consolas" w:hAnsi="Consolas" w:cs="Consolas"/>
+          <w:sz w:val="20"/>
+          <w:szCs w:val="20"/>
+        </w:rPr>
+      </w:pPr>
+      <w:proofErr w:type="spellStart"/>
+      <w:r>
+        <w:rPr>
+          <w:rFonts w:ascii="Consolas" w:hAnsi="Consolas" w:cs="Consolas"/>
+          <w:b/>
+          <w:bCs/>
+          <w:color w:val="7F0055"/>
+          <w:sz w:val="20"/>
+          <w:szCs w:val="20"/>
+        </w:rPr>
+        <w:t>public</w:t>
+      </w:r>
+      <w:proofErr w:type="spellEnd"/>
+      <w:r>
+        <w:rPr>
+          <w:rFonts w:ascii="Consolas" w:hAnsi="Consolas" w:cs="Consolas"/>
+          <w:color w:val="000000"/>
+          <w:sz w:val="20"/>
+          <w:szCs w:val="20"/>
+        </w:rPr>
+        <w:t xml:space="preserve"> </w:t>
+      </w:r>
+      <w:proofErr w:type="spellStart"/>
+      <w:r>
+        <w:rPr>
+          <w:rFonts w:ascii="Consolas" w:hAnsi="Consolas" w:cs="Consolas"/>
+          <w:b/>
+          <w:bCs/>
+          <w:color w:val="7F0055"/>
+          <w:sz w:val="20"/>
+          <w:szCs w:val="20"/>
+        </w:rPr>
+        <w:t>class</w:t>
+      </w:r>
+      <w:proofErr w:type="spellEnd"/>
+      <w:r>
+        <w:rPr>
+          <w:rFonts w:ascii="Consolas" w:hAnsi="Consolas" w:cs="Consolas"/>
+          <w:color w:val="000000"/>
+          <w:sz w:val="20"/>
+          <w:szCs w:val="20"/>
+        </w:rPr>
+        <w:t xml:space="preserve"> </w:t>
+      </w:r>
+      <w:proofErr w:type="spellStart"/>
+      <w:r>
+        <w:rPr>
+          <w:rFonts w:ascii="Consolas" w:hAnsi="Consolas" w:cs="Consolas"/>
+          <w:color w:val="000000"/>
+          <w:sz w:val="20"/>
+          <w:szCs w:val="20"/>
+        </w:rPr>
+        <w:t>JulgamentoPrisioneiro</w:t>
+      </w:r>
+      <w:proofErr w:type="spellEnd"/>
+      <w:r>
+        <w:rPr>
+          <w:rFonts w:ascii="Consolas" w:hAnsi="Consolas" w:cs="Consolas"/>
+          <w:color w:val="000000"/>
+          <w:sz w:val="20"/>
+          <w:szCs w:val="20"/>
+        </w:rPr>
+        <w:t xml:space="preserve"> {</w:t>
+      </w:r>
+    </w:p>
+    <w:p>
+      <w:pPr>
+        <w:autoSpaceDE w:val="0"/>
+        <w:autoSpaceDN w:val="0"/>
+        <w:adjustRightInd w:val="0"/>
+        <w:spacing w:after="0" w:line="240" w:lineRule="auto"/>
+        <w:rPr>
+          <w:rFonts w:ascii="Consolas" w:hAnsi="Consolas" w:cs="Consolas"/>
+          <w:sz w:val="20"/>
+          <w:szCs w:val="20"/>
+        </w:rPr>
+      </w:pPr>
+    </w:p>
+    <w:p>
+      <w:pPr>
+        <w:autoSpaceDE w:val="0"/>
+        <w:autoSpaceDN w:val="0"/>
+        <w:adjustRightInd w:val="0"/>
+        <w:spacing w:after="0" w:line="240" w:lineRule="auto"/>
+        <w:rPr>
+          <w:rFonts w:ascii="Consolas" w:hAnsi="Consolas" w:cs="Consolas"/>
+          <w:sz w:val="20"/>
+          <w:szCs w:val="20"/>
+        </w:rPr>
+      </w:pPr>
+      <w:r>
+        <w:rPr>
+          <w:rFonts w:ascii="Consolas" w:hAnsi="Consolas" w:cs="Consolas"/>
+          <w:color w:val="000000"/>
+          <w:sz w:val="20"/>
+          <w:szCs w:val="20"/>
+        </w:rPr>
+        <w:tab/>
+        <w:t xml:space="preserve">   </w:t>
+      </w:r>
+      <w:proofErr w:type="spellStart"/>
+      <w:r>
+        <w:rPr>
+          <w:rFonts w:ascii="Consolas" w:hAnsi="Consolas" w:cs="Consolas"/>
+          <w:b/>
+          <w:bCs/>
+          <w:color w:val="7F0055"/>
+          <w:sz w:val="20"/>
+          <w:szCs w:val="20"/>
+        </w:rPr>
+        <w:t>private</w:t>
+      </w:r>
+      <w:proofErr w:type="spellEnd"/>
+      <w:r>
+        <w:rPr>
+          <w:rFonts w:ascii="Consolas" w:hAnsi="Consolas" w:cs="Consolas"/>
+          <w:color w:val="000000"/>
+          <w:sz w:val="20"/>
+          <w:szCs w:val="20"/>
+        </w:rPr>
+        <w:t xml:space="preserve"> </w:t>
+      </w:r>
+      <w:proofErr w:type="spellStart"/>
+      <w:r>
+        <w:rPr>
+          <w:rFonts w:ascii="Consolas" w:hAnsi="Consolas" w:cs="Consolas"/>
+          <w:b/>
+          <w:bCs/>
+          <w:color w:val="7F0055"/>
+          <w:sz w:val="20"/>
+          <w:szCs w:val="20"/>
+        </w:rPr>
+        <w:t>int</w:t>
+      </w:r>
+      <w:proofErr w:type="spellEnd"/>
+      <w:r>
+        <w:rPr>
+          <w:rFonts w:ascii="Consolas" w:hAnsi="Consolas" w:cs="Consolas"/>
+          <w:color w:val="000000"/>
+          <w:sz w:val="20"/>
+          <w:szCs w:val="20"/>
+        </w:rPr>
+        <w:t xml:space="preserve"> </w:t>
+      </w:r>
+      <w:r>
+        <w:rPr>
+          <w:rFonts w:ascii="Consolas" w:hAnsi="Consolas" w:cs="Consolas"/>
+          <w:color w:val="0000C0"/>
+          <w:sz w:val="20"/>
+          <w:szCs w:val="20"/>
+        </w:rPr>
+        <w:t>PENA_INOCENCIA</w:t>
+      </w:r>
+      <w:r>
+        <w:rPr>
+          <w:rFonts w:ascii="Consolas" w:hAnsi="Consolas" w:cs="Consolas"/>
+          <w:color w:val="000000"/>
+          <w:sz w:val="20"/>
+          <w:szCs w:val="20"/>
+        </w:rPr>
+        <w:t xml:space="preserve"> = 10;</w:t>
+      </w:r>
+    </w:p>
+    <w:p>
+      <w:pPr>
+        <w:autoSpaceDE w:val="0"/>
+        <w:autoSpaceDN w:val="0"/>
+        <w:adjustRightInd w:val="0"/>
+        <w:spacing w:after="0" w:line="240" w:lineRule="auto"/>
+        <w:rPr>
+          <w:rFonts w:ascii="Consolas" w:hAnsi="Consolas" w:cs="Consolas"/>
+          <w:sz w:val="20"/>
+          <w:szCs w:val="20"/>
+        </w:rPr>
+      </w:pPr>
+      <w:r>
+        <w:rPr>
+          <w:rFonts w:ascii="Consolas" w:hAnsi="Consolas" w:cs="Consolas"/>
+          <w:color w:val="000000"/>
+          <w:sz w:val="20"/>
+          <w:szCs w:val="20"/>
+        </w:rPr>
+        <w:tab/>
+        <w:t xml:space="preserve">   </w:t>
+      </w:r>
+      <w:proofErr w:type="spellStart"/>
+      <w:r>
+        <w:rPr>
+          <w:rFonts w:ascii="Consolas" w:hAnsi="Consolas" w:cs="Consolas"/>
+          <w:b/>
+          <w:bCs/>
+          <w:color w:val="7F0055"/>
+          <w:sz w:val="20"/>
+          <w:szCs w:val="20"/>
+        </w:rPr>
+        <w:t>private</w:t>
+      </w:r>
+      <w:proofErr w:type="spellEnd"/>
+      <w:r>
+        <w:rPr>
+          <w:rFonts w:ascii="Consolas" w:hAnsi="Consolas" w:cs="Consolas"/>
+          <w:color w:val="000000"/>
+          <w:sz w:val="20"/>
+          <w:szCs w:val="20"/>
+        </w:rPr>
+        <w:t xml:space="preserve"> </w:t>
+      </w:r>
+      <w:proofErr w:type="spellStart"/>
+      <w:r>
+        <w:rPr>
+          <w:rFonts w:ascii="Consolas" w:hAnsi="Consolas" w:cs="Consolas"/>
+          <w:b/>
+          <w:bCs/>
+          <w:color w:val="7F0055"/>
+          <w:sz w:val="20"/>
+          <w:szCs w:val="20"/>
+        </w:rPr>
+        <w:t>int</w:t>
+      </w:r>
+      <w:proofErr w:type="spellEnd"/>
+      <w:r>
+        <w:rPr>
+          <w:rFonts w:ascii="Consolas" w:hAnsi="Consolas" w:cs="Consolas"/>
+          <w:color w:val="000000"/>
+          <w:sz w:val="20"/>
+          <w:szCs w:val="20"/>
+        </w:rPr>
+        <w:t xml:space="preserve"> </w:t>
+      </w:r>
+      <w:r>
+        <w:rPr>
+          <w:rFonts w:ascii="Consolas" w:hAnsi="Consolas" w:cs="Consolas"/>
+          <w:color w:val="0000C0"/>
+          <w:sz w:val="20"/>
+          <w:szCs w:val="20"/>
+        </w:rPr>
+        <w:t>PENA_CONDENACAO_MUTUA</w:t>
+      </w:r>
+      <w:r>
+        <w:rPr>
+          <w:rFonts w:ascii="Consolas" w:hAnsi="Consolas" w:cs="Consolas"/>
+          <w:color w:val="000000"/>
+          <w:sz w:val="20"/>
+          <w:szCs w:val="20"/>
+        </w:rPr>
+        <w:t xml:space="preserve"> = 15;</w:t>
+      </w:r>
+    </w:p>
+    <w:p>
+      <w:pPr>
+        <w:autoSpaceDE w:val="0"/>
+        <w:autoSpaceDN w:val="0"/>
+        <w:adjustRightInd w:val="0"/>
+        <w:spacing w:after="0" w:line="240" w:lineRule="auto"/>
+        <w:rPr>
+          <w:rFonts w:ascii="Consolas" w:hAnsi="Consolas" w:cs="Consolas"/>
+          <w:sz w:val="20"/>
+          <w:szCs w:val="20"/>
+        </w:rPr>
+      </w:pPr>
+      <w:r>
+        <w:rPr>
+          <w:rFonts w:ascii="Consolas" w:hAnsi="Consolas" w:cs="Consolas"/>
+          <w:color w:val="000000"/>
+          <w:sz w:val="20"/>
+          <w:szCs w:val="20"/>
+        </w:rPr>
+        <w:tab/>
+        <w:t xml:space="preserve">   </w:t>
+      </w:r>
+      <w:proofErr w:type="spellStart"/>
+      <w:r>
+        <w:rPr>
+          <w:rFonts w:ascii="Consolas" w:hAnsi="Consolas" w:cs="Consolas"/>
+          <w:b/>
+          <w:bCs/>
+          <w:color w:val="7F0055"/>
+          <w:sz w:val="20"/>
+          <w:szCs w:val="20"/>
+        </w:rPr>
+        <w:t>private</w:t>
+      </w:r>
+      <w:proofErr w:type="spellEnd"/>
+      <w:r>
+        <w:rPr>
+          <w:rFonts w:ascii="Consolas" w:hAnsi="Consolas" w:cs="Consolas"/>
+          <w:color w:val="000000"/>
+          <w:sz w:val="20"/>
+          <w:szCs w:val="20"/>
+        </w:rPr>
+        <w:t xml:space="preserve"> </w:t>
+      </w:r>
+      <w:proofErr w:type="spellStart"/>
+      <w:r>
+        <w:rPr>
+          <w:rFonts w:ascii="Consolas" w:hAnsi="Consolas" w:cs="Consolas"/>
+          <w:b/>
+          <w:bCs/>
+          <w:color w:val="7F0055"/>
+          <w:sz w:val="20"/>
+          <w:szCs w:val="20"/>
+        </w:rPr>
+        <w:t>int</w:t>
+      </w:r>
+      <w:proofErr w:type="spellEnd"/>
+      <w:r>
+        <w:rPr>
+          <w:rFonts w:ascii="Consolas" w:hAnsi="Consolas" w:cs="Consolas"/>
+          <w:color w:val="000000"/>
+          <w:sz w:val="20"/>
+          <w:szCs w:val="20"/>
+        </w:rPr>
+        <w:t xml:space="preserve"> </w:t>
+      </w:r>
+      <w:r>
+        <w:rPr>
+          <w:rFonts w:ascii="Consolas" w:hAnsi="Consolas" w:cs="Consolas"/>
+          <w:color w:val="0000C0"/>
+          <w:sz w:val="20"/>
+          <w:szCs w:val="20"/>
+        </w:rPr>
+        <w:t>PENA_CONDENACAO_INDIVIDUAL</w:t>
+      </w:r>
+      <w:r>
+        <w:rPr>
+          <w:rFonts w:ascii="Consolas" w:hAnsi="Consolas" w:cs="Consolas"/>
+          <w:color w:val="000000"/>
+          <w:sz w:val="20"/>
+          <w:szCs w:val="20"/>
+        </w:rPr>
+        <w:t xml:space="preserve"> = 10;</w:t>
+      </w:r>
+    </w:p>
+    <w:p>
+      <w:pPr>
+        <w:autoSpaceDE w:val="0"/>
+        <w:autoSpaceDN w:val="0"/>
+        <w:adjustRightInd w:val="0"/>
+        <w:spacing w:after="0" w:line="240" w:lineRule="auto"/>
+        <w:rPr>
+          <w:rFonts w:ascii="Consolas" w:hAnsi="Consolas" w:cs="Consolas"/>
+          <w:sz w:val="20"/>
+          <w:szCs w:val="20"/>
+        </w:rPr>
+      </w:pPr>
+      <w:r>
+        <w:rPr>
+          <w:rFonts w:ascii="Consolas" w:hAnsi="Consolas" w:cs="Consolas"/>
+          <w:color w:val="000000"/>
+          <w:sz w:val="20"/>
+          <w:szCs w:val="20"/>
+        </w:rPr>
+        <w:tab/>
+        <w:t xml:space="preserve">   </w:t>
+      </w:r>
+      <w:proofErr w:type="spellStart"/>
+      <w:r>
+        <w:rPr>
+          <w:rFonts w:ascii="Consolas" w:hAnsi="Consolas" w:cs="Consolas"/>
+          <w:b/>
+          <w:bCs/>
+          <w:color w:val="7F0055"/>
+          <w:sz w:val="20"/>
+          <w:szCs w:val="20"/>
+        </w:rPr>
+        <w:t>private</w:t>
+      </w:r>
+      <w:proofErr w:type="spellEnd"/>
+      <w:r>
+        <w:rPr>
+          <w:rFonts w:ascii="Consolas" w:hAnsi="Consolas" w:cs="Consolas"/>
+          <w:color w:val="000000"/>
+          <w:sz w:val="20"/>
+          <w:szCs w:val="20"/>
+        </w:rPr>
+        <w:t xml:space="preserve"> </w:t>
+      </w:r>
+      <w:proofErr w:type="spellStart"/>
+      <w:r>
+        <w:rPr>
+          <w:rFonts w:ascii="Consolas" w:hAnsi="Consolas" w:cs="Consolas"/>
+          <w:b/>
+          <w:bCs/>
+          <w:color w:val="7F0055"/>
+          <w:sz w:val="20"/>
+          <w:szCs w:val="20"/>
+        </w:rPr>
+        <w:t>int</w:t>
+      </w:r>
+      <w:proofErr w:type="spellEnd"/>
+      <w:r>
+        <w:rPr>
+          <w:rFonts w:ascii="Consolas" w:hAnsi="Consolas" w:cs="Consolas"/>
+          <w:color w:val="000000"/>
+          <w:sz w:val="20"/>
+          <w:szCs w:val="20"/>
+        </w:rPr>
+        <w:t xml:space="preserve"> </w:t>
+      </w:r>
+      <w:r>
+        <w:rPr>
+          <w:rFonts w:ascii="Consolas" w:hAnsi="Consolas" w:cs="Consolas"/>
+          <w:color w:val="0000C0"/>
+          <w:sz w:val="20"/>
+          <w:szCs w:val="20"/>
+        </w:rPr>
+        <w:t>PENA_CONDENACAO_CUMPLICES</w:t>
+      </w:r>
+      <w:r>
+        <w:rPr>
+          <w:rFonts w:ascii="Consolas" w:hAnsi="Consolas" w:cs="Consolas"/>
+          <w:color w:val="000000"/>
+          <w:sz w:val="20"/>
+          <w:szCs w:val="20"/>
+        </w:rPr>
+        <w:t xml:space="preserve"> = 11;</w:t>
+      </w:r>
+    </w:p>
+    <w:p>
+      <w:pPr>
+        <w:autoSpaceDE w:val="0"/>
+        <w:autoSpaceDN w:val="0"/>
+        <w:adjustRightInd w:val="0"/>
+        <w:spacing w:after="0" w:line="240" w:lineRule="auto"/>
+        <w:rPr>
+          <w:rFonts w:ascii="Consolas" w:hAnsi="Consolas" w:cs="Consolas"/>
+          <w:sz w:val="20"/>
+          <w:szCs w:val="20"/>
+        </w:rPr>
+      </w:pPr>
+    </w:p>
+    <w:p>
+      <w:pPr>
+        <w:autoSpaceDE w:val="0"/>
+        <w:autoSpaceDN w:val="0"/>
+        <w:adjustRightInd w:val="0"/>
+        <w:spacing w:after="0" w:line="240" w:lineRule="auto"/>
+        <w:rPr>
+          <w:rFonts w:ascii="Consolas" w:hAnsi="Consolas" w:cs="Consolas"/>
+          <w:sz w:val="20"/>
+          <w:szCs w:val="20"/>
+        </w:rPr>
+      </w:pPr>
+      <w:r>
+        <w:rPr>
+          <w:rFonts w:ascii="Consolas" w:hAnsi="Consolas" w:cs="Consolas"/>
+          <w:color w:val="000000"/>
+          <w:sz w:val="20"/>
+          <w:szCs w:val="20"/>
+        </w:rPr>
+        <w:tab/>
+        <w:t xml:space="preserve">   </w:t>
+      </w:r>
+      <w:proofErr w:type="spellStart"/>
+      <w:r>
+        <w:rPr>
+          <w:rFonts w:ascii="Consolas" w:hAnsi="Consolas" w:cs="Consolas"/>
+          <w:b/>
+          <w:bCs/>
+          <w:color w:val="7F0055"/>
+          <w:sz w:val="20"/>
+          <w:szCs w:val="20"/>
+        </w:rPr>
+        <w:t>public</w:t>
+      </w:r>
+      <w:proofErr w:type="spellEnd"/>
+      <w:r>
+        <w:rPr>
+          <w:rFonts w:ascii="Consolas" w:hAnsi="Consolas" w:cs="Consolas"/>
+          <w:color w:val="000000"/>
+          <w:sz w:val="20"/>
+          <w:szCs w:val="20"/>
+        </w:rPr>
+        <w:t xml:space="preserve"> </w:t>
+      </w:r>
+      <w:proofErr w:type="spellStart"/>
+      <w:r>
+        <w:rPr>
+          <w:rFonts w:ascii="Consolas" w:hAnsi="Consolas" w:cs="Consolas"/>
+          <w:b/>
+          <w:bCs/>
+          <w:color w:val="7F0055"/>
+          <w:sz w:val="20"/>
+          <w:szCs w:val="20"/>
+        </w:rPr>
+        <w:t>int</w:t>
+      </w:r>
+      <w:proofErr w:type="spellEnd"/>
+      <w:r>
+        <w:rPr>
+          <w:rFonts w:ascii="Consolas" w:hAnsi="Consolas" w:cs="Consolas"/>
+          <w:color w:val="000000"/>
+          <w:sz w:val="20"/>
+          <w:szCs w:val="20"/>
+        </w:rPr>
+        <w:t xml:space="preserve"> </w:t>
+      </w:r>
+      <w:proofErr w:type="spellStart"/>
+      <w:proofErr w:type="gramStart"/>
+      <w:r>
+        <w:rPr>
+          <w:rFonts w:ascii="Consolas" w:hAnsi="Consolas" w:cs="Consolas"/>
+          <w:color w:val="000000"/>
+          <w:sz w:val="20"/>
+          <w:szCs w:val="20"/>
+        </w:rPr>
+        <w:t>calculaPena</w:t>
+      </w:r>
+      <w:proofErr w:type="spellEnd"/>
+      <w:r>
+        <w:rPr>
+          <w:rFonts w:ascii="Consolas" w:hAnsi="Consolas" w:cs="Consolas"/>
+          <w:color w:val="000000"/>
+          <w:sz w:val="20"/>
+          <w:szCs w:val="20"/>
+        </w:rPr>
+        <w:t>(</w:t>
+      </w:r>
+      <w:proofErr w:type="spellStart"/>
+      <w:proofErr w:type="gramEnd"/>
+      <w:r>
+        <w:rPr>
+          <w:rFonts w:ascii="Consolas" w:hAnsi="Consolas" w:cs="Consolas"/>
+          <w:color w:val="000000"/>
+          <w:sz w:val="20"/>
+          <w:szCs w:val="20"/>
+        </w:rPr>
+        <w:t>String</w:t>
+      </w:r>
+      <w:proofErr w:type="spellEnd"/>
+      <w:r>
+        <w:rPr>
+          <w:rFonts w:ascii="Consolas" w:hAnsi="Consolas" w:cs="Consolas"/>
+          <w:color w:val="000000"/>
+          <w:sz w:val="20"/>
+          <w:szCs w:val="20"/>
+        </w:rPr>
+        <w:t xml:space="preserve"> </w:t>
+      </w:r>
+      <w:proofErr w:type="spellStart"/>
+      <w:r>
+        <w:rPr>
+          <w:rFonts w:ascii="Consolas" w:hAnsi="Consolas" w:cs="Consolas"/>
+          <w:color w:val="6A3E3E"/>
+          <w:sz w:val="20"/>
+          <w:szCs w:val="20"/>
+        </w:rPr>
+        <w:t>respostaPrisioneiroA</w:t>
+      </w:r>
+      <w:proofErr w:type="spellEnd"/>
+      <w:r>
+        <w:rPr>
+          <w:rFonts w:ascii="Consolas" w:hAnsi="Consolas" w:cs="Consolas"/>
+          <w:color w:val="000000"/>
+          <w:sz w:val="20"/>
+          <w:szCs w:val="20"/>
+        </w:rPr>
+        <w:t xml:space="preserve">, </w:t>
+      </w:r>
+      <w:proofErr w:type="spellStart"/>
+      <w:r>
+        <w:rPr>
+          <w:rFonts w:ascii="Consolas" w:hAnsi="Consolas" w:cs="Consolas"/>
+          <w:color w:val="000000"/>
+          <w:sz w:val="20"/>
+          <w:szCs w:val="20"/>
+        </w:rPr>
+        <w:t>String</w:t>
+      </w:r>
+      <w:proofErr w:type="spellEnd"/>
+      <w:r>
+        <w:rPr>
+          <w:rFonts w:ascii="Consolas" w:hAnsi="Consolas" w:cs="Consolas"/>
+          <w:color w:val="000000"/>
+          <w:sz w:val="20"/>
+          <w:szCs w:val="20"/>
+        </w:rPr>
+        <w:t xml:space="preserve"> </w:t>
+      </w:r>
+      <w:proofErr w:type="spellStart"/>
+      <w:r>
+        <w:rPr>
+          <w:rFonts w:ascii="Consolas" w:hAnsi="Consolas" w:cs="Consolas"/>
+          <w:color w:val="6A3E3E"/>
+          <w:sz w:val="20"/>
+          <w:szCs w:val="20"/>
+        </w:rPr>
+        <w:t>respostaPrisioneiroB</w:t>
+      </w:r>
+      <w:proofErr w:type="spellEnd"/>
+      <w:r>
+        <w:rPr>
+          <w:rFonts w:ascii="Consolas" w:hAnsi="Consolas" w:cs="Consolas"/>
+          <w:color w:val="000000"/>
+          <w:sz w:val="20"/>
+          <w:szCs w:val="20"/>
+        </w:rPr>
+        <w:t>) {</w:t>
+      </w:r>
+    </w:p>
+    <w:p>
+      <w:pPr>
+        <w:autoSpaceDE w:val="0"/>
+        <w:autoSpaceDN w:val="0"/>
+        <w:adjustRightInd w:val="0"/>
+        <w:spacing w:after="0" w:line="240" w:lineRule="auto"/>
+        <w:rPr>
+          <w:rFonts w:ascii="Consolas" w:hAnsi="Consolas" w:cs="Consolas"/>
+          <w:sz w:val="20"/>
+          <w:szCs w:val="20"/>
+        </w:rPr>
+      </w:pPr>
+      <w:r>
+        <w:rPr>
+          <w:rFonts w:ascii="Consolas" w:hAnsi="Consolas" w:cs="Consolas"/>
+          <w:color w:val="000000"/>
+          <w:sz w:val="20"/>
+          <w:szCs w:val="20"/>
+        </w:rPr>
+        <w:tab/>
+        <w:t xml:space="preserve">      </w:t>
+      </w:r>
+      <w:proofErr w:type="spellStart"/>
+      <w:r>
+        <w:rPr>
+          <w:rFonts w:ascii="Consolas" w:hAnsi="Consolas" w:cs="Consolas"/>
+          <w:b/>
+          <w:bCs/>
+          <w:color w:val="7F0055"/>
+          <w:sz w:val="20"/>
+          <w:szCs w:val="20"/>
+        </w:rPr>
+        <w:t>if</w:t>
+      </w:r>
+      <w:proofErr w:type="spellEnd"/>
+      <w:r>
+        <w:rPr>
+          <w:rFonts w:ascii="Consolas" w:hAnsi="Consolas" w:cs="Consolas"/>
+          <w:color w:val="000000"/>
+          <w:sz w:val="20"/>
+          <w:szCs w:val="20"/>
+        </w:rPr>
+        <w:t xml:space="preserve"> (</w:t>
+      </w:r>
+      <w:proofErr w:type="spellStart"/>
+      <w:r>
+        <w:rPr>
+          <w:rFonts w:ascii="Consolas" w:hAnsi="Consolas" w:cs="Consolas"/>
+          <w:color w:val="6A3E3E"/>
+          <w:sz w:val="20"/>
+          <w:szCs w:val="20"/>
+        </w:rPr>
+        <w:t>respostaPrisioneiroA</w:t>
+      </w:r>
+      <w:proofErr w:type="spellEnd"/>
+      <w:r>
+        <w:rPr>
+          <w:rFonts w:ascii="Consolas" w:hAnsi="Consolas" w:cs="Consolas"/>
+          <w:color w:val="000000"/>
+          <w:sz w:val="20"/>
+          <w:szCs w:val="20"/>
+        </w:rPr>
+        <w:t xml:space="preserve"> == </w:t>
+      </w:r>
+      <w:r>
+        <w:rPr>
+          <w:rFonts w:ascii="Consolas" w:hAnsi="Consolas" w:cs="Consolas"/>
+          <w:color w:val="2A00FF"/>
+          <w:sz w:val="20"/>
+          <w:szCs w:val="20"/>
+        </w:rPr>
+        <w:t>"Culpado"</w:t>
+      </w:r>
+      <w:r>
+        <w:rPr>
+          <w:rFonts w:ascii="Consolas" w:hAnsi="Consolas" w:cs="Consolas"/>
+          <w:color w:val="000000"/>
+          <w:sz w:val="20"/>
+          <w:szCs w:val="20"/>
+        </w:rPr>
+        <w:t>) {</w:t>
+      </w:r>
+    </w:p>
+    <w:p>
+      <w:pPr>
+        <w:autoSpaceDE w:val="0"/>
+        <w:autoSpaceDN w:val="0"/>
+        <w:adjustRightInd w:val="0"/>
+        <w:spacing w:after="0" w:line="240" w:lineRule="auto"/>
+        <w:rPr>
+          <w:rFonts w:ascii="Consolas" w:hAnsi="Consolas" w:cs="Consolas"/>
+          <w:sz w:val="20"/>
+          <w:szCs w:val="20"/>
+        </w:rPr>
+      </w:pPr>
+      <w:r>
+        <w:rPr>
+          <w:rFonts w:ascii="Consolas" w:hAnsi="Consolas" w:cs="Consolas"/>
+          <w:color w:val="000000"/>
+          <w:sz w:val="20"/>
+          <w:szCs w:val="20"/>
+        </w:rPr>
+        <w:tab/>
+        <w:t xml:space="preserve">          </w:t>
+      </w:r>
+      <w:proofErr w:type="spellStart"/>
+      <w:r>
+        <w:rPr>
+          <w:rFonts w:ascii="Consolas" w:hAnsi="Consolas" w:cs="Consolas"/>
+          <w:b/>
+          <w:bCs/>
+          <w:color w:val="7F0055"/>
+          <w:sz w:val="20"/>
+          <w:szCs w:val="20"/>
+        </w:rPr>
+        <w:t>if</w:t>
+      </w:r>
+      <w:proofErr w:type="spellEnd"/>
+      <w:r>
+        <w:rPr>
+          <w:rFonts w:ascii="Consolas" w:hAnsi="Consolas" w:cs="Consolas"/>
+          <w:color w:val="000000"/>
+          <w:sz w:val="20"/>
+          <w:szCs w:val="20"/>
+        </w:rPr>
+        <w:t xml:space="preserve"> (</w:t>
+      </w:r>
+      <w:proofErr w:type="spellStart"/>
+      <w:r>
+        <w:rPr>
+          <w:rFonts w:ascii="Consolas" w:hAnsi="Consolas" w:cs="Consolas"/>
+          <w:color w:val="6A3E3E"/>
+          <w:sz w:val="20"/>
+          <w:szCs w:val="20"/>
+        </w:rPr>
+        <w:t>respostaPrisioneiroB</w:t>
+      </w:r>
+      <w:proofErr w:type="spellEnd"/>
+      <w:r>
+        <w:rPr>
+          <w:rFonts w:ascii="Consolas" w:hAnsi="Consolas" w:cs="Consolas"/>
+          <w:color w:val="000000"/>
+          <w:sz w:val="20"/>
+          <w:szCs w:val="20"/>
+        </w:rPr>
+        <w:t xml:space="preserve"> == </w:t>
+      </w:r>
+      <w:r>
+        <w:rPr>
+          <w:rFonts w:ascii="Consolas" w:hAnsi="Consolas" w:cs="Consolas"/>
+          <w:color w:val="2A00FF"/>
+          <w:sz w:val="20"/>
+          <w:szCs w:val="20"/>
+        </w:rPr>
+        <w:t>"Culpado"</w:t>
+      </w:r>
+      <w:r>
+        <w:rPr>
+          <w:rFonts w:ascii="Consolas" w:hAnsi="Consolas" w:cs="Consolas"/>
+          <w:color w:val="000000"/>
+          <w:sz w:val="20"/>
+          <w:szCs w:val="20"/>
+        </w:rPr>
+        <w:t>) {</w:t>
+      </w:r>
+    </w:p>
+    <w:p>
+      <w:pPr>
+        <w:autoSpaceDE w:val="0"/>
+        <w:autoSpaceDN w:val="0"/>
+        <w:adjustRightInd w:val="0"/>
+        <w:spacing w:after="0" w:line="240" w:lineRule="auto"/>
+        <w:rPr>
+          <w:rFonts w:ascii="Consolas" w:hAnsi="Consolas" w:cs="Consolas"/>
+          <w:sz w:val="20"/>
+          <w:szCs w:val="20"/>
+        </w:rPr>
+      </w:pPr>
+      <w:r>
+        <w:rPr>
+          <w:rFonts w:ascii="Consolas" w:hAnsi="Consolas" w:cs="Consolas"/>
+          <w:color w:val="000000"/>
+          <w:sz w:val="20"/>
+          <w:szCs w:val="20"/>
+        </w:rPr>
+        <w:tab/>
+        <w:t xml:space="preserve">            </w:t>
+      </w:r>
+      <w:proofErr w:type="spellStart"/>
+      <w:r>
+        <w:rPr>
+          <w:rFonts w:ascii="Consolas" w:hAnsi="Consolas" w:cs="Consolas"/>
+          <w:b/>
+          <w:bCs/>
+          <w:color w:val="7F0055"/>
+          <w:sz w:val="20"/>
+          <w:szCs w:val="20"/>
+        </w:rPr>
+        <w:t>return</w:t>
+      </w:r>
+      <w:proofErr w:type="spellEnd"/>
+      <w:r>
+        <w:rPr>
+          <w:rFonts w:ascii="Consolas" w:hAnsi="Consolas" w:cs="Consolas"/>
+          <w:color w:val="000000"/>
+          <w:sz w:val="20"/>
+          <w:szCs w:val="20"/>
+        </w:rPr>
+        <w:t xml:space="preserve"> </w:t>
+      </w:r>
+      <w:r>
+        <w:rPr>
+          <w:rFonts w:ascii="Consolas" w:hAnsi="Consolas" w:cs="Consolas"/>
+          <w:color w:val="0000C0"/>
+          <w:sz w:val="20"/>
+          <w:szCs w:val="20"/>
+        </w:rPr>
+        <w:t>PENA_CONDENACAO_MUTUA</w:t>
+      </w:r>
+      <w:r>
+        <w:rPr>
+          <w:rFonts w:ascii="Consolas" w:hAnsi="Consolas" w:cs="Consolas"/>
+          <w:color w:val="000000"/>
+          <w:sz w:val="20"/>
+          <w:szCs w:val="20"/>
+        </w:rPr>
+        <w:t>;</w:t>
+      </w:r>
+    </w:p>
+    <w:p>
+      <w:pPr>
+        <w:autoSpaceDE w:val="0"/>
+        <w:autoSpaceDN w:val="0"/>
+        <w:adjustRightInd w:val="0"/>
+        <w:spacing w:after="0" w:line="240" w:lineRule="auto"/>
+        <w:rPr>
+          <w:rFonts w:ascii="Consolas" w:hAnsi="Consolas" w:cs="Consolas"/>
+          <w:sz w:val="20"/>
+          <w:szCs w:val="20"/>
+        </w:rPr>
+      </w:pPr>
+      <w:r>
+        <w:rPr>
+          <w:rFonts w:ascii="Consolas" w:hAnsi="Consolas" w:cs="Consolas"/>
+          <w:color w:val="000000"/>
+          <w:sz w:val="20"/>
+          <w:szCs w:val="20"/>
+        </w:rPr>
+        <w:tab/>
+        <w:t xml:space="preserve">          } </w:t>
+      </w:r>
+      <w:proofErr w:type="spellStart"/>
+      <w:r>
+        <w:rPr>
+          <w:rFonts w:ascii="Consolas" w:hAnsi="Consolas" w:cs="Consolas"/>
+          <w:b/>
+          <w:bCs/>
+          <w:color w:val="7F0055"/>
+          <w:sz w:val="20"/>
+          <w:szCs w:val="20"/>
+        </w:rPr>
+        <w:t>else</w:t>
+      </w:r>
+      <w:proofErr w:type="spellEnd"/>
+      <w:r>
+        <w:rPr>
+          <w:rFonts w:ascii="Consolas" w:hAnsi="Consolas" w:cs="Consolas"/>
+          <w:color w:val="000000"/>
+          <w:sz w:val="20"/>
+          <w:szCs w:val="20"/>
+        </w:rPr>
+        <w:t xml:space="preserve"> {</w:t>
+      </w:r>
+    </w:p>
+    <w:p>
+      <w:pPr>
+        <w:autoSpaceDE w:val="0"/>
+        <w:autoSpaceDN w:val="0"/>
+        <w:adjustRightInd w:val="0"/>
+        <w:spacing w:after="0" w:line="240" w:lineRule="auto"/>
+        <w:rPr>
+          <w:rFonts w:ascii="Consolas" w:hAnsi="Consolas" w:cs="Consolas"/>
+          <w:sz w:val="20"/>
+          <w:szCs w:val="20"/>
+        </w:rPr>
+      </w:pPr>
+      <w:r>
+        <w:rPr>
+          <w:rFonts w:ascii="Consolas" w:hAnsi="Consolas" w:cs="Consolas"/>
+          <w:color w:val="000000"/>
+          <w:sz w:val="20"/>
+          <w:szCs w:val="20"/>
+        </w:rPr>
+        <w:tab/>
+        <w:t xml:space="preserve">                 </w:t>
+      </w:r>
+      <w:proofErr w:type="spellStart"/>
+      <w:r>
+        <w:rPr>
+          <w:rFonts w:ascii="Consolas" w:hAnsi="Consolas" w:cs="Consolas"/>
+          <w:b/>
+          <w:bCs/>
+          <w:color w:val="7F0055"/>
+          <w:sz w:val="20"/>
+          <w:szCs w:val="20"/>
+        </w:rPr>
+        <w:t>return</w:t>
+      </w:r>
+      <w:proofErr w:type="spellEnd"/>
+      <w:r>
+        <w:rPr>
+          <w:rFonts w:ascii="Consolas" w:hAnsi="Consolas" w:cs="Consolas"/>
+          <w:color w:val="000000"/>
+          <w:sz w:val="20"/>
+          <w:szCs w:val="20"/>
+        </w:rPr>
+        <w:t xml:space="preserve"> </w:t>
+      </w:r>
+      <w:r>
+        <w:rPr>
+          <w:rFonts w:ascii="Consolas" w:hAnsi="Consolas" w:cs="Consolas"/>
+          <w:color w:val="0000C0"/>
+          <w:sz w:val="20"/>
+          <w:szCs w:val="20"/>
+        </w:rPr>
+        <w:t>PENA_INOCENCIA</w:t>
+      </w:r>
+      <w:r>
+        <w:rPr>
+          <w:rFonts w:ascii="Consolas" w:hAnsi="Consolas" w:cs="Consolas"/>
+          <w:color w:val="000000"/>
+          <w:sz w:val="20"/>
+          <w:szCs w:val="20"/>
+        </w:rPr>
+        <w:t>;</w:t>
+      </w:r>
+    </w:p>
+    <w:p>
+      <w:pPr>
+        <w:autoSpaceDE w:val="0"/>
+        <w:autoSpaceDN w:val="0"/>
+        <w:adjustRightInd w:val="0"/>
+        <w:spacing w:after="0" w:line="240" w:lineRule="auto"/>
+        <w:rPr>
+          <w:rFonts w:ascii="Consolas" w:hAnsi="Consolas" w:cs="Consolas"/>
+          <w:sz w:val="20"/>
+          <w:szCs w:val="20"/>
+        </w:rPr>
+      </w:pPr>
+      <w:r>
+        <w:rPr>
+          <w:rFonts w:ascii="Consolas" w:hAnsi="Consolas" w:cs="Consolas"/>
+          <w:color w:val="000000"/>
+          <w:sz w:val="20"/>
+          <w:szCs w:val="20"/>
+        </w:rPr>
+        <w:tab/>
+        <w:t xml:space="preserve">                 }</w:t>
+      </w:r>
+    </w:p>
+    <w:p>
+      <w:pPr>
+        <w:autoSpaceDE w:val="0"/>
+        <w:autoSpaceDN w:val="0"/>
+        <w:adjustRightInd w:val="0"/>
+        <w:spacing w:after="0" w:line="240" w:lineRule="auto"/>
+        <w:rPr>
+          <w:rFonts w:ascii="Consolas" w:hAnsi="Consolas" w:cs="Consolas"/>
+          <w:sz w:val="20"/>
+          <w:szCs w:val="20"/>
+        </w:rPr>
+      </w:pPr>
+      <w:r>
+        <w:rPr>
+          <w:rFonts w:ascii="Consolas" w:hAnsi="Consolas" w:cs="Consolas"/>
+          <w:color w:val="000000"/>
+          <w:sz w:val="20"/>
+          <w:szCs w:val="20"/>
+        </w:rPr>
+        <w:tab/>
+        <w:t xml:space="preserve">       } </w:t>
+      </w:r>
+      <w:proofErr w:type="spellStart"/>
+      <w:r>
+        <w:rPr>
+          <w:rFonts w:ascii="Consolas" w:hAnsi="Consolas" w:cs="Consolas"/>
+          <w:b/>
+          <w:bCs/>
+          <w:color w:val="7F0055"/>
+          <w:sz w:val="20"/>
+          <w:szCs w:val="20"/>
+        </w:rPr>
+        <w:t>else</w:t>
+      </w:r>
+      <w:proofErr w:type="spellEnd"/>
+      <w:r>
+        <w:rPr>
+          <w:rFonts w:ascii="Consolas" w:hAnsi="Consolas" w:cs="Consolas"/>
+          <w:color w:val="000000"/>
+          <w:sz w:val="20"/>
+          <w:szCs w:val="20"/>
+        </w:rPr>
+        <w:t xml:space="preserve"> {</w:t>
+      </w:r>
+    </w:p>
+    <w:p>
+      <w:pPr>
+        <w:autoSpaceDE w:val="0"/>
+        <w:autoSpaceDN w:val="0"/>
+        <w:adjustRightInd w:val="0"/>
+        <w:spacing w:after="0" w:line="240" w:lineRule="auto"/>
+        <w:rPr>
+          <w:rFonts w:ascii="Consolas" w:hAnsi="Consolas" w:cs="Consolas"/>
+          <w:sz w:val="20"/>
+          <w:szCs w:val="20"/>
+        </w:rPr>
+      </w:pPr>
+      <w:r>
+        <w:rPr>
+          <w:rFonts w:ascii="Consolas" w:hAnsi="Consolas" w:cs="Consolas"/>
+          <w:color w:val="000000"/>
+          <w:sz w:val="20"/>
+          <w:szCs w:val="20"/>
+        </w:rPr>
+        <w:tab/>
+        <w:t xml:space="preserve">                </w:t>
+      </w:r>
+      <w:proofErr w:type="spellStart"/>
+      <w:r>
+        <w:rPr>
+          <w:rFonts w:ascii="Consolas" w:hAnsi="Consolas" w:cs="Consolas"/>
+          <w:b/>
+          <w:bCs/>
+          <w:color w:val="7F0055"/>
+          <w:sz w:val="20"/>
+          <w:szCs w:val="20"/>
+        </w:rPr>
+        <w:t>if</w:t>
+      </w:r>
+      <w:proofErr w:type="spellEnd"/>
+      <w:r>
+        <w:rPr>
+          <w:rFonts w:ascii="Consolas" w:hAnsi="Consolas" w:cs="Consolas"/>
+          <w:color w:val="000000"/>
+          <w:sz w:val="20"/>
+          <w:szCs w:val="20"/>
+        </w:rPr>
+        <w:t xml:space="preserve"> (</w:t>
+      </w:r>
+      <w:proofErr w:type="spellStart"/>
+      <w:r>
+        <w:rPr>
+          <w:rFonts w:ascii="Consolas" w:hAnsi="Consolas" w:cs="Consolas"/>
+          <w:color w:val="6A3E3E"/>
+          <w:sz w:val="20"/>
+          <w:szCs w:val="20"/>
+        </w:rPr>
+        <w:t>respostaPrisioneiroB</w:t>
+      </w:r>
+      <w:proofErr w:type="spellEnd"/>
+      <w:r>
+        <w:rPr>
+          <w:rFonts w:ascii="Consolas" w:hAnsi="Consolas" w:cs="Consolas"/>
+          <w:color w:val="000000"/>
+          <w:sz w:val="20"/>
+          <w:szCs w:val="20"/>
+        </w:rPr>
+        <w:t xml:space="preserve"> == </w:t>
+      </w:r>
+      <w:r>
+        <w:rPr>
+          <w:rFonts w:ascii="Consolas" w:hAnsi="Consolas" w:cs="Consolas"/>
+          <w:color w:val="2A00FF"/>
+          <w:sz w:val="20"/>
+          <w:szCs w:val="20"/>
+        </w:rPr>
+        <w:t>"Culpado"</w:t>
+      </w:r>
+      <w:r>
+        <w:rPr>
+          <w:rFonts w:ascii="Consolas" w:hAnsi="Consolas" w:cs="Consolas"/>
+          <w:color w:val="000000"/>
+          <w:sz w:val="20"/>
+          <w:szCs w:val="20"/>
+        </w:rPr>
+        <w:t>) {</w:t>
+      </w:r>
+    </w:p>
+    <w:p>
+      <w:pPr>
+        <w:autoSpaceDE w:val="0"/>
+        <w:autoSpaceDN w:val="0"/>
+        <w:adjustRightInd w:val="0"/>
+        <w:spacing w:after="0" w:line="240" w:lineRule="auto"/>
+        <w:rPr>
+          <w:rFonts w:ascii="Consolas" w:hAnsi="Consolas" w:cs="Consolas"/>
+          <w:sz w:val="20"/>
+          <w:szCs w:val="20"/>
+        </w:rPr>
+      </w:pPr>
+      <w:r>
+        <w:rPr>
+          <w:rFonts w:ascii="Consolas" w:hAnsi="Consolas" w:cs="Consolas"/>
+          <w:color w:val="000000"/>
+          <w:sz w:val="20"/>
+          <w:szCs w:val="20"/>
+        </w:rPr>
+        <w:tab/>
+        <w:t xml:space="preserve">                    </w:t>
+      </w:r>
+      <w:proofErr w:type="spellStart"/>
+      <w:r>
+        <w:rPr>
+          <w:rFonts w:ascii="Consolas" w:hAnsi="Consolas" w:cs="Consolas"/>
+          <w:b/>
+          <w:bCs/>
+          <w:color w:val="7F0055"/>
+          <w:sz w:val="20"/>
+          <w:szCs w:val="20"/>
+        </w:rPr>
+        <w:t>return</w:t>
+      </w:r>
+      <w:proofErr w:type="spellEnd"/>
+      <w:r>
+        <w:rPr>
+          <w:rFonts w:ascii="Consolas" w:hAnsi="Consolas" w:cs="Consolas"/>
+          <w:color w:val="000000"/>
+          <w:sz w:val="20"/>
+          <w:szCs w:val="20"/>
+        </w:rPr>
+        <w:t xml:space="preserve"> </w:t>
+      </w:r>
+      <w:r>
+        <w:rPr>
+          <w:rFonts w:ascii="Consolas" w:hAnsi="Consolas" w:cs="Consolas"/>
+          <w:color w:val="0000C0"/>
+          <w:sz w:val="20"/>
+          <w:szCs w:val="20"/>
+        </w:rPr>
+        <w:t>PENA_CONDENACAO_INDIVIDUAL</w:t>
+      </w:r>
+      <w:r>
+        <w:rPr>
+          <w:rFonts w:ascii="Consolas" w:hAnsi="Consolas" w:cs="Consolas"/>
+          <w:color w:val="000000"/>
+          <w:sz w:val="20"/>
+          <w:szCs w:val="20"/>
+        </w:rPr>
+        <w:t>;</w:t>
+      </w:r>
+    </w:p>
+    <w:p>
+      <w:pPr>
+        <w:autoSpaceDE w:val="0"/>
+        <w:autoSpaceDN w:val="0"/>
+        <w:adjustRightInd w:val="0"/>
+        <w:spacing w:after="0" w:line="240" w:lineRule="auto"/>
+        <w:rPr>
+          <w:rFonts w:ascii="Consolas" w:hAnsi="Consolas" w:cs="Consolas"/>
+          <w:sz w:val="20"/>
+          <w:szCs w:val="20"/>
+        </w:rPr>
+      </w:pPr>
+      <w:r>
+        <w:rPr>
+          <w:rFonts w:ascii="Consolas" w:hAnsi="Consolas" w:cs="Consolas"/>
+          <w:color w:val="000000"/>
+          <w:sz w:val="20"/>
+          <w:szCs w:val="20"/>
+        </w:rPr>
+        <w:tab/>
+        <w:t xml:space="preserve">                } </w:t>
+      </w:r>
+      <w:proofErr w:type="spellStart"/>
+      <w:r>
+        <w:rPr>
+          <w:rFonts w:ascii="Consolas" w:hAnsi="Consolas" w:cs="Consolas"/>
+          <w:b/>
+          <w:bCs/>
+          <w:color w:val="7F0055"/>
+          <w:sz w:val="20"/>
+          <w:szCs w:val="20"/>
+        </w:rPr>
+        <w:t>else</w:t>
+      </w:r>
+      <w:proofErr w:type="spellEnd"/>
+      <w:r>
+        <w:rPr>
+          <w:rFonts w:ascii="Consolas" w:hAnsi="Consolas" w:cs="Consolas"/>
+          <w:color w:val="000000"/>
+          <w:sz w:val="20"/>
+          <w:szCs w:val="20"/>
+        </w:rPr>
+        <w:t xml:space="preserve"> {</w:t>
+      </w:r>
+    </w:p>
+    <w:p>
+      <w:pPr>
+        <w:autoSpaceDE w:val="0"/>
+        <w:autoSpaceDN w:val="0"/>
+        <w:adjustRightInd w:val="0"/>
+        <w:spacing w:after="0" w:line="240" w:lineRule="auto"/>
+        <w:rPr>
+          <w:rFonts w:ascii="Consolas" w:hAnsi="Consolas" w:cs="Consolas"/>
+          <w:sz w:val="20"/>
+          <w:szCs w:val="20"/>
+        </w:rPr>
+      </w:pPr>
+      <w:r>
+        <w:rPr>
+          <w:rFonts w:ascii="Consolas" w:hAnsi="Consolas" w:cs="Consolas"/>
+          <w:color w:val="000000"/>
+          <w:sz w:val="20"/>
+          <w:szCs w:val="20"/>
+        </w:rPr>
+        <w:tab/>
+        <w:t xml:space="preserve">                         </w:t>
+      </w:r>
+      <w:proofErr w:type="spellStart"/>
+      <w:r>
+        <w:rPr>
+          <w:rFonts w:ascii="Consolas" w:hAnsi="Consolas" w:cs="Consolas"/>
+          <w:b/>
+          <w:bCs/>
+          <w:color w:val="7F0055"/>
+          <w:sz w:val="20"/>
+          <w:szCs w:val="20"/>
+        </w:rPr>
+        <w:t>return</w:t>
+      </w:r>
+      <w:proofErr w:type="spellEnd"/>
+      <w:r>
+        <w:rPr>
+          <w:rFonts w:ascii="Consolas" w:hAnsi="Consolas" w:cs="Consolas"/>
+          <w:color w:val="000000"/>
+          <w:sz w:val="20"/>
+          <w:szCs w:val="20"/>
+        </w:rPr>
+        <w:t xml:space="preserve"> </w:t>
+      </w:r>
+      <w:r>
+        <w:rPr>
+          <w:rFonts w:ascii="Consolas" w:hAnsi="Consolas" w:cs="Consolas"/>
+          <w:color w:val="0000C0"/>
+          <w:sz w:val="20"/>
+          <w:szCs w:val="20"/>
+        </w:rPr>
+        <w:t>PENA_CONDENACAO_CUMPLICES</w:t>
+      </w:r>
+      <w:r>
+        <w:rPr>
+          <w:rFonts w:ascii="Consolas" w:hAnsi="Consolas" w:cs="Consolas"/>
+          <w:color w:val="000000"/>
+          <w:sz w:val="20"/>
+          <w:szCs w:val="20"/>
+        </w:rPr>
+        <w:t>;</w:t>
+      </w:r>
+    </w:p>
+    <w:p>
+      <w:pPr>
+        <w:autoSpaceDE w:val="0"/>
+        <w:autoSpaceDN w:val="0"/>
+        <w:adjustRightInd w:val="0"/>
+        <w:spacing w:after="0" w:line="240" w:lineRule="auto"/>
+        <w:rPr>
+          <w:rFonts w:ascii="Consolas" w:hAnsi="Consolas" w:cs="Consolas"/>
+          <w:sz w:val="20"/>
+          <w:szCs w:val="20"/>
+        </w:rPr>
+      </w:pPr>
+      <w:r>
+        <w:rPr>
+          <w:rFonts w:ascii="Consolas" w:hAnsi="Consolas" w:cs="Consolas"/>
+          <w:color w:val="000000"/>
+          <w:sz w:val="20"/>
+          <w:szCs w:val="20"/>
+        </w:rPr>
+        <w:tab/>
+        <w:t xml:space="preserve">                        }</w:t>
+      </w:r>
+    </w:p>
+    <w:p>
+      <w:pPr>
+        <w:autoSpaceDE w:val="0"/>
+        <w:autoSpaceDN w:val="0"/>
+        <w:adjustRightInd w:val="0"/>
+        <w:spacing w:after="0" w:line="240" w:lineRule="auto"/>
+        <w:rPr>
+          <w:rFonts w:ascii="Consolas" w:hAnsi="Consolas" w:cs="Consolas"/>
+          <w:sz w:val="20"/>
+          <w:szCs w:val="20"/>
+        </w:rPr>
+      </w:pPr>
+      <w:r>
+        <w:rPr>
+          <w:rFonts w:ascii="Consolas" w:hAnsi="Consolas" w:cs="Consolas"/>
+          <w:color w:val="000000"/>
+          <w:sz w:val="20"/>
+          <w:szCs w:val="20"/>
+        </w:rPr>
+        <w:tab/>
+        <w:t xml:space="preserve">                }</w:t>
+      </w:r>
+    </w:p>
+    <w:p>
+      <w:pPr>
+        <w:autoSpaceDE w:val="0"/>
+        <w:autoSpaceDN w:val="0"/>
+        <w:adjustRightInd w:val="0"/>
+        <w:spacing w:after="0" w:line="240" w:lineRule="auto"/>
+        <w:rPr>
+          <w:rFonts w:ascii="Consolas" w:hAnsi="Consolas" w:cs="Consolas"/>
+          <w:sz w:val="20"/>
+          <w:szCs w:val="20"/>
+        </w:rPr>
+      </w:pPr>
+      <w:r>
+        <w:rPr>
+          <w:rFonts w:ascii="Consolas" w:hAnsi="Consolas" w:cs="Consolas"/>
+          <w:color w:val="000000"/>
+          <w:sz w:val="20"/>
+          <w:szCs w:val="20"/>
+        </w:rPr>
+        <w:tab/>
+        <w:t xml:space="preserve">     }</w:t>
+      </w:r>
+    </w:p>
+    <w:p>
+      <w:pPr>
+        <w:autoSpaceDE w:val="0"/>
+        <w:autoSpaceDN w:val="0"/>
+        <w:adjustRightInd w:val="0"/>
+        <w:spacing w:after="0" w:line="240" w:lineRule="auto"/>
+        <w:rPr>
+          <w:rFonts w:ascii="Consolas" w:hAnsi="Consolas" w:cs="Consolas"/>
+          <w:sz w:val="20"/>
+          <w:szCs w:val="20"/>
+        </w:rPr>
+      </w:pPr>
+    </w:p>
+    <w:p>
+      <w:pPr>
+        <w:autoSpaceDE w:val="0"/>
+        <w:autoSpaceDN w:val="0"/>
+        <w:adjustRightInd w:val="0"/>
+        <w:spacing w:after="0" w:line="240" w:lineRule="auto"/>
+        <w:rPr>
+          <w:rFonts w:ascii="Consolas" w:hAnsi="Consolas" w:cs="Consolas"/>
+          <w:sz w:val="20"/>
+          <w:szCs w:val="20"/>
+        </w:rPr>
+      </w:pPr>
+    </w:p>
+    <w:p>
+      <w:pPr>
+        <w:autoSpaceDE w:val="0"/>
+        <w:autoSpaceDN w:val="0"/>
+        <w:adjustRightInd w:val="0"/>
+        <w:spacing w:after="0" w:line="240" w:lineRule="auto"/>
+        <w:rPr>
+          <w:rFonts w:ascii="Consolas" w:hAnsi="Consolas" w:cs="Consolas"/>
+          <w:sz w:val="20"/>
+          <w:szCs w:val="20"/>
+        </w:rPr>
+      </w:pPr>
+      <w:r>
+        <w:rPr>
+          <w:rFonts w:ascii="Consolas" w:hAnsi="Consolas" w:cs="Consolas"/>
+          <w:color w:val="000000"/>
+          <w:sz w:val="20"/>
+          <w:szCs w:val="20"/>
+        </w:rPr>
+        <w:t>}</w:t>
+      </w:r>
+    </w:p>
+    <w:p>
+      <w:pPr>
+        <w:pStyle w:val="ListParagraph"/>
+      </w:pPr>
+    </w:p>
+    <w:p>
+      <w:pPr>
+        <w:pStyle w:val="ListParagraph"/>
+      </w:pPr>
+      <w:r>
+        <w:t>Erro: Variável “</w:t>
+      </w:r>
+      <w:proofErr w:type="spellStart"/>
+      <w:r>
+        <w:t>Resposta.DELACAO</w:t>
+      </w:r>
+      <w:proofErr w:type="spellEnd"/>
+      <w:r>
+        <w:t>” sem declaração e tipagem.</w:t>
+      </w:r>
+    </w:p>
+    <w:p>
+      <w:pPr>
+        <w:pStyle w:val="ListParagraph"/>
+      </w:pPr>
+      <w:r>
+        <w:t>Correção: Troca da variável pelo texto “Culpado”.</w:t>
+      </w:r>
+    </w:p>
+    <w:p>
+      <w:pPr>
+        <w:pStyle w:val="ListParagraph"/>
+      </w:pPr>
+    </w:p>
     <w:p/>
     <w:p>
+      <w:pPr>
+        <w:pStyle w:val="ListParagraph"/>
+        <w:numPr>
+          <w:ilvl w:val="0"/>
+          <w:numId w:val="2"/>
+        </w:numPr>
+      </w:pPr>
+      <w:r>
+        <w:t xml:space="preserve">Classe </w:t>
+      </w:r>
+      <w:proofErr w:type="spellStart"/>
+      <w:r>
+        <w:t>JUnit</w:t>
+      </w:r>
+      <w:proofErr w:type="spellEnd"/>
+      <w:r>
+        <w:t xml:space="preserve"> 1</w:t>
+      </w:r>
+    </w:p>
+    <w:p>
+      <w:pPr>
+        <w:ind w:left="360"/>
+      </w:pPr>
+    </w:p>
+    <w:p>
+      <w:pPr>
+        <w:autoSpaceDE w:val="0"/>
+        <w:autoSpaceDN w:val="0"/>
+        <w:adjustRightInd w:val="0"/>
+        <w:spacing w:after="0" w:line="240" w:lineRule="auto"/>
+        <w:rPr>
+          <w:rFonts w:ascii="Consolas" w:hAnsi="Consolas" w:cs="Consolas"/>
+          <w:sz w:val="20"/>
+          <w:szCs w:val="20"/>
+          <w:lang w:val="en-US"/>
+        </w:rPr>
+      </w:pPr>
+      <w:r>
+        <w:rPr>
+          <w:rFonts w:ascii="Consolas" w:hAnsi="Consolas" w:cs="Consolas"/>
+          <w:b/>
+          <w:bCs/>
+          <w:color w:val="7F0055"/>
+          <w:sz w:val="20"/>
+          <w:szCs w:val="20"/>
+          <w:lang w:val="en-US"/>
+        </w:rPr>
+        <w:t>import</w:t>
+      </w:r>
+      <w:r>
+        <w:rPr>
+          <w:rFonts w:ascii="Consolas" w:hAnsi="Consolas" w:cs="Consolas"/>
+          <w:color w:val="000000"/>
+          <w:sz w:val="20"/>
+          <w:szCs w:val="20"/>
+          <w:lang w:val="en-US"/>
+        </w:rPr>
+        <w:t xml:space="preserve"> </w:t>
+      </w:r>
+      <w:r>
+        <w:rPr>
+          <w:rFonts w:ascii="Consolas" w:hAnsi="Consolas" w:cs="Consolas"/>
+          <w:b/>
+          <w:bCs/>
+          <w:color w:val="7F0055"/>
+          <w:sz w:val="20"/>
+          <w:szCs w:val="20"/>
+          <w:lang w:val="en-US"/>
+        </w:rPr>
+        <w:t>static</w:t>
+      </w:r>
+      <w:r>
+        <w:rPr>
+          <w:rFonts w:ascii="Consolas" w:hAnsi="Consolas" w:cs="Consolas"/>
+          <w:color w:val="000000"/>
+          <w:sz w:val="20"/>
+          <w:szCs w:val="20"/>
+          <w:lang w:val="en-US"/>
+        </w:rPr>
+        <w:t xml:space="preserve"> org.junit.jupiter.api.Assertions.*;</w:t>
+      </w:r>
+    </w:p>
+    <w:p>
+      <w:pPr>
+        <w:autoSpaceDE w:val="0"/>
+        <w:autoSpaceDN w:val="0"/>
+        <w:adjustRightInd w:val="0"/>
+        <w:spacing w:after="0" w:line="240" w:lineRule="auto"/>
+        <w:rPr>
+          <w:rFonts w:ascii="Consolas" w:hAnsi="Consolas" w:cs="Consolas"/>
+          <w:sz w:val="20"/>
+          <w:szCs w:val="20"/>
+          <w:lang w:val="en-US"/>
+        </w:rPr>
+      </w:pPr>
+    </w:p>
+    <w:p>
+      <w:pPr>
+        <w:autoSpaceDE w:val="0"/>
+        <w:autoSpaceDN w:val="0"/>
+        <w:adjustRightInd w:val="0"/>
+        <w:spacing w:after="0" w:line="240" w:lineRule="auto"/>
+        <w:rPr>
+          <w:rFonts w:ascii="Consolas" w:hAnsi="Consolas" w:cs="Consolas"/>
+          <w:sz w:val="20"/>
+          <w:szCs w:val="20"/>
+          <w:lang w:val="en-US"/>
+        </w:rPr>
+      </w:pPr>
+      <w:r>
+        <w:rPr>
+          <w:rFonts w:ascii="Consolas" w:hAnsi="Consolas" w:cs="Consolas"/>
+          <w:b/>
+          <w:bCs/>
+          <w:color w:val="7F0055"/>
+          <w:sz w:val="20"/>
+          <w:szCs w:val="20"/>
+          <w:lang w:val="en-US"/>
+        </w:rPr>
+        <w:t>import</w:t>
+      </w:r>
+      <w:r>
+        <w:rPr>
+          <w:rFonts w:ascii="Consolas" w:hAnsi="Consolas" w:cs="Consolas"/>
+          <w:color w:val="000000"/>
+          <w:sz w:val="20"/>
+          <w:szCs w:val="20"/>
+          <w:lang w:val="en-US"/>
+        </w:rPr>
+        <w:t xml:space="preserve"> org.junit.jupiter.api.Test;</w:t>
+      </w:r>
+    </w:p>
+    <w:p>
+      <w:pPr>
+        <w:autoSpaceDE w:val="0"/>
+        <w:autoSpaceDN w:val="0"/>
+        <w:adjustRightInd w:val="0"/>
+        <w:spacing w:after="0" w:line="240" w:lineRule="auto"/>
+        <w:rPr>
+          <w:rFonts w:ascii="Consolas" w:hAnsi="Consolas" w:cs="Consolas"/>
+          <w:sz w:val="20"/>
+          <w:szCs w:val="20"/>
+          <w:lang w:val="en-US"/>
+        </w:rPr>
+      </w:pPr>
+    </w:p>
+    <w:p>
+      <w:pPr>
+        <w:autoSpaceDE w:val="0"/>
+        <w:autoSpaceDN w:val="0"/>
+        <w:adjustRightInd w:val="0"/>
+        <w:spacing w:after="0" w:line="240" w:lineRule="auto"/>
+        <w:rPr>
+          <w:rFonts w:ascii="Consolas" w:hAnsi="Consolas" w:cs="Consolas"/>
+          <w:sz w:val="20"/>
+          <w:szCs w:val="20"/>
+        </w:rPr>
+      </w:pPr>
+      <w:proofErr w:type="spellStart"/>
+      <w:r>
+        <w:rPr>
+          <w:rFonts w:ascii="Consolas" w:hAnsi="Consolas" w:cs="Consolas"/>
+          <w:b/>
+          <w:bCs/>
+          <w:color w:val="7F0055"/>
+          <w:sz w:val="20"/>
+          <w:szCs w:val="20"/>
+        </w:rPr>
+        <w:t>class</w:t>
+      </w:r>
+      <w:proofErr w:type="spellEnd"/>
+      <w:r>
+        <w:rPr>
+          <w:rFonts w:ascii="Consolas" w:hAnsi="Consolas" w:cs="Consolas"/>
+          <w:color w:val="000000"/>
+          <w:sz w:val="20"/>
+          <w:szCs w:val="20"/>
+        </w:rPr>
+        <w:t xml:space="preserve"> </w:t>
+      </w:r>
+      <w:proofErr w:type="spellStart"/>
+      <w:r>
+        <w:rPr>
+          <w:rFonts w:ascii="Consolas" w:hAnsi="Consolas" w:cs="Consolas"/>
+          <w:color w:val="000000"/>
+          <w:sz w:val="20"/>
+          <w:szCs w:val="20"/>
+        </w:rPr>
+        <w:t>testeJulgamentoPrisioneiro</w:t>
+      </w:r>
+      <w:proofErr w:type="spellEnd"/>
+      <w:r>
+        <w:rPr>
+          <w:rFonts w:ascii="Consolas" w:hAnsi="Consolas" w:cs="Consolas"/>
+          <w:color w:val="000000"/>
+          <w:sz w:val="20"/>
+          <w:szCs w:val="20"/>
+        </w:rPr>
+        <w:t xml:space="preserve"> {</w:t>
+      </w:r>
+    </w:p>
+    <w:p>
+      <w:pPr>
+        <w:autoSpaceDE w:val="0"/>
+        <w:autoSpaceDN w:val="0"/>
+        <w:adjustRightInd w:val="0"/>
+        <w:spacing w:after="0" w:line="240" w:lineRule="auto"/>
+        <w:rPr>
+          <w:rFonts w:ascii="Consolas" w:hAnsi="Consolas" w:cs="Consolas"/>
+          <w:sz w:val="20"/>
+          <w:szCs w:val="20"/>
+        </w:rPr>
+      </w:pPr>
+    </w:p>
+    <w:p>
+      <w:pPr>
+        <w:autoSpaceDE w:val="0"/>
+        <w:autoSpaceDN w:val="0"/>
+        <w:adjustRightInd w:val="0"/>
+        <w:spacing w:after="0" w:line="240" w:lineRule="auto"/>
+        <w:rPr>
+          <w:rFonts w:ascii="Consolas" w:hAnsi="Consolas" w:cs="Consolas"/>
+          <w:sz w:val="20"/>
+          <w:szCs w:val="20"/>
+        </w:rPr>
+      </w:pPr>
+      <w:r>
+        <w:rPr>
+          <w:rFonts w:ascii="Consolas" w:hAnsi="Consolas" w:cs="Consolas"/>
+          <w:color w:val="000000"/>
+          <w:sz w:val="20"/>
+          <w:szCs w:val="20"/>
+        </w:rPr>
+        <w:tab/>
+      </w:r>
+      <w:r>
+        <w:rPr>
+          <w:rFonts w:ascii="Consolas" w:hAnsi="Consolas" w:cs="Consolas"/>
+          <w:color w:val="646464"/>
+          <w:sz w:val="20"/>
+          <w:szCs w:val="20"/>
+        </w:rPr>
+        <w:t>@Test</w:t>
+      </w:r>
+    </w:p>
+    <w:p>
+      <w:pPr>
+        <w:autoSpaceDE w:val="0"/>
+        <w:autoSpaceDN w:val="0"/>
+        <w:adjustRightInd w:val="0"/>
+        <w:spacing w:after="0" w:line="240" w:lineRule="auto"/>
+        <w:rPr>
+          <w:rFonts w:ascii="Consolas" w:hAnsi="Consolas" w:cs="Consolas"/>
+          <w:sz w:val="20"/>
+          <w:szCs w:val="20"/>
+        </w:rPr>
+      </w:pPr>
+      <w:r>
+        <w:rPr>
+          <w:rFonts w:ascii="Consolas" w:hAnsi="Consolas" w:cs="Consolas"/>
+          <w:color w:val="000000"/>
+          <w:sz w:val="20"/>
+          <w:szCs w:val="20"/>
+        </w:rPr>
+        <w:tab/>
+      </w:r>
+      <w:proofErr w:type="spellStart"/>
+      <w:r>
+        <w:rPr>
+          <w:rFonts w:ascii="Consolas" w:hAnsi="Consolas" w:cs="Consolas"/>
+          <w:b/>
+          <w:bCs/>
+          <w:color w:val="7F0055"/>
+          <w:sz w:val="20"/>
+          <w:szCs w:val="20"/>
+        </w:rPr>
+        <w:t>public</w:t>
+      </w:r>
+      <w:proofErr w:type="spellEnd"/>
+      <w:r>
+        <w:rPr>
+          <w:rFonts w:ascii="Consolas" w:hAnsi="Consolas" w:cs="Consolas"/>
+          <w:color w:val="000000"/>
+          <w:sz w:val="20"/>
+          <w:szCs w:val="20"/>
+        </w:rPr>
+        <w:t xml:space="preserve"> </w:t>
+      </w:r>
+      <w:proofErr w:type="spellStart"/>
+      <w:r>
+        <w:rPr>
+          <w:rFonts w:ascii="Consolas" w:hAnsi="Consolas" w:cs="Consolas"/>
+          <w:b/>
+          <w:bCs/>
+          <w:color w:val="7F0055"/>
+          <w:sz w:val="20"/>
+          <w:szCs w:val="20"/>
+        </w:rPr>
+        <w:t>void</w:t>
+      </w:r>
+      <w:proofErr w:type="spellEnd"/>
+      <w:r>
+        <w:rPr>
+          <w:rFonts w:ascii="Consolas" w:hAnsi="Consolas" w:cs="Consolas"/>
+          <w:color w:val="000000"/>
+          <w:sz w:val="20"/>
+          <w:szCs w:val="20"/>
+        </w:rPr>
+        <w:t xml:space="preserve"> </w:t>
+      </w:r>
+      <w:proofErr w:type="spellStart"/>
+      <w:proofErr w:type="gramStart"/>
+      <w:r>
+        <w:rPr>
+          <w:rFonts w:ascii="Consolas" w:hAnsi="Consolas" w:cs="Consolas"/>
+          <w:color w:val="000000"/>
+          <w:sz w:val="20"/>
+          <w:szCs w:val="20"/>
+        </w:rPr>
+        <w:t>testeCalculaPena</w:t>
+      </w:r>
+      <w:proofErr w:type="spellEnd"/>
+      <w:r>
+        <w:rPr>
+          <w:rFonts w:ascii="Consolas" w:hAnsi="Consolas" w:cs="Consolas"/>
+          <w:color w:val="000000"/>
+          <w:sz w:val="20"/>
+          <w:szCs w:val="20"/>
+        </w:rPr>
+        <w:t>(</w:t>
+      </w:r>
+      <w:proofErr w:type="gramEnd"/>
+      <w:r>
+        <w:rPr>
+          <w:rFonts w:ascii="Consolas" w:hAnsi="Consolas" w:cs="Consolas"/>
+          <w:color w:val="000000"/>
+          <w:sz w:val="20"/>
+          <w:szCs w:val="20"/>
+        </w:rPr>
+        <w:t>) {</w:t>
+      </w:r>
+    </w:p>
+    <w:p>
+      <w:pPr>
+        <w:autoSpaceDE w:val="0"/>
+        <w:autoSpaceDN w:val="0"/>
+        <w:adjustRightInd w:val="0"/>
+        <w:spacing w:after="0" w:line="240" w:lineRule="auto"/>
+        <w:rPr>
+          <w:rFonts w:ascii="Consolas" w:hAnsi="Consolas" w:cs="Consolas"/>
+          <w:sz w:val="20"/>
+          <w:szCs w:val="20"/>
+        </w:rPr>
+      </w:pPr>
+      <w:r>
+        <w:rPr>
+          <w:rFonts w:ascii="Consolas" w:hAnsi="Consolas" w:cs="Consolas"/>
+          <w:color w:val="000000"/>
+          <w:sz w:val="20"/>
+          <w:szCs w:val="20"/>
+        </w:rPr>
+        <w:tab/>
+      </w:r>
+      <w:r>
+        <w:rPr>
+          <w:rFonts w:ascii="Consolas" w:hAnsi="Consolas" w:cs="Consolas"/>
+          <w:color w:val="000000"/>
+          <w:sz w:val="20"/>
+          <w:szCs w:val="20"/>
+        </w:rPr>
+        <w:tab/>
+      </w:r>
+      <w:proofErr w:type="spellStart"/>
+      <w:r>
+        <w:rPr>
+          <w:rFonts w:ascii="Consolas" w:hAnsi="Consolas" w:cs="Consolas"/>
+          <w:color w:val="000000"/>
+          <w:sz w:val="20"/>
+          <w:szCs w:val="20"/>
+        </w:rPr>
+        <w:t>String</w:t>
+      </w:r>
+      <w:proofErr w:type="spellEnd"/>
+      <w:r>
+        <w:rPr>
+          <w:rFonts w:ascii="Consolas" w:hAnsi="Consolas" w:cs="Consolas"/>
+          <w:color w:val="000000"/>
+          <w:sz w:val="20"/>
+          <w:szCs w:val="20"/>
+        </w:rPr>
+        <w:t xml:space="preserve"> </w:t>
+      </w:r>
+      <w:proofErr w:type="spellStart"/>
+      <w:r>
+        <w:rPr>
+          <w:rFonts w:ascii="Consolas" w:hAnsi="Consolas" w:cs="Consolas"/>
+          <w:color w:val="6A3E3E"/>
+          <w:sz w:val="20"/>
+          <w:szCs w:val="20"/>
+        </w:rPr>
+        <w:t>respostaPrisioneiroA</w:t>
+      </w:r>
+      <w:proofErr w:type="spellEnd"/>
+      <w:r>
+        <w:rPr>
+          <w:rFonts w:ascii="Consolas" w:hAnsi="Consolas" w:cs="Consolas"/>
+          <w:color w:val="000000"/>
+          <w:sz w:val="20"/>
+          <w:szCs w:val="20"/>
+        </w:rPr>
+        <w:t xml:space="preserve"> = </w:t>
+      </w:r>
+      <w:r>
+        <w:rPr>
+          <w:rFonts w:ascii="Consolas" w:hAnsi="Consolas" w:cs="Consolas"/>
+          <w:color w:val="2A00FF"/>
+          <w:sz w:val="20"/>
+          <w:szCs w:val="20"/>
+        </w:rPr>
+        <w:t>"Culpado"</w:t>
+      </w:r>
+      <w:r>
+        <w:rPr>
+          <w:rFonts w:ascii="Consolas" w:hAnsi="Consolas" w:cs="Consolas"/>
+          <w:color w:val="000000"/>
+          <w:sz w:val="20"/>
+          <w:szCs w:val="20"/>
+        </w:rPr>
+        <w:t>;</w:t>
+      </w:r>
+    </w:p>
+    <w:p>
+      <w:pPr>
+        <w:autoSpaceDE w:val="0"/>
+        <w:autoSpaceDN w:val="0"/>
+        <w:adjustRightInd w:val="0"/>
+        <w:spacing w:after="0" w:line="240" w:lineRule="auto"/>
+        <w:rPr>
+          <w:rFonts w:ascii="Consolas" w:hAnsi="Consolas" w:cs="Consolas"/>
+          <w:sz w:val="20"/>
+          <w:szCs w:val="20"/>
+        </w:rPr>
+      </w:pPr>
+      <w:r>
+        <w:rPr>
+          <w:rFonts w:ascii="Consolas" w:hAnsi="Consolas" w:cs="Consolas"/>
+          <w:color w:val="000000"/>
+          <w:sz w:val="20"/>
+          <w:szCs w:val="20"/>
+        </w:rPr>
+        <w:tab/>
+      </w:r>
+      <w:r>
+        <w:rPr>
+          <w:rFonts w:ascii="Consolas" w:hAnsi="Consolas" w:cs="Consolas"/>
+          <w:color w:val="000000"/>
+          <w:sz w:val="20"/>
+          <w:szCs w:val="20"/>
+        </w:rPr>
+        <w:tab/>
+      </w:r>
+      <w:proofErr w:type="spellStart"/>
+      <w:r>
+        <w:rPr>
+          <w:rFonts w:ascii="Consolas" w:hAnsi="Consolas" w:cs="Consolas"/>
+          <w:color w:val="000000"/>
+          <w:sz w:val="20"/>
+          <w:szCs w:val="20"/>
+        </w:rPr>
+        <w:t>String</w:t>
+      </w:r>
+      <w:proofErr w:type="spellEnd"/>
+      <w:r>
+        <w:rPr>
+          <w:rFonts w:ascii="Consolas" w:hAnsi="Consolas" w:cs="Consolas"/>
+          <w:color w:val="000000"/>
+          <w:sz w:val="20"/>
+          <w:szCs w:val="20"/>
+        </w:rPr>
+        <w:t xml:space="preserve"> </w:t>
+      </w:r>
+      <w:proofErr w:type="spellStart"/>
+      <w:r>
+        <w:rPr>
+          <w:rFonts w:ascii="Consolas" w:hAnsi="Consolas" w:cs="Consolas"/>
+          <w:color w:val="6A3E3E"/>
+          <w:sz w:val="20"/>
+          <w:szCs w:val="20"/>
+        </w:rPr>
+        <w:t>respostaPrisioneiroB</w:t>
+      </w:r>
+      <w:proofErr w:type="spellEnd"/>
+      <w:r>
+        <w:rPr>
+          <w:rFonts w:ascii="Consolas" w:hAnsi="Consolas" w:cs="Consolas"/>
+          <w:color w:val="000000"/>
+          <w:sz w:val="20"/>
+          <w:szCs w:val="20"/>
+        </w:rPr>
+        <w:t xml:space="preserve"> = </w:t>
+      </w:r>
+      <w:proofErr w:type="spellStart"/>
+      <w:r>
+        <w:rPr>
+          <w:rFonts w:ascii="Consolas" w:hAnsi="Consolas" w:cs="Consolas"/>
+          <w:b/>
+          <w:bCs/>
+          <w:color w:val="7F0055"/>
+          <w:sz w:val="20"/>
+          <w:szCs w:val="20"/>
+        </w:rPr>
+        <w:t>null</w:t>
+      </w:r>
+      <w:proofErr w:type="spellEnd"/>
+      <w:r>
+        <w:rPr>
+          <w:rFonts w:ascii="Consolas" w:hAnsi="Consolas" w:cs="Consolas"/>
+          <w:color w:val="000000"/>
+          <w:sz w:val="20"/>
+          <w:szCs w:val="20"/>
+        </w:rPr>
+        <w:t>;</w:t>
+      </w:r>
+    </w:p>
+    <w:p>
+      <w:pPr>
+        <w:autoSpaceDE w:val="0"/>
+        <w:autoSpaceDN w:val="0"/>
+        <w:adjustRightInd w:val="0"/>
+        <w:spacing w:after="0" w:line="240" w:lineRule="auto"/>
+        <w:rPr>
+          <w:rFonts w:ascii="Consolas" w:hAnsi="Consolas" w:cs="Consolas"/>
+          <w:sz w:val="20"/>
+          <w:szCs w:val="20"/>
+        </w:rPr>
+      </w:pPr>
+      <w:r>
+        <w:rPr>
+          <w:rFonts w:ascii="Consolas" w:hAnsi="Consolas" w:cs="Consolas"/>
+          <w:color w:val="000000"/>
+          <w:sz w:val="20"/>
+          <w:szCs w:val="20"/>
+        </w:rPr>
+        <w:tab/>
+      </w:r>
+      <w:r>
+        <w:rPr>
+          <w:rFonts w:ascii="Consolas" w:hAnsi="Consolas" w:cs="Consolas"/>
+          <w:color w:val="000000"/>
+          <w:sz w:val="20"/>
+          <w:szCs w:val="20"/>
+        </w:rPr>
+        <w:tab/>
+      </w:r>
+      <w:proofErr w:type="spellStart"/>
+      <w:r>
+        <w:rPr>
+          <w:rFonts w:ascii="Consolas" w:hAnsi="Consolas" w:cs="Consolas"/>
+          <w:color w:val="000000"/>
+          <w:sz w:val="20"/>
+          <w:szCs w:val="20"/>
+        </w:rPr>
+        <w:t>JulgamentoPrisioneiro</w:t>
+      </w:r>
+      <w:proofErr w:type="spellEnd"/>
+      <w:r>
+        <w:rPr>
+          <w:rFonts w:ascii="Consolas" w:hAnsi="Consolas" w:cs="Consolas"/>
+          <w:color w:val="000000"/>
+          <w:sz w:val="20"/>
+          <w:szCs w:val="20"/>
+        </w:rPr>
+        <w:t xml:space="preserve"> </w:t>
+      </w:r>
+      <w:r>
+        <w:rPr>
+          <w:rFonts w:ascii="Consolas" w:hAnsi="Consolas" w:cs="Consolas"/>
+          <w:color w:val="6A3E3E"/>
+          <w:sz w:val="20"/>
+          <w:szCs w:val="20"/>
+        </w:rPr>
+        <w:t>julgamento</w:t>
+      </w:r>
+      <w:r>
+        <w:rPr>
+          <w:rFonts w:ascii="Consolas" w:hAnsi="Consolas" w:cs="Consolas"/>
+          <w:color w:val="000000"/>
+          <w:sz w:val="20"/>
+          <w:szCs w:val="20"/>
+        </w:rPr>
+        <w:t xml:space="preserve"> = </w:t>
+      </w:r>
+      <w:r>
+        <w:rPr>
+          <w:rFonts w:ascii="Consolas" w:hAnsi="Consolas" w:cs="Consolas"/>
+          <w:b/>
+          <w:bCs/>
+          <w:color w:val="7F0055"/>
+          <w:sz w:val="20"/>
+          <w:szCs w:val="20"/>
+        </w:rPr>
+        <w:t>new</w:t>
+      </w:r>
+      <w:r>
+        <w:rPr>
+          <w:rFonts w:ascii="Consolas" w:hAnsi="Consolas" w:cs="Consolas"/>
+          <w:color w:val="000000"/>
+          <w:sz w:val="20"/>
+          <w:szCs w:val="20"/>
+        </w:rPr>
+        <w:t xml:space="preserve"> </w:t>
+      </w:r>
+      <w:proofErr w:type="spellStart"/>
+      <w:proofErr w:type="gramStart"/>
+      <w:r>
+        <w:rPr>
+          <w:rFonts w:ascii="Consolas" w:hAnsi="Consolas" w:cs="Consolas"/>
+          <w:color w:val="000000"/>
+          <w:sz w:val="20"/>
+          <w:szCs w:val="20"/>
+        </w:rPr>
+        <w:t>JulgamentoPrisioneiro</w:t>
+      </w:r>
+      <w:proofErr w:type="spellEnd"/>
+      <w:r>
+        <w:rPr>
+          <w:rFonts w:ascii="Consolas" w:hAnsi="Consolas" w:cs="Consolas"/>
+          <w:color w:val="000000"/>
+          <w:sz w:val="20"/>
+          <w:szCs w:val="20"/>
+        </w:rPr>
+        <w:t>(</w:t>
+      </w:r>
+      <w:proofErr w:type="gramEnd"/>
+      <w:r>
+        <w:rPr>
+          <w:rFonts w:ascii="Consolas" w:hAnsi="Consolas" w:cs="Consolas"/>
+          <w:color w:val="000000"/>
+          <w:sz w:val="20"/>
+          <w:szCs w:val="20"/>
+        </w:rPr>
+        <w:t>);</w:t>
+      </w:r>
+    </w:p>
+    <w:p>
+      <w:pPr>
+        <w:autoSpaceDE w:val="0"/>
+        <w:autoSpaceDN w:val="0"/>
+        <w:adjustRightInd w:val="0"/>
+        <w:spacing w:after="0" w:line="240" w:lineRule="auto"/>
+        <w:rPr>
+          <w:rFonts w:ascii="Consolas" w:hAnsi="Consolas" w:cs="Consolas"/>
+          <w:sz w:val="20"/>
+          <w:szCs w:val="20"/>
+        </w:rPr>
+      </w:pPr>
+      <w:r>
+        <w:rPr>
+          <w:rFonts w:ascii="Consolas" w:hAnsi="Consolas" w:cs="Consolas"/>
+          <w:color w:val="000000"/>
+          <w:sz w:val="20"/>
+          <w:szCs w:val="20"/>
+        </w:rPr>
+        <w:tab/>
+      </w:r>
+      <w:r>
+        <w:rPr>
+          <w:rFonts w:ascii="Consolas" w:hAnsi="Consolas" w:cs="Consolas"/>
+          <w:color w:val="000000"/>
+          <w:sz w:val="20"/>
+          <w:szCs w:val="20"/>
+        </w:rPr>
+        <w:tab/>
+      </w:r>
+      <w:proofErr w:type="spellStart"/>
+      <w:r>
+        <w:rPr>
+          <w:rFonts w:ascii="Consolas" w:hAnsi="Consolas" w:cs="Consolas"/>
+          <w:b/>
+          <w:bCs/>
+          <w:color w:val="7F0055"/>
+          <w:sz w:val="20"/>
+          <w:szCs w:val="20"/>
+        </w:rPr>
+        <w:t>int</w:t>
+      </w:r>
+      <w:proofErr w:type="spellEnd"/>
+      <w:r>
+        <w:rPr>
+          <w:rFonts w:ascii="Consolas" w:hAnsi="Consolas" w:cs="Consolas"/>
+          <w:color w:val="000000"/>
+          <w:sz w:val="20"/>
+          <w:szCs w:val="20"/>
+        </w:rPr>
+        <w:t xml:space="preserve"> </w:t>
+      </w:r>
+      <w:proofErr w:type="spellStart"/>
+      <w:r>
+        <w:rPr>
+          <w:rFonts w:ascii="Consolas" w:hAnsi="Consolas" w:cs="Consolas"/>
+          <w:color w:val="6A3E3E"/>
+          <w:sz w:val="20"/>
+          <w:szCs w:val="20"/>
+        </w:rPr>
+        <w:t>respostaEsperada</w:t>
+      </w:r>
+      <w:proofErr w:type="spellEnd"/>
+      <w:r>
+        <w:rPr>
+          <w:rFonts w:ascii="Consolas" w:hAnsi="Consolas" w:cs="Consolas"/>
+          <w:color w:val="000000"/>
+          <w:sz w:val="20"/>
+          <w:szCs w:val="20"/>
+        </w:rPr>
+        <w:t xml:space="preserve"> = 15;</w:t>
+      </w:r>
+    </w:p>
+    <w:p>
+      <w:pPr>
+        <w:autoSpaceDE w:val="0"/>
+        <w:autoSpaceDN w:val="0"/>
+        <w:adjustRightInd w:val="0"/>
+        <w:spacing w:after="0" w:line="240" w:lineRule="auto"/>
+        <w:rPr>
+          <w:rFonts w:ascii="Consolas" w:hAnsi="Consolas" w:cs="Consolas"/>
+          <w:sz w:val="20"/>
+          <w:szCs w:val="20"/>
+        </w:rPr>
+      </w:pPr>
+      <w:r>
+        <w:rPr>
+          <w:rFonts w:ascii="Consolas" w:hAnsi="Consolas" w:cs="Consolas"/>
+          <w:color w:val="000000"/>
+          <w:sz w:val="20"/>
+          <w:szCs w:val="20"/>
+        </w:rPr>
+        <w:tab/>
+      </w:r>
+      <w:r>
+        <w:rPr>
+          <w:rFonts w:ascii="Consolas" w:hAnsi="Consolas" w:cs="Consolas"/>
+          <w:color w:val="000000"/>
+          <w:sz w:val="20"/>
+          <w:szCs w:val="20"/>
+        </w:rPr>
+        <w:tab/>
+      </w:r>
+      <w:proofErr w:type="spellStart"/>
+      <w:r>
+        <w:rPr>
+          <w:rFonts w:ascii="Consolas" w:hAnsi="Consolas" w:cs="Consolas"/>
+          <w:b/>
+          <w:bCs/>
+          <w:color w:val="7F0055"/>
+          <w:sz w:val="20"/>
+          <w:szCs w:val="20"/>
+        </w:rPr>
+        <w:t>int</w:t>
+      </w:r>
+      <w:proofErr w:type="spellEnd"/>
+      <w:r>
+        <w:rPr>
+          <w:rFonts w:ascii="Consolas" w:hAnsi="Consolas" w:cs="Consolas"/>
+          <w:color w:val="000000"/>
+          <w:sz w:val="20"/>
+          <w:szCs w:val="20"/>
+        </w:rPr>
+        <w:t xml:space="preserve"> </w:t>
+      </w:r>
+      <w:proofErr w:type="spellStart"/>
+      <w:r>
+        <w:rPr>
+          <w:rFonts w:ascii="Consolas" w:hAnsi="Consolas" w:cs="Consolas"/>
+          <w:color w:val="6A3E3E"/>
+          <w:sz w:val="20"/>
+          <w:szCs w:val="20"/>
+        </w:rPr>
+        <w:t>respostaReal</w:t>
+      </w:r>
+      <w:proofErr w:type="spellEnd"/>
+      <w:r>
+        <w:rPr>
+          <w:rFonts w:ascii="Consolas" w:hAnsi="Consolas" w:cs="Consolas"/>
+          <w:color w:val="000000"/>
+          <w:sz w:val="20"/>
+          <w:szCs w:val="20"/>
+        </w:rPr>
+        <w:t xml:space="preserve"> = </w:t>
+      </w:r>
+      <w:proofErr w:type="spellStart"/>
+      <w:proofErr w:type="gramStart"/>
+      <w:r>
+        <w:rPr>
+          <w:rFonts w:ascii="Consolas" w:hAnsi="Consolas" w:cs="Consolas"/>
+          <w:color w:val="6A3E3E"/>
+          <w:sz w:val="20"/>
+          <w:szCs w:val="20"/>
+        </w:rPr>
+        <w:t>julgamento</w:t>
+      </w:r>
+      <w:r>
+        <w:rPr>
+          <w:rFonts w:ascii="Consolas" w:hAnsi="Consolas" w:cs="Consolas"/>
+          <w:color w:val="000000"/>
+          <w:sz w:val="20"/>
+          <w:szCs w:val="20"/>
+        </w:rPr>
+        <w:t>.calculaPena</w:t>
+      </w:r>
+      <w:proofErr w:type="spellEnd"/>
+      <w:proofErr w:type="gramEnd"/>
+      <w:r>
+        <w:rPr>
+          <w:rFonts w:ascii="Consolas" w:hAnsi="Consolas" w:cs="Consolas"/>
+          <w:color w:val="000000"/>
+          <w:sz w:val="20"/>
+          <w:szCs w:val="20"/>
+        </w:rPr>
+        <w:t>(</w:t>
+      </w:r>
+      <w:proofErr w:type="spellStart"/>
+      <w:r>
+        <w:rPr>
+          <w:rFonts w:ascii="Consolas" w:hAnsi="Consolas" w:cs="Consolas"/>
+          <w:color w:val="6A3E3E"/>
+          <w:sz w:val="20"/>
+          <w:szCs w:val="20"/>
+        </w:rPr>
+        <w:t>respostaPrisioneiroA</w:t>
+      </w:r>
+      <w:proofErr w:type="spellEnd"/>
+      <w:r>
+        <w:rPr>
+          <w:rFonts w:ascii="Consolas" w:hAnsi="Consolas" w:cs="Consolas"/>
+          <w:color w:val="000000"/>
+          <w:sz w:val="20"/>
+          <w:szCs w:val="20"/>
+        </w:rPr>
+        <w:t xml:space="preserve">, </w:t>
+      </w:r>
+      <w:proofErr w:type="spellStart"/>
+      <w:r>
+        <w:rPr>
+          <w:rFonts w:ascii="Consolas" w:hAnsi="Consolas" w:cs="Consolas"/>
+          <w:color w:val="6A3E3E"/>
+          <w:sz w:val="20"/>
+          <w:szCs w:val="20"/>
+        </w:rPr>
+        <w:t>respostaPrisioneiroB</w:t>
+      </w:r>
+      <w:proofErr w:type="spellEnd"/>
+      <w:r>
+        <w:rPr>
+          <w:rFonts w:ascii="Consolas" w:hAnsi="Consolas" w:cs="Consolas"/>
+          <w:color w:val="000000"/>
+          <w:sz w:val="20"/>
+          <w:szCs w:val="20"/>
+        </w:rPr>
+        <w:t>);</w:t>
+      </w:r>
+    </w:p>
+    <w:p>
+      <w:pPr>
+        <w:autoSpaceDE w:val="0"/>
+        <w:autoSpaceDN w:val="0"/>
+        <w:adjustRightInd w:val="0"/>
+        <w:spacing w:after="0" w:line="240" w:lineRule="auto"/>
+        <w:rPr>
+          <w:rFonts w:ascii="Consolas" w:hAnsi="Consolas" w:cs="Consolas"/>
+          <w:sz w:val="20"/>
+          <w:szCs w:val="20"/>
+        </w:rPr>
+      </w:pPr>
+      <w:r>
+        <w:rPr>
+          <w:rFonts w:ascii="Consolas" w:hAnsi="Consolas" w:cs="Consolas"/>
+          <w:color w:val="000000"/>
+          <w:sz w:val="20"/>
+          <w:szCs w:val="20"/>
+        </w:rPr>
+        <w:tab/>
+      </w:r>
+      <w:r>
+        <w:rPr>
+          <w:rFonts w:ascii="Consolas" w:hAnsi="Consolas" w:cs="Consolas"/>
+          <w:color w:val="000000"/>
+          <w:sz w:val="20"/>
+          <w:szCs w:val="20"/>
+        </w:rPr>
+        <w:tab/>
+      </w:r>
+      <w:proofErr w:type="spellStart"/>
+      <w:proofErr w:type="gramStart"/>
+      <w:r>
+        <w:rPr>
+          <w:rFonts w:ascii="Consolas" w:hAnsi="Consolas" w:cs="Consolas"/>
+          <w:i/>
+          <w:iCs/>
+          <w:color w:val="000000"/>
+          <w:sz w:val="20"/>
+          <w:szCs w:val="20"/>
+        </w:rPr>
+        <w:t>assertEquals</w:t>
+      </w:r>
+      <w:proofErr w:type="spellEnd"/>
+      <w:r>
+        <w:rPr>
+          <w:rFonts w:ascii="Consolas" w:hAnsi="Consolas" w:cs="Consolas"/>
+          <w:color w:val="000000"/>
+          <w:sz w:val="20"/>
+          <w:szCs w:val="20"/>
+        </w:rPr>
+        <w:t>(</w:t>
+      </w:r>
+      <w:proofErr w:type="spellStart"/>
+      <w:proofErr w:type="gramEnd"/>
+      <w:r>
+        <w:rPr>
+          <w:rFonts w:ascii="Consolas" w:hAnsi="Consolas" w:cs="Consolas"/>
+          <w:color w:val="6A3E3E"/>
+          <w:sz w:val="20"/>
+          <w:szCs w:val="20"/>
+        </w:rPr>
+        <w:t>respostaEsperada</w:t>
+      </w:r>
+      <w:proofErr w:type="spellEnd"/>
+      <w:r>
+        <w:rPr>
+          <w:rFonts w:ascii="Consolas" w:hAnsi="Consolas" w:cs="Consolas"/>
+          <w:color w:val="000000"/>
+          <w:sz w:val="20"/>
+          <w:szCs w:val="20"/>
+        </w:rPr>
+        <w:t xml:space="preserve">, </w:t>
+      </w:r>
+      <w:proofErr w:type="spellStart"/>
+      <w:r>
+        <w:rPr>
+          <w:rFonts w:ascii="Consolas" w:hAnsi="Consolas" w:cs="Consolas"/>
+          <w:color w:val="6A3E3E"/>
+          <w:sz w:val="20"/>
+          <w:szCs w:val="20"/>
+        </w:rPr>
+        <w:t>respostaReal</w:t>
+      </w:r>
+      <w:proofErr w:type="spellEnd"/>
+      <w:r>
+        <w:rPr>
+          <w:rFonts w:ascii="Consolas" w:hAnsi="Consolas" w:cs="Consolas"/>
+          <w:color w:val="000000"/>
+          <w:sz w:val="20"/>
+          <w:szCs w:val="20"/>
+        </w:rPr>
+        <w:t>);</w:t>
+      </w:r>
       <w:bookmarkStart w:id="0" w:name="_GoBack"/>
       <w:bookmarkEnd w:id="0"/>
     </w:p>
+    <w:p>
+      <w:pPr>
+        <w:autoSpaceDE w:val="0"/>
+        <w:autoSpaceDN w:val="0"/>
+        <w:adjustRightInd w:val="0"/>
+        <w:spacing w:after="0" w:line="240" w:lineRule="auto"/>
+        <w:rPr>
+          <w:rFonts w:ascii="Consolas" w:hAnsi="Consolas" w:cs="Consolas"/>
+          <w:sz w:val="20"/>
+          <w:szCs w:val="20"/>
+        </w:rPr>
+      </w:pPr>
+      <w:r>
+        <w:rPr>
+          <w:rFonts w:ascii="Consolas" w:hAnsi="Consolas" w:cs="Consolas"/>
+          <w:color w:val="000000"/>
+          <w:sz w:val="20"/>
+          <w:szCs w:val="20"/>
+        </w:rPr>
+        <w:tab/>
+        <w:t>}</w:t>
+      </w:r>
+    </w:p>
+    <w:p>
+      <w:pPr>
+        <w:autoSpaceDE w:val="0"/>
+        <w:autoSpaceDN w:val="0"/>
+        <w:adjustRightInd w:val="0"/>
+        <w:spacing w:after="0" w:line="240" w:lineRule="auto"/>
+        <w:rPr>
+          <w:rFonts w:ascii="Consolas" w:hAnsi="Consolas" w:cs="Consolas"/>
+          <w:sz w:val="20"/>
+          <w:szCs w:val="20"/>
+        </w:rPr>
+      </w:pPr>
+    </w:p>
+    <w:p>
+      <w:pPr>
+        <w:autoSpaceDE w:val="0"/>
+        <w:autoSpaceDN w:val="0"/>
+        <w:adjustRightInd w:val="0"/>
+        <w:spacing w:after="0" w:line="240" w:lineRule="auto"/>
+        <w:rPr>
+          <w:rFonts w:ascii="Consolas" w:hAnsi="Consolas" w:cs="Consolas"/>
+          <w:sz w:val="20"/>
+          <w:szCs w:val="20"/>
+        </w:rPr>
+      </w:pPr>
+      <w:r>
+        <w:rPr>
+          <w:rFonts w:ascii="Consolas" w:hAnsi="Consolas" w:cs="Consolas"/>
+          <w:color w:val="000000"/>
+          <w:sz w:val="20"/>
+          <w:szCs w:val="20"/>
+        </w:rPr>
+        <w:t>}</w:t>
+      </w:r>
+    </w:p>
+    <w:p>
+      <w:pPr>
+        <w:ind w:left="360"/>
+      </w:pPr>
+    </w:p>
+    <w:p/>
     <w:sectPr>
       <w:pgSz w:w="12240" w:h="15840"/>
       <w:pgMar w:top="1417" w:right="1701" w:bottom="1417" w:left="1701" w:header="720" w:footer="720" w:gutter="0"/>

</xml_diff>

<commit_message>
Troca nos valores de variáveis
Troca nos valores de variáveis que guardavam os tipos de penas.
</commit_message>
<xml_diff>
--- a/Testes/YanAlexandreRM77740.docx
+++ b/Testes/YanAlexandreRM77740.docx
@@ -4477,7 +4477,31 @@
           <w:szCs w:val="20"/>
           <w:lang w:val="en-US"/>
         </w:rPr>
-        <w:t xml:space="preserve"> org.junit.jupiter.api.Assertions.*;</w:t>
+        <w:t xml:space="preserve"> </w:t>
+      </w:r>
+      <w:proofErr w:type="spellStart"/>
+      <w:proofErr w:type="gramStart"/>
+      <w:r>
+        <w:rPr>
+          <w:rFonts w:ascii="Consolas" w:hAnsi="Consolas" w:cs="Consolas"/>
+          <w:color w:val="000000"/>
+          <w:sz w:val="20"/>
+          <w:szCs w:val="20"/>
+          <w:lang w:val="en-US"/>
+        </w:rPr>
+        <w:t>org.junit.jupiter.api.Assertions</w:t>
+      </w:r>
+      <w:proofErr w:type="spellEnd"/>
+      <w:proofErr w:type="gramEnd"/>
+      <w:r>
+        <w:rPr>
+          <w:rFonts w:ascii="Consolas" w:hAnsi="Consolas" w:cs="Consolas"/>
+          <w:color w:val="000000"/>
+          <w:sz w:val="20"/>
+          <w:szCs w:val="20"/>
+          <w:lang w:val="en-US"/>
+        </w:rPr>
+        <w:t>.*;</w:t>
       </w:r>
     </w:p>
     <w:p>
@@ -4527,7 +4551,31 @@
           <w:szCs w:val="20"/>
           <w:lang w:val="en-US"/>
         </w:rPr>
-        <w:t xml:space="preserve"> org.junit.jupiter.api.Test;</w:t>
+        <w:t xml:space="preserve"> </w:t>
+      </w:r>
+      <w:proofErr w:type="spellStart"/>
+      <w:proofErr w:type="gramStart"/>
+      <w:r>
+        <w:rPr>
+          <w:rFonts w:ascii="Consolas" w:hAnsi="Consolas" w:cs="Consolas"/>
+          <w:color w:val="000000"/>
+          <w:sz w:val="20"/>
+          <w:szCs w:val="20"/>
+          <w:lang w:val="en-US"/>
+        </w:rPr>
+        <w:t>org.junit.jupiter.api.Test</w:t>
+      </w:r>
+      <w:proofErr w:type="spellEnd"/>
+      <w:proofErr w:type="gramEnd"/>
+      <w:r>
+        <w:rPr>
+          <w:rFonts w:ascii="Consolas" w:hAnsi="Consolas" w:cs="Consolas"/>
+          <w:color w:val="000000"/>
+          <w:sz w:val="20"/>
+          <w:szCs w:val="20"/>
+          <w:lang w:val="en-US"/>
+        </w:rPr>
+        <w:t>;</w:t>
       </w:r>
     </w:p>
     <w:p>
@@ -5353,70 +5401,2787 @@
         </w:rPr>
         <w:t>);</w:t>
       </w:r>
+    </w:p>
+    <w:p>
+      <w:pPr>
+        <w:autoSpaceDE w:val="0"/>
+        <w:autoSpaceDN w:val="0"/>
+        <w:adjustRightInd w:val="0"/>
+        <w:spacing w:after="0" w:line="240" w:lineRule="auto"/>
+        <w:rPr>
+          <w:rFonts w:ascii="Consolas" w:hAnsi="Consolas" w:cs="Consolas"/>
+          <w:sz w:val="20"/>
+          <w:szCs w:val="20"/>
+        </w:rPr>
+      </w:pPr>
+      <w:r>
+        <w:rPr>
+          <w:rFonts w:ascii="Consolas" w:hAnsi="Consolas" w:cs="Consolas"/>
+          <w:color w:val="000000"/>
+          <w:sz w:val="20"/>
+          <w:szCs w:val="20"/>
+        </w:rPr>
+        <w:tab/>
+        <w:t>}</w:t>
+      </w:r>
+    </w:p>
+    <w:p>
+      <w:pPr>
+        <w:autoSpaceDE w:val="0"/>
+        <w:autoSpaceDN w:val="0"/>
+        <w:adjustRightInd w:val="0"/>
+        <w:spacing w:after="0" w:line="240" w:lineRule="auto"/>
+        <w:rPr>
+          <w:rFonts w:ascii="Consolas" w:hAnsi="Consolas" w:cs="Consolas"/>
+          <w:sz w:val="20"/>
+          <w:szCs w:val="20"/>
+        </w:rPr>
+      </w:pPr>
+    </w:p>
+    <w:p>
+      <w:pPr>
+        <w:autoSpaceDE w:val="0"/>
+        <w:autoSpaceDN w:val="0"/>
+        <w:adjustRightInd w:val="0"/>
+        <w:spacing w:after="0" w:line="240" w:lineRule="auto"/>
+        <w:rPr>
+          <w:rFonts w:ascii="Consolas" w:hAnsi="Consolas" w:cs="Consolas"/>
+          <w:sz w:val="20"/>
+          <w:szCs w:val="20"/>
+        </w:rPr>
+      </w:pPr>
+      <w:r>
+        <w:rPr>
+          <w:rFonts w:ascii="Consolas" w:hAnsi="Consolas" w:cs="Consolas"/>
+          <w:color w:val="000000"/>
+          <w:sz w:val="20"/>
+          <w:szCs w:val="20"/>
+        </w:rPr>
+        <w:t>}</w:t>
+      </w:r>
+    </w:p>
+    <w:p>
+      <w:pPr>
+        <w:ind w:left="360"/>
+      </w:pPr>
+    </w:p>
+    <w:p>
+      <w:pPr>
+        <w:pStyle w:val="ListParagraph"/>
+        <w:numPr>
+          <w:ilvl w:val="0"/>
+          <w:numId w:val="2"/>
+        </w:numPr>
+      </w:pPr>
+      <w:r>
+        <w:t xml:space="preserve">Classe </w:t>
+      </w:r>
+      <w:proofErr w:type="spellStart"/>
+      <w:r>
+        <w:t>julgamentoPrisioneiro</w:t>
+      </w:r>
+      <w:proofErr w:type="spellEnd"/>
+      <w:r>
+        <w:t xml:space="preserve"> 2</w:t>
+      </w:r>
+    </w:p>
+    <w:p>
+      <w:pPr>
+        <w:ind w:left="360"/>
+      </w:pPr>
+    </w:p>
+    <w:p>
+      <w:pPr>
+        <w:autoSpaceDE w:val="0"/>
+        <w:autoSpaceDN w:val="0"/>
+        <w:adjustRightInd w:val="0"/>
+        <w:spacing w:after="0" w:line="240" w:lineRule="auto"/>
+        <w:rPr>
+          <w:rFonts w:ascii="Consolas" w:hAnsi="Consolas" w:cs="Consolas"/>
+          <w:sz w:val="20"/>
+          <w:szCs w:val="20"/>
+          <w:lang w:val="en-US"/>
+        </w:rPr>
+      </w:pPr>
+      <w:r>
+        <w:rPr>
+          <w:rFonts w:ascii="Consolas" w:hAnsi="Consolas" w:cs="Consolas"/>
+          <w:b/>
+          <w:bCs/>
+          <w:color w:val="7F0055"/>
+          <w:sz w:val="20"/>
+          <w:szCs w:val="20"/>
+          <w:lang w:val="en-US"/>
+        </w:rPr>
+        <w:t>import</w:t>
+      </w:r>
+      <w:r>
+        <w:rPr>
+          <w:rFonts w:ascii="Consolas" w:hAnsi="Consolas" w:cs="Consolas"/>
+          <w:color w:val="000000"/>
+          <w:sz w:val="20"/>
+          <w:szCs w:val="20"/>
+          <w:lang w:val="en-US"/>
+        </w:rPr>
+        <w:t xml:space="preserve"> </w:t>
+      </w:r>
+      <w:r>
+        <w:rPr>
+          <w:rFonts w:ascii="Consolas" w:hAnsi="Consolas" w:cs="Consolas"/>
+          <w:b/>
+          <w:bCs/>
+          <w:color w:val="7F0055"/>
+          <w:sz w:val="20"/>
+          <w:szCs w:val="20"/>
+          <w:lang w:val="en-US"/>
+        </w:rPr>
+        <w:t>static</w:t>
+      </w:r>
+      <w:r>
+        <w:rPr>
+          <w:rFonts w:ascii="Consolas" w:hAnsi="Consolas" w:cs="Consolas"/>
+          <w:color w:val="000000"/>
+          <w:sz w:val="20"/>
+          <w:szCs w:val="20"/>
+          <w:lang w:val="en-US"/>
+        </w:rPr>
+        <w:t xml:space="preserve"> </w:t>
+      </w:r>
+      <w:proofErr w:type="spellStart"/>
+      <w:proofErr w:type="gramStart"/>
+      <w:r>
+        <w:rPr>
+          <w:rFonts w:ascii="Consolas" w:hAnsi="Consolas" w:cs="Consolas"/>
+          <w:color w:val="000000"/>
+          <w:sz w:val="20"/>
+          <w:szCs w:val="20"/>
+          <w:u w:val="single"/>
+          <w:lang w:val="en-US"/>
+        </w:rPr>
+        <w:t>org.junit.jupiter.api.Assertions</w:t>
+      </w:r>
+      <w:proofErr w:type="spellEnd"/>
+      <w:proofErr w:type="gramEnd"/>
+      <w:r>
+        <w:rPr>
+          <w:rFonts w:ascii="Consolas" w:hAnsi="Consolas" w:cs="Consolas"/>
+          <w:color w:val="000000"/>
+          <w:sz w:val="20"/>
+          <w:szCs w:val="20"/>
+          <w:lang w:val="en-US"/>
+        </w:rPr>
+        <w:t>.*;</w:t>
+      </w:r>
+    </w:p>
+    <w:p>
+      <w:pPr>
+        <w:autoSpaceDE w:val="0"/>
+        <w:autoSpaceDN w:val="0"/>
+        <w:adjustRightInd w:val="0"/>
+        <w:spacing w:after="0" w:line="240" w:lineRule="auto"/>
+        <w:rPr>
+          <w:rFonts w:ascii="Consolas" w:hAnsi="Consolas" w:cs="Consolas"/>
+          <w:sz w:val="20"/>
+          <w:szCs w:val="20"/>
+          <w:lang w:val="en-US"/>
+        </w:rPr>
+      </w:pPr>
+    </w:p>
+    <w:p>
+      <w:pPr>
+        <w:autoSpaceDE w:val="0"/>
+        <w:autoSpaceDN w:val="0"/>
+        <w:adjustRightInd w:val="0"/>
+        <w:spacing w:after="0" w:line="240" w:lineRule="auto"/>
+        <w:rPr>
+          <w:rFonts w:ascii="Consolas" w:hAnsi="Consolas" w:cs="Consolas"/>
+          <w:sz w:val="20"/>
+          <w:szCs w:val="20"/>
+          <w:lang w:val="en-US"/>
+        </w:rPr>
+      </w:pPr>
+      <w:r>
+        <w:rPr>
+          <w:rFonts w:ascii="Consolas" w:hAnsi="Consolas" w:cs="Consolas"/>
+          <w:b/>
+          <w:bCs/>
+          <w:color w:val="7F0055"/>
+          <w:sz w:val="20"/>
+          <w:szCs w:val="20"/>
+          <w:lang w:val="en-US"/>
+        </w:rPr>
+        <w:t>import</w:t>
+      </w:r>
+      <w:r>
+        <w:rPr>
+          <w:rFonts w:ascii="Consolas" w:hAnsi="Consolas" w:cs="Consolas"/>
+          <w:color w:val="000000"/>
+          <w:sz w:val="20"/>
+          <w:szCs w:val="20"/>
+          <w:lang w:val="en-US"/>
+        </w:rPr>
+        <w:t xml:space="preserve"> </w:t>
+      </w:r>
+      <w:proofErr w:type="spellStart"/>
+      <w:proofErr w:type="gramStart"/>
+      <w:r>
+        <w:rPr>
+          <w:rFonts w:ascii="Consolas" w:hAnsi="Consolas" w:cs="Consolas"/>
+          <w:color w:val="000000"/>
+          <w:sz w:val="20"/>
+          <w:szCs w:val="20"/>
+          <w:u w:val="single"/>
+          <w:lang w:val="en-US"/>
+        </w:rPr>
+        <w:t>org.junit.jupiter.api.Test</w:t>
+      </w:r>
+      <w:proofErr w:type="spellEnd"/>
+      <w:proofErr w:type="gramEnd"/>
+      <w:r>
+        <w:rPr>
+          <w:rFonts w:ascii="Consolas" w:hAnsi="Consolas" w:cs="Consolas"/>
+          <w:color w:val="000000"/>
+          <w:sz w:val="20"/>
+          <w:szCs w:val="20"/>
+          <w:lang w:val="en-US"/>
+        </w:rPr>
+        <w:t>;</w:t>
+      </w:r>
+    </w:p>
+    <w:p>
+      <w:pPr>
+        <w:autoSpaceDE w:val="0"/>
+        <w:autoSpaceDN w:val="0"/>
+        <w:adjustRightInd w:val="0"/>
+        <w:spacing w:after="0" w:line="240" w:lineRule="auto"/>
+        <w:rPr>
+          <w:rFonts w:ascii="Consolas" w:hAnsi="Consolas" w:cs="Consolas"/>
+          <w:sz w:val="20"/>
+          <w:szCs w:val="20"/>
+          <w:lang w:val="en-US"/>
+        </w:rPr>
+      </w:pPr>
+    </w:p>
+    <w:p>
+      <w:pPr>
+        <w:autoSpaceDE w:val="0"/>
+        <w:autoSpaceDN w:val="0"/>
+        <w:adjustRightInd w:val="0"/>
+        <w:spacing w:after="0" w:line="240" w:lineRule="auto"/>
+        <w:rPr>
+          <w:rFonts w:ascii="Consolas" w:hAnsi="Consolas" w:cs="Consolas"/>
+          <w:sz w:val="20"/>
+          <w:szCs w:val="20"/>
+        </w:rPr>
+      </w:pPr>
+      <w:proofErr w:type="spellStart"/>
+      <w:r>
+        <w:rPr>
+          <w:rFonts w:ascii="Consolas" w:hAnsi="Consolas" w:cs="Consolas"/>
+          <w:b/>
+          <w:bCs/>
+          <w:color w:val="7F0055"/>
+          <w:sz w:val="20"/>
+          <w:szCs w:val="20"/>
+        </w:rPr>
+        <w:t>public</w:t>
+      </w:r>
+      <w:proofErr w:type="spellEnd"/>
+      <w:r>
+        <w:rPr>
+          <w:rFonts w:ascii="Consolas" w:hAnsi="Consolas" w:cs="Consolas"/>
+          <w:color w:val="000000"/>
+          <w:sz w:val="20"/>
+          <w:szCs w:val="20"/>
+        </w:rPr>
+        <w:t xml:space="preserve"> </w:t>
+      </w:r>
+      <w:proofErr w:type="spellStart"/>
+      <w:r>
+        <w:rPr>
+          <w:rFonts w:ascii="Consolas" w:hAnsi="Consolas" w:cs="Consolas"/>
+          <w:b/>
+          <w:bCs/>
+          <w:color w:val="7F0055"/>
+          <w:sz w:val="20"/>
+          <w:szCs w:val="20"/>
+        </w:rPr>
+        <w:t>class</w:t>
+      </w:r>
+      <w:proofErr w:type="spellEnd"/>
+      <w:r>
+        <w:rPr>
+          <w:rFonts w:ascii="Consolas" w:hAnsi="Consolas" w:cs="Consolas"/>
+          <w:color w:val="000000"/>
+          <w:sz w:val="20"/>
+          <w:szCs w:val="20"/>
+        </w:rPr>
+        <w:t xml:space="preserve"> </w:t>
+      </w:r>
+      <w:proofErr w:type="spellStart"/>
+      <w:r>
+        <w:rPr>
+          <w:rFonts w:ascii="Consolas" w:hAnsi="Consolas" w:cs="Consolas"/>
+          <w:color w:val="000000"/>
+          <w:sz w:val="20"/>
+          <w:szCs w:val="20"/>
+        </w:rPr>
+        <w:t>JulgamentoPrisioneiro</w:t>
+      </w:r>
+      <w:proofErr w:type="spellEnd"/>
+      <w:r>
+        <w:rPr>
+          <w:rFonts w:ascii="Consolas" w:hAnsi="Consolas" w:cs="Consolas"/>
+          <w:color w:val="000000"/>
+          <w:sz w:val="20"/>
+          <w:szCs w:val="20"/>
+        </w:rPr>
+        <w:t xml:space="preserve"> {</w:t>
+      </w:r>
+    </w:p>
+    <w:p>
+      <w:pPr>
+        <w:autoSpaceDE w:val="0"/>
+        <w:autoSpaceDN w:val="0"/>
+        <w:adjustRightInd w:val="0"/>
+        <w:spacing w:after="0" w:line="240" w:lineRule="auto"/>
+        <w:rPr>
+          <w:rFonts w:ascii="Consolas" w:hAnsi="Consolas" w:cs="Consolas"/>
+          <w:sz w:val="20"/>
+          <w:szCs w:val="20"/>
+        </w:rPr>
+      </w:pPr>
+    </w:p>
+    <w:p>
+      <w:pPr>
+        <w:autoSpaceDE w:val="0"/>
+        <w:autoSpaceDN w:val="0"/>
+        <w:adjustRightInd w:val="0"/>
+        <w:spacing w:after="0" w:line="240" w:lineRule="auto"/>
+        <w:rPr>
+          <w:rFonts w:ascii="Consolas" w:hAnsi="Consolas" w:cs="Consolas"/>
+          <w:sz w:val="20"/>
+          <w:szCs w:val="20"/>
+        </w:rPr>
+      </w:pPr>
+      <w:r>
+        <w:rPr>
+          <w:rFonts w:ascii="Consolas" w:hAnsi="Consolas" w:cs="Consolas"/>
+          <w:color w:val="000000"/>
+          <w:sz w:val="20"/>
+          <w:szCs w:val="20"/>
+        </w:rPr>
+        <w:tab/>
+        <w:t xml:space="preserve">   </w:t>
+      </w:r>
+      <w:proofErr w:type="spellStart"/>
+      <w:r>
+        <w:rPr>
+          <w:rFonts w:ascii="Consolas" w:hAnsi="Consolas" w:cs="Consolas"/>
+          <w:b/>
+          <w:bCs/>
+          <w:color w:val="7F0055"/>
+          <w:sz w:val="20"/>
+          <w:szCs w:val="20"/>
+        </w:rPr>
+        <w:t>private</w:t>
+      </w:r>
+      <w:proofErr w:type="spellEnd"/>
+      <w:r>
+        <w:rPr>
+          <w:rFonts w:ascii="Consolas" w:hAnsi="Consolas" w:cs="Consolas"/>
+          <w:color w:val="000000"/>
+          <w:sz w:val="20"/>
+          <w:szCs w:val="20"/>
+        </w:rPr>
+        <w:t xml:space="preserve"> </w:t>
+      </w:r>
+      <w:proofErr w:type="spellStart"/>
+      <w:r>
+        <w:rPr>
+          <w:rFonts w:ascii="Consolas" w:hAnsi="Consolas" w:cs="Consolas"/>
+          <w:b/>
+          <w:bCs/>
+          <w:color w:val="7F0055"/>
+          <w:sz w:val="20"/>
+          <w:szCs w:val="20"/>
+        </w:rPr>
+        <w:t>int</w:t>
+      </w:r>
+      <w:proofErr w:type="spellEnd"/>
+      <w:r>
+        <w:rPr>
+          <w:rFonts w:ascii="Consolas" w:hAnsi="Consolas" w:cs="Consolas"/>
+          <w:color w:val="000000"/>
+          <w:sz w:val="20"/>
+          <w:szCs w:val="20"/>
+        </w:rPr>
+        <w:t xml:space="preserve"> </w:t>
+      </w:r>
+      <w:r>
+        <w:rPr>
+          <w:rFonts w:ascii="Consolas" w:hAnsi="Consolas" w:cs="Consolas"/>
+          <w:color w:val="0000C0"/>
+          <w:sz w:val="20"/>
+          <w:szCs w:val="20"/>
+        </w:rPr>
+        <w:t>PENA_INOCENCIA</w:t>
+      </w:r>
+      <w:r>
+        <w:rPr>
+          <w:rFonts w:ascii="Consolas" w:hAnsi="Consolas" w:cs="Consolas"/>
+          <w:color w:val="000000"/>
+          <w:sz w:val="20"/>
+          <w:szCs w:val="20"/>
+        </w:rPr>
+        <w:t xml:space="preserve"> = 0;</w:t>
+      </w:r>
+    </w:p>
+    <w:p>
+      <w:pPr>
+        <w:autoSpaceDE w:val="0"/>
+        <w:autoSpaceDN w:val="0"/>
+        <w:adjustRightInd w:val="0"/>
+        <w:spacing w:after="0" w:line="240" w:lineRule="auto"/>
+        <w:rPr>
+          <w:rFonts w:ascii="Consolas" w:hAnsi="Consolas" w:cs="Consolas"/>
+          <w:sz w:val="20"/>
+          <w:szCs w:val="20"/>
+        </w:rPr>
+      </w:pPr>
+      <w:r>
+        <w:rPr>
+          <w:rFonts w:ascii="Consolas" w:hAnsi="Consolas" w:cs="Consolas"/>
+          <w:color w:val="000000"/>
+          <w:sz w:val="20"/>
+          <w:szCs w:val="20"/>
+        </w:rPr>
+        <w:tab/>
+        <w:t xml:space="preserve">   </w:t>
+      </w:r>
+      <w:proofErr w:type="spellStart"/>
+      <w:r>
+        <w:rPr>
+          <w:rFonts w:ascii="Consolas" w:hAnsi="Consolas" w:cs="Consolas"/>
+          <w:b/>
+          <w:bCs/>
+          <w:color w:val="7F0055"/>
+          <w:sz w:val="20"/>
+          <w:szCs w:val="20"/>
+        </w:rPr>
+        <w:t>private</w:t>
+      </w:r>
+      <w:proofErr w:type="spellEnd"/>
+      <w:r>
+        <w:rPr>
+          <w:rFonts w:ascii="Consolas" w:hAnsi="Consolas" w:cs="Consolas"/>
+          <w:color w:val="000000"/>
+          <w:sz w:val="20"/>
+          <w:szCs w:val="20"/>
+        </w:rPr>
+        <w:t xml:space="preserve"> </w:t>
+      </w:r>
+      <w:proofErr w:type="spellStart"/>
+      <w:r>
+        <w:rPr>
+          <w:rFonts w:ascii="Consolas" w:hAnsi="Consolas" w:cs="Consolas"/>
+          <w:b/>
+          <w:bCs/>
+          <w:color w:val="7F0055"/>
+          <w:sz w:val="20"/>
+          <w:szCs w:val="20"/>
+        </w:rPr>
+        <w:t>int</w:t>
+      </w:r>
+      <w:proofErr w:type="spellEnd"/>
+      <w:r>
+        <w:rPr>
+          <w:rFonts w:ascii="Consolas" w:hAnsi="Consolas" w:cs="Consolas"/>
+          <w:color w:val="000000"/>
+          <w:sz w:val="20"/>
+          <w:szCs w:val="20"/>
+        </w:rPr>
+        <w:t xml:space="preserve"> </w:t>
+      </w:r>
+      <w:r>
+        <w:rPr>
+          <w:rFonts w:ascii="Consolas" w:hAnsi="Consolas" w:cs="Consolas"/>
+          <w:color w:val="0000C0"/>
+          <w:sz w:val="20"/>
+          <w:szCs w:val="20"/>
+          <w:u w:val="single"/>
+        </w:rPr>
+        <w:t>PENA_CONDENACAO_MUTUA</w:t>
+      </w:r>
+      <w:r>
+        <w:rPr>
+          <w:rFonts w:ascii="Consolas" w:hAnsi="Consolas" w:cs="Consolas"/>
+          <w:color w:val="000000"/>
+          <w:sz w:val="20"/>
+          <w:szCs w:val="20"/>
+        </w:rPr>
+        <w:t xml:space="preserve"> = 5;</w:t>
+      </w:r>
+    </w:p>
+    <w:p>
+      <w:pPr>
+        <w:autoSpaceDE w:val="0"/>
+        <w:autoSpaceDN w:val="0"/>
+        <w:adjustRightInd w:val="0"/>
+        <w:spacing w:after="0" w:line="240" w:lineRule="auto"/>
+        <w:rPr>
+          <w:rFonts w:ascii="Consolas" w:hAnsi="Consolas" w:cs="Consolas"/>
+          <w:sz w:val="20"/>
+          <w:szCs w:val="20"/>
+        </w:rPr>
+      </w:pPr>
+      <w:r>
+        <w:rPr>
+          <w:rFonts w:ascii="Consolas" w:hAnsi="Consolas" w:cs="Consolas"/>
+          <w:color w:val="000000"/>
+          <w:sz w:val="20"/>
+          <w:szCs w:val="20"/>
+        </w:rPr>
+        <w:tab/>
+        <w:t xml:space="preserve">   </w:t>
+      </w:r>
+      <w:proofErr w:type="spellStart"/>
+      <w:r>
+        <w:rPr>
+          <w:rFonts w:ascii="Consolas" w:hAnsi="Consolas" w:cs="Consolas"/>
+          <w:b/>
+          <w:bCs/>
+          <w:color w:val="7F0055"/>
+          <w:sz w:val="20"/>
+          <w:szCs w:val="20"/>
+        </w:rPr>
+        <w:t>private</w:t>
+      </w:r>
+      <w:proofErr w:type="spellEnd"/>
+      <w:r>
+        <w:rPr>
+          <w:rFonts w:ascii="Consolas" w:hAnsi="Consolas" w:cs="Consolas"/>
+          <w:color w:val="000000"/>
+          <w:sz w:val="20"/>
+          <w:szCs w:val="20"/>
+        </w:rPr>
+        <w:t xml:space="preserve"> </w:t>
+      </w:r>
+      <w:proofErr w:type="spellStart"/>
+      <w:r>
+        <w:rPr>
+          <w:rFonts w:ascii="Consolas" w:hAnsi="Consolas" w:cs="Consolas"/>
+          <w:b/>
+          <w:bCs/>
+          <w:color w:val="7F0055"/>
+          <w:sz w:val="20"/>
+          <w:szCs w:val="20"/>
+        </w:rPr>
+        <w:t>int</w:t>
+      </w:r>
+      <w:proofErr w:type="spellEnd"/>
+      <w:r>
+        <w:rPr>
+          <w:rFonts w:ascii="Consolas" w:hAnsi="Consolas" w:cs="Consolas"/>
+          <w:color w:val="000000"/>
+          <w:sz w:val="20"/>
+          <w:szCs w:val="20"/>
+        </w:rPr>
+        <w:t xml:space="preserve"> </w:t>
+      </w:r>
+      <w:r>
+        <w:rPr>
+          <w:rFonts w:ascii="Consolas" w:hAnsi="Consolas" w:cs="Consolas"/>
+          <w:color w:val="0000C0"/>
+          <w:sz w:val="20"/>
+          <w:szCs w:val="20"/>
+        </w:rPr>
+        <w:t>PENA_CONDENACAO_INDIVIDUAL</w:t>
+      </w:r>
+      <w:r>
+        <w:rPr>
+          <w:rFonts w:ascii="Consolas" w:hAnsi="Consolas" w:cs="Consolas"/>
+          <w:color w:val="000000"/>
+          <w:sz w:val="20"/>
+          <w:szCs w:val="20"/>
+        </w:rPr>
+        <w:t xml:space="preserve"> = 10;</w:t>
+      </w:r>
+    </w:p>
+    <w:p>
+      <w:pPr>
+        <w:autoSpaceDE w:val="0"/>
+        <w:autoSpaceDN w:val="0"/>
+        <w:adjustRightInd w:val="0"/>
+        <w:spacing w:after="0" w:line="240" w:lineRule="auto"/>
+        <w:rPr>
+          <w:rFonts w:ascii="Consolas" w:hAnsi="Consolas" w:cs="Consolas"/>
+          <w:sz w:val="20"/>
+          <w:szCs w:val="20"/>
+        </w:rPr>
+      </w:pPr>
+      <w:r>
+        <w:rPr>
+          <w:rFonts w:ascii="Consolas" w:hAnsi="Consolas" w:cs="Consolas"/>
+          <w:color w:val="000000"/>
+          <w:sz w:val="20"/>
+          <w:szCs w:val="20"/>
+        </w:rPr>
+        <w:tab/>
+        <w:t xml:space="preserve">   </w:t>
+      </w:r>
+      <w:proofErr w:type="spellStart"/>
+      <w:r>
+        <w:rPr>
+          <w:rFonts w:ascii="Consolas" w:hAnsi="Consolas" w:cs="Consolas"/>
+          <w:b/>
+          <w:bCs/>
+          <w:color w:val="7F0055"/>
+          <w:sz w:val="20"/>
+          <w:szCs w:val="20"/>
+        </w:rPr>
+        <w:t>private</w:t>
+      </w:r>
+      <w:proofErr w:type="spellEnd"/>
+      <w:r>
+        <w:rPr>
+          <w:rFonts w:ascii="Consolas" w:hAnsi="Consolas" w:cs="Consolas"/>
+          <w:color w:val="000000"/>
+          <w:sz w:val="20"/>
+          <w:szCs w:val="20"/>
+        </w:rPr>
+        <w:t xml:space="preserve"> </w:t>
+      </w:r>
+      <w:proofErr w:type="spellStart"/>
+      <w:r>
+        <w:rPr>
+          <w:rFonts w:ascii="Consolas" w:hAnsi="Consolas" w:cs="Consolas"/>
+          <w:b/>
+          <w:bCs/>
+          <w:color w:val="7F0055"/>
+          <w:sz w:val="20"/>
+          <w:szCs w:val="20"/>
+        </w:rPr>
+        <w:t>int</w:t>
+      </w:r>
+      <w:proofErr w:type="spellEnd"/>
+      <w:r>
+        <w:rPr>
+          <w:rFonts w:ascii="Consolas" w:hAnsi="Consolas" w:cs="Consolas"/>
+          <w:color w:val="000000"/>
+          <w:sz w:val="20"/>
+          <w:szCs w:val="20"/>
+        </w:rPr>
+        <w:t xml:space="preserve"> </w:t>
+      </w:r>
+      <w:r>
+        <w:rPr>
+          <w:rFonts w:ascii="Consolas" w:hAnsi="Consolas" w:cs="Consolas"/>
+          <w:color w:val="0000C0"/>
+          <w:sz w:val="20"/>
+          <w:szCs w:val="20"/>
+        </w:rPr>
+        <w:t>PENA_CONDENACAO_CUMPLICES</w:t>
+      </w:r>
+      <w:r>
+        <w:rPr>
+          <w:rFonts w:ascii="Consolas" w:hAnsi="Consolas" w:cs="Consolas"/>
+          <w:color w:val="000000"/>
+          <w:sz w:val="20"/>
+          <w:szCs w:val="20"/>
+        </w:rPr>
+        <w:t xml:space="preserve"> = 1;</w:t>
+      </w:r>
+    </w:p>
+    <w:p>
+      <w:pPr>
+        <w:autoSpaceDE w:val="0"/>
+        <w:autoSpaceDN w:val="0"/>
+        <w:adjustRightInd w:val="0"/>
+        <w:spacing w:after="0" w:line="240" w:lineRule="auto"/>
+        <w:rPr>
+          <w:rFonts w:ascii="Consolas" w:hAnsi="Consolas" w:cs="Consolas"/>
+          <w:sz w:val="20"/>
+          <w:szCs w:val="20"/>
+        </w:rPr>
+      </w:pPr>
+    </w:p>
+    <w:p>
+      <w:pPr>
+        <w:autoSpaceDE w:val="0"/>
+        <w:autoSpaceDN w:val="0"/>
+        <w:adjustRightInd w:val="0"/>
+        <w:spacing w:after="0" w:line="240" w:lineRule="auto"/>
+        <w:rPr>
+          <w:rFonts w:ascii="Consolas" w:hAnsi="Consolas" w:cs="Consolas"/>
+          <w:sz w:val="20"/>
+          <w:szCs w:val="20"/>
+        </w:rPr>
+      </w:pPr>
+      <w:r>
+        <w:rPr>
+          <w:rFonts w:ascii="Consolas" w:hAnsi="Consolas" w:cs="Consolas"/>
+          <w:color w:val="000000"/>
+          <w:sz w:val="20"/>
+          <w:szCs w:val="20"/>
+        </w:rPr>
+        <w:tab/>
+        <w:t xml:space="preserve">   </w:t>
+      </w:r>
+      <w:proofErr w:type="spellStart"/>
+      <w:r>
+        <w:rPr>
+          <w:rFonts w:ascii="Consolas" w:hAnsi="Consolas" w:cs="Consolas"/>
+          <w:b/>
+          <w:bCs/>
+          <w:color w:val="7F0055"/>
+          <w:sz w:val="20"/>
+          <w:szCs w:val="20"/>
+        </w:rPr>
+        <w:t>public</w:t>
+      </w:r>
+      <w:proofErr w:type="spellEnd"/>
+      <w:r>
+        <w:rPr>
+          <w:rFonts w:ascii="Consolas" w:hAnsi="Consolas" w:cs="Consolas"/>
+          <w:color w:val="000000"/>
+          <w:sz w:val="20"/>
+          <w:szCs w:val="20"/>
+        </w:rPr>
+        <w:t xml:space="preserve"> </w:t>
+      </w:r>
+      <w:proofErr w:type="spellStart"/>
+      <w:r>
+        <w:rPr>
+          <w:rFonts w:ascii="Consolas" w:hAnsi="Consolas" w:cs="Consolas"/>
+          <w:b/>
+          <w:bCs/>
+          <w:color w:val="7F0055"/>
+          <w:sz w:val="20"/>
+          <w:szCs w:val="20"/>
+        </w:rPr>
+        <w:t>int</w:t>
+      </w:r>
+      <w:proofErr w:type="spellEnd"/>
+      <w:r>
+        <w:rPr>
+          <w:rFonts w:ascii="Consolas" w:hAnsi="Consolas" w:cs="Consolas"/>
+          <w:color w:val="000000"/>
+          <w:sz w:val="20"/>
+          <w:szCs w:val="20"/>
+        </w:rPr>
+        <w:t xml:space="preserve"> </w:t>
+      </w:r>
+      <w:proofErr w:type="spellStart"/>
+      <w:proofErr w:type="gramStart"/>
+      <w:r>
+        <w:rPr>
+          <w:rFonts w:ascii="Consolas" w:hAnsi="Consolas" w:cs="Consolas"/>
+          <w:color w:val="000000"/>
+          <w:sz w:val="20"/>
+          <w:szCs w:val="20"/>
+        </w:rPr>
+        <w:t>calculaPena</w:t>
+      </w:r>
+      <w:proofErr w:type="spellEnd"/>
+      <w:r>
+        <w:rPr>
+          <w:rFonts w:ascii="Consolas" w:hAnsi="Consolas" w:cs="Consolas"/>
+          <w:color w:val="000000"/>
+          <w:sz w:val="20"/>
+          <w:szCs w:val="20"/>
+        </w:rPr>
+        <w:t>(</w:t>
+      </w:r>
+      <w:proofErr w:type="spellStart"/>
+      <w:proofErr w:type="gramEnd"/>
+      <w:r>
+        <w:rPr>
+          <w:rFonts w:ascii="Consolas" w:hAnsi="Consolas" w:cs="Consolas"/>
+          <w:color w:val="000000"/>
+          <w:sz w:val="20"/>
+          <w:szCs w:val="20"/>
+        </w:rPr>
+        <w:t>String</w:t>
+      </w:r>
+      <w:proofErr w:type="spellEnd"/>
+      <w:r>
+        <w:rPr>
+          <w:rFonts w:ascii="Consolas" w:hAnsi="Consolas" w:cs="Consolas"/>
+          <w:color w:val="000000"/>
+          <w:sz w:val="20"/>
+          <w:szCs w:val="20"/>
+        </w:rPr>
+        <w:t xml:space="preserve"> </w:t>
+      </w:r>
+      <w:proofErr w:type="spellStart"/>
+      <w:r>
+        <w:rPr>
+          <w:rFonts w:ascii="Consolas" w:hAnsi="Consolas" w:cs="Consolas"/>
+          <w:color w:val="6A3E3E"/>
+          <w:sz w:val="20"/>
+          <w:szCs w:val="20"/>
+        </w:rPr>
+        <w:t>respostaPrisioneiroA</w:t>
+      </w:r>
+      <w:proofErr w:type="spellEnd"/>
+      <w:r>
+        <w:rPr>
+          <w:rFonts w:ascii="Consolas" w:hAnsi="Consolas" w:cs="Consolas"/>
+          <w:color w:val="000000"/>
+          <w:sz w:val="20"/>
+          <w:szCs w:val="20"/>
+        </w:rPr>
+        <w:t xml:space="preserve">, </w:t>
+      </w:r>
+      <w:proofErr w:type="spellStart"/>
+      <w:r>
+        <w:rPr>
+          <w:rFonts w:ascii="Consolas" w:hAnsi="Consolas" w:cs="Consolas"/>
+          <w:color w:val="000000"/>
+          <w:sz w:val="20"/>
+          <w:szCs w:val="20"/>
+        </w:rPr>
+        <w:t>String</w:t>
+      </w:r>
+      <w:proofErr w:type="spellEnd"/>
+      <w:r>
+        <w:rPr>
+          <w:rFonts w:ascii="Consolas" w:hAnsi="Consolas" w:cs="Consolas"/>
+          <w:color w:val="000000"/>
+          <w:sz w:val="20"/>
+          <w:szCs w:val="20"/>
+        </w:rPr>
+        <w:t xml:space="preserve"> </w:t>
+      </w:r>
+      <w:proofErr w:type="spellStart"/>
+      <w:r>
+        <w:rPr>
+          <w:rFonts w:ascii="Consolas" w:hAnsi="Consolas" w:cs="Consolas"/>
+          <w:color w:val="6A3E3E"/>
+          <w:sz w:val="20"/>
+          <w:szCs w:val="20"/>
+        </w:rPr>
+        <w:t>respostaPrisioneiroB</w:t>
+      </w:r>
+      <w:proofErr w:type="spellEnd"/>
+      <w:r>
+        <w:rPr>
+          <w:rFonts w:ascii="Consolas" w:hAnsi="Consolas" w:cs="Consolas"/>
+          <w:color w:val="000000"/>
+          <w:sz w:val="20"/>
+          <w:szCs w:val="20"/>
+        </w:rPr>
+        <w:t>) {</w:t>
+      </w:r>
+    </w:p>
+    <w:p>
+      <w:pPr>
+        <w:autoSpaceDE w:val="0"/>
+        <w:autoSpaceDN w:val="0"/>
+        <w:adjustRightInd w:val="0"/>
+        <w:spacing w:after="0" w:line="240" w:lineRule="auto"/>
+        <w:rPr>
+          <w:rFonts w:ascii="Consolas" w:hAnsi="Consolas" w:cs="Consolas"/>
+          <w:sz w:val="20"/>
+          <w:szCs w:val="20"/>
+        </w:rPr>
+      </w:pPr>
+      <w:r>
+        <w:rPr>
+          <w:rFonts w:ascii="Consolas" w:hAnsi="Consolas" w:cs="Consolas"/>
+          <w:color w:val="000000"/>
+          <w:sz w:val="20"/>
+          <w:szCs w:val="20"/>
+        </w:rPr>
+        <w:tab/>
+        <w:t xml:space="preserve">      </w:t>
+      </w:r>
+      <w:proofErr w:type="spellStart"/>
+      <w:r>
+        <w:rPr>
+          <w:rFonts w:ascii="Consolas" w:hAnsi="Consolas" w:cs="Consolas"/>
+          <w:b/>
+          <w:bCs/>
+          <w:color w:val="7F0055"/>
+          <w:sz w:val="20"/>
+          <w:szCs w:val="20"/>
+        </w:rPr>
+        <w:t>if</w:t>
+      </w:r>
+      <w:proofErr w:type="spellEnd"/>
+      <w:r>
+        <w:rPr>
+          <w:rFonts w:ascii="Consolas" w:hAnsi="Consolas" w:cs="Consolas"/>
+          <w:color w:val="000000"/>
+          <w:sz w:val="20"/>
+          <w:szCs w:val="20"/>
+        </w:rPr>
+        <w:t xml:space="preserve"> (</w:t>
+      </w:r>
+      <w:proofErr w:type="spellStart"/>
+      <w:r>
+        <w:rPr>
+          <w:rFonts w:ascii="Consolas" w:hAnsi="Consolas" w:cs="Consolas"/>
+          <w:color w:val="6A3E3E"/>
+          <w:sz w:val="20"/>
+          <w:szCs w:val="20"/>
+        </w:rPr>
+        <w:t>respostaPrisioneiroA</w:t>
+      </w:r>
+      <w:proofErr w:type="spellEnd"/>
+      <w:r>
+        <w:rPr>
+          <w:rFonts w:ascii="Consolas" w:hAnsi="Consolas" w:cs="Consolas"/>
+          <w:color w:val="000000"/>
+          <w:sz w:val="20"/>
+          <w:szCs w:val="20"/>
+        </w:rPr>
+        <w:t xml:space="preserve"> == </w:t>
+      </w:r>
+      <w:r>
+        <w:rPr>
+          <w:rFonts w:ascii="Consolas" w:hAnsi="Consolas" w:cs="Consolas"/>
+          <w:color w:val="2A00FF"/>
+          <w:sz w:val="20"/>
+          <w:szCs w:val="20"/>
+        </w:rPr>
+        <w:t>"Culpado"</w:t>
+      </w:r>
+      <w:r>
+        <w:rPr>
+          <w:rFonts w:ascii="Consolas" w:hAnsi="Consolas" w:cs="Consolas"/>
+          <w:color w:val="000000"/>
+          <w:sz w:val="20"/>
+          <w:szCs w:val="20"/>
+        </w:rPr>
+        <w:t>) {</w:t>
+      </w:r>
+    </w:p>
+    <w:p>
+      <w:pPr>
+        <w:autoSpaceDE w:val="0"/>
+        <w:autoSpaceDN w:val="0"/>
+        <w:adjustRightInd w:val="0"/>
+        <w:spacing w:after="0" w:line="240" w:lineRule="auto"/>
+        <w:rPr>
+          <w:rFonts w:ascii="Consolas" w:hAnsi="Consolas" w:cs="Consolas"/>
+          <w:sz w:val="20"/>
+          <w:szCs w:val="20"/>
+        </w:rPr>
+      </w:pPr>
+      <w:r>
+        <w:rPr>
+          <w:rFonts w:ascii="Consolas" w:hAnsi="Consolas" w:cs="Consolas"/>
+          <w:color w:val="000000"/>
+          <w:sz w:val="20"/>
+          <w:szCs w:val="20"/>
+        </w:rPr>
+        <w:tab/>
+        <w:t xml:space="preserve">          </w:t>
+      </w:r>
+      <w:proofErr w:type="spellStart"/>
+      <w:r>
+        <w:rPr>
+          <w:rFonts w:ascii="Consolas" w:hAnsi="Consolas" w:cs="Consolas"/>
+          <w:b/>
+          <w:bCs/>
+          <w:color w:val="7F0055"/>
+          <w:sz w:val="20"/>
+          <w:szCs w:val="20"/>
+        </w:rPr>
+        <w:t>if</w:t>
+      </w:r>
+      <w:proofErr w:type="spellEnd"/>
+      <w:r>
+        <w:rPr>
+          <w:rFonts w:ascii="Consolas" w:hAnsi="Consolas" w:cs="Consolas"/>
+          <w:color w:val="000000"/>
+          <w:sz w:val="20"/>
+          <w:szCs w:val="20"/>
+        </w:rPr>
+        <w:t xml:space="preserve"> (</w:t>
+      </w:r>
+      <w:proofErr w:type="spellStart"/>
+      <w:r>
+        <w:rPr>
+          <w:rFonts w:ascii="Consolas" w:hAnsi="Consolas" w:cs="Consolas"/>
+          <w:color w:val="6A3E3E"/>
+          <w:sz w:val="20"/>
+          <w:szCs w:val="20"/>
+        </w:rPr>
+        <w:t>respostaPrisioneiroB</w:t>
+      </w:r>
+      <w:proofErr w:type="spellEnd"/>
+      <w:r>
+        <w:rPr>
+          <w:rFonts w:ascii="Consolas" w:hAnsi="Consolas" w:cs="Consolas"/>
+          <w:color w:val="000000"/>
+          <w:sz w:val="20"/>
+          <w:szCs w:val="20"/>
+        </w:rPr>
+        <w:t xml:space="preserve"> == </w:t>
+      </w:r>
+      <w:r>
+        <w:rPr>
+          <w:rFonts w:ascii="Consolas" w:hAnsi="Consolas" w:cs="Consolas"/>
+          <w:color w:val="2A00FF"/>
+          <w:sz w:val="20"/>
+          <w:szCs w:val="20"/>
+        </w:rPr>
+        <w:t>"Culpado"</w:t>
+      </w:r>
+      <w:r>
+        <w:rPr>
+          <w:rFonts w:ascii="Consolas" w:hAnsi="Consolas" w:cs="Consolas"/>
+          <w:color w:val="000000"/>
+          <w:sz w:val="20"/>
+          <w:szCs w:val="20"/>
+        </w:rPr>
+        <w:t>) {</w:t>
+      </w:r>
+    </w:p>
+    <w:p>
+      <w:pPr>
+        <w:autoSpaceDE w:val="0"/>
+        <w:autoSpaceDN w:val="0"/>
+        <w:adjustRightInd w:val="0"/>
+        <w:spacing w:after="0" w:line="240" w:lineRule="auto"/>
+        <w:rPr>
+          <w:rFonts w:ascii="Consolas" w:hAnsi="Consolas" w:cs="Consolas"/>
+          <w:sz w:val="20"/>
+          <w:szCs w:val="20"/>
+        </w:rPr>
+      </w:pPr>
+      <w:r>
+        <w:rPr>
+          <w:rFonts w:ascii="Consolas" w:hAnsi="Consolas" w:cs="Consolas"/>
+          <w:color w:val="000000"/>
+          <w:sz w:val="20"/>
+          <w:szCs w:val="20"/>
+        </w:rPr>
+        <w:tab/>
+        <w:t xml:space="preserve">            </w:t>
+      </w:r>
+      <w:proofErr w:type="spellStart"/>
+      <w:r>
+        <w:rPr>
+          <w:rFonts w:ascii="Consolas" w:hAnsi="Consolas" w:cs="Consolas"/>
+          <w:b/>
+          <w:bCs/>
+          <w:color w:val="7F0055"/>
+          <w:sz w:val="20"/>
+          <w:szCs w:val="20"/>
+        </w:rPr>
+        <w:t>return</w:t>
+      </w:r>
+      <w:proofErr w:type="spellEnd"/>
+      <w:r>
+        <w:rPr>
+          <w:rFonts w:ascii="Consolas" w:hAnsi="Consolas" w:cs="Consolas"/>
+          <w:color w:val="000000"/>
+          <w:sz w:val="20"/>
+          <w:szCs w:val="20"/>
+        </w:rPr>
+        <w:t xml:space="preserve"> 15;</w:t>
+      </w:r>
+    </w:p>
+    <w:p>
+      <w:pPr>
+        <w:autoSpaceDE w:val="0"/>
+        <w:autoSpaceDN w:val="0"/>
+        <w:adjustRightInd w:val="0"/>
+        <w:spacing w:after="0" w:line="240" w:lineRule="auto"/>
+        <w:rPr>
+          <w:rFonts w:ascii="Consolas" w:hAnsi="Consolas" w:cs="Consolas"/>
+          <w:sz w:val="20"/>
+          <w:szCs w:val="20"/>
+        </w:rPr>
+      </w:pPr>
+      <w:r>
+        <w:rPr>
+          <w:rFonts w:ascii="Consolas" w:hAnsi="Consolas" w:cs="Consolas"/>
+          <w:color w:val="000000"/>
+          <w:sz w:val="20"/>
+          <w:szCs w:val="20"/>
+        </w:rPr>
+        <w:tab/>
+        <w:t xml:space="preserve">          } </w:t>
+      </w:r>
+      <w:proofErr w:type="spellStart"/>
+      <w:r>
+        <w:rPr>
+          <w:rFonts w:ascii="Consolas" w:hAnsi="Consolas" w:cs="Consolas"/>
+          <w:b/>
+          <w:bCs/>
+          <w:color w:val="7F0055"/>
+          <w:sz w:val="20"/>
+          <w:szCs w:val="20"/>
+        </w:rPr>
+        <w:t>else</w:t>
+      </w:r>
+      <w:proofErr w:type="spellEnd"/>
+      <w:r>
+        <w:rPr>
+          <w:rFonts w:ascii="Consolas" w:hAnsi="Consolas" w:cs="Consolas"/>
+          <w:color w:val="000000"/>
+          <w:sz w:val="20"/>
+          <w:szCs w:val="20"/>
+        </w:rPr>
+        <w:t xml:space="preserve"> {</w:t>
+      </w:r>
+    </w:p>
+    <w:p>
+      <w:pPr>
+        <w:autoSpaceDE w:val="0"/>
+        <w:autoSpaceDN w:val="0"/>
+        <w:adjustRightInd w:val="0"/>
+        <w:spacing w:after="0" w:line="240" w:lineRule="auto"/>
+        <w:rPr>
+          <w:rFonts w:ascii="Consolas" w:hAnsi="Consolas" w:cs="Consolas"/>
+          <w:sz w:val="20"/>
+          <w:szCs w:val="20"/>
+        </w:rPr>
+      </w:pPr>
+      <w:r>
+        <w:rPr>
+          <w:rFonts w:ascii="Consolas" w:hAnsi="Consolas" w:cs="Consolas"/>
+          <w:color w:val="000000"/>
+          <w:sz w:val="20"/>
+          <w:szCs w:val="20"/>
+        </w:rPr>
+        <w:tab/>
+        <w:t xml:space="preserve">                 </w:t>
+      </w:r>
+      <w:proofErr w:type="spellStart"/>
+      <w:r>
+        <w:rPr>
+          <w:rFonts w:ascii="Consolas" w:hAnsi="Consolas" w:cs="Consolas"/>
+          <w:b/>
+          <w:bCs/>
+          <w:color w:val="7F0055"/>
+          <w:sz w:val="20"/>
+          <w:szCs w:val="20"/>
+        </w:rPr>
+        <w:t>return</w:t>
+      </w:r>
+      <w:proofErr w:type="spellEnd"/>
+      <w:r>
+        <w:rPr>
+          <w:rFonts w:ascii="Consolas" w:hAnsi="Consolas" w:cs="Consolas"/>
+          <w:color w:val="000000"/>
+          <w:sz w:val="20"/>
+          <w:szCs w:val="20"/>
+        </w:rPr>
+        <w:t xml:space="preserve"> </w:t>
+      </w:r>
+      <w:r>
+        <w:rPr>
+          <w:rFonts w:ascii="Consolas" w:hAnsi="Consolas" w:cs="Consolas"/>
+          <w:color w:val="0000C0"/>
+          <w:sz w:val="20"/>
+          <w:szCs w:val="20"/>
+        </w:rPr>
+        <w:t>PENA_INOCENCIA</w:t>
+      </w:r>
+      <w:r>
+        <w:rPr>
+          <w:rFonts w:ascii="Consolas" w:hAnsi="Consolas" w:cs="Consolas"/>
+          <w:color w:val="000000"/>
+          <w:sz w:val="20"/>
+          <w:szCs w:val="20"/>
+        </w:rPr>
+        <w:t>;</w:t>
+      </w:r>
+    </w:p>
+    <w:p>
+      <w:pPr>
+        <w:autoSpaceDE w:val="0"/>
+        <w:autoSpaceDN w:val="0"/>
+        <w:adjustRightInd w:val="0"/>
+        <w:spacing w:after="0" w:line="240" w:lineRule="auto"/>
+        <w:rPr>
+          <w:rFonts w:ascii="Consolas" w:hAnsi="Consolas" w:cs="Consolas"/>
+          <w:sz w:val="20"/>
+          <w:szCs w:val="20"/>
+        </w:rPr>
+      </w:pPr>
+      <w:r>
+        <w:rPr>
+          <w:rFonts w:ascii="Consolas" w:hAnsi="Consolas" w:cs="Consolas"/>
+          <w:color w:val="000000"/>
+          <w:sz w:val="20"/>
+          <w:szCs w:val="20"/>
+        </w:rPr>
+        <w:tab/>
+        <w:t xml:space="preserve">                 }</w:t>
+      </w:r>
+    </w:p>
+    <w:p>
+      <w:pPr>
+        <w:autoSpaceDE w:val="0"/>
+        <w:autoSpaceDN w:val="0"/>
+        <w:adjustRightInd w:val="0"/>
+        <w:spacing w:after="0" w:line="240" w:lineRule="auto"/>
+        <w:rPr>
+          <w:rFonts w:ascii="Consolas" w:hAnsi="Consolas" w:cs="Consolas"/>
+          <w:sz w:val="20"/>
+          <w:szCs w:val="20"/>
+        </w:rPr>
+      </w:pPr>
+      <w:r>
+        <w:rPr>
+          <w:rFonts w:ascii="Consolas" w:hAnsi="Consolas" w:cs="Consolas"/>
+          <w:color w:val="000000"/>
+          <w:sz w:val="20"/>
+          <w:szCs w:val="20"/>
+        </w:rPr>
+        <w:tab/>
+        <w:t xml:space="preserve">       } </w:t>
+      </w:r>
+      <w:proofErr w:type="spellStart"/>
+      <w:r>
+        <w:rPr>
+          <w:rFonts w:ascii="Consolas" w:hAnsi="Consolas" w:cs="Consolas"/>
+          <w:b/>
+          <w:bCs/>
+          <w:color w:val="7F0055"/>
+          <w:sz w:val="20"/>
+          <w:szCs w:val="20"/>
+        </w:rPr>
+        <w:t>else</w:t>
+      </w:r>
+      <w:proofErr w:type="spellEnd"/>
+      <w:r>
+        <w:rPr>
+          <w:rFonts w:ascii="Consolas" w:hAnsi="Consolas" w:cs="Consolas"/>
+          <w:color w:val="000000"/>
+          <w:sz w:val="20"/>
+          <w:szCs w:val="20"/>
+        </w:rPr>
+        <w:t xml:space="preserve"> {</w:t>
+      </w:r>
+    </w:p>
+    <w:p>
+      <w:pPr>
+        <w:autoSpaceDE w:val="0"/>
+        <w:autoSpaceDN w:val="0"/>
+        <w:adjustRightInd w:val="0"/>
+        <w:spacing w:after="0" w:line="240" w:lineRule="auto"/>
+        <w:rPr>
+          <w:rFonts w:ascii="Consolas" w:hAnsi="Consolas" w:cs="Consolas"/>
+          <w:sz w:val="20"/>
+          <w:szCs w:val="20"/>
+        </w:rPr>
+      </w:pPr>
+      <w:r>
+        <w:rPr>
+          <w:rFonts w:ascii="Consolas" w:hAnsi="Consolas" w:cs="Consolas"/>
+          <w:color w:val="000000"/>
+          <w:sz w:val="20"/>
+          <w:szCs w:val="20"/>
+        </w:rPr>
+        <w:tab/>
+        <w:t xml:space="preserve">                </w:t>
+      </w:r>
+      <w:proofErr w:type="spellStart"/>
+      <w:r>
+        <w:rPr>
+          <w:rFonts w:ascii="Consolas" w:hAnsi="Consolas" w:cs="Consolas"/>
+          <w:b/>
+          <w:bCs/>
+          <w:color w:val="7F0055"/>
+          <w:sz w:val="20"/>
+          <w:szCs w:val="20"/>
+        </w:rPr>
+        <w:t>if</w:t>
+      </w:r>
+      <w:proofErr w:type="spellEnd"/>
+      <w:r>
+        <w:rPr>
+          <w:rFonts w:ascii="Consolas" w:hAnsi="Consolas" w:cs="Consolas"/>
+          <w:color w:val="000000"/>
+          <w:sz w:val="20"/>
+          <w:szCs w:val="20"/>
+        </w:rPr>
+        <w:t xml:space="preserve"> (</w:t>
+      </w:r>
+      <w:proofErr w:type="spellStart"/>
+      <w:r>
+        <w:rPr>
+          <w:rFonts w:ascii="Consolas" w:hAnsi="Consolas" w:cs="Consolas"/>
+          <w:color w:val="6A3E3E"/>
+          <w:sz w:val="20"/>
+          <w:szCs w:val="20"/>
+        </w:rPr>
+        <w:t>respostaPrisioneiroB</w:t>
+      </w:r>
+      <w:proofErr w:type="spellEnd"/>
+      <w:r>
+        <w:rPr>
+          <w:rFonts w:ascii="Consolas" w:hAnsi="Consolas" w:cs="Consolas"/>
+          <w:color w:val="000000"/>
+          <w:sz w:val="20"/>
+          <w:szCs w:val="20"/>
+        </w:rPr>
+        <w:t xml:space="preserve"> == </w:t>
+      </w:r>
+      <w:r>
+        <w:rPr>
+          <w:rFonts w:ascii="Consolas" w:hAnsi="Consolas" w:cs="Consolas"/>
+          <w:color w:val="2A00FF"/>
+          <w:sz w:val="20"/>
+          <w:szCs w:val="20"/>
+        </w:rPr>
+        <w:t>"Culpado"</w:t>
+      </w:r>
+      <w:r>
+        <w:rPr>
+          <w:rFonts w:ascii="Consolas" w:hAnsi="Consolas" w:cs="Consolas"/>
+          <w:color w:val="000000"/>
+          <w:sz w:val="20"/>
+          <w:szCs w:val="20"/>
+        </w:rPr>
+        <w:t>) {</w:t>
+      </w:r>
+    </w:p>
+    <w:p>
+      <w:pPr>
+        <w:autoSpaceDE w:val="0"/>
+        <w:autoSpaceDN w:val="0"/>
+        <w:adjustRightInd w:val="0"/>
+        <w:spacing w:after="0" w:line="240" w:lineRule="auto"/>
+        <w:rPr>
+          <w:rFonts w:ascii="Consolas" w:hAnsi="Consolas" w:cs="Consolas"/>
+          <w:sz w:val="20"/>
+          <w:szCs w:val="20"/>
+        </w:rPr>
+      </w:pPr>
+      <w:r>
+        <w:rPr>
+          <w:rFonts w:ascii="Consolas" w:hAnsi="Consolas" w:cs="Consolas"/>
+          <w:color w:val="000000"/>
+          <w:sz w:val="20"/>
+          <w:szCs w:val="20"/>
+        </w:rPr>
+        <w:tab/>
+        <w:t xml:space="preserve">                    </w:t>
+      </w:r>
+      <w:proofErr w:type="spellStart"/>
+      <w:r>
+        <w:rPr>
+          <w:rFonts w:ascii="Consolas" w:hAnsi="Consolas" w:cs="Consolas"/>
+          <w:b/>
+          <w:bCs/>
+          <w:color w:val="7F0055"/>
+          <w:sz w:val="20"/>
+          <w:szCs w:val="20"/>
+        </w:rPr>
+        <w:t>return</w:t>
+      </w:r>
+      <w:proofErr w:type="spellEnd"/>
+      <w:r>
+        <w:rPr>
+          <w:rFonts w:ascii="Consolas" w:hAnsi="Consolas" w:cs="Consolas"/>
+          <w:color w:val="000000"/>
+          <w:sz w:val="20"/>
+          <w:szCs w:val="20"/>
+        </w:rPr>
+        <w:t xml:space="preserve"> </w:t>
+      </w:r>
+      <w:r>
+        <w:rPr>
+          <w:rFonts w:ascii="Consolas" w:hAnsi="Consolas" w:cs="Consolas"/>
+          <w:color w:val="0000C0"/>
+          <w:sz w:val="20"/>
+          <w:szCs w:val="20"/>
+        </w:rPr>
+        <w:t>PENA_CONDENACAO_INDIVIDUAL</w:t>
+      </w:r>
+      <w:r>
+        <w:rPr>
+          <w:rFonts w:ascii="Consolas" w:hAnsi="Consolas" w:cs="Consolas"/>
+          <w:color w:val="000000"/>
+          <w:sz w:val="20"/>
+          <w:szCs w:val="20"/>
+        </w:rPr>
+        <w:t>;</w:t>
+      </w:r>
+    </w:p>
+    <w:p>
+      <w:pPr>
+        <w:autoSpaceDE w:val="0"/>
+        <w:autoSpaceDN w:val="0"/>
+        <w:adjustRightInd w:val="0"/>
+        <w:spacing w:after="0" w:line="240" w:lineRule="auto"/>
+        <w:rPr>
+          <w:rFonts w:ascii="Consolas" w:hAnsi="Consolas" w:cs="Consolas"/>
+          <w:sz w:val="20"/>
+          <w:szCs w:val="20"/>
+        </w:rPr>
+      </w:pPr>
+      <w:r>
+        <w:rPr>
+          <w:rFonts w:ascii="Consolas" w:hAnsi="Consolas" w:cs="Consolas"/>
+          <w:color w:val="000000"/>
+          <w:sz w:val="20"/>
+          <w:szCs w:val="20"/>
+        </w:rPr>
+        <w:tab/>
+        <w:t xml:space="preserve">                } </w:t>
+      </w:r>
+      <w:proofErr w:type="spellStart"/>
+      <w:r>
+        <w:rPr>
+          <w:rFonts w:ascii="Consolas" w:hAnsi="Consolas" w:cs="Consolas"/>
+          <w:b/>
+          <w:bCs/>
+          <w:color w:val="7F0055"/>
+          <w:sz w:val="20"/>
+          <w:szCs w:val="20"/>
+        </w:rPr>
+        <w:t>else</w:t>
+      </w:r>
+      <w:proofErr w:type="spellEnd"/>
+      <w:r>
+        <w:rPr>
+          <w:rFonts w:ascii="Consolas" w:hAnsi="Consolas" w:cs="Consolas"/>
+          <w:color w:val="000000"/>
+          <w:sz w:val="20"/>
+          <w:szCs w:val="20"/>
+        </w:rPr>
+        <w:t xml:space="preserve"> {</w:t>
+      </w:r>
+    </w:p>
+    <w:p>
+      <w:pPr>
+        <w:autoSpaceDE w:val="0"/>
+        <w:autoSpaceDN w:val="0"/>
+        <w:adjustRightInd w:val="0"/>
+        <w:spacing w:after="0" w:line="240" w:lineRule="auto"/>
+        <w:rPr>
+          <w:rFonts w:ascii="Consolas" w:hAnsi="Consolas" w:cs="Consolas"/>
+          <w:sz w:val="20"/>
+          <w:szCs w:val="20"/>
+        </w:rPr>
+      </w:pPr>
+      <w:r>
+        <w:rPr>
+          <w:rFonts w:ascii="Consolas" w:hAnsi="Consolas" w:cs="Consolas"/>
+          <w:color w:val="000000"/>
+          <w:sz w:val="20"/>
+          <w:szCs w:val="20"/>
+        </w:rPr>
+        <w:tab/>
+        <w:t xml:space="preserve">                         </w:t>
+      </w:r>
+      <w:proofErr w:type="spellStart"/>
+      <w:r>
+        <w:rPr>
+          <w:rFonts w:ascii="Consolas" w:hAnsi="Consolas" w:cs="Consolas"/>
+          <w:b/>
+          <w:bCs/>
+          <w:color w:val="7F0055"/>
+          <w:sz w:val="20"/>
+          <w:szCs w:val="20"/>
+        </w:rPr>
+        <w:t>return</w:t>
+      </w:r>
+      <w:proofErr w:type="spellEnd"/>
+      <w:r>
+        <w:rPr>
+          <w:rFonts w:ascii="Consolas" w:hAnsi="Consolas" w:cs="Consolas"/>
+          <w:color w:val="000000"/>
+          <w:sz w:val="20"/>
+          <w:szCs w:val="20"/>
+        </w:rPr>
+        <w:t xml:space="preserve"> </w:t>
+      </w:r>
+      <w:r>
+        <w:rPr>
+          <w:rFonts w:ascii="Consolas" w:hAnsi="Consolas" w:cs="Consolas"/>
+          <w:color w:val="0000C0"/>
+          <w:sz w:val="20"/>
+          <w:szCs w:val="20"/>
+        </w:rPr>
+        <w:t>PENA_CONDENACAO_CUMPLICES</w:t>
+      </w:r>
+      <w:r>
+        <w:rPr>
+          <w:rFonts w:ascii="Consolas" w:hAnsi="Consolas" w:cs="Consolas"/>
+          <w:color w:val="000000"/>
+          <w:sz w:val="20"/>
+          <w:szCs w:val="20"/>
+        </w:rPr>
+        <w:t>;</w:t>
+      </w:r>
+    </w:p>
+    <w:p>
+      <w:pPr>
+        <w:autoSpaceDE w:val="0"/>
+        <w:autoSpaceDN w:val="0"/>
+        <w:adjustRightInd w:val="0"/>
+        <w:spacing w:after="0" w:line="240" w:lineRule="auto"/>
+        <w:rPr>
+          <w:rFonts w:ascii="Consolas" w:hAnsi="Consolas" w:cs="Consolas"/>
+          <w:sz w:val="20"/>
+          <w:szCs w:val="20"/>
+        </w:rPr>
+      </w:pPr>
+      <w:r>
+        <w:rPr>
+          <w:rFonts w:ascii="Consolas" w:hAnsi="Consolas" w:cs="Consolas"/>
+          <w:color w:val="000000"/>
+          <w:sz w:val="20"/>
+          <w:szCs w:val="20"/>
+        </w:rPr>
+        <w:tab/>
+        <w:t xml:space="preserve">                        }</w:t>
+      </w:r>
+    </w:p>
+    <w:p>
+      <w:pPr>
+        <w:autoSpaceDE w:val="0"/>
+        <w:autoSpaceDN w:val="0"/>
+        <w:adjustRightInd w:val="0"/>
+        <w:spacing w:after="0" w:line="240" w:lineRule="auto"/>
+        <w:rPr>
+          <w:rFonts w:ascii="Consolas" w:hAnsi="Consolas" w:cs="Consolas"/>
+          <w:sz w:val="20"/>
+          <w:szCs w:val="20"/>
+        </w:rPr>
+      </w:pPr>
+      <w:r>
+        <w:rPr>
+          <w:rFonts w:ascii="Consolas" w:hAnsi="Consolas" w:cs="Consolas"/>
+          <w:color w:val="000000"/>
+          <w:sz w:val="20"/>
+          <w:szCs w:val="20"/>
+        </w:rPr>
+        <w:tab/>
+        <w:t xml:space="preserve">                }</w:t>
+      </w:r>
+    </w:p>
+    <w:p>
+      <w:pPr>
+        <w:autoSpaceDE w:val="0"/>
+        <w:autoSpaceDN w:val="0"/>
+        <w:adjustRightInd w:val="0"/>
+        <w:spacing w:after="0" w:line="240" w:lineRule="auto"/>
+        <w:rPr>
+          <w:rFonts w:ascii="Consolas" w:hAnsi="Consolas" w:cs="Consolas"/>
+          <w:sz w:val="20"/>
+          <w:szCs w:val="20"/>
+        </w:rPr>
+      </w:pPr>
+      <w:r>
+        <w:rPr>
+          <w:rFonts w:ascii="Consolas" w:hAnsi="Consolas" w:cs="Consolas"/>
+          <w:color w:val="000000"/>
+          <w:sz w:val="20"/>
+          <w:szCs w:val="20"/>
+        </w:rPr>
+        <w:tab/>
+        <w:t xml:space="preserve">     }</w:t>
+      </w:r>
+    </w:p>
+    <w:p>
+      <w:pPr>
+        <w:autoSpaceDE w:val="0"/>
+        <w:autoSpaceDN w:val="0"/>
+        <w:adjustRightInd w:val="0"/>
+        <w:spacing w:after="0" w:line="240" w:lineRule="auto"/>
+        <w:rPr>
+          <w:rFonts w:ascii="Consolas" w:hAnsi="Consolas" w:cs="Consolas"/>
+          <w:sz w:val="20"/>
+          <w:szCs w:val="20"/>
+        </w:rPr>
+      </w:pPr>
+    </w:p>
+    <w:p>
+      <w:pPr>
+        <w:autoSpaceDE w:val="0"/>
+        <w:autoSpaceDN w:val="0"/>
+        <w:adjustRightInd w:val="0"/>
+        <w:spacing w:after="0" w:line="240" w:lineRule="auto"/>
+        <w:rPr>
+          <w:rFonts w:ascii="Consolas" w:hAnsi="Consolas" w:cs="Consolas"/>
+          <w:sz w:val="20"/>
+          <w:szCs w:val="20"/>
+        </w:rPr>
+      </w:pPr>
+    </w:p>
+    <w:p>
+      <w:pPr>
+        <w:autoSpaceDE w:val="0"/>
+        <w:autoSpaceDN w:val="0"/>
+        <w:adjustRightInd w:val="0"/>
+        <w:spacing w:after="0" w:line="240" w:lineRule="auto"/>
+        <w:rPr>
+          <w:rFonts w:ascii="Consolas" w:hAnsi="Consolas" w:cs="Consolas"/>
+          <w:sz w:val="20"/>
+          <w:szCs w:val="20"/>
+        </w:rPr>
+      </w:pPr>
+      <w:r>
+        <w:rPr>
+          <w:rFonts w:ascii="Consolas" w:hAnsi="Consolas" w:cs="Consolas"/>
+          <w:color w:val="000000"/>
+          <w:sz w:val="20"/>
+          <w:szCs w:val="20"/>
+        </w:rPr>
+        <w:t>}</w:t>
+      </w:r>
+    </w:p>
+    <w:p>
+      <w:pPr>
+        <w:ind w:left="360"/>
+      </w:pPr>
+    </w:p>
+    <w:p>
+      <w:pPr>
+        <w:ind w:left="360"/>
+      </w:pPr>
+      <w:r>
+        <w:t>Erro: Valores definidos para os tipos de penas incorretos.</w:t>
+      </w:r>
+    </w:p>
+    <w:p>
+      <w:pPr>
+        <w:ind w:left="360"/>
+      </w:pPr>
+      <w:r>
+        <w:t xml:space="preserve">Correção: troca dos valores das variáveis PENA_INOCENCIA para 0, PENA_CONDENACAO_MUTUA para 5, PENA_CONDENACAO_INDIVIDUAL para 10, PENA_CONDENACAO_CUMPLICES para 1. </w:t>
+      </w:r>
+    </w:p>
+    <w:p>
+      <w:pPr>
+        <w:pStyle w:val="ListParagraph"/>
+      </w:pPr>
+    </w:p>
+    <w:p>
+      <w:pPr>
+        <w:pStyle w:val="ListParagraph"/>
+      </w:pPr>
+    </w:p>
+    <w:p>
+      <w:pPr>
+        <w:pStyle w:val="ListParagraph"/>
+        <w:numPr>
+          <w:ilvl w:val="0"/>
+          <w:numId w:val="2"/>
+        </w:numPr>
+      </w:pPr>
+      <w:r>
+        <w:t xml:space="preserve">Classe </w:t>
+      </w:r>
+      <w:proofErr w:type="spellStart"/>
+      <w:r>
+        <w:t>JUnit</w:t>
+      </w:r>
+      <w:proofErr w:type="spellEnd"/>
+      <w:r>
+        <w:t xml:space="preserve"> </w:t>
+      </w:r>
+      <w:proofErr w:type="spellStart"/>
+      <w:r>
+        <w:t>testeJulgamento</w:t>
+      </w:r>
+      <w:proofErr w:type="spellEnd"/>
+      <w:r>
+        <w:t xml:space="preserve"> 2</w:t>
+      </w:r>
+    </w:p>
+    <w:p>
+      <w:pPr>
+        <w:ind w:left="360"/>
+      </w:pPr>
+    </w:p>
+    <w:p>
+      <w:pPr>
+        <w:autoSpaceDE w:val="0"/>
+        <w:autoSpaceDN w:val="0"/>
+        <w:adjustRightInd w:val="0"/>
+        <w:spacing w:after="0" w:line="240" w:lineRule="auto"/>
+        <w:rPr>
+          <w:rFonts w:ascii="Consolas" w:hAnsi="Consolas" w:cs="Consolas"/>
+          <w:sz w:val="20"/>
+          <w:szCs w:val="20"/>
+          <w:lang w:val="en-US"/>
+        </w:rPr>
+      </w:pPr>
+      <w:r>
+        <w:rPr>
+          <w:rFonts w:ascii="Consolas" w:hAnsi="Consolas" w:cs="Consolas"/>
+          <w:b/>
+          <w:bCs/>
+          <w:color w:val="7F0055"/>
+          <w:sz w:val="20"/>
+          <w:szCs w:val="20"/>
+          <w:lang w:val="en-US"/>
+        </w:rPr>
+        <w:t>import</w:t>
+      </w:r>
+      <w:r>
+        <w:rPr>
+          <w:rFonts w:ascii="Consolas" w:hAnsi="Consolas" w:cs="Consolas"/>
+          <w:color w:val="000000"/>
+          <w:sz w:val="20"/>
+          <w:szCs w:val="20"/>
+          <w:lang w:val="en-US"/>
+        </w:rPr>
+        <w:t xml:space="preserve"> </w:t>
+      </w:r>
+      <w:r>
+        <w:rPr>
+          <w:rFonts w:ascii="Consolas" w:hAnsi="Consolas" w:cs="Consolas"/>
+          <w:b/>
+          <w:bCs/>
+          <w:color w:val="7F0055"/>
+          <w:sz w:val="20"/>
+          <w:szCs w:val="20"/>
+          <w:lang w:val="en-US"/>
+        </w:rPr>
+        <w:t>static</w:t>
+      </w:r>
+      <w:r>
+        <w:rPr>
+          <w:rFonts w:ascii="Consolas" w:hAnsi="Consolas" w:cs="Consolas"/>
+          <w:color w:val="000000"/>
+          <w:sz w:val="20"/>
+          <w:szCs w:val="20"/>
+          <w:lang w:val="en-US"/>
+        </w:rPr>
+        <w:t xml:space="preserve"> </w:t>
+      </w:r>
+      <w:proofErr w:type="spellStart"/>
+      <w:proofErr w:type="gramStart"/>
+      <w:r>
+        <w:rPr>
+          <w:rFonts w:ascii="Consolas" w:hAnsi="Consolas" w:cs="Consolas"/>
+          <w:color w:val="000000"/>
+          <w:sz w:val="20"/>
+          <w:szCs w:val="20"/>
+          <w:lang w:val="en-US"/>
+        </w:rPr>
+        <w:t>org.junit.jupiter.api.Assertions</w:t>
+      </w:r>
+      <w:proofErr w:type="spellEnd"/>
+      <w:proofErr w:type="gramEnd"/>
+      <w:r>
+        <w:rPr>
+          <w:rFonts w:ascii="Consolas" w:hAnsi="Consolas" w:cs="Consolas"/>
+          <w:color w:val="000000"/>
+          <w:sz w:val="20"/>
+          <w:szCs w:val="20"/>
+          <w:lang w:val="en-US"/>
+        </w:rPr>
+        <w:t>.*;</w:t>
+      </w:r>
+    </w:p>
+    <w:p>
+      <w:pPr>
+        <w:autoSpaceDE w:val="0"/>
+        <w:autoSpaceDN w:val="0"/>
+        <w:adjustRightInd w:val="0"/>
+        <w:spacing w:after="0" w:line="240" w:lineRule="auto"/>
+        <w:rPr>
+          <w:rFonts w:ascii="Consolas" w:hAnsi="Consolas" w:cs="Consolas"/>
+          <w:sz w:val="20"/>
+          <w:szCs w:val="20"/>
+          <w:lang w:val="en-US"/>
+        </w:rPr>
+      </w:pPr>
+    </w:p>
+    <w:p>
+      <w:pPr>
+        <w:autoSpaceDE w:val="0"/>
+        <w:autoSpaceDN w:val="0"/>
+        <w:adjustRightInd w:val="0"/>
+        <w:spacing w:after="0" w:line="240" w:lineRule="auto"/>
+        <w:rPr>
+          <w:rFonts w:ascii="Consolas" w:hAnsi="Consolas" w:cs="Consolas"/>
+          <w:sz w:val="20"/>
+          <w:szCs w:val="20"/>
+          <w:lang w:val="en-US"/>
+        </w:rPr>
+      </w:pPr>
+      <w:r>
+        <w:rPr>
+          <w:rFonts w:ascii="Consolas" w:hAnsi="Consolas" w:cs="Consolas"/>
+          <w:b/>
+          <w:bCs/>
+          <w:color w:val="7F0055"/>
+          <w:sz w:val="20"/>
+          <w:szCs w:val="20"/>
+          <w:lang w:val="en-US"/>
+        </w:rPr>
+        <w:t>import</w:t>
+      </w:r>
+      <w:r>
+        <w:rPr>
+          <w:rFonts w:ascii="Consolas" w:hAnsi="Consolas" w:cs="Consolas"/>
+          <w:color w:val="000000"/>
+          <w:sz w:val="20"/>
+          <w:szCs w:val="20"/>
+          <w:lang w:val="en-US"/>
+        </w:rPr>
+        <w:t xml:space="preserve"> </w:t>
+      </w:r>
+      <w:proofErr w:type="spellStart"/>
+      <w:proofErr w:type="gramStart"/>
+      <w:r>
+        <w:rPr>
+          <w:rFonts w:ascii="Consolas" w:hAnsi="Consolas" w:cs="Consolas"/>
+          <w:color w:val="000000"/>
+          <w:sz w:val="20"/>
+          <w:szCs w:val="20"/>
+          <w:lang w:val="en-US"/>
+        </w:rPr>
+        <w:t>org.junit.jupiter.api.Test</w:t>
+      </w:r>
+      <w:proofErr w:type="spellEnd"/>
+      <w:proofErr w:type="gramEnd"/>
+      <w:r>
+        <w:rPr>
+          <w:rFonts w:ascii="Consolas" w:hAnsi="Consolas" w:cs="Consolas"/>
+          <w:color w:val="000000"/>
+          <w:sz w:val="20"/>
+          <w:szCs w:val="20"/>
+          <w:lang w:val="en-US"/>
+        </w:rPr>
+        <w:t>;</w:t>
+      </w:r>
+    </w:p>
+    <w:p>
+      <w:pPr>
+        <w:autoSpaceDE w:val="0"/>
+        <w:autoSpaceDN w:val="0"/>
+        <w:adjustRightInd w:val="0"/>
+        <w:spacing w:after="0" w:line="240" w:lineRule="auto"/>
+        <w:rPr>
+          <w:rFonts w:ascii="Consolas" w:hAnsi="Consolas" w:cs="Consolas"/>
+          <w:sz w:val="20"/>
+          <w:szCs w:val="20"/>
+          <w:lang w:val="en-US"/>
+        </w:rPr>
+      </w:pPr>
+    </w:p>
+    <w:p>
+      <w:pPr>
+        <w:autoSpaceDE w:val="0"/>
+        <w:autoSpaceDN w:val="0"/>
+        <w:adjustRightInd w:val="0"/>
+        <w:spacing w:after="0" w:line="240" w:lineRule="auto"/>
+        <w:rPr>
+          <w:rFonts w:ascii="Consolas" w:hAnsi="Consolas" w:cs="Consolas"/>
+          <w:sz w:val="20"/>
+          <w:szCs w:val="20"/>
+        </w:rPr>
+      </w:pPr>
+      <w:proofErr w:type="spellStart"/>
+      <w:r>
+        <w:rPr>
+          <w:rFonts w:ascii="Consolas" w:hAnsi="Consolas" w:cs="Consolas"/>
+          <w:b/>
+          <w:bCs/>
+          <w:color w:val="7F0055"/>
+          <w:sz w:val="20"/>
+          <w:szCs w:val="20"/>
+        </w:rPr>
+        <w:t>class</w:t>
+      </w:r>
+      <w:proofErr w:type="spellEnd"/>
+      <w:r>
+        <w:rPr>
+          <w:rFonts w:ascii="Consolas" w:hAnsi="Consolas" w:cs="Consolas"/>
+          <w:color w:val="000000"/>
+          <w:sz w:val="20"/>
+          <w:szCs w:val="20"/>
+        </w:rPr>
+        <w:t xml:space="preserve"> </w:t>
+      </w:r>
+      <w:proofErr w:type="spellStart"/>
+      <w:r>
+        <w:rPr>
+          <w:rFonts w:ascii="Consolas" w:hAnsi="Consolas" w:cs="Consolas"/>
+          <w:color w:val="000000"/>
+          <w:sz w:val="20"/>
+          <w:szCs w:val="20"/>
+        </w:rPr>
+        <w:t>testeJulgamentoPrisioneiro</w:t>
+      </w:r>
+      <w:proofErr w:type="spellEnd"/>
+      <w:r>
+        <w:rPr>
+          <w:rFonts w:ascii="Consolas" w:hAnsi="Consolas" w:cs="Consolas"/>
+          <w:color w:val="000000"/>
+          <w:sz w:val="20"/>
+          <w:szCs w:val="20"/>
+        </w:rPr>
+        <w:t xml:space="preserve"> {</w:t>
+      </w:r>
+    </w:p>
+    <w:p>
+      <w:pPr>
+        <w:autoSpaceDE w:val="0"/>
+        <w:autoSpaceDN w:val="0"/>
+        <w:adjustRightInd w:val="0"/>
+        <w:spacing w:after="0" w:line="240" w:lineRule="auto"/>
+        <w:rPr>
+          <w:rFonts w:ascii="Consolas" w:hAnsi="Consolas" w:cs="Consolas"/>
+          <w:sz w:val="20"/>
+          <w:szCs w:val="20"/>
+        </w:rPr>
+      </w:pPr>
+    </w:p>
+    <w:p>
+      <w:pPr>
+        <w:autoSpaceDE w:val="0"/>
+        <w:autoSpaceDN w:val="0"/>
+        <w:adjustRightInd w:val="0"/>
+        <w:spacing w:after="0" w:line="240" w:lineRule="auto"/>
+        <w:rPr>
+          <w:rFonts w:ascii="Consolas" w:hAnsi="Consolas" w:cs="Consolas"/>
+          <w:sz w:val="20"/>
+          <w:szCs w:val="20"/>
+        </w:rPr>
+      </w:pPr>
+      <w:r>
+        <w:rPr>
+          <w:rFonts w:ascii="Consolas" w:hAnsi="Consolas" w:cs="Consolas"/>
+          <w:color w:val="000000"/>
+          <w:sz w:val="20"/>
+          <w:szCs w:val="20"/>
+        </w:rPr>
+        <w:tab/>
+      </w:r>
+      <w:r>
+        <w:rPr>
+          <w:rFonts w:ascii="Consolas" w:hAnsi="Consolas" w:cs="Consolas"/>
+          <w:color w:val="646464"/>
+          <w:sz w:val="20"/>
+          <w:szCs w:val="20"/>
+        </w:rPr>
+        <w:t>@Test</w:t>
+      </w:r>
+    </w:p>
+    <w:p>
+      <w:pPr>
+        <w:autoSpaceDE w:val="0"/>
+        <w:autoSpaceDN w:val="0"/>
+        <w:adjustRightInd w:val="0"/>
+        <w:spacing w:after="0" w:line="240" w:lineRule="auto"/>
+        <w:rPr>
+          <w:rFonts w:ascii="Consolas" w:hAnsi="Consolas" w:cs="Consolas"/>
+          <w:sz w:val="20"/>
+          <w:szCs w:val="20"/>
+        </w:rPr>
+      </w:pPr>
+      <w:r>
+        <w:rPr>
+          <w:rFonts w:ascii="Consolas" w:hAnsi="Consolas" w:cs="Consolas"/>
+          <w:color w:val="000000"/>
+          <w:sz w:val="20"/>
+          <w:szCs w:val="20"/>
+        </w:rPr>
+        <w:tab/>
+      </w:r>
+      <w:proofErr w:type="spellStart"/>
+      <w:r>
+        <w:rPr>
+          <w:rFonts w:ascii="Consolas" w:hAnsi="Consolas" w:cs="Consolas"/>
+          <w:b/>
+          <w:bCs/>
+          <w:color w:val="7F0055"/>
+          <w:sz w:val="20"/>
+          <w:szCs w:val="20"/>
+        </w:rPr>
+        <w:t>public</w:t>
+      </w:r>
+      <w:proofErr w:type="spellEnd"/>
+      <w:r>
+        <w:rPr>
+          <w:rFonts w:ascii="Consolas" w:hAnsi="Consolas" w:cs="Consolas"/>
+          <w:color w:val="000000"/>
+          <w:sz w:val="20"/>
+          <w:szCs w:val="20"/>
+        </w:rPr>
+        <w:t xml:space="preserve"> </w:t>
+      </w:r>
+      <w:proofErr w:type="spellStart"/>
+      <w:r>
+        <w:rPr>
+          <w:rFonts w:ascii="Consolas" w:hAnsi="Consolas" w:cs="Consolas"/>
+          <w:b/>
+          <w:bCs/>
+          <w:color w:val="7F0055"/>
+          <w:sz w:val="20"/>
+          <w:szCs w:val="20"/>
+        </w:rPr>
+        <w:t>void</w:t>
+      </w:r>
+      <w:proofErr w:type="spellEnd"/>
+      <w:r>
+        <w:rPr>
+          <w:rFonts w:ascii="Consolas" w:hAnsi="Consolas" w:cs="Consolas"/>
+          <w:color w:val="000000"/>
+          <w:sz w:val="20"/>
+          <w:szCs w:val="20"/>
+        </w:rPr>
+        <w:t xml:space="preserve"> </w:t>
+      </w:r>
+      <w:proofErr w:type="spellStart"/>
+      <w:proofErr w:type="gramStart"/>
+      <w:r>
+        <w:rPr>
+          <w:rFonts w:ascii="Consolas" w:hAnsi="Consolas" w:cs="Consolas"/>
+          <w:color w:val="000000"/>
+          <w:sz w:val="20"/>
+          <w:szCs w:val="20"/>
+        </w:rPr>
+        <w:t>testeCalculaPena</w:t>
+      </w:r>
+      <w:proofErr w:type="spellEnd"/>
+      <w:r>
+        <w:rPr>
+          <w:rFonts w:ascii="Consolas" w:hAnsi="Consolas" w:cs="Consolas"/>
+          <w:color w:val="000000"/>
+          <w:sz w:val="20"/>
+          <w:szCs w:val="20"/>
+        </w:rPr>
+        <w:t>(</w:t>
+      </w:r>
+      <w:proofErr w:type="gramEnd"/>
+      <w:r>
+        <w:rPr>
+          <w:rFonts w:ascii="Consolas" w:hAnsi="Consolas" w:cs="Consolas"/>
+          <w:color w:val="000000"/>
+          <w:sz w:val="20"/>
+          <w:szCs w:val="20"/>
+        </w:rPr>
+        <w:t>) {</w:t>
+      </w:r>
+    </w:p>
+    <w:p>
+      <w:pPr>
+        <w:autoSpaceDE w:val="0"/>
+        <w:autoSpaceDN w:val="0"/>
+        <w:adjustRightInd w:val="0"/>
+        <w:spacing w:after="0" w:line="240" w:lineRule="auto"/>
+        <w:rPr>
+          <w:rFonts w:ascii="Consolas" w:hAnsi="Consolas" w:cs="Consolas"/>
+          <w:sz w:val="20"/>
+          <w:szCs w:val="20"/>
+        </w:rPr>
+      </w:pPr>
+      <w:r>
+        <w:rPr>
+          <w:rFonts w:ascii="Consolas" w:hAnsi="Consolas" w:cs="Consolas"/>
+          <w:color w:val="000000"/>
+          <w:sz w:val="20"/>
+          <w:szCs w:val="20"/>
+        </w:rPr>
+        <w:tab/>
+      </w:r>
+      <w:r>
+        <w:rPr>
+          <w:rFonts w:ascii="Consolas" w:hAnsi="Consolas" w:cs="Consolas"/>
+          <w:color w:val="000000"/>
+          <w:sz w:val="20"/>
+          <w:szCs w:val="20"/>
+        </w:rPr>
+        <w:tab/>
+      </w:r>
+      <w:proofErr w:type="spellStart"/>
+      <w:r>
+        <w:rPr>
+          <w:rFonts w:ascii="Consolas" w:hAnsi="Consolas" w:cs="Consolas"/>
+          <w:color w:val="000000"/>
+          <w:sz w:val="20"/>
+          <w:szCs w:val="20"/>
+        </w:rPr>
+        <w:t>String</w:t>
+      </w:r>
+      <w:proofErr w:type="spellEnd"/>
+      <w:r>
+        <w:rPr>
+          <w:rFonts w:ascii="Consolas" w:hAnsi="Consolas" w:cs="Consolas"/>
+          <w:color w:val="000000"/>
+          <w:sz w:val="20"/>
+          <w:szCs w:val="20"/>
+        </w:rPr>
+        <w:t xml:space="preserve"> </w:t>
+      </w:r>
+      <w:proofErr w:type="spellStart"/>
+      <w:r>
+        <w:rPr>
+          <w:rFonts w:ascii="Consolas" w:hAnsi="Consolas" w:cs="Consolas"/>
+          <w:color w:val="6A3E3E"/>
+          <w:sz w:val="20"/>
+          <w:szCs w:val="20"/>
+        </w:rPr>
+        <w:t>respostaPrisioneiroA</w:t>
+      </w:r>
+      <w:proofErr w:type="spellEnd"/>
+      <w:r>
+        <w:rPr>
+          <w:rFonts w:ascii="Consolas" w:hAnsi="Consolas" w:cs="Consolas"/>
+          <w:color w:val="000000"/>
+          <w:sz w:val="20"/>
+          <w:szCs w:val="20"/>
+        </w:rPr>
+        <w:t xml:space="preserve"> = </w:t>
+      </w:r>
+      <w:r>
+        <w:rPr>
+          <w:rFonts w:ascii="Consolas" w:hAnsi="Consolas" w:cs="Consolas"/>
+          <w:color w:val="2A00FF"/>
+          <w:sz w:val="20"/>
+          <w:szCs w:val="20"/>
+        </w:rPr>
+        <w:t>"Culpado"</w:t>
+      </w:r>
+      <w:r>
+        <w:rPr>
+          <w:rFonts w:ascii="Consolas" w:hAnsi="Consolas" w:cs="Consolas"/>
+          <w:color w:val="000000"/>
+          <w:sz w:val="20"/>
+          <w:szCs w:val="20"/>
+        </w:rPr>
+        <w:t>;</w:t>
+      </w:r>
+    </w:p>
+    <w:p>
+      <w:pPr>
+        <w:autoSpaceDE w:val="0"/>
+        <w:autoSpaceDN w:val="0"/>
+        <w:adjustRightInd w:val="0"/>
+        <w:spacing w:after="0" w:line="240" w:lineRule="auto"/>
+        <w:rPr>
+          <w:rFonts w:ascii="Consolas" w:hAnsi="Consolas" w:cs="Consolas"/>
+          <w:sz w:val="20"/>
+          <w:szCs w:val="20"/>
+        </w:rPr>
+      </w:pPr>
+      <w:r>
+        <w:rPr>
+          <w:rFonts w:ascii="Consolas" w:hAnsi="Consolas" w:cs="Consolas"/>
+          <w:color w:val="000000"/>
+          <w:sz w:val="20"/>
+          <w:szCs w:val="20"/>
+        </w:rPr>
+        <w:tab/>
+      </w:r>
+      <w:r>
+        <w:rPr>
+          <w:rFonts w:ascii="Consolas" w:hAnsi="Consolas" w:cs="Consolas"/>
+          <w:color w:val="000000"/>
+          <w:sz w:val="20"/>
+          <w:szCs w:val="20"/>
+        </w:rPr>
+        <w:tab/>
+      </w:r>
+      <w:proofErr w:type="spellStart"/>
+      <w:r>
+        <w:rPr>
+          <w:rFonts w:ascii="Consolas" w:hAnsi="Consolas" w:cs="Consolas"/>
+          <w:color w:val="000000"/>
+          <w:sz w:val="20"/>
+          <w:szCs w:val="20"/>
+        </w:rPr>
+        <w:t>String</w:t>
+      </w:r>
+      <w:proofErr w:type="spellEnd"/>
+      <w:r>
+        <w:rPr>
+          <w:rFonts w:ascii="Consolas" w:hAnsi="Consolas" w:cs="Consolas"/>
+          <w:color w:val="000000"/>
+          <w:sz w:val="20"/>
+          <w:szCs w:val="20"/>
+        </w:rPr>
+        <w:t xml:space="preserve"> </w:t>
+      </w:r>
+      <w:proofErr w:type="spellStart"/>
+      <w:r>
+        <w:rPr>
+          <w:rFonts w:ascii="Consolas" w:hAnsi="Consolas" w:cs="Consolas"/>
+          <w:color w:val="6A3E3E"/>
+          <w:sz w:val="20"/>
+          <w:szCs w:val="20"/>
+        </w:rPr>
+        <w:t>respostaPrisioneiroB</w:t>
+      </w:r>
+      <w:proofErr w:type="spellEnd"/>
+      <w:r>
+        <w:rPr>
+          <w:rFonts w:ascii="Consolas" w:hAnsi="Consolas" w:cs="Consolas"/>
+          <w:color w:val="000000"/>
+          <w:sz w:val="20"/>
+          <w:szCs w:val="20"/>
+        </w:rPr>
+        <w:t xml:space="preserve"> = </w:t>
+      </w:r>
+      <w:proofErr w:type="spellStart"/>
+      <w:r>
+        <w:rPr>
+          <w:rFonts w:ascii="Consolas" w:hAnsi="Consolas" w:cs="Consolas"/>
+          <w:b/>
+          <w:bCs/>
+          <w:color w:val="7F0055"/>
+          <w:sz w:val="20"/>
+          <w:szCs w:val="20"/>
+        </w:rPr>
+        <w:t>null</w:t>
+      </w:r>
+      <w:proofErr w:type="spellEnd"/>
+      <w:r>
+        <w:rPr>
+          <w:rFonts w:ascii="Consolas" w:hAnsi="Consolas" w:cs="Consolas"/>
+          <w:color w:val="000000"/>
+          <w:sz w:val="20"/>
+          <w:szCs w:val="20"/>
+        </w:rPr>
+        <w:t>;</w:t>
+      </w:r>
+    </w:p>
+    <w:p>
+      <w:pPr>
+        <w:autoSpaceDE w:val="0"/>
+        <w:autoSpaceDN w:val="0"/>
+        <w:adjustRightInd w:val="0"/>
+        <w:spacing w:after="0" w:line="240" w:lineRule="auto"/>
+        <w:rPr>
+          <w:rFonts w:ascii="Consolas" w:hAnsi="Consolas" w:cs="Consolas"/>
+          <w:sz w:val="20"/>
+          <w:szCs w:val="20"/>
+        </w:rPr>
+      </w:pPr>
+      <w:r>
+        <w:rPr>
+          <w:rFonts w:ascii="Consolas" w:hAnsi="Consolas" w:cs="Consolas"/>
+          <w:color w:val="000000"/>
+          <w:sz w:val="20"/>
+          <w:szCs w:val="20"/>
+        </w:rPr>
+        <w:tab/>
+      </w:r>
+      <w:r>
+        <w:rPr>
+          <w:rFonts w:ascii="Consolas" w:hAnsi="Consolas" w:cs="Consolas"/>
+          <w:color w:val="000000"/>
+          <w:sz w:val="20"/>
+          <w:szCs w:val="20"/>
+        </w:rPr>
+        <w:tab/>
+      </w:r>
+      <w:proofErr w:type="spellStart"/>
+      <w:r>
+        <w:rPr>
+          <w:rFonts w:ascii="Consolas" w:hAnsi="Consolas" w:cs="Consolas"/>
+          <w:color w:val="000000"/>
+          <w:sz w:val="20"/>
+          <w:szCs w:val="20"/>
+        </w:rPr>
+        <w:t>JulgamentoPrisioneiro</w:t>
+      </w:r>
+      <w:proofErr w:type="spellEnd"/>
+      <w:r>
+        <w:rPr>
+          <w:rFonts w:ascii="Consolas" w:hAnsi="Consolas" w:cs="Consolas"/>
+          <w:color w:val="000000"/>
+          <w:sz w:val="20"/>
+          <w:szCs w:val="20"/>
+        </w:rPr>
+        <w:t xml:space="preserve"> </w:t>
+      </w:r>
+      <w:r>
+        <w:rPr>
+          <w:rFonts w:ascii="Consolas" w:hAnsi="Consolas" w:cs="Consolas"/>
+          <w:color w:val="6A3E3E"/>
+          <w:sz w:val="20"/>
+          <w:szCs w:val="20"/>
+        </w:rPr>
+        <w:t>julgamento</w:t>
+      </w:r>
+      <w:r>
+        <w:rPr>
+          <w:rFonts w:ascii="Consolas" w:hAnsi="Consolas" w:cs="Consolas"/>
+          <w:color w:val="000000"/>
+          <w:sz w:val="20"/>
+          <w:szCs w:val="20"/>
+        </w:rPr>
+        <w:t xml:space="preserve"> = </w:t>
+      </w:r>
+      <w:r>
+        <w:rPr>
+          <w:rFonts w:ascii="Consolas" w:hAnsi="Consolas" w:cs="Consolas"/>
+          <w:b/>
+          <w:bCs/>
+          <w:color w:val="7F0055"/>
+          <w:sz w:val="20"/>
+          <w:szCs w:val="20"/>
+        </w:rPr>
+        <w:t>new</w:t>
+      </w:r>
+      <w:r>
+        <w:rPr>
+          <w:rFonts w:ascii="Consolas" w:hAnsi="Consolas" w:cs="Consolas"/>
+          <w:color w:val="000000"/>
+          <w:sz w:val="20"/>
+          <w:szCs w:val="20"/>
+        </w:rPr>
+        <w:t xml:space="preserve"> </w:t>
+      </w:r>
+      <w:proofErr w:type="spellStart"/>
+      <w:proofErr w:type="gramStart"/>
+      <w:r>
+        <w:rPr>
+          <w:rFonts w:ascii="Consolas" w:hAnsi="Consolas" w:cs="Consolas"/>
+          <w:color w:val="000000"/>
+          <w:sz w:val="20"/>
+          <w:szCs w:val="20"/>
+        </w:rPr>
+        <w:t>JulgamentoPrisioneiro</w:t>
+      </w:r>
+      <w:proofErr w:type="spellEnd"/>
+      <w:r>
+        <w:rPr>
+          <w:rFonts w:ascii="Consolas" w:hAnsi="Consolas" w:cs="Consolas"/>
+          <w:color w:val="000000"/>
+          <w:sz w:val="20"/>
+          <w:szCs w:val="20"/>
+        </w:rPr>
+        <w:t>(</w:t>
+      </w:r>
+      <w:proofErr w:type="gramEnd"/>
+      <w:r>
+        <w:rPr>
+          <w:rFonts w:ascii="Consolas" w:hAnsi="Consolas" w:cs="Consolas"/>
+          <w:color w:val="000000"/>
+          <w:sz w:val="20"/>
+          <w:szCs w:val="20"/>
+        </w:rPr>
+        <w:t>);</w:t>
+      </w:r>
+    </w:p>
+    <w:p>
+      <w:pPr>
+        <w:autoSpaceDE w:val="0"/>
+        <w:autoSpaceDN w:val="0"/>
+        <w:adjustRightInd w:val="0"/>
+        <w:spacing w:after="0" w:line="240" w:lineRule="auto"/>
+        <w:rPr>
+          <w:rFonts w:ascii="Consolas" w:hAnsi="Consolas" w:cs="Consolas"/>
+          <w:sz w:val="20"/>
+          <w:szCs w:val="20"/>
+        </w:rPr>
+      </w:pPr>
+      <w:r>
+        <w:rPr>
+          <w:rFonts w:ascii="Consolas" w:hAnsi="Consolas" w:cs="Consolas"/>
+          <w:color w:val="000000"/>
+          <w:sz w:val="20"/>
+          <w:szCs w:val="20"/>
+        </w:rPr>
+        <w:tab/>
+      </w:r>
+      <w:r>
+        <w:rPr>
+          <w:rFonts w:ascii="Consolas" w:hAnsi="Consolas" w:cs="Consolas"/>
+          <w:color w:val="000000"/>
+          <w:sz w:val="20"/>
+          <w:szCs w:val="20"/>
+        </w:rPr>
+        <w:tab/>
+      </w:r>
+      <w:proofErr w:type="spellStart"/>
+      <w:r>
+        <w:rPr>
+          <w:rFonts w:ascii="Consolas" w:hAnsi="Consolas" w:cs="Consolas"/>
+          <w:b/>
+          <w:bCs/>
+          <w:color w:val="7F0055"/>
+          <w:sz w:val="20"/>
+          <w:szCs w:val="20"/>
+        </w:rPr>
+        <w:t>int</w:t>
+      </w:r>
+      <w:proofErr w:type="spellEnd"/>
+      <w:r>
+        <w:rPr>
+          <w:rFonts w:ascii="Consolas" w:hAnsi="Consolas" w:cs="Consolas"/>
+          <w:color w:val="000000"/>
+          <w:sz w:val="20"/>
+          <w:szCs w:val="20"/>
+        </w:rPr>
+        <w:t xml:space="preserve"> </w:t>
+      </w:r>
+      <w:proofErr w:type="spellStart"/>
+      <w:r>
+        <w:rPr>
+          <w:rFonts w:ascii="Consolas" w:hAnsi="Consolas" w:cs="Consolas"/>
+          <w:color w:val="6A3E3E"/>
+          <w:sz w:val="20"/>
+          <w:szCs w:val="20"/>
+        </w:rPr>
+        <w:t>respostaEsperada</w:t>
+      </w:r>
+      <w:proofErr w:type="spellEnd"/>
+      <w:r>
+        <w:rPr>
+          <w:rFonts w:ascii="Consolas" w:hAnsi="Consolas" w:cs="Consolas"/>
+          <w:color w:val="000000"/>
+          <w:sz w:val="20"/>
+          <w:szCs w:val="20"/>
+        </w:rPr>
+        <w:t xml:space="preserve"> = 1;</w:t>
+      </w:r>
+    </w:p>
+    <w:p>
+      <w:pPr>
+        <w:autoSpaceDE w:val="0"/>
+        <w:autoSpaceDN w:val="0"/>
+        <w:adjustRightInd w:val="0"/>
+        <w:spacing w:after="0" w:line="240" w:lineRule="auto"/>
+        <w:rPr>
+          <w:rFonts w:ascii="Consolas" w:hAnsi="Consolas" w:cs="Consolas"/>
+          <w:sz w:val="20"/>
+          <w:szCs w:val="20"/>
+        </w:rPr>
+      </w:pPr>
+      <w:r>
+        <w:rPr>
+          <w:rFonts w:ascii="Consolas" w:hAnsi="Consolas" w:cs="Consolas"/>
+          <w:color w:val="000000"/>
+          <w:sz w:val="20"/>
+          <w:szCs w:val="20"/>
+        </w:rPr>
+        <w:tab/>
+      </w:r>
+      <w:r>
+        <w:rPr>
+          <w:rFonts w:ascii="Consolas" w:hAnsi="Consolas" w:cs="Consolas"/>
+          <w:color w:val="000000"/>
+          <w:sz w:val="20"/>
+          <w:szCs w:val="20"/>
+        </w:rPr>
+        <w:tab/>
+      </w:r>
+      <w:proofErr w:type="spellStart"/>
+      <w:r>
+        <w:rPr>
+          <w:rFonts w:ascii="Consolas" w:hAnsi="Consolas" w:cs="Consolas"/>
+          <w:b/>
+          <w:bCs/>
+          <w:color w:val="7F0055"/>
+          <w:sz w:val="20"/>
+          <w:szCs w:val="20"/>
+        </w:rPr>
+        <w:t>int</w:t>
+      </w:r>
+      <w:proofErr w:type="spellEnd"/>
+      <w:r>
+        <w:rPr>
+          <w:rFonts w:ascii="Consolas" w:hAnsi="Consolas" w:cs="Consolas"/>
+          <w:color w:val="000000"/>
+          <w:sz w:val="20"/>
+          <w:szCs w:val="20"/>
+        </w:rPr>
+        <w:t xml:space="preserve"> </w:t>
+      </w:r>
+      <w:proofErr w:type="spellStart"/>
+      <w:r>
+        <w:rPr>
+          <w:rFonts w:ascii="Consolas" w:hAnsi="Consolas" w:cs="Consolas"/>
+          <w:color w:val="6A3E3E"/>
+          <w:sz w:val="20"/>
+          <w:szCs w:val="20"/>
+        </w:rPr>
+        <w:t>respostaReal</w:t>
+      </w:r>
+      <w:proofErr w:type="spellEnd"/>
+      <w:r>
+        <w:rPr>
+          <w:rFonts w:ascii="Consolas" w:hAnsi="Consolas" w:cs="Consolas"/>
+          <w:color w:val="000000"/>
+          <w:sz w:val="20"/>
+          <w:szCs w:val="20"/>
+        </w:rPr>
+        <w:t xml:space="preserve"> = </w:t>
+      </w:r>
+      <w:proofErr w:type="spellStart"/>
+      <w:proofErr w:type="gramStart"/>
+      <w:r>
+        <w:rPr>
+          <w:rFonts w:ascii="Consolas" w:hAnsi="Consolas" w:cs="Consolas"/>
+          <w:color w:val="6A3E3E"/>
+          <w:sz w:val="20"/>
+          <w:szCs w:val="20"/>
+        </w:rPr>
+        <w:t>julgamento</w:t>
+      </w:r>
+      <w:r>
+        <w:rPr>
+          <w:rFonts w:ascii="Consolas" w:hAnsi="Consolas" w:cs="Consolas"/>
+          <w:color w:val="000000"/>
+          <w:sz w:val="20"/>
+          <w:szCs w:val="20"/>
+        </w:rPr>
+        <w:t>.calculaPena</w:t>
+      </w:r>
+      <w:proofErr w:type="spellEnd"/>
+      <w:proofErr w:type="gramEnd"/>
+      <w:r>
+        <w:rPr>
+          <w:rFonts w:ascii="Consolas" w:hAnsi="Consolas" w:cs="Consolas"/>
+          <w:color w:val="000000"/>
+          <w:sz w:val="20"/>
+          <w:szCs w:val="20"/>
+        </w:rPr>
+        <w:t>(</w:t>
+      </w:r>
+      <w:proofErr w:type="spellStart"/>
+      <w:r>
+        <w:rPr>
+          <w:rFonts w:ascii="Consolas" w:hAnsi="Consolas" w:cs="Consolas"/>
+          <w:color w:val="6A3E3E"/>
+          <w:sz w:val="20"/>
+          <w:szCs w:val="20"/>
+        </w:rPr>
+        <w:t>respostaPrisioneiroA</w:t>
+      </w:r>
+      <w:proofErr w:type="spellEnd"/>
+      <w:r>
+        <w:rPr>
+          <w:rFonts w:ascii="Consolas" w:hAnsi="Consolas" w:cs="Consolas"/>
+          <w:color w:val="000000"/>
+          <w:sz w:val="20"/>
+          <w:szCs w:val="20"/>
+        </w:rPr>
+        <w:t xml:space="preserve">, </w:t>
+      </w:r>
+      <w:proofErr w:type="spellStart"/>
+      <w:r>
+        <w:rPr>
+          <w:rFonts w:ascii="Consolas" w:hAnsi="Consolas" w:cs="Consolas"/>
+          <w:color w:val="6A3E3E"/>
+          <w:sz w:val="20"/>
+          <w:szCs w:val="20"/>
+        </w:rPr>
+        <w:t>respostaPrisioneiroB</w:t>
+      </w:r>
+      <w:proofErr w:type="spellEnd"/>
+      <w:r>
+        <w:rPr>
+          <w:rFonts w:ascii="Consolas" w:hAnsi="Consolas" w:cs="Consolas"/>
+          <w:color w:val="000000"/>
+          <w:sz w:val="20"/>
+          <w:szCs w:val="20"/>
+        </w:rPr>
+        <w:t>);</w:t>
+      </w:r>
+    </w:p>
+    <w:p>
+      <w:pPr>
+        <w:autoSpaceDE w:val="0"/>
+        <w:autoSpaceDN w:val="0"/>
+        <w:adjustRightInd w:val="0"/>
+        <w:spacing w:after="0" w:line="240" w:lineRule="auto"/>
+        <w:rPr>
+          <w:rFonts w:ascii="Consolas" w:hAnsi="Consolas" w:cs="Consolas"/>
+          <w:sz w:val="20"/>
+          <w:szCs w:val="20"/>
+        </w:rPr>
+      </w:pPr>
+      <w:r>
+        <w:rPr>
+          <w:rFonts w:ascii="Consolas" w:hAnsi="Consolas" w:cs="Consolas"/>
+          <w:color w:val="000000"/>
+          <w:sz w:val="20"/>
+          <w:szCs w:val="20"/>
+        </w:rPr>
+        <w:tab/>
+      </w:r>
+      <w:r>
+        <w:rPr>
+          <w:rFonts w:ascii="Consolas" w:hAnsi="Consolas" w:cs="Consolas"/>
+          <w:color w:val="000000"/>
+          <w:sz w:val="20"/>
+          <w:szCs w:val="20"/>
+        </w:rPr>
+        <w:tab/>
+      </w:r>
+      <w:proofErr w:type="spellStart"/>
+      <w:proofErr w:type="gramStart"/>
+      <w:r>
+        <w:rPr>
+          <w:rFonts w:ascii="Consolas" w:hAnsi="Consolas" w:cs="Consolas"/>
+          <w:i/>
+          <w:iCs/>
+          <w:color w:val="000000"/>
+          <w:sz w:val="20"/>
+          <w:szCs w:val="20"/>
+        </w:rPr>
+        <w:t>assertEquals</w:t>
+      </w:r>
+      <w:proofErr w:type="spellEnd"/>
+      <w:r>
+        <w:rPr>
+          <w:rFonts w:ascii="Consolas" w:hAnsi="Consolas" w:cs="Consolas"/>
+          <w:color w:val="000000"/>
+          <w:sz w:val="20"/>
+          <w:szCs w:val="20"/>
+        </w:rPr>
+        <w:t>(</w:t>
+      </w:r>
+      <w:proofErr w:type="spellStart"/>
+      <w:proofErr w:type="gramEnd"/>
+      <w:r>
+        <w:rPr>
+          <w:rFonts w:ascii="Consolas" w:hAnsi="Consolas" w:cs="Consolas"/>
+          <w:color w:val="6A3E3E"/>
+          <w:sz w:val="20"/>
+          <w:szCs w:val="20"/>
+        </w:rPr>
+        <w:t>respostaEsperada</w:t>
+      </w:r>
+      <w:proofErr w:type="spellEnd"/>
+      <w:r>
+        <w:rPr>
+          <w:rFonts w:ascii="Consolas" w:hAnsi="Consolas" w:cs="Consolas"/>
+          <w:color w:val="000000"/>
+          <w:sz w:val="20"/>
+          <w:szCs w:val="20"/>
+        </w:rPr>
+        <w:t xml:space="preserve">, </w:t>
+      </w:r>
+      <w:proofErr w:type="spellStart"/>
+      <w:r>
+        <w:rPr>
+          <w:rFonts w:ascii="Consolas" w:hAnsi="Consolas" w:cs="Consolas"/>
+          <w:color w:val="6A3E3E"/>
+          <w:sz w:val="20"/>
+          <w:szCs w:val="20"/>
+        </w:rPr>
+        <w:t>respostaReal</w:t>
+      </w:r>
+      <w:proofErr w:type="spellEnd"/>
+      <w:r>
+        <w:rPr>
+          <w:rFonts w:ascii="Consolas" w:hAnsi="Consolas" w:cs="Consolas"/>
+          <w:color w:val="000000"/>
+          <w:sz w:val="20"/>
+          <w:szCs w:val="20"/>
+        </w:rPr>
+        <w:t>);</w:t>
+      </w:r>
+    </w:p>
+    <w:p>
+      <w:pPr>
+        <w:autoSpaceDE w:val="0"/>
+        <w:autoSpaceDN w:val="0"/>
+        <w:adjustRightInd w:val="0"/>
+        <w:spacing w:after="0" w:line="240" w:lineRule="auto"/>
+        <w:rPr>
+          <w:rFonts w:ascii="Consolas" w:hAnsi="Consolas" w:cs="Consolas"/>
+          <w:sz w:val="20"/>
+          <w:szCs w:val="20"/>
+        </w:rPr>
+      </w:pPr>
+      <w:r>
+        <w:rPr>
+          <w:rFonts w:ascii="Consolas" w:hAnsi="Consolas" w:cs="Consolas"/>
+          <w:color w:val="000000"/>
+          <w:sz w:val="20"/>
+          <w:szCs w:val="20"/>
+        </w:rPr>
+        <w:tab/>
+        <w:t>}</w:t>
+      </w:r>
+    </w:p>
+    <w:p>
+      <w:pPr>
+        <w:autoSpaceDE w:val="0"/>
+        <w:autoSpaceDN w:val="0"/>
+        <w:adjustRightInd w:val="0"/>
+        <w:spacing w:after="0" w:line="240" w:lineRule="auto"/>
+        <w:rPr>
+          <w:rFonts w:ascii="Consolas" w:hAnsi="Consolas" w:cs="Consolas"/>
+          <w:sz w:val="20"/>
+          <w:szCs w:val="20"/>
+        </w:rPr>
+      </w:pPr>
+    </w:p>
+    <w:p>
+      <w:pPr>
+        <w:autoSpaceDE w:val="0"/>
+        <w:autoSpaceDN w:val="0"/>
+        <w:adjustRightInd w:val="0"/>
+        <w:spacing w:after="0" w:line="240" w:lineRule="auto"/>
+        <w:rPr>
+          <w:rFonts w:ascii="Consolas" w:hAnsi="Consolas" w:cs="Consolas"/>
+          <w:sz w:val="20"/>
+          <w:szCs w:val="20"/>
+        </w:rPr>
+      </w:pPr>
+      <w:r>
+        <w:rPr>
+          <w:rFonts w:ascii="Consolas" w:hAnsi="Consolas" w:cs="Consolas"/>
+          <w:color w:val="000000"/>
+          <w:sz w:val="20"/>
+          <w:szCs w:val="20"/>
+        </w:rPr>
+        <w:t>}</w:t>
+      </w:r>
+    </w:p>
+    <w:p>
+      <w:pPr>
+        <w:ind w:left="360"/>
+      </w:pPr>
+    </w:p>
+    <w:p>
+      <w:pPr>
+        <w:ind w:left="360"/>
+      </w:pPr>
+      <w:r>
+        <w:t>Erro: valor incorreto da variável “</w:t>
+      </w:r>
+      <w:proofErr w:type="spellStart"/>
+      <w:r>
+        <w:t>respostaEsperada</w:t>
+      </w:r>
+      <w:proofErr w:type="spellEnd"/>
+      <w:r>
+        <w:t xml:space="preserve">” </w:t>
+      </w:r>
+    </w:p>
+    <w:p>
+      <w:pPr>
+        <w:ind w:left="360"/>
+      </w:pPr>
+      <w:r>
+        <w:t xml:space="preserve">Correção: troca no valor da variável para 1, para testar se o </w:t>
+      </w:r>
+      <w:proofErr w:type="spellStart"/>
+      <w:r>
+        <w:t>prisioneiroA</w:t>
+      </w:r>
+      <w:proofErr w:type="spellEnd"/>
+      <w:r>
+        <w:t xml:space="preserve"> era culpado.</w:t>
+      </w:r>
       <w:bookmarkStart w:id="0" w:name="_GoBack"/>
       <w:bookmarkEnd w:id="0"/>
     </w:p>
     <w:p>
       <w:pPr>
-        <w:autoSpaceDE w:val="0"/>
-        <w:autoSpaceDN w:val="0"/>
-        <w:adjustRightInd w:val="0"/>
-        <w:spacing w:after="0" w:line="240" w:lineRule="auto"/>
-        <w:rPr>
-          <w:rFonts w:ascii="Consolas" w:hAnsi="Consolas" w:cs="Consolas"/>
-          <w:sz w:val="20"/>
-          <w:szCs w:val="20"/>
-        </w:rPr>
-      </w:pPr>
-      <w:r>
-        <w:rPr>
-          <w:rFonts w:ascii="Consolas" w:hAnsi="Consolas" w:cs="Consolas"/>
-          <w:color w:val="000000"/>
-          <w:sz w:val="20"/>
-          <w:szCs w:val="20"/>
-        </w:rPr>
-        <w:tab/>
-        <w:t>}</w:t>
-      </w:r>
-    </w:p>
-    <w:p>
-      <w:pPr>
-        <w:autoSpaceDE w:val="0"/>
-        <w:autoSpaceDN w:val="0"/>
-        <w:adjustRightInd w:val="0"/>
-        <w:spacing w:after="0" w:line="240" w:lineRule="auto"/>
-        <w:rPr>
-          <w:rFonts w:ascii="Consolas" w:hAnsi="Consolas" w:cs="Consolas"/>
-          <w:sz w:val="20"/>
-          <w:szCs w:val="20"/>
-        </w:rPr>
-      </w:pPr>
-    </w:p>
-    <w:p>
-      <w:pPr>
-        <w:autoSpaceDE w:val="0"/>
-        <w:autoSpaceDN w:val="0"/>
-        <w:adjustRightInd w:val="0"/>
-        <w:spacing w:after="0" w:line="240" w:lineRule="auto"/>
-        <w:rPr>
-          <w:rFonts w:ascii="Consolas" w:hAnsi="Consolas" w:cs="Consolas"/>
-          <w:sz w:val="20"/>
-          <w:szCs w:val="20"/>
-        </w:rPr>
-      </w:pPr>
-      <w:r>
-        <w:rPr>
-          <w:rFonts w:ascii="Consolas" w:hAnsi="Consolas" w:cs="Consolas"/>
-          <w:color w:val="000000"/>
-          <w:sz w:val="20"/>
-          <w:szCs w:val="20"/>
-        </w:rPr>
-        <w:t>}</w:t>
-      </w:r>
-    </w:p>
-    <w:p>
-      <w:pPr>
-        <w:ind w:left="360"/>
+        <w:pStyle w:val="ListParagraph"/>
+      </w:pPr>
+    </w:p>
+    <w:p>
+      <w:pPr>
+        <w:pStyle w:val="ListParagraph"/>
       </w:pPr>
     </w:p>
     <w:p/>

</xml_diff>

<commit_message>
Utilização do método equals para comparacao.
Utilização do método equals para comparacao de Strings
</commit_message>
<xml_diff>
--- a/Testes/YanAlexandreRM77740.docx
+++ b/Testes/YanAlexandreRM77740.docx
@@ -6483,7 +6483,26 @@
           <w:sz w:val="20"/>
           <w:szCs w:val="20"/>
         </w:rPr>
-        <w:t xml:space="preserve"> 15;</w:t>
+        <w:t xml:space="preserve"> </w:t>
+      </w:r>
+      <w:r>
+        <w:rPr>
+          <w:rFonts w:ascii="Consolas" w:hAnsi="Consolas" w:cs="Consolas"/>
+          <w:color w:val="0000C0"/>
+          <w:sz w:val="20"/>
+          <w:szCs w:val="20"/>
+          <w:u w:val="single"/>
+        </w:rPr>
+        <w:t>PENA_CONDENACAO_MUTUA</w:t>
+      </w:r>
+      <w:r>
+        <w:rPr>
+          <w:rFonts w:ascii="Consolas" w:hAnsi="Consolas" w:cs="Consolas"/>
+          <w:color w:val="000000"/>
+          <w:sz w:val="20"/>
+          <w:szCs w:val="20"/>
+        </w:rPr>
+        <w:t>;</w:t>
       </w:r>
     </w:p>
     <w:p>
@@ -8170,6 +8189,1649 @@
       <w:proofErr w:type="spellEnd"/>
       <w:r>
         <w:t xml:space="preserve"> era culpado.</w:t>
+      </w:r>
+    </w:p>
+    <w:p>
+      <w:pPr>
+        <w:ind w:left="360"/>
+      </w:pPr>
+    </w:p>
+    <w:p>
+      <w:pPr>
+        <w:pStyle w:val="ListParagraph"/>
+        <w:numPr>
+          <w:ilvl w:val="0"/>
+          <w:numId w:val="2"/>
+        </w:numPr>
+      </w:pPr>
+      <w:r>
+        <w:t xml:space="preserve">Classe </w:t>
+      </w:r>
+      <w:proofErr w:type="spellStart"/>
+      <w:r>
+        <w:t>julgamentoPrisioneiro</w:t>
+      </w:r>
+      <w:proofErr w:type="spellEnd"/>
+      <w:r>
+        <w:t xml:space="preserve"> 3</w:t>
+      </w:r>
+    </w:p>
+    <w:p/>
+    <w:p>
+      <w:pPr>
+        <w:autoSpaceDE w:val="0"/>
+        <w:autoSpaceDN w:val="0"/>
+        <w:adjustRightInd w:val="0"/>
+        <w:spacing w:after="0" w:line="240" w:lineRule="auto"/>
+        <w:rPr>
+          <w:rFonts w:ascii="Consolas" w:hAnsi="Consolas" w:cs="Consolas"/>
+          <w:sz w:val="20"/>
+          <w:szCs w:val="20"/>
+          <w:lang w:val="en-US"/>
+        </w:rPr>
+      </w:pPr>
+      <w:r>
+        <w:rPr>
+          <w:rFonts w:ascii="Consolas" w:hAnsi="Consolas" w:cs="Consolas"/>
+          <w:b/>
+          <w:bCs/>
+          <w:color w:val="7F0055"/>
+          <w:sz w:val="20"/>
+          <w:szCs w:val="20"/>
+          <w:lang w:val="en-US"/>
+        </w:rPr>
+        <w:t>import</w:t>
+      </w:r>
+      <w:r>
+        <w:rPr>
+          <w:rFonts w:ascii="Consolas" w:hAnsi="Consolas" w:cs="Consolas"/>
+          <w:color w:val="000000"/>
+          <w:sz w:val="20"/>
+          <w:szCs w:val="20"/>
+          <w:lang w:val="en-US"/>
+        </w:rPr>
+        <w:t xml:space="preserve"> </w:t>
+      </w:r>
+      <w:r>
+        <w:rPr>
+          <w:rFonts w:ascii="Consolas" w:hAnsi="Consolas" w:cs="Consolas"/>
+          <w:b/>
+          <w:bCs/>
+          <w:color w:val="7F0055"/>
+          <w:sz w:val="20"/>
+          <w:szCs w:val="20"/>
+          <w:lang w:val="en-US"/>
+        </w:rPr>
+        <w:t>static</w:t>
+      </w:r>
+      <w:r>
+        <w:rPr>
+          <w:rFonts w:ascii="Consolas" w:hAnsi="Consolas" w:cs="Consolas"/>
+          <w:color w:val="000000"/>
+          <w:sz w:val="20"/>
+          <w:szCs w:val="20"/>
+          <w:lang w:val="en-US"/>
+        </w:rPr>
+        <w:t xml:space="preserve"> </w:t>
+      </w:r>
+      <w:proofErr w:type="spellStart"/>
+      <w:proofErr w:type="gramStart"/>
+      <w:r>
+        <w:rPr>
+          <w:rFonts w:ascii="Consolas" w:hAnsi="Consolas" w:cs="Consolas"/>
+          <w:color w:val="000000"/>
+          <w:sz w:val="20"/>
+          <w:szCs w:val="20"/>
+          <w:u w:val="single"/>
+          <w:lang w:val="en-US"/>
+        </w:rPr>
+        <w:t>org.junit.jupiter.api.Assertions</w:t>
+      </w:r>
+      <w:proofErr w:type="spellEnd"/>
+      <w:proofErr w:type="gramEnd"/>
+      <w:r>
+        <w:rPr>
+          <w:rFonts w:ascii="Consolas" w:hAnsi="Consolas" w:cs="Consolas"/>
+          <w:color w:val="000000"/>
+          <w:sz w:val="20"/>
+          <w:szCs w:val="20"/>
+          <w:lang w:val="en-US"/>
+        </w:rPr>
+        <w:t>.*;</w:t>
+      </w:r>
+    </w:p>
+    <w:p>
+      <w:pPr>
+        <w:autoSpaceDE w:val="0"/>
+        <w:autoSpaceDN w:val="0"/>
+        <w:adjustRightInd w:val="0"/>
+        <w:spacing w:after="0" w:line="240" w:lineRule="auto"/>
+        <w:rPr>
+          <w:rFonts w:ascii="Consolas" w:hAnsi="Consolas" w:cs="Consolas"/>
+          <w:sz w:val="20"/>
+          <w:szCs w:val="20"/>
+          <w:lang w:val="en-US"/>
+        </w:rPr>
+      </w:pPr>
+    </w:p>
+    <w:p>
+      <w:pPr>
+        <w:autoSpaceDE w:val="0"/>
+        <w:autoSpaceDN w:val="0"/>
+        <w:adjustRightInd w:val="0"/>
+        <w:spacing w:after="0" w:line="240" w:lineRule="auto"/>
+        <w:rPr>
+          <w:rFonts w:ascii="Consolas" w:hAnsi="Consolas" w:cs="Consolas"/>
+          <w:sz w:val="20"/>
+          <w:szCs w:val="20"/>
+          <w:lang w:val="en-US"/>
+        </w:rPr>
+      </w:pPr>
+      <w:r>
+        <w:rPr>
+          <w:rFonts w:ascii="Consolas" w:hAnsi="Consolas" w:cs="Consolas"/>
+          <w:b/>
+          <w:bCs/>
+          <w:color w:val="7F0055"/>
+          <w:sz w:val="20"/>
+          <w:szCs w:val="20"/>
+          <w:lang w:val="en-US"/>
+        </w:rPr>
+        <w:t>import</w:t>
+      </w:r>
+      <w:r>
+        <w:rPr>
+          <w:rFonts w:ascii="Consolas" w:hAnsi="Consolas" w:cs="Consolas"/>
+          <w:color w:val="000000"/>
+          <w:sz w:val="20"/>
+          <w:szCs w:val="20"/>
+          <w:lang w:val="en-US"/>
+        </w:rPr>
+        <w:t xml:space="preserve"> </w:t>
+      </w:r>
+      <w:proofErr w:type="spellStart"/>
+      <w:proofErr w:type="gramStart"/>
+      <w:r>
+        <w:rPr>
+          <w:rFonts w:ascii="Consolas" w:hAnsi="Consolas" w:cs="Consolas"/>
+          <w:color w:val="000000"/>
+          <w:sz w:val="20"/>
+          <w:szCs w:val="20"/>
+          <w:u w:val="single"/>
+          <w:lang w:val="en-US"/>
+        </w:rPr>
+        <w:t>org.junit.jupiter.api.Test</w:t>
+      </w:r>
+      <w:proofErr w:type="spellEnd"/>
+      <w:proofErr w:type="gramEnd"/>
+      <w:r>
+        <w:rPr>
+          <w:rFonts w:ascii="Consolas" w:hAnsi="Consolas" w:cs="Consolas"/>
+          <w:color w:val="000000"/>
+          <w:sz w:val="20"/>
+          <w:szCs w:val="20"/>
+          <w:lang w:val="en-US"/>
+        </w:rPr>
+        <w:t>;</w:t>
+      </w:r>
+    </w:p>
+    <w:p>
+      <w:pPr>
+        <w:autoSpaceDE w:val="0"/>
+        <w:autoSpaceDN w:val="0"/>
+        <w:adjustRightInd w:val="0"/>
+        <w:spacing w:after="0" w:line="240" w:lineRule="auto"/>
+        <w:rPr>
+          <w:rFonts w:ascii="Consolas" w:hAnsi="Consolas" w:cs="Consolas"/>
+          <w:sz w:val="20"/>
+          <w:szCs w:val="20"/>
+          <w:lang w:val="en-US"/>
+        </w:rPr>
+      </w:pPr>
+    </w:p>
+    <w:p>
+      <w:pPr>
+        <w:autoSpaceDE w:val="0"/>
+        <w:autoSpaceDN w:val="0"/>
+        <w:adjustRightInd w:val="0"/>
+        <w:spacing w:after="0" w:line="240" w:lineRule="auto"/>
+        <w:rPr>
+          <w:rFonts w:ascii="Consolas" w:hAnsi="Consolas" w:cs="Consolas"/>
+          <w:sz w:val="20"/>
+          <w:szCs w:val="20"/>
+        </w:rPr>
+      </w:pPr>
+      <w:proofErr w:type="spellStart"/>
+      <w:r>
+        <w:rPr>
+          <w:rFonts w:ascii="Consolas" w:hAnsi="Consolas" w:cs="Consolas"/>
+          <w:b/>
+          <w:bCs/>
+          <w:color w:val="7F0055"/>
+          <w:sz w:val="20"/>
+          <w:szCs w:val="20"/>
+        </w:rPr>
+        <w:t>public</w:t>
+      </w:r>
+      <w:proofErr w:type="spellEnd"/>
+      <w:r>
+        <w:rPr>
+          <w:rFonts w:ascii="Consolas" w:hAnsi="Consolas" w:cs="Consolas"/>
+          <w:color w:val="000000"/>
+          <w:sz w:val="20"/>
+          <w:szCs w:val="20"/>
+        </w:rPr>
+        <w:t xml:space="preserve"> </w:t>
+      </w:r>
+      <w:proofErr w:type="spellStart"/>
+      <w:r>
+        <w:rPr>
+          <w:rFonts w:ascii="Consolas" w:hAnsi="Consolas" w:cs="Consolas"/>
+          <w:b/>
+          <w:bCs/>
+          <w:color w:val="7F0055"/>
+          <w:sz w:val="20"/>
+          <w:szCs w:val="20"/>
+        </w:rPr>
+        <w:t>class</w:t>
+      </w:r>
+      <w:proofErr w:type="spellEnd"/>
+      <w:r>
+        <w:rPr>
+          <w:rFonts w:ascii="Consolas" w:hAnsi="Consolas" w:cs="Consolas"/>
+          <w:color w:val="000000"/>
+          <w:sz w:val="20"/>
+          <w:szCs w:val="20"/>
+        </w:rPr>
+        <w:t xml:space="preserve"> </w:t>
+      </w:r>
+      <w:proofErr w:type="spellStart"/>
+      <w:r>
+        <w:rPr>
+          <w:rFonts w:ascii="Consolas" w:hAnsi="Consolas" w:cs="Consolas"/>
+          <w:color w:val="000000"/>
+          <w:sz w:val="20"/>
+          <w:szCs w:val="20"/>
+        </w:rPr>
+        <w:t>JulgamentoPrisioneiro</w:t>
+      </w:r>
+      <w:proofErr w:type="spellEnd"/>
+      <w:r>
+        <w:rPr>
+          <w:rFonts w:ascii="Consolas" w:hAnsi="Consolas" w:cs="Consolas"/>
+          <w:color w:val="000000"/>
+          <w:sz w:val="20"/>
+          <w:szCs w:val="20"/>
+        </w:rPr>
+        <w:t xml:space="preserve"> {</w:t>
+      </w:r>
+    </w:p>
+    <w:p>
+      <w:pPr>
+        <w:autoSpaceDE w:val="0"/>
+        <w:autoSpaceDN w:val="0"/>
+        <w:adjustRightInd w:val="0"/>
+        <w:spacing w:after="0" w:line="240" w:lineRule="auto"/>
+        <w:rPr>
+          <w:rFonts w:ascii="Consolas" w:hAnsi="Consolas" w:cs="Consolas"/>
+          <w:sz w:val="20"/>
+          <w:szCs w:val="20"/>
+        </w:rPr>
+      </w:pPr>
+    </w:p>
+    <w:p>
+      <w:pPr>
+        <w:autoSpaceDE w:val="0"/>
+        <w:autoSpaceDN w:val="0"/>
+        <w:adjustRightInd w:val="0"/>
+        <w:spacing w:after="0" w:line="240" w:lineRule="auto"/>
+        <w:rPr>
+          <w:rFonts w:ascii="Consolas" w:hAnsi="Consolas" w:cs="Consolas"/>
+          <w:sz w:val="20"/>
+          <w:szCs w:val="20"/>
+        </w:rPr>
+      </w:pPr>
+      <w:r>
+        <w:rPr>
+          <w:rFonts w:ascii="Consolas" w:hAnsi="Consolas" w:cs="Consolas"/>
+          <w:color w:val="000000"/>
+          <w:sz w:val="20"/>
+          <w:szCs w:val="20"/>
+        </w:rPr>
+        <w:tab/>
+        <w:t xml:space="preserve">   </w:t>
+      </w:r>
+      <w:proofErr w:type="spellStart"/>
+      <w:r>
+        <w:rPr>
+          <w:rFonts w:ascii="Consolas" w:hAnsi="Consolas" w:cs="Consolas"/>
+          <w:b/>
+          <w:bCs/>
+          <w:color w:val="7F0055"/>
+          <w:sz w:val="20"/>
+          <w:szCs w:val="20"/>
+        </w:rPr>
+        <w:t>private</w:t>
+      </w:r>
+      <w:proofErr w:type="spellEnd"/>
+      <w:r>
+        <w:rPr>
+          <w:rFonts w:ascii="Consolas" w:hAnsi="Consolas" w:cs="Consolas"/>
+          <w:color w:val="000000"/>
+          <w:sz w:val="20"/>
+          <w:szCs w:val="20"/>
+        </w:rPr>
+        <w:t xml:space="preserve"> </w:t>
+      </w:r>
+      <w:proofErr w:type="spellStart"/>
+      <w:r>
+        <w:rPr>
+          <w:rFonts w:ascii="Consolas" w:hAnsi="Consolas" w:cs="Consolas"/>
+          <w:b/>
+          <w:bCs/>
+          <w:color w:val="7F0055"/>
+          <w:sz w:val="20"/>
+          <w:szCs w:val="20"/>
+        </w:rPr>
+        <w:t>int</w:t>
+      </w:r>
+      <w:proofErr w:type="spellEnd"/>
+      <w:r>
+        <w:rPr>
+          <w:rFonts w:ascii="Consolas" w:hAnsi="Consolas" w:cs="Consolas"/>
+          <w:color w:val="000000"/>
+          <w:sz w:val="20"/>
+          <w:szCs w:val="20"/>
+        </w:rPr>
+        <w:t xml:space="preserve"> </w:t>
+      </w:r>
+      <w:r>
+        <w:rPr>
+          <w:rFonts w:ascii="Consolas" w:hAnsi="Consolas" w:cs="Consolas"/>
+          <w:color w:val="0000C0"/>
+          <w:sz w:val="20"/>
+          <w:szCs w:val="20"/>
+        </w:rPr>
+        <w:t>PENA_INOCENCIA</w:t>
+      </w:r>
+      <w:r>
+        <w:rPr>
+          <w:rFonts w:ascii="Consolas" w:hAnsi="Consolas" w:cs="Consolas"/>
+          <w:color w:val="000000"/>
+          <w:sz w:val="20"/>
+          <w:szCs w:val="20"/>
+        </w:rPr>
+        <w:t xml:space="preserve"> = 0;</w:t>
+      </w:r>
+    </w:p>
+    <w:p>
+      <w:pPr>
+        <w:autoSpaceDE w:val="0"/>
+        <w:autoSpaceDN w:val="0"/>
+        <w:adjustRightInd w:val="0"/>
+        <w:spacing w:after="0" w:line="240" w:lineRule="auto"/>
+        <w:rPr>
+          <w:rFonts w:ascii="Consolas" w:hAnsi="Consolas" w:cs="Consolas"/>
+          <w:sz w:val="20"/>
+          <w:szCs w:val="20"/>
+        </w:rPr>
+      </w:pPr>
+      <w:r>
+        <w:rPr>
+          <w:rFonts w:ascii="Consolas" w:hAnsi="Consolas" w:cs="Consolas"/>
+          <w:color w:val="000000"/>
+          <w:sz w:val="20"/>
+          <w:szCs w:val="20"/>
+        </w:rPr>
+        <w:tab/>
+        <w:t xml:space="preserve">   </w:t>
+      </w:r>
+      <w:proofErr w:type="spellStart"/>
+      <w:r>
+        <w:rPr>
+          <w:rFonts w:ascii="Consolas" w:hAnsi="Consolas" w:cs="Consolas"/>
+          <w:b/>
+          <w:bCs/>
+          <w:color w:val="7F0055"/>
+          <w:sz w:val="20"/>
+          <w:szCs w:val="20"/>
+        </w:rPr>
+        <w:t>private</w:t>
+      </w:r>
+      <w:proofErr w:type="spellEnd"/>
+      <w:r>
+        <w:rPr>
+          <w:rFonts w:ascii="Consolas" w:hAnsi="Consolas" w:cs="Consolas"/>
+          <w:color w:val="000000"/>
+          <w:sz w:val="20"/>
+          <w:szCs w:val="20"/>
+        </w:rPr>
+        <w:t xml:space="preserve"> </w:t>
+      </w:r>
+      <w:proofErr w:type="spellStart"/>
+      <w:r>
+        <w:rPr>
+          <w:rFonts w:ascii="Consolas" w:hAnsi="Consolas" w:cs="Consolas"/>
+          <w:b/>
+          <w:bCs/>
+          <w:color w:val="7F0055"/>
+          <w:sz w:val="20"/>
+          <w:szCs w:val="20"/>
+        </w:rPr>
+        <w:t>int</w:t>
+      </w:r>
+      <w:proofErr w:type="spellEnd"/>
+      <w:r>
+        <w:rPr>
+          <w:rFonts w:ascii="Consolas" w:hAnsi="Consolas" w:cs="Consolas"/>
+          <w:color w:val="000000"/>
+          <w:sz w:val="20"/>
+          <w:szCs w:val="20"/>
+        </w:rPr>
+        <w:t xml:space="preserve"> </w:t>
+      </w:r>
+      <w:r>
+        <w:rPr>
+          <w:rFonts w:ascii="Consolas" w:hAnsi="Consolas" w:cs="Consolas"/>
+          <w:color w:val="0000C0"/>
+          <w:sz w:val="20"/>
+          <w:szCs w:val="20"/>
+        </w:rPr>
+        <w:t>PENA_CONDENACAO_MUTUA</w:t>
+      </w:r>
+      <w:r>
+        <w:rPr>
+          <w:rFonts w:ascii="Consolas" w:hAnsi="Consolas" w:cs="Consolas"/>
+          <w:color w:val="000000"/>
+          <w:sz w:val="20"/>
+          <w:szCs w:val="20"/>
+        </w:rPr>
+        <w:t xml:space="preserve"> = 5;</w:t>
+      </w:r>
+    </w:p>
+    <w:p>
+      <w:pPr>
+        <w:autoSpaceDE w:val="0"/>
+        <w:autoSpaceDN w:val="0"/>
+        <w:adjustRightInd w:val="0"/>
+        <w:spacing w:after="0" w:line="240" w:lineRule="auto"/>
+        <w:rPr>
+          <w:rFonts w:ascii="Consolas" w:hAnsi="Consolas" w:cs="Consolas"/>
+          <w:sz w:val="20"/>
+          <w:szCs w:val="20"/>
+        </w:rPr>
+      </w:pPr>
+      <w:r>
+        <w:rPr>
+          <w:rFonts w:ascii="Consolas" w:hAnsi="Consolas" w:cs="Consolas"/>
+          <w:color w:val="000000"/>
+          <w:sz w:val="20"/>
+          <w:szCs w:val="20"/>
+        </w:rPr>
+        <w:tab/>
+        <w:t xml:space="preserve">   </w:t>
+      </w:r>
+      <w:proofErr w:type="spellStart"/>
+      <w:r>
+        <w:rPr>
+          <w:rFonts w:ascii="Consolas" w:hAnsi="Consolas" w:cs="Consolas"/>
+          <w:b/>
+          <w:bCs/>
+          <w:color w:val="7F0055"/>
+          <w:sz w:val="20"/>
+          <w:szCs w:val="20"/>
+        </w:rPr>
+        <w:t>private</w:t>
+      </w:r>
+      <w:proofErr w:type="spellEnd"/>
+      <w:r>
+        <w:rPr>
+          <w:rFonts w:ascii="Consolas" w:hAnsi="Consolas" w:cs="Consolas"/>
+          <w:color w:val="000000"/>
+          <w:sz w:val="20"/>
+          <w:szCs w:val="20"/>
+        </w:rPr>
+        <w:t xml:space="preserve"> </w:t>
+      </w:r>
+      <w:proofErr w:type="spellStart"/>
+      <w:r>
+        <w:rPr>
+          <w:rFonts w:ascii="Consolas" w:hAnsi="Consolas" w:cs="Consolas"/>
+          <w:b/>
+          <w:bCs/>
+          <w:color w:val="7F0055"/>
+          <w:sz w:val="20"/>
+          <w:szCs w:val="20"/>
+        </w:rPr>
+        <w:t>int</w:t>
+      </w:r>
+      <w:proofErr w:type="spellEnd"/>
+      <w:r>
+        <w:rPr>
+          <w:rFonts w:ascii="Consolas" w:hAnsi="Consolas" w:cs="Consolas"/>
+          <w:color w:val="000000"/>
+          <w:sz w:val="20"/>
+          <w:szCs w:val="20"/>
+        </w:rPr>
+        <w:t xml:space="preserve"> </w:t>
+      </w:r>
+      <w:r>
+        <w:rPr>
+          <w:rFonts w:ascii="Consolas" w:hAnsi="Consolas" w:cs="Consolas"/>
+          <w:color w:val="0000C0"/>
+          <w:sz w:val="20"/>
+          <w:szCs w:val="20"/>
+        </w:rPr>
+        <w:t>PENA_CONDENACAO_INDIVIDUAL</w:t>
+      </w:r>
+      <w:r>
+        <w:rPr>
+          <w:rFonts w:ascii="Consolas" w:hAnsi="Consolas" w:cs="Consolas"/>
+          <w:color w:val="000000"/>
+          <w:sz w:val="20"/>
+          <w:szCs w:val="20"/>
+        </w:rPr>
+        <w:t xml:space="preserve"> = 10;</w:t>
+      </w:r>
+    </w:p>
+    <w:p>
+      <w:pPr>
+        <w:autoSpaceDE w:val="0"/>
+        <w:autoSpaceDN w:val="0"/>
+        <w:adjustRightInd w:val="0"/>
+        <w:spacing w:after="0" w:line="240" w:lineRule="auto"/>
+        <w:rPr>
+          <w:rFonts w:ascii="Consolas" w:hAnsi="Consolas" w:cs="Consolas"/>
+          <w:sz w:val="20"/>
+          <w:szCs w:val="20"/>
+        </w:rPr>
+      </w:pPr>
+      <w:r>
+        <w:rPr>
+          <w:rFonts w:ascii="Consolas" w:hAnsi="Consolas" w:cs="Consolas"/>
+          <w:color w:val="000000"/>
+          <w:sz w:val="20"/>
+          <w:szCs w:val="20"/>
+        </w:rPr>
+        <w:tab/>
+        <w:t xml:space="preserve">   </w:t>
+      </w:r>
+      <w:proofErr w:type="spellStart"/>
+      <w:r>
+        <w:rPr>
+          <w:rFonts w:ascii="Consolas" w:hAnsi="Consolas" w:cs="Consolas"/>
+          <w:b/>
+          <w:bCs/>
+          <w:color w:val="7F0055"/>
+          <w:sz w:val="20"/>
+          <w:szCs w:val="20"/>
+        </w:rPr>
+        <w:t>private</w:t>
+      </w:r>
+      <w:proofErr w:type="spellEnd"/>
+      <w:r>
+        <w:rPr>
+          <w:rFonts w:ascii="Consolas" w:hAnsi="Consolas" w:cs="Consolas"/>
+          <w:color w:val="000000"/>
+          <w:sz w:val="20"/>
+          <w:szCs w:val="20"/>
+        </w:rPr>
+        <w:t xml:space="preserve"> </w:t>
+      </w:r>
+      <w:proofErr w:type="spellStart"/>
+      <w:r>
+        <w:rPr>
+          <w:rFonts w:ascii="Consolas" w:hAnsi="Consolas" w:cs="Consolas"/>
+          <w:b/>
+          <w:bCs/>
+          <w:color w:val="7F0055"/>
+          <w:sz w:val="20"/>
+          <w:szCs w:val="20"/>
+        </w:rPr>
+        <w:t>int</w:t>
+      </w:r>
+      <w:proofErr w:type="spellEnd"/>
+      <w:r>
+        <w:rPr>
+          <w:rFonts w:ascii="Consolas" w:hAnsi="Consolas" w:cs="Consolas"/>
+          <w:color w:val="000000"/>
+          <w:sz w:val="20"/>
+          <w:szCs w:val="20"/>
+        </w:rPr>
+        <w:t xml:space="preserve"> </w:t>
+      </w:r>
+      <w:r>
+        <w:rPr>
+          <w:rFonts w:ascii="Consolas" w:hAnsi="Consolas" w:cs="Consolas"/>
+          <w:color w:val="0000C0"/>
+          <w:sz w:val="20"/>
+          <w:szCs w:val="20"/>
+        </w:rPr>
+        <w:t>PENA_CONDENACAO_CUMPLICES</w:t>
+      </w:r>
+      <w:r>
+        <w:rPr>
+          <w:rFonts w:ascii="Consolas" w:hAnsi="Consolas" w:cs="Consolas"/>
+          <w:color w:val="000000"/>
+          <w:sz w:val="20"/>
+          <w:szCs w:val="20"/>
+        </w:rPr>
+        <w:t xml:space="preserve"> = 1;</w:t>
+      </w:r>
+    </w:p>
+    <w:p>
+      <w:pPr>
+        <w:autoSpaceDE w:val="0"/>
+        <w:autoSpaceDN w:val="0"/>
+        <w:adjustRightInd w:val="0"/>
+        <w:spacing w:after="0" w:line="240" w:lineRule="auto"/>
+        <w:rPr>
+          <w:rFonts w:ascii="Consolas" w:hAnsi="Consolas" w:cs="Consolas"/>
+          <w:sz w:val="20"/>
+          <w:szCs w:val="20"/>
+        </w:rPr>
+      </w:pPr>
+    </w:p>
+    <w:p>
+      <w:pPr>
+        <w:autoSpaceDE w:val="0"/>
+        <w:autoSpaceDN w:val="0"/>
+        <w:adjustRightInd w:val="0"/>
+        <w:spacing w:after="0" w:line="240" w:lineRule="auto"/>
+        <w:rPr>
+          <w:rFonts w:ascii="Consolas" w:hAnsi="Consolas" w:cs="Consolas"/>
+          <w:sz w:val="20"/>
+          <w:szCs w:val="20"/>
+        </w:rPr>
+      </w:pPr>
+      <w:r>
+        <w:rPr>
+          <w:rFonts w:ascii="Consolas" w:hAnsi="Consolas" w:cs="Consolas"/>
+          <w:color w:val="000000"/>
+          <w:sz w:val="20"/>
+          <w:szCs w:val="20"/>
+        </w:rPr>
+        <w:tab/>
+        <w:t xml:space="preserve">   </w:t>
+      </w:r>
+      <w:proofErr w:type="spellStart"/>
+      <w:r>
+        <w:rPr>
+          <w:rFonts w:ascii="Consolas" w:hAnsi="Consolas" w:cs="Consolas"/>
+          <w:b/>
+          <w:bCs/>
+          <w:color w:val="7F0055"/>
+          <w:sz w:val="20"/>
+          <w:szCs w:val="20"/>
+        </w:rPr>
+        <w:t>public</w:t>
+      </w:r>
+      <w:proofErr w:type="spellEnd"/>
+      <w:r>
+        <w:rPr>
+          <w:rFonts w:ascii="Consolas" w:hAnsi="Consolas" w:cs="Consolas"/>
+          <w:color w:val="000000"/>
+          <w:sz w:val="20"/>
+          <w:szCs w:val="20"/>
+        </w:rPr>
+        <w:t xml:space="preserve"> </w:t>
+      </w:r>
+      <w:proofErr w:type="spellStart"/>
+      <w:r>
+        <w:rPr>
+          <w:rFonts w:ascii="Consolas" w:hAnsi="Consolas" w:cs="Consolas"/>
+          <w:b/>
+          <w:bCs/>
+          <w:color w:val="7F0055"/>
+          <w:sz w:val="20"/>
+          <w:szCs w:val="20"/>
+        </w:rPr>
+        <w:t>int</w:t>
+      </w:r>
+      <w:proofErr w:type="spellEnd"/>
+      <w:r>
+        <w:rPr>
+          <w:rFonts w:ascii="Consolas" w:hAnsi="Consolas" w:cs="Consolas"/>
+          <w:color w:val="000000"/>
+          <w:sz w:val="20"/>
+          <w:szCs w:val="20"/>
+        </w:rPr>
+        <w:t xml:space="preserve"> </w:t>
+      </w:r>
+      <w:proofErr w:type="spellStart"/>
+      <w:proofErr w:type="gramStart"/>
+      <w:r>
+        <w:rPr>
+          <w:rFonts w:ascii="Consolas" w:hAnsi="Consolas" w:cs="Consolas"/>
+          <w:color w:val="000000"/>
+          <w:sz w:val="20"/>
+          <w:szCs w:val="20"/>
+        </w:rPr>
+        <w:t>calculaPena</w:t>
+      </w:r>
+      <w:proofErr w:type="spellEnd"/>
+      <w:r>
+        <w:rPr>
+          <w:rFonts w:ascii="Consolas" w:hAnsi="Consolas" w:cs="Consolas"/>
+          <w:color w:val="000000"/>
+          <w:sz w:val="20"/>
+          <w:szCs w:val="20"/>
+        </w:rPr>
+        <w:t>(</w:t>
+      </w:r>
+      <w:proofErr w:type="spellStart"/>
+      <w:proofErr w:type="gramEnd"/>
+      <w:r>
+        <w:rPr>
+          <w:rFonts w:ascii="Consolas" w:hAnsi="Consolas" w:cs="Consolas"/>
+          <w:color w:val="000000"/>
+          <w:sz w:val="20"/>
+          <w:szCs w:val="20"/>
+        </w:rPr>
+        <w:t>String</w:t>
+      </w:r>
+      <w:proofErr w:type="spellEnd"/>
+      <w:r>
+        <w:rPr>
+          <w:rFonts w:ascii="Consolas" w:hAnsi="Consolas" w:cs="Consolas"/>
+          <w:color w:val="000000"/>
+          <w:sz w:val="20"/>
+          <w:szCs w:val="20"/>
+        </w:rPr>
+        <w:t xml:space="preserve"> </w:t>
+      </w:r>
+      <w:proofErr w:type="spellStart"/>
+      <w:r>
+        <w:rPr>
+          <w:rFonts w:ascii="Consolas" w:hAnsi="Consolas" w:cs="Consolas"/>
+          <w:color w:val="6A3E3E"/>
+          <w:sz w:val="20"/>
+          <w:szCs w:val="20"/>
+        </w:rPr>
+        <w:t>respostaPrisioneiroA</w:t>
+      </w:r>
+      <w:proofErr w:type="spellEnd"/>
+      <w:r>
+        <w:rPr>
+          <w:rFonts w:ascii="Consolas" w:hAnsi="Consolas" w:cs="Consolas"/>
+          <w:color w:val="000000"/>
+          <w:sz w:val="20"/>
+          <w:szCs w:val="20"/>
+        </w:rPr>
+        <w:t xml:space="preserve">, </w:t>
+      </w:r>
+      <w:proofErr w:type="spellStart"/>
+      <w:r>
+        <w:rPr>
+          <w:rFonts w:ascii="Consolas" w:hAnsi="Consolas" w:cs="Consolas"/>
+          <w:color w:val="000000"/>
+          <w:sz w:val="20"/>
+          <w:szCs w:val="20"/>
+        </w:rPr>
+        <w:t>String</w:t>
+      </w:r>
+      <w:proofErr w:type="spellEnd"/>
+      <w:r>
+        <w:rPr>
+          <w:rFonts w:ascii="Consolas" w:hAnsi="Consolas" w:cs="Consolas"/>
+          <w:color w:val="000000"/>
+          <w:sz w:val="20"/>
+          <w:szCs w:val="20"/>
+        </w:rPr>
+        <w:t xml:space="preserve"> </w:t>
+      </w:r>
+      <w:proofErr w:type="spellStart"/>
+      <w:r>
+        <w:rPr>
+          <w:rFonts w:ascii="Consolas" w:hAnsi="Consolas" w:cs="Consolas"/>
+          <w:color w:val="6A3E3E"/>
+          <w:sz w:val="20"/>
+          <w:szCs w:val="20"/>
+        </w:rPr>
+        <w:t>respostaPrisioneiroB</w:t>
+      </w:r>
+      <w:proofErr w:type="spellEnd"/>
+      <w:r>
+        <w:rPr>
+          <w:rFonts w:ascii="Consolas" w:hAnsi="Consolas" w:cs="Consolas"/>
+          <w:color w:val="000000"/>
+          <w:sz w:val="20"/>
+          <w:szCs w:val="20"/>
+        </w:rPr>
+        <w:t>) {</w:t>
+      </w:r>
+    </w:p>
+    <w:p>
+      <w:pPr>
+        <w:autoSpaceDE w:val="0"/>
+        <w:autoSpaceDN w:val="0"/>
+        <w:adjustRightInd w:val="0"/>
+        <w:spacing w:after="0" w:line="240" w:lineRule="auto"/>
+        <w:rPr>
+          <w:rFonts w:ascii="Consolas" w:hAnsi="Consolas" w:cs="Consolas"/>
+          <w:sz w:val="20"/>
+          <w:szCs w:val="20"/>
+        </w:rPr>
+      </w:pPr>
+      <w:r>
+        <w:rPr>
+          <w:rFonts w:ascii="Consolas" w:hAnsi="Consolas" w:cs="Consolas"/>
+          <w:color w:val="000000"/>
+          <w:sz w:val="20"/>
+          <w:szCs w:val="20"/>
+        </w:rPr>
+        <w:tab/>
+        <w:t xml:space="preserve">      </w:t>
+      </w:r>
+      <w:proofErr w:type="spellStart"/>
+      <w:r>
+        <w:rPr>
+          <w:rFonts w:ascii="Consolas" w:hAnsi="Consolas" w:cs="Consolas"/>
+          <w:b/>
+          <w:bCs/>
+          <w:color w:val="7F0055"/>
+          <w:sz w:val="20"/>
+          <w:szCs w:val="20"/>
+        </w:rPr>
+        <w:t>if</w:t>
+      </w:r>
+      <w:proofErr w:type="spellEnd"/>
+      <w:r>
+        <w:rPr>
+          <w:rFonts w:ascii="Consolas" w:hAnsi="Consolas" w:cs="Consolas"/>
+          <w:color w:val="000000"/>
+          <w:sz w:val="20"/>
+          <w:szCs w:val="20"/>
+        </w:rPr>
+        <w:t xml:space="preserve"> (</w:t>
+      </w:r>
+      <w:proofErr w:type="spellStart"/>
+      <w:r>
+        <w:rPr>
+          <w:rFonts w:ascii="Consolas" w:hAnsi="Consolas" w:cs="Consolas"/>
+          <w:color w:val="6A3E3E"/>
+          <w:sz w:val="20"/>
+          <w:szCs w:val="20"/>
+        </w:rPr>
+        <w:t>respostaPrisioneiroA</w:t>
+      </w:r>
+      <w:r>
+        <w:rPr>
+          <w:rFonts w:ascii="Consolas" w:hAnsi="Consolas" w:cs="Consolas"/>
+          <w:color w:val="000000"/>
+          <w:sz w:val="20"/>
+          <w:szCs w:val="20"/>
+        </w:rPr>
+        <w:t>.equals</w:t>
+      </w:r>
+      <w:proofErr w:type="spellEnd"/>
+      <w:r>
+        <w:rPr>
+          <w:rFonts w:ascii="Consolas" w:hAnsi="Consolas" w:cs="Consolas"/>
+          <w:color w:val="000000"/>
+          <w:sz w:val="20"/>
+          <w:szCs w:val="20"/>
+        </w:rPr>
+        <w:t>(</w:t>
+      </w:r>
+      <w:r>
+        <w:rPr>
+          <w:rFonts w:ascii="Consolas" w:hAnsi="Consolas" w:cs="Consolas"/>
+          <w:color w:val="2A00FF"/>
+          <w:sz w:val="20"/>
+          <w:szCs w:val="20"/>
+        </w:rPr>
+        <w:t>"Culpado"</w:t>
+      </w:r>
+      <w:r>
+        <w:rPr>
+          <w:rFonts w:ascii="Consolas" w:hAnsi="Consolas" w:cs="Consolas"/>
+          <w:color w:val="000000"/>
+          <w:sz w:val="20"/>
+          <w:szCs w:val="20"/>
+        </w:rPr>
+        <w:t>)) {</w:t>
+      </w:r>
+    </w:p>
+    <w:p>
+      <w:pPr>
+        <w:autoSpaceDE w:val="0"/>
+        <w:autoSpaceDN w:val="0"/>
+        <w:adjustRightInd w:val="0"/>
+        <w:spacing w:after="0" w:line="240" w:lineRule="auto"/>
+        <w:rPr>
+          <w:rFonts w:ascii="Consolas" w:hAnsi="Consolas" w:cs="Consolas"/>
+          <w:sz w:val="20"/>
+          <w:szCs w:val="20"/>
+        </w:rPr>
+      </w:pPr>
+      <w:r>
+        <w:rPr>
+          <w:rFonts w:ascii="Consolas" w:hAnsi="Consolas" w:cs="Consolas"/>
+          <w:color w:val="000000"/>
+          <w:sz w:val="20"/>
+          <w:szCs w:val="20"/>
+        </w:rPr>
+        <w:tab/>
+        <w:t xml:space="preserve">          </w:t>
+      </w:r>
+      <w:proofErr w:type="spellStart"/>
+      <w:r>
+        <w:rPr>
+          <w:rFonts w:ascii="Consolas" w:hAnsi="Consolas" w:cs="Consolas"/>
+          <w:b/>
+          <w:bCs/>
+          <w:color w:val="7F0055"/>
+          <w:sz w:val="20"/>
+          <w:szCs w:val="20"/>
+        </w:rPr>
+        <w:t>if</w:t>
+      </w:r>
+      <w:proofErr w:type="spellEnd"/>
+      <w:r>
+        <w:rPr>
+          <w:rFonts w:ascii="Consolas" w:hAnsi="Consolas" w:cs="Consolas"/>
+          <w:color w:val="000000"/>
+          <w:sz w:val="20"/>
+          <w:szCs w:val="20"/>
+        </w:rPr>
+        <w:t xml:space="preserve"> (</w:t>
+      </w:r>
+      <w:proofErr w:type="spellStart"/>
+      <w:r>
+        <w:rPr>
+          <w:rFonts w:ascii="Consolas" w:hAnsi="Consolas" w:cs="Consolas"/>
+          <w:color w:val="6A3E3E"/>
+          <w:sz w:val="20"/>
+          <w:szCs w:val="20"/>
+        </w:rPr>
+        <w:t>respostaPrisioneiroB</w:t>
+      </w:r>
+      <w:r>
+        <w:rPr>
+          <w:rFonts w:ascii="Consolas" w:hAnsi="Consolas" w:cs="Consolas"/>
+          <w:color w:val="000000"/>
+          <w:sz w:val="20"/>
+          <w:szCs w:val="20"/>
+        </w:rPr>
+        <w:t>.equals</w:t>
+      </w:r>
+      <w:proofErr w:type="spellEnd"/>
+      <w:r>
+        <w:rPr>
+          <w:rFonts w:ascii="Consolas" w:hAnsi="Consolas" w:cs="Consolas"/>
+          <w:color w:val="000000"/>
+          <w:sz w:val="20"/>
+          <w:szCs w:val="20"/>
+        </w:rPr>
+        <w:t>(</w:t>
+      </w:r>
+      <w:r>
+        <w:rPr>
+          <w:rFonts w:ascii="Consolas" w:hAnsi="Consolas" w:cs="Consolas"/>
+          <w:color w:val="2A00FF"/>
+          <w:sz w:val="20"/>
+          <w:szCs w:val="20"/>
+        </w:rPr>
+        <w:t>"Culpado"</w:t>
+      </w:r>
+      <w:r>
+        <w:rPr>
+          <w:rFonts w:ascii="Consolas" w:hAnsi="Consolas" w:cs="Consolas"/>
+          <w:color w:val="000000"/>
+          <w:sz w:val="20"/>
+          <w:szCs w:val="20"/>
+        </w:rPr>
+        <w:t>)) {</w:t>
+      </w:r>
+    </w:p>
+    <w:p>
+      <w:pPr>
+        <w:autoSpaceDE w:val="0"/>
+        <w:autoSpaceDN w:val="0"/>
+        <w:adjustRightInd w:val="0"/>
+        <w:spacing w:after="0" w:line="240" w:lineRule="auto"/>
+        <w:rPr>
+          <w:rFonts w:ascii="Consolas" w:hAnsi="Consolas" w:cs="Consolas"/>
+          <w:sz w:val="20"/>
+          <w:szCs w:val="20"/>
+        </w:rPr>
+      </w:pPr>
+      <w:r>
+        <w:rPr>
+          <w:rFonts w:ascii="Consolas" w:hAnsi="Consolas" w:cs="Consolas"/>
+          <w:color w:val="000000"/>
+          <w:sz w:val="20"/>
+          <w:szCs w:val="20"/>
+        </w:rPr>
+        <w:tab/>
+        <w:t xml:space="preserve">            </w:t>
+      </w:r>
+      <w:proofErr w:type="spellStart"/>
+      <w:r>
+        <w:rPr>
+          <w:rFonts w:ascii="Consolas" w:hAnsi="Consolas" w:cs="Consolas"/>
+          <w:b/>
+          <w:bCs/>
+          <w:color w:val="7F0055"/>
+          <w:sz w:val="20"/>
+          <w:szCs w:val="20"/>
+        </w:rPr>
+        <w:t>return</w:t>
+      </w:r>
+      <w:proofErr w:type="spellEnd"/>
+      <w:r>
+        <w:rPr>
+          <w:rFonts w:ascii="Consolas" w:hAnsi="Consolas" w:cs="Consolas"/>
+          <w:color w:val="000000"/>
+          <w:sz w:val="20"/>
+          <w:szCs w:val="20"/>
+        </w:rPr>
+        <w:t xml:space="preserve"> </w:t>
+      </w:r>
+      <w:r>
+        <w:rPr>
+          <w:rFonts w:ascii="Consolas" w:hAnsi="Consolas" w:cs="Consolas"/>
+          <w:color w:val="0000C0"/>
+          <w:sz w:val="20"/>
+          <w:szCs w:val="20"/>
+        </w:rPr>
+        <w:t>PENA_CONDENACAO_MUTUA</w:t>
+      </w:r>
+      <w:r>
+        <w:rPr>
+          <w:rFonts w:ascii="Consolas" w:hAnsi="Consolas" w:cs="Consolas"/>
+          <w:color w:val="000000"/>
+          <w:sz w:val="20"/>
+          <w:szCs w:val="20"/>
+        </w:rPr>
+        <w:t>;</w:t>
+      </w:r>
+    </w:p>
+    <w:p>
+      <w:pPr>
+        <w:autoSpaceDE w:val="0"/>
+        <w:autoSpaceDN w:val="0"/>
+        <w:adjustRightInd w:val="0"/>
+        <w:spacing w:after="0" w:line="240" w:lineRule="auto"/>
+        <w:rPr>
+          <w:rFonts w:ascii="Consolas" w:hAnsi="Consolas" w:cs="Consolas"/>
+          <w:sz w:val="20"/>
+          <w:szCs w:val="20"/>
+        </w:rPr>
+      </w:pPr>
+      <w:r>
+        <w:rPr>
+          <w:rFonts w:ascii="Consolas" w:hAnsi="Consolas" w:cs="Consolas"/>
+          <w:color w:val="000000"/>
+          <w:sz w:val="20"/>
+          <w:szCs w:val="20"/>
+        </w:rPr>
+        <w:tab/>
+        <w:t xml:space="preserve">          } </w:t>
+      </w:r>
+      <w:proofErr w:type="spellStart"/>
+      <w:r>
+        <w:rPr>
+          <w:rFonts w:ascii="Consolas" w:hAnsi="Consolas" w:cs="Consolas"/>
+          <w:b/>
+          <w:bCs/>
+          <w:color w:val="7F0055"/>
+          <w:sz w:val="20"/>
+          <w:szCs w:val="20"/>
+        </w:rPr>
+        <w:t>else</w:t>
+      </w:r>
+      <w:proofErr w:type="spellEnd"/>
+      <w:r>
+        <w:rPr>
+          <w:rFonts w:ascii="Consolas" w:hAnsi="Consolas" w:cs="Consolas"/>
+          <w:color w:val="000000"/>
+          <w:sz w:val="20"/>
+          <w:szCs w:val="20"/>
+        </w:rPr>
+        <w:t xml:space="preserve"> {</w:t>
+      </w:r>
+    </w:p>
+    <w:p>
+      <w:pPr>
+        <w:autoSpaceDE w:val="0"/>
+        <w:autoSpaceDN w:val="0"/>
+        <w:adjustRightInd w:val="0"/>
+        <w:spacing w:after="0" w:line="240" w:lineRule="auto"/>
+        <w:rPr>
+          <w:rFonts w:ascii="Consolas" w:hAnsi="Consolas" w:cs="Consolas"/>
+          <w:sz w:val="20"/>
+          <w:szCs w:val="20"/>
+        </w:rPr>
+      </w:pPr>
+      <w:r>
+        <w:rPr>
+          <w:rFonts w:ascii="Consolas" w:hAnsi="Consolas" w:cs="Consolas"/>
+          <w:color w:val="000000"/>
+          <w:sz w:val="20"/>
+          <w:szCs w:val="20"/>
+        </w:rPr>
+        <w:tab/>
+        <w:t xml:space="preserve">                 </w:t>
+      </w:r>
+      <w:proofErr w:type="spellStart"/>
+      <w:r>
+        <w:rPr>
+          <w:rFonts w:ascii="Consolas" w:hAnsi="Consolas" w:cs="Consolas"/>
+          <w:b/>
+          <w:bCs/>
+          <w:color w:val="7F0055"/>
+          <w:sz w:val="20"/>
+          <w:szCs w:val="20"/>
+        </w:rPr>
+        <w:t>return</w:t>
+      </w:r>
+      <w:proofErr w:type="spellEnd"/>
+      <w:r>
+        <w:rPr>
+          <w:rFonts w:ascii="Consolas" w:hAnsi="Consolas" w:cs="Consolas"/>
+          <w:color w:val="000000"/>
+          <w:sz w:val="20"/>
+          <w:szCs w:val="20"/>
+        </w:rPr>
+        <w:t xml:space="preserve"> </w:t>
+      </w:r>
+      <w:r>
+        <w:rPr>
+          <w:rFonts w:ascii="Consolas" w:hAnsi="Consolas" w:cs="Consolas"/>
+          <w:color w:val="0000C0"/>
+          <w:sz w:val="20"/>
+          <w:szCs w:val="20"/>
+        </w:rPr>
+        <w:t>PENA_INOCENCIA</w:t>
+      </w:r>
+      <w:r>
+        <w:rPr>
+          <w:rFonts w:ascii="Consolas" w:hAnsi="Consolas" w:cs="Consolas"/>
+          <w:color w:val="000000"/>
+          <w:sz w:val="20"/>
+          <w:szCs w:val="20"/>
+        </w:rPr>
+        <w:t>;</w:t>
+      </w:r>
+    </w:p>
+    <w:p>
+      <w:pPr>
+        <w:autoSpaceDE w:val="0"/>
+        <w:autoSpaceDN w:val="0"/>
+        <w:adjustRightInd w:val="0"/>
+        <w:spacing w:after="0" w:line="240" w:lineRule="auto"/>
+        <w:rPr>
+          <w:rFonts w:ascii="Consolas" w:hAnsi="Consolas" w:cs="Consolas"/>
+          <w:sz w:val="20"/>
+          <w:szCs w:val="20"/>
+        </w:rPr>
+      </w:pPr>
+      <w:r>
+        <w:rPr>
+          <w:rFonts w:ascii="Consolas" w:hAnsi="Consolas" w:cs="Consolas"/>
+          <w:color w:val="000000"/>
+          <w:sz w:val="20"/>
+          <w:szCs w:val="20"/>
+        </w:rPr>
+        <w:tab/>
+        <w:t xml:space="preserve">                 }</w:t>
+      </w:r>
+    </w:p>
+    <w:p>
+      <w:pPr>
+        <w:autoSpaceDE w:val="0"/>
+        <w:autoSpaceDN w:val="0"/>
+        <w:adjustRightInd w:val="0"/>
+        <w:spacing w:after="0" w:line="240" w:lineRule="auto"/>
+        <w:rPr>
+          <w:rFonts w:ascii="Consolas" w:hAnsi="Consolas" w:cs="Consolas"/>
+          <w:sz w:val="20"/>
+          <w:szCs w:val="20"/>
+        </w:rPr>
+      </w:pPr>
+      <w:r>
+        <w:rPr>
+          <w:rFonts w:ascii="Consolas" w:hAnsi="Consolas" w:cs="Consolas"/>
+          <w:color w:val="000000"/>
+          <w:sz w:val="20"/>
+          <w:szCs w:val="20"/>
+        </w:rPr>
+        <w:tab/>
+        <w:t xml:space="preserve">       } </w:t>
+      </w:r>
+      <w:proofErr w:type="spellStart"/>
+      <w:r>
+        <w:rPr>
+          <w:rFonts w:ascii="Consolas" w:hAnsi="Consolas" w:cs="Consolas"/>
+          <w:b/>
+          <w:bCs/>
+          <w:color w:val="7F0055"/>
+          <w:sz w:val="20"/>
+          <w:szCs w:val="20"/>
+        </w:rPr>
+        <w:t>else</w:t>
+      </w:r>
+      <w:proofErr w:type="spellEnd"/>
+      <w:r>
+        <w:rPr>
+          <w:rFonts w:ascii="Consolas" w:hAnsi="Consolas" w:cs="Consolas"/>
+          <w:color w:val="000000"/>
+          <w:sz w:val="20"/>
+          <w:szCs w:val="20"/>
+        </w:rPr>
+        <w:t xml:space="preserve"> {</w:t>
+      </w:r>
+    </w:p>
+    <w:p>
+      <w:pPr>
+        <w:autoSpaceDE w:val="0"/>
+        <w:autoSpaceDN w:val="0"/>
+        <w:adjustRightInd w:val="0"/>
+        <w:spacing w:after="0" w:line="240" w:lineRule="auto"/>
+        <w:rPr>
+          <w:rFonts w:ascii="Consolas" w:hAnsi="Consolas" w:cs="Consolas"/>
+          <w:sz w:val="20"/>
+          <w:szCs w:val="20"/>
+        </w:rPr>
+      </w:pPr>
+      <w:r>
+        <w:rPr>
+          <w:rFonts w:ascii="Consolas" w:hAnsi="Consolas" w:cs="Consolas"/>
+          <w:color w:val="000000"/>
+          <w:sz w:val="20"/>
+          <w:szCs w:val="20"/>
+        </w:rPr>
+        <w:tab/>
+        <w:t xml:space="preserve">                </w:t>
+      </w:r>
+      <w:proofErr w:type="spellStart"/>
+      <w:r>
+        <w:rPr>
+          <w:rFonts w:ascii="Consolas" w:hAnsi="Consolas" w:cs="Consolas"/>
+          <w:b/>
+          <w:bCs/>
+          <w:color w:val="7F0055"/>
+          <w:sz w:val="20"/>
+          <w:szCs w:val="20"/>
+        </w:rPr>
+        <w:t>if</w:t>
+      </w:r>
+      <w:proofErr w:type="spellEnd"/>
+      <w:r>
+        <w:rPr>
+          <w:rFonts w:ascii="Consolas" w:hAnsi="Consolas" w:cs="Consolas"/>
+          <w:color w:val="000000"/>
+          <w:sz w:val="20"/>
+          <w:szCs w:val="20"/>
+        </w:rPr>
+        <w:t xml:space="preserve"> (</w:t>
+      </w:r>
+      <w:proofErr w:type="spellStart"/>
+      <w:r>
+        <w:rPr>
+          <w:rFonts w:ascii="Consolas" w:hAnsi="Consolas" w:cs="Consolas"/>
+          <w:color w:val="6A3E3E"/>
+          <w:sz w:val="20"/>
+          <w:szCs w:val="20"/>
+        </w:rPr>
+        <w:t>respostaPrisioneiroB</w:t>
+      </w:r>
+      <w:r>
+        <w:rPr>
+          <w:rFonts w:ascii="Consolas" w:hAnsi="Consolas" w:cs="Consolas"/>
+          <w:color w:val="000000"/>
+          <w:sz w:val="20"/>
+          <w:szCs w:val="20"/>
+        </w:rPr>
+        <w:t>.equals</w:t>
+      </w:r>
+      <w:proofErr w:type="spellEnd"/>
+      <w:r>
+        <w:rPr>
+          <w:rFonts w:ascii="Consolas" w:hAnsi="Consolas" w:cs="Consolas"/>
+          <w:color w:val="000000"/>
+          <w:sz w:val="20"/>
+          <w:szCs w:val="20"/>
+        </w:rPr>
+        <w:t>(</w:t>
+      </w:r>
+      <w:r>
+        <w:rPr>
+          <w:rFonts w:ascii="Consolas" w:hAnsi="Consolas" w:cs="Consolas"/>
+          <w:color w:val="2A00FF"/>
+          <w:sz w:val="20"/>
+          <w:szCs w:val="20"/>
+        </w:rPr>
+        <w:t>"Culpado"</w:t>
+      </w:r>
+      <w:r>
+        <w:rPr>
+          <w:rFonts w:ascii="Consolas" w:hAnsi="Consolas" w:cs="Consolas"/>
+          <w:color w:val="000000"/>
+          <w:sz w:val="20"/>
+          <w:szCs w:val="20"/>
+        </w:rPr>
+        <w:t>)) {</w:t>
+      </w:r>
+    </w:p>
+    <w:p>
+      <w:pPr>
+        <w:autoSpaceDE w:val="0"/>
+        <w:autoSpaceDN w:val="0"/>
+        <w:adjustRightInd w:val="0"/>
+        <w:spacing w:after="0" w:line="240" w:lineRule="auto"/>
+        <w:rPr>
+          <w:rFonts w:ascii="Consolas" w:hAnsi="Consolas" w:cs="Consolas"/>
+          <w:sz w:val="20"/>
+          <w:szCs w:val="20"/>
+        </w:rPr>
+      </w:pPr>
+      <w:r>
+        <w:rPr>
+          <w:rFonts w:ascii="Consolas" w:hAnsi="Consolas" w:cs="Consolas"/>
+          <w:color w:val="000000"/>
+          <w:sz w:val="20"/>
+          <w:szCs w:val="20"/>
+        </w:rPr>
+        <w:tab/>
+        <w:t xml:space="preserve">                    </w:t>
+      </w:r>
+      <w:proofErr w:type="spellStart"/>
+      <w:r>
+        <w:rPr>
+          <w:rFonts w:ascii="Consolas" w:hAnsi="Consolas" w:cs="Consolas"/>
+          <w:b/>
+          <w:bCs/>
+          <w:color w:val="7F0055"/>
+          <w:sz w:val="20"/>
+          <w:szCs w:val="20"/>
+        </w:rPr>
+        <w:t>return</w:t>
+      </w:r>
+      <w:proofErr w:type="spellEnd"/>
+      <w:r>
+        <w:rPr>
+          <w:rFonts w:ascii="Consolas" w:hAnsi="Consolas" w:cs="Consolas"/>
+          <w:color w:val="000000"/>
+          <w:sz w:val="20"/>
+          <w:szCs w:val="20"/>
+        </w:rPr>
+        <w:t xml:space="preserve"> </w:t>
+      </w:r>
+      <w:r>
+        <w:rPr>
+          <w:rFonts w:ascii="Consolas" w:hAnsi="Consolas" w:cs="Consolas"/>
+          <w:color w:val="0000C0"/>
+          <w:sz w:val="20"/>
+          <w:szCs w:val="20"/>
+        </w:rPr>
+        <w:t>PENA_CONDENACAO_INDIVIDUAL</w:t>
+      </w:r>
+      <w:r>
+        <w:rPr>
+          <w:rFonts w:ascii="Consolas" w:hAnsi="Consolas" w:cs="Consolas"/>
+          <w:color w:val="000000"/>
+          <w:sz w:val="20"/>
+          <w:szCs w:val="20"/>
+        </w:rPr>
+        <w:t>;</w:t>
+      </w:r>
+    </w:p>
+    <w:p>
+      <w:pPr>
+        <w:autoSpaceDE w:val="0"/>
+        <w:autoSpaceDN w:val="0"/>
+        <w:adjustRightInd w:val="0"/>
+        <w:spacing w:after="0" w:line="240" w:lineRule="auto"/>
+        <w:rPr>
+          <w:rFonts w:ascii="Consolas" w:hAnsi="Consolas" w:cs="Consolas"/>
+          <w:sz w:val="20"/>
+          <w:szCs w:val="20"/>
+        </w:rPr>
+      </w:pPr>
+      <w:r>
+        <w:rPr>
+          <w:rFonts w:ascii="Consolas" w:hAnsi="Consolas" w:cs="Consolas"/>
+          <w:color w:val="000000"/>
+          <w:sz w:val="20"/>
+          <w:szCs w:val="20"/>
+        </w:rPr>
+        <w:tab/>
+        <w:t xml:space="preserve">                } </w:t>
+      </w:r>
+      <w:proofErr w:type="spellStart"/>
+      <w:r>
+        <w:rPr>
+          <w:rFonts w:ascii="Consolas" w:hAnsi="Consolas" w:cs="Consolas"/>
+          <w:b/>
+          <w:bCs/>
+          <w:color w:val="7F0055"/>
+          <w:sz w:val="20"/>
+          <w:szCs w:val="20"/>
+        </w:rPr>
+        <w:t>else</w:t>
+      </w:r>
+      <w:proofErr w:type="spellEnd"/>
+      <w:r>
+        <w:rPr>
+          <w:rFonts w:ascii="Consolas" w:hAnsi="Consolas" w:cs="Consolas"/>
+          <w:color w:val="000000"/>
+          <w:sz w:val="20"/>
+          <w:szCs w:val="20"/>
+        </w:rPr>
+        <w:t xml:space="preserve"> {</w:t>
+      </w:r>
+    </w:p>
+    <w:p>
+      <w:pPr>
+        <w:autoSpaceDE w:val="0"/>
+        <w:autoSpaceDN w:val="0"/>
+        <w:adjustRightInd w:val="0"/>
+        <w:spacing w:after="0" w:line="240" w:lineRule="auto"/>
+        <w:rPr>
+          <w:rFonts w:ascii="Consolas" w:hAnsi="Consolas" w:cs="Consolas"/>
+          <w:sz w:val="20"/>
+          <w:szCs w:val="20"/>
+        </w:rPr>
+      </w:pPr>
+      <w:r>
+        <w:rPr>
+          <w:rFonts w:ascii="Consolas" w:hAnsi="Consolas" w:cs="Consolas"/>
+          <w:color w:val="000000"/>
+          <w:sz w:val="20"/>
+          <w:szCs w:val="20"/>
+        </w:rPr>
+        <w:tab/>
+        <w:t xml:space="preserve">                         </w:t>
+      </w:r>
+      <w:proofErr w:type="spellStart"/>
+      <w:r>
+        <w:rPr>
+          <w:rFonts w:ascii="Consolas" w:hAnsi="Consolas" w:cs="Consolas"/>
+          <w:b/>
+          <w:bCs/>
+          <w:color w:val="7F0055"/>
+          <w:sz w:val="20"/>
+          <w:szCs w:val="20"/>
+        </w:rPr>
+        <w:t>return</w:t>
+      </w:r>
+      <w:proofErr w:type="spellEnd"/>
+      <w:r>
+        <w:rPr>
+          <w:rFonts w:ascii="Consolas" w:hAnsi="Consolas" w:cs="Consolas"/>
+          <w:color w:val="000000"/>
+          <w:sz w:val="20"/>
+          <w:szCs w:val="20"/>
+        </w:rPr>
+        <w:t xml:space="preserve"> </w:t>
+      </w:r>
+      <w:r>
+        <w:rPr>
+          <w:rFonts w:ascii="Consolas" w:hAnsi="Consolas" w:cs="Consolas"/>
+          <w:color w:val="0000C0"/>
+          <w:sz w:val="20"/>
+          <w:szCs w:val="20"/>
+        </w:rPr>
+        <w:t>PENA_CONDENACAO_CUMPLICES</w:t>
+      </w:r>
+      <w:r>
+        <w:rPr>
+          <w:rFonts w:ascii="Consolas" w:hAnsi="Consolas" w:cs="Consolas"/>
+          <w:color w:val="000000"/>
+          <w:sz w:val="20"/>
+          <w:szCs w:val="20"/>
+        </w:rPr>
+        <w:t>;</w:t>
+      </w:r>
+    </w:p>
+    <w:p>
+      <w:pPr>
+        <w:autoSpaceDE w:val="0"/>
+        <w:autoSpaceDN w:val="0"/>
+        <w:adjustRightInd w:val="0"/>
+        <w:spacing w:after="0" w:line="240" w:lineRule="auto"/>
+        <w:rPr>
+          <w:rFonts w:ascii="Consolas" w:hAnsi="Consolas" w:cs="Consolas"/>
+          <w:sz w:val="20"/>
+          <w:szCs w:val="20"/>
+        </w:rPr>
+      </w:pPr>
+      <w:r>
+        <w:rPr>
+          <w:rFonts w:ascii="Consolas" w:hAnsi="Consolas" w:cs="Consolas"/>
+          <w:color w:val="000000"/>
+          <w:sz w:val="20"/>
+          <w:szCs w:val="20"/>
+        </w:rPr>
+        <w:tab/>
+        <w:t xml:space="preserve">                        }</w:t>
+      </w:r>
+    </w:p>
+    <w:p>
+      <w:pPr>
+        <w:autoSpaceDE w:val="0"/>
+        <w:autoSpaceDN w:val="0"/>
+        <w:adjustRightInd w:val="0"/>
+        <w:spacing w:after="0" w:line="240" w:lineRule="auto"/>
+        <w:rPr>
+          <w:rFonts w:ascii="Consolas" w:hAnsi="Consolas" w:cs="Consolas"/>
+          <w:sz w:val="20"/>
+          <w:szCs w:val="20"/>
+        </w:rPr>
+      </w:pPr>
+      <w:r>
+        <w:rPr>
+          <w:rFonts w:ascii="Consolas" w:hAnsi="Consolas" w:cs="Consolas"/>
+          <w:color w:val="000000"/>
+          <w:sz w:val="20"/>
+          <w:szCs w:val="20"/>
+        </w:rPr>
+        <w:tab/>
+        <w:t xml:space="preserve">                }</w:t>
+      </w:r>
+    </w:p>
+    <w:p>
+      <w:pPr>
+        <w:autoSpaceDE w:val="0"/>
+        <w:autoSpaceDN w:val="0"/>
+        <w:adjustRightInd w:val="0"/>
+        <w:spacing w:after="0" w:line="240" w:lineRule="auto"/>
+        <w:rPr>
+          <w:rFonts w:ascii="Consolas" w:hAnsi="Consolas" w:cs="Consolas"/>
+          <w:sz w:val="20"/>
+          <w:szCs w:val="20"/>
+        </w:rPr>
+      </w:pPr>
+      <w:r>
+        <w:rPr>
+          <w:rFonts w:ascii="Consolas" w:hAnsi="Consolas" w:cs="Consolas"/>
+          <w:color w:val="000000"/>
+          <w:sz w:val="20"/>
+          <w:szCs w:val="20"/>
+        </w:rPr>
+        <w:tab/>
+        <w:t xml:space="preserve">     }</w:t>
+      </w:r>
+    </w:p>
+    <w:p>
+      <w:pPr>
+        <w:autoSpaceDE w:val="0"/>
+        <w:autoSpaceDN w:val="0"/>
+        <w:adjustRightInd w:val="0"/>
+        <w:spacing w:after="0" w:line="240" w:lineRule="auto"/>
+        <w:rPr>
+          <w:rFonts w:ascii="Consolas" w:hAnsi="Consolas" w:cs="Consolas"/>
+          <w:sz w:val="20"/>
+          <w:szCs w:val="20"/>
+        </w:rPr>
+      </w:pPr>
+    </w:p>
+    <w:p>
+      <w:pPr>
+        <w:autoSpaceDE w:val="0"/>
+        <w:autoSpaceDN w:val="0"/>
+        <w:adjustRightInd w:val="0"/>
+        <w:spacing w:after="0" w:line="240" w:lineRule="auto"/>
+        <w:rPr>
+          <w:rFonts w:ascii="Consolas" w:hAnsi="Consolas" w:cs="Consolas"/>
+          <w:sz w:val="20"/>
+          <w:szCs w:val="20"/>
+        </w:rPr>
+      </w:pPr>
+    </w:p>
+    <w:p>
+      <w:pPr>
+        <w:autoSpaceDE w:val="0"/>
+        <w:autoSpaceDN w:val="0"/>
+        <w:adjustRightInd w:val="0"/>
+        <w:spacing w:after="0" w:line="240" w:lineRule="auto"/>
+        <w:rPr>
+          <w:rFonts w:ascii="Consolas" w:hAnsi="Consolas" w:cs="Consolas"/>
+          <w:sz w:val="20"/>
+          <w:szCs w:val="20"/>
+        </w:rPr>
+      </w:pPr>
+      <w:r>
+        <w:rPr>
+          <w:rFonts w:ascii="Consolas" w:hAnsi="Consolas" w:cs="Consolas"/>
+          <w:color w:val="000000"/>
+          <w:sz w:val="20"/>
+          <w:szCs w:val="20"/>
+        </w:rPr>
+        <w:t>}</w:t>
+      </w:r>
+    </w:p>
+    <w:p/>
+    <w:p>
+      <w:r>
+        <w:t xml:space="preserve">Erro: utilização do “==” para comparação de </w:t>
+      </w:r>
+      <w:proofErr w:type="spellStart"/>
+      <w:r>
+        <w:t>Strings</w:t>
+      </w:r>
+      <w:proofErr w:type="spellEnd"/>
+      <w:r>
+        <w:t>.</w:t>
+      </w:r>
+    </w:p>
+    <w:p>
+      <w:r>
+        <w:t xml:space="preserve">Correção: utilização do </w:t>
+      </w:r>
+      <w:r>
+        <w:t xml:space="preserve">método </w:t>
+      </w:r>
+      <w:proofErr w:type="spellStart"/>
+      <w:r>
+        <w:t>equals</w:t>
+      </w:r>
+      <w:proofErr w:type="spellEnd"/>
+      <w:r>
+        <w:t xml:space="preserve"> para realizar comparações do tipo String.</w:t>
       </w:r>
       <w:bookmarkStart w:id="0" w:name="_GoBack"/>
       <w:bookmarkEnd w:id="0"/>

</xml_diff>

<commit_message>
Valor e colocacao incorreta de variaveis
Valor e colocacao incorreta de variaveis.
</commit_message>
<xml_diff>
--- a/Testes/YanAlexandreRM77740.docx
+++ b/Testes/YanAlexandreRM77740.docx
@@ -9831,7 +9831,2776 @@
       </w:r>
       <w:proofErr w:type="spellEnd"/>
       <w:r>
-        <w:t xml:space="preserve"> para realizar comparações do tipo String.</w:t>
+        <w:t xml:space="preserve"> para realizar comparações do tipo </w:t>
+      </w:r>
+      <w:proofErr w:type="spellStart"/>
+      <w:r>
+        <w:t>String</w:t>
+      </w:r>
+      <w:proofErr w:type="spellEnd"/>
+      <w:r>
+        <w:t>.</w:t>
+      </w:r>
+    </w:p>
+    <w:p/>
+    <w:p>
+      <w:pPr>
+        <w:pStyle w:val="ListParagraph"/>
+        <w:numPr>
+          <w:ilvl w:val="0"/>
+          <w:numId w:val="2"/>
+        </w:numPr>
+        <w:rPr>
+          <w:lang w:val="en-US"/>
+        </w:rPr>
+      </w:pPr>
+      <w:proofErr w:type="spellStart"/>
+      <w:r>
+        <w:rPr>
+          <w:lang w:val="en-US"/>
+        </w:rPr>
+        <w:t>Classe</w:t>
+      </w:r>
+      <w:proofErr w:type="spellEnd"/>
+      <w:r>
+        <w:rPr>
+          <w:lang w:val="en-US"/>
+        </w:rPr>
+        <w:t xml:space="preserve"> </w:t>
+      </w:r>
+      <w:proofErr w:type="spellStart"/>
+      <w:r>
+        <w:rPr>
+          <w:lang w:val="en-US"/>
+        </w:rPr>
+        <w:t>JulgamentoPrisioneiro</w:t>
+      </w:r>
+      <w:proofErr w:type="spellEnd"/>
+      <w:r>
+        <w:rPr>
+          <w:lang w:val="en-US"/>
+        </w:rPr>
+        <w:t xml:space="preserve"> </w:t>
+      </w:r>
+      <w:proofErr w:type="spellStart"/>
+      <w:r>
+        <w:rPr>
+          <w:lang w:val="en-US"/>
+        </w:rPr>
+        <w:t>versão</w:t>
+      </w:r>
+      <w:proofErr w:type="spellEnd"/>
+      <w:r>
+        <w:rPr>
+          <w:lang w:val="en-US"/>
+        </w:rPr>
+        <w:t xml:space="preserve"> final</w:t>
+      </w:r>
+    </w:p>
+    <w:p>
+      <w:pPr>
+        <w:autoSpaceDE w:val="0"/>
+        <w:autoSpaceDN w:val="0"/>
+        <w:adjustRightInd w:val="0"/>
+        <w:spacing w:after="0" w:line="240" w:lineRule="auto"/>
+        <w:rPr>
+          <w:rFonts w:ascii="Consolas" w:hAnsi="Consolas" w:cs="Consolas"/>
+          <w:sz w:val="20"/>
+          <w:szCs w:val="20"/>
+          <w:lang w:val="en-US"/>
+        </w:rPr>
+      </w:pPr>
+      <w:r>
+        <w:rPr>
+          <w:rFonts w:ascii="Consolas" w:hAnsi="Consolas" w:cs="Consolas"/>
+          <w:b/>
+          <w:bCs/>
+          <w:color w:val="7F0055"/>
+          <w:sz w:val="20"/>
+          <w:szCs w:val="20"/>
+          <w:lang w:val="en-US"/>
+        </w:rPr>
+        <w:t>import</w:t>
+      </w:r>
+      <w:r>
+        <w:rPr>
+          <w:rFonts w:ascii="Consolas" w:hAnsi="Consolas" w:cs="Consolas"/>
+          <w:color w:val="000000"/>
+          <w:sz w:val="20"/>
+          <w:szCs w:val="20"/>
+          <w:lang w:val="en-US"/>
+        </w:rPr>
+        <w:t xml:space="preserve"> </w:t>
+      </w:r>
+      <w:r>
+        <w:rPr>
+          <w:rFonts w:ascii="Consolas" w:hAnsi="Consolas" w:cs="Consolas"/>
+          <w:b/>
+          <w:bCs/>
+          <w:color w:val="7F0055"/>
+          <w:sz w:val="20"/>
+          <w:szCs w:val="20"/>
+          <w:lang w:val="en-US"/>
+        </w:rPr>
+        <w:t>static</w:t>
+      </w:r>
+      <w:r>
+        <w:rPr>
+          <w:rFonts w:ascii="Consolas" w:hAnsi="Consolas" w:cs="Consolas"/>
+          <w:color w:val="000000"/>
+          <w:sz w:val="20"/>
+          <w:szCs w:val="20"/>
+          <w:lang w:val="en-US"/>
+        </w:rPr>
+        <w:t xml:space="preserve"> </w:t>
+      </w:r>
+      <w:proofErr w:type="spellStart"/>
+      <w:proofErr w:type="gramStart"/>
+      <w:r>
+        <w:rPr>
+          <w:rFonts w:ascii="Consolas" w:hAnsi="Consolas" w:cs="Consolas"/>
+          <w:color w:val="000000"/>
+          <w:sz w:val="20"/>
+          <w:szCs w:val="20"/>
+          <w:u w:val="single"/>
+          <w:lang w:val="en-US"/>
+        </w:rPr>
+        <w:t>org.junit.jupiter.api.Assertions</w:t>
+      </w:r>
+      <w:proofErr w:type="spellEnd"/>
+      <w:proofErr w:type="gramEnd"/>
+      <w:r>
+        <w:rPr>
+          <w:rFonts w:ascii="Consolas" w:hAnsi="Consolas" w:cs="Consolas"/>
+          <w:color w:val="000000"/>
+          <w:sz w:val="20"/>
+          <w:szCs w:val="20"/>
+          <w:lang w:val="en-US"/>
+        </w:rPr>
+        <w:t>.*;</w:t>
+      </w:r>
+    </w:p>
+    <w:p>
+      <w:pPr>
+        <w:autoSpaceDE w:val="0"/>
+        <w:autoSpaceDN w:val="0"/>
+        <w:adjustRightInd w:val="0"/>
+        <w:spacing w:after="0" w:line="240" w:lineRule="auto"/>
+        <w:rPr>
+          <w:rFonts w:ascii="Consolas" w:hAnsi="Consolas" w:cs="Consolas"/>
+          <w:sz w:val="20"/>
+          <w:szCs w:val="20"/>
+          <w:lang w:val="en-US"/>
+        </w:rPr>
+      </w:pPr>
+    </w:p>
+    <w:p>
+      <w:pPr>
+        <w:autoSpaceDE w:val="0"/>
+        <w:autoSpaceDN w:val="0"/>
+        <w:adjustRightInd w:val="0"/>
+        <w:spacing w:after="0" w:line="240" w:lineRule="auto"/>
+        <w:rPr>
+          <w:rFonts w:ascii="Consolas" w:hAnsi="Consolas" w:cs="Consolas"/>
+          <w:sz w:val="20"/>
+          <w:szCs w:val="20"/>
+          <w:lang w:val="en-US"/>
+        </w:rPr>
+      </w:pPr>
+      <w:r>
+        <w:rPr>
+          <w:rFonts w:ascii="Consolas" w:hAnsi="Consolas" w:cs="Consolas"/>
+          <w:b/>
+          <w:bCs/>
+          <w:color w:val="7F0055"/>
+          <w:sz w:val="20"/>
+          <w:szCs w:val="20"/>
+          <w:lang w:val="en-US"/>
+        </w:rPr>
+        <w:t>import</w:t>
+      </w:r>
+      <w:r>
+        <w:rPr>
+          <w:rFonts w:ascii="Consolas" w:hAnsi="Consolas" w:cs="Consolas"/>
+          <w:color w:val="000000"/>
+          <w:sz w:val="20"/>
+          <w:szCs w:val="20"/>
+          <w:lang w:val="en-US"/>
+        </w:rPr>
+        <w:t xml:space="preserve"> </w:t>
+      </w:r>
+      <w:proofErr w:type="spellStart"/>
+      <w:proofErr w:type="gramStart"/>
+      <w:r>
+        <w:rPr>
+          <w:rFonts w:ascii="Consolas" w:hAnsi="Consolas" w:cs="Consolas"/>
+          <w:color w:val="000000"/>
+          <w:sz w:val="20"/>
+          <w:szCs w:val="20"/>
+          <w:u w:val="single"/>
+          <w:lang w:val="en-US"/>
+        </w:rPr>
+        <w:t>org.junit.jupiter.api.Test</w:t>
+      </w:r>
+      <w:proofErr w:type="spellEnd"/>
+      <w:proofErr w:type="gramEnd"/>
+      <w:r>
+        <w:rPr>
+          <w:rFonts w:ascii="Consolas" w:hAnsi="Consolas" w:cs="Consolas"/>
+          <w:color w:val="000000"/>
+          <w:sz w:val="20"/>
+          <w:szCs w:val="20"/>
+          <w:lang w:val="en-US"/>
+        </w:rPr>
+        <w:t>;</w:t>
+      </w:r>
+    </w:p>
+    <w:p>
+      <w:pPr>
+        <w:autoSpaceDE w:val="0"/>
+        <w:autoSpaceDN w:val="0"/>
+        <w:adjustRightInd w:val="0"/>
+        <w:spacing w:after="0" w:line="240" w:lineRule="auto"/>
+        <w:rPr>
+          <w:rFonts w:ascii="Consolas" w:hAnsi="Consolas" w:cs="Consolas"/>
+          <w:sz w:val="20"/>
+          <w:szCs w:val="20"/>
+          <w:lang w:val="en-US"/>
+        </w:rPr>
+      </w:pPr>
+    </w:p>
+    <w:p>
+      <w:pPr>
+        <w:autoSpaceDE w:val="0"/>
+        <w:autoSpaceDN w:val="0"/>
+        <w:adjustRightInd w:val="0"/>
+        <w:spacing w:after="0" w:line="240" w:lineRule="auto"/>
+        <w:rPr>
+          <w:rFonts w:ascii="Consolas" w:hAnsi="Consolas" w:cs="Consolas"/>
+          <w:sz w:val="20"/>
+          <w:szCs w:val="20"/>
+        </w:rPr>
+      </w:pPr>
+      <w:proofErr w:type="spellStart"/>
+      <w:r>
+        <w:rPr>
+          <w:rFonts w:ascii="Consolas" w:hAnsi="Consolas" w:cs="Consolas"/>
+          <w:b/>
+          <w:bCs/>
+          <w:color w:val="7F0055"/>
+          <w:sz w:val="20"/>
+          <w:szCs w:val="20"/>
+        </w:rPr>
+        <w:t>public</w:t>
+      </w:r>
+      <w:proofErr w:type="spellEnd"/>
+      <w:r>
+        <w:rPr>
+          <w:rFonts w:ascii="Consolas" w:hAnsi="Consolas" w:cs="Consolas"/>
+          <w:color w:val="000000"/>
+          <w:sz w:val="20"/>
+          <w:szCs w:val="20"/>
+        </w:rPr>
+        <w:t xml:space="preserve"> </w:t>
+      </w:r>
+      <w:proofErr w:type="spellStart"/>
+      <w:r>
+        <w:rPr>
+          <w:rFonts w:ascii="Consolas" w:hAnsi="Consolas" w:cs="Consolas"/>
+          <w:b/>
+          <w:bCs/>
+          <w:color w:val="7F0055"/>
+          <w:sz w:val="20"/>
+          <w:szCs w:val="20"/>
+        </w:rPr>
+        <w:t>class</w:t>
+      </w:r>
+      <w:proofErr w:type="spellEnd"/>
+      <w:r>
+        <w:rPr>
+          <w:rFonts w:ascii="Consolas" w:hAnsi="Consolas" w:cs="Consolas"/>
+          <w:color w:val="000000"/>
+          <w:sz w:val="20"/>
+          <w:szCs w:val="20"/>
+        </w:rPr>
+        <w:t xml:space="preserve"> </w:t>
+      </w:r>
+      <w:proofErr w:type="spellStart"/>
+      <w:r>
+        <w:rPr>
+          <w:rFonts w:ascii="Consolas" w:hAnsi="Consolas" w:cs="Consolas"/>
+          <w:color w:val="000000"/>
+          <w:sz w:val="20"/>
+          <w:szCs w:val="20"/>
+        </w:rPr>
+        <w:t>JulgamentoPrisioneiro</w:t>
+      </w:r>
+      <w:proofErr w:type="spellEnd"/>
+      <w:r>
+        <w:rPr>
+          <w:rFonts w:ascii="Consolas" w:hAnsi="Consolas" w:cs="Consolas"/>
+          <w:color w:val="000000"/>
+          <w:sz w:val="20"/>
+          <w:szCs w:val="20"/>
+        </w:rPr>
+        <w:t xml:space="preserve"> {</w:t>
+      </w:r>
+    </w:p>
+    <w:p>
+      <w:pPr>
+        <w:autoSpaceDE w:val="0"/>
+        <w:autoSpaceDN w:val="0"/>
+        <w:adjustRightInd w:val="0"/>
+        <w:spacing w:after="0" w:line="240" w:lineRule="auto"/>
+        <w:rPr>
+          <w:rFonts w:ascii="Consolas" w:hAnsi="Consolas" w:cs="Consolas"/>
+          <w:sz w:val="20"/>
+          <w:szCs w:val="20"/>
+        </w:rPr>
+      </w:pPr>
+    </w:p>
+    <w:p>
+      <w:pPr>
+        <w:autoSpaceDE w:val="0"/>
+        <w:autoSpaceDN w:val="0"/>
+        <w:adjustRightInd w:val="0"/>
+        <w:spacing w:after="0" w:line="240" w:lineRule="auto"/>
+        <w:rPr>
+          <w:rFonts w:ascii="Consolas" w:hAnsi="Consolas" w:cs="Consolas"/>
+          <w:sz w:val="20"/>
+          <w:szCs w:val="20"/>
+        </w:rPr>
+      </w:pPr>
+      <w:r>
+        <w:rPr>
+          <w:rFonts w:ascii="Consolas" w:hAnsi="Consolas" w:cs="Consolas"/>
+          <w:color w:val="000000"/>
+          <w:sz w:val="20"/>
+          <w:szCs w:val="20"/>
+        </w:rPr>
+        <w:tab/>
+        <w:t xml:space="preserve">   </w:t>
+      </w:r>
+      <w:proofErr w:type="spellStart"/>
+      <w:r>
+        <w:rPr>
+          <w:rFonts w:ascii="Consolas" w:hAnsi="Consolas" w:cs="Consolas"/>
+          <w:b/>
+          <w:bCs/>
+          <w:color w:val="7F0055"/>
+          <w:sz w:val="20"/>
+          <w:szCs w:val="20"/>
+        </w:rPr>
+        <w:t>private</w:t>
+      </w:r>
+      <w:proofErr w:type="spellEnd"/>
+      <w:r>
+        <w:rPr>
+          <w:rFonts w:ascii="Consolas" w:hAnsi="Consolas" w:cs="Consolas"/>
+          <w:color w:val="000000"/>
+          <w:sz w:val="20"/>
+          <w:szCs w:val="20"/>
+        </w:rPr>
+        <w:t xml:space="preserve"> </w:t>
+      </w:r>
+      <w:proofErr w:type="spellStart"/>
+      <w:r>
+        <w:rPr>
+          <w:rFonts w:ascii="Consolas" w:hAnsi="Consolas" w:cs="Consolas"/>
+          <w:b/>
+          <w:bCs/>
+          <w:color w:val="7F0055"/>
+          <w:sz w:val="20"/>
+          <w:szCs w:val="20"/>
+        </w:rPr>
+        <w:t>int</w:t>
+      </w:r>
+      <w:proofErr w:type="spellEnd"/>
+      <w:r>
+        <w:rPr>
+          <w:rFonts w:ascii="Consolas" w:hAnsi="Consolas" w:cs="Consolas"/>
+          <w:color w:val="000000"/>
+          <w:sz w:val="20"/>
+          <w:szCs w:val="20"/>
+        </w:rPr>
+        <w:t xml:space="preserve"> </w:t>
+      </w:r>
+      <w:r>
+        <w:rPr>
+          <w:rFonts w:ascii="Consolas" w:hAnsi="Consolas" w:cs="Consolas"/>
+          <w:color w:val="0000C0"/>
+          <w:sz w:val="20"/>
+          <w:szCs w:val="20"/>
+        </w:rPr>
+        <w:t>PENA_INOCENCIA</w:t>
+      </w:r>
+      <w:r>
+        <w:rPr>
+          <w:rFonts w:ascii="Consolas" w:hAnsi="Consolas" w:cs="Consolas"/>
+          <w:color w:val="000000"/>
+          <w:sz w:val="20"/>
+          <w:szCs w:val="20"/>
+        </w:rPr>
+        <w:t xml:space="preserve"> = 0;</w:t>
+      </w:r>
+    </w:p>
+    <w:p>
+      <w:pPr>
+        <w:autoSpaceDE w:val="0"/>
+        <w:autoSpaceDN w:val="0"/>
+        <w:adjustRightInd w:val="0"/>
+        <w:spacing w:after="0" w:line="240" w:lineRule="auto"/>
+        <w:rPr>
+          <w:rFonts w:ascii="Consolas" w:hAnsi="Consolas" w:cs="Consolas"/>
+          <w:sz w:val="20"/>
+          <w:szCs w:val="20"/>
+        </w:rPr>
+      </w:pPr>
+      <w:r>
+        <w:rPr>
+          <w:rFonts w:ascii="Consolas" w:hAnsi="Consolas" w:cs="Consolas"/>
+          <w:color w:val="000000"/>
+          <w:sz w:val="20"/>
+          <w:szCs w:val="20"/>
+        </w:rPr>
+        <w:tab/>
+        <w:t xml:space="preserve">   </w:t>
+      </w:r>
+      <w:proofErr w:type="spellStart"/>
+      <w:r>
+        <w:rPr>
+          <w:rFonts w:ascii="Consolas" w:hAnsi="Consolas" w:cs="Consolas"/>
+          <w:b/>
+          <w:bCs/>
+          <w:color w:val="7F0055"/>
+          <w:sz w:val="20"/>
+          <w:szCs w:val="20"/>
+        </w:rPr>
+        <w:t>private</w:t>
+      </w:r>
+      <w:proofErr w:type="spellEnd"/>
+      <w:r>
+        <w:rPr>
+          <w:rFonts w:ascii="Consolas" w:hAnsi="Consolas" w:cs="Consolas"/>
+          <w:color w:val="000000"/>
+          <w:sz w:val="20"/>
+          <w:szCs w:val="20"/>
+        </w:rPr>
+        <w:t xml:space="preserve"> </w:t>
+      </w:r>
+      <w:proofErr w:type="spellStart"/>
+      <w:r>
+        <w:rPr>
+          <w:rFonts w:ascii="Consolas" w:hAnsi="Consolas" w:cs="Consolas"/>
+          <w:b/>
+          <w:bCs/>
+          <w:color w:val="7F0055"/>
+          <w:sz w:val="20"/>
+          <w:szCs w:val="20"/>
+        </w:rPr>
+        <w:t>int</w:t>
+      </w:r>
+      <w:proofErr w:type="spellEnd"/>
+      <w:r>
+        <w:rPr>
+          <w:rFonts w:ascii="Consolas" w:hAnsi="Consolas" w:cs="Consolas"/>
+          <w:color w:val="000000"/>
+          <w:sz w:val="20"/>
+          <w:szCs w:val="20"/>
+        </w:rPr>
+        <w:t xml:space="preserve"> </w:t>
+      </w:r>
+      <w:r>
+        <w:rPr>
+          <w:rFonts w:ascii="Consolas" w:hAnsi="Consolas" w:cs="Consolas"/>
+          <w:color w:val="0000C0"/>
+          <w:sz w:val="20"/>
+          <w:szCs w:val="20"/>
+        </w:rPr>
+        <w:t>PENA_CONDENACAO_MUTUA</w:t>
+      </w:r>
+      <w:r>
+        <w:rPr>
+          <w:rFonts w:ascii="Consolas" w:hAnsi="Consolas" w:cs="Consolas"/>
+          <w:color w:val="000000"/>
+          <w:sz w:val="20"/>
+          <w:szCs w:val="20"/>
+        </w:rPr>
+        <w:t xml:space="preserve"> = 5;</w:t>
+      </w:r>
+    </w:p>
+    <w:p>
+      <w:pPr>
+        <w:autoSpaceDE w:val="0"/>
+        <w:autoSpaceDN w:val="0"/>
+        <w:adjustRightInd w:val="0"/>
+        <w:spacing w:after="0" w:line="240" w:lineRule="auto"/>
+        <w:rPr>
+          <w:rFonts w:ascii="Consolas" w:hAnsi="Consolas" w:cs="Consolas"/>
+          <w:sz w:val="20"/>
+          <w:szCs w:val="20"/>
+        </w:rPr>
+      </w:pPr>
+      <w:r>
+        <w:rPr>
+          <w:rFonts w:ascii="Consolas" w:hAnsi="Consolas" w:cs="Consolas"/>
+          <w:color w:val="000000"/>
+          <w:sz w:val="20"/>
+          <w:szCs w:val="20"/>
+        </w:rPr>
+        <w:tab/>
+        <w:t xml:space="preserve">   </w:t>
+      </w:r>
+      <w:proofErr w:type="spellStart"/>
+      <w:r>
+        <w:rPr>
+          <w:rFonts w:ascii="Consolas" w:hAnsi="Consolas" w:cs="Consolas"/>
+          <w:b/>
+          <w:bCs/>
+          <w:color w:val="7F0055"/>
+          <w:sz w:val="20"/>
+          <w:szCs w:val="20"/>
+        </w:rPr>
+        <w:t>private</w:t>
+      </w:r>
+      <w:proofErr w:type="spellEnd"/>
+      <w:r>
+        <w:rPr>
+          <w:rFonts w:ascii="Consolas" w:hAnsi="Consolas" w:cs="Consolas"/>
+          <w:color w:val="000000"/>
+          <w:sz w:val="20"/>
+          <w:szCs w:val="20"/>
+        </w:rPr>
+        <w:t xml:space="preserve"> </w:t>
+      </w:r>
+      <w:proofErr w:type="spellStart"/>
+      <w:r>
+        <w:rPr>
+          <w:rFonts w:ascii="Consolas" w:hAnsi="Consolas" w:cs="Consolas"/>
+          <w:b/>
+          <w:bCs/>
+          <w:color w:val="7F0055"/>
+          <w:sz w:val="20"/>
+          <w:szCs w:val="20"/>
+        </w:rPr>
+        <w:t>int</w:t>
+      </w:r>
+      <w:proofErr w:type="spellEnd"/>
+      <w:r>
+        <w:rPr>
+          <w:rFonts w:ascii="Consolas" w:hAnsi="Consolas" w:cs="Consolas"/>
+          <w:color w:val="000000"/>
+          <w:sz w:val="20"/>
+          <w:szCs w:val="20"/>
+        </w:rPr>
+        <w:t xml:space="preserve"> </w:t>
+      </w:r>
+      <w:r>
+        <w:rPr>
+          <w:rFonts w:ascii="Consolas" w:hAnsi="Consolas" w:cs="Consolas"/>
+          <w:color w:val="0000C0"/>
+          <w:sz w:val="20"/>
+          <w:szCs w:val="20"/>
+        </w:rPr>
+        <w:t>PENA_CONDENACAO_INDIVIDUAL</w:t>
+      </w:r>
+      <w:r>
+        <w:rPr>
+          <w:rFonts w:ascii="Consolas" w:hAnsi="Consolas" w:cs="Consolas"/>
+          <w:color w:val="000000"/>
+          <w:sz w:val="20"/>
+          <w:szCs w:val="20"/>
+        </w:rPr>
+        <w:t xml:space="preserve"> = 10;</w:t>
+      </w:r>
+    </w:p>
+    <w:p>
+      <w:pPr>
+        <w:autoSpaceDE w:val="0"/>
+        <w:autoSpaceDN w:val="0"/>
+        <w:adjustRightInd w:val="0"/>
+        <w:spacing w:after="0" w:line="240" w:lineRule="auto"/>
+        <w:rPr>
+          <w:rFonts w:ascii="Consolas" w:hAnsi="Consolas" w:cs="Consolas"/>
+          <w:sz w:val="20"/>
+          <w:szCs w:val="20"/>
+        </w:rPr>
+      </w:pPr>
+      <w:r>
+        <w:rPr>
+          <w:rFonts w:ascii="Consolas" w:hAnsi="Consolas" w:cs="Consolas"/>
+          <w:color w:val="000000"/>
+          <w:sz w:val="20"/>
+          <w:szCs w:val="20"/>
+        </w:rPr>
+        <w:tab/>
+        <w:t xml:space="preserve">   </w:t>
+      </w:r>
+      <w:proofErr w:type="spellStart"/>
+      <w:r>
+        <w:rPr>
+          <w:rFonts w:ascii="Consolas" w:hAnsi="Consolas" w:cs="Consolas"/>
+          <w:b/>
+          <w:bCs/>
+          <w:color w:val="7F0055"/>
+          <w:sz w:val="20"/>
+          <w:szCs w:val="20"/>
+        </w:rPr>
+        <w:t>private</w:t>
+      </w:r>
+      <w:proofErr w:type="spellEnd"/>
+      <w:r>
+        <w:rPr>
+          <w:rFonts w:ascii="Consolas" w:hAnsi="Consolas" w:cs="Consolas"/>
+          <w:color w:val="000000"/>
+          <w:sz w:val="20"/>
+          <w:szCs w:val="20"/>
+        </w:rPr>
+        <w:t xml:space="preserve"> </w:t>
+      </w:r>
+      <w:proofErr w:type="spellStart"/>
+      <w:r>
+        <w:rPr>
+          <w:rFonts w:ascii="Consolas" w:hAnsi="Consolas" w:cs="Consolas"/>
+          <w:b/>
+          <w:bCs/>
+          <w:color w:val="7F0055"/>
+          <w:sz w:val="20"/>
+          <w:szCs w:val="20"/>
+        </w:rPr>
+        <w:t>int</w:t>
+      </w:r>
+      <w:proofErr w:type="spellEnd"/>
+      <w:r>
+        <w:rPr>
+          <w:rFonts w:ascii="Consolas" w:hAnsi="Consolas" w:cs="Consolas"/>
+          <w:color w:val="000000"/>
+          <w:sz w:val="20"/>
+          <w:szCs w:val="20"/>
+        </w:rPr>
+        <w:t xml:space="preserve"> </w:t>
+      </w:r>
+      <w:r>
+        <w:rPr>
+          <w:rFonts w:ascii="Consolas" w:hAnsi="Consolas" w:cs="Consolas"/>
+          <w:color w:val="0000C0"/>
+          <w:sz w:val="20"/>
+          <w:szCs w:val="20"/>
+        </w:rPr>
+        <w:t>PENA_CONDENACAO_CUMPLICES</w:t>
+      </w:r>
+      <w:r>
+        <w:rPr>
+          <w:rFonts w:ascii="Consolas" w:hAnsi="Consolas" w:cs="Consolas"/>
+          <w:color w:val="000000"/>
+          <w:sz w:val="20"/>
+          <w:szCs w:val="20"/>
+        </w:rPr>
+        <w:t xml:space="preserve"> = 1;</w:t>
+      </w:r>
+    </w:p>
+    <w:p>
+      <w:pPr>
+        <w:autoSpaceDE w:val="0"/>
+        <w:autoSpaceDN w:val="0"/>
+        <w:adjustRightInd w:val="0"/>
+        <w:spacing w:after="0" w:line="240" w:lineRule="auto"/>
+        <w:rPr>
+          <w:rFonts w:ascii="Consolas" w:hAnsi="Consolas" w:cs="Consolas"/>
+          <w:sz w:val="20"/>
+          <w:szCs w:val="20"/>
+        </w:rPr>
+      </w:pPr>
+    </w:p>
+    <w:p>
+      <w:pPr>
+        <w:autoSpaceDE w:val="0"/>
+        <w:autoSpaceDN w:val="0"/>
+        <w:adjustRightInd w:val="0"/>
+        <w:spacing w:after="0" w:line="240" w:lineRule="auto"/>
+        <w:rPr>
+          <w:rFonts w:ascii="Consolas" w:hAnsi="Consolas" w:cs="Consolas"/>
+          <w:sz w:val="20"/>
+          <w:szCs w:val="20"/>
+        </w:rPr>
+      </w:pPr>
+      <w:r>
+        <w:rPr>
+          <w:rFonts w:ascii="Consolas" w:hAnsi="Consolas" w:cs="Consolas"/>
+          <w:color w:val="000000"/>
+          <w:sz w:val="20"/>
+          <w:szCs w:val="20"/>
+        </w:rPr>
+        <w:tab/>
+        <w:t xml:space="preserve">   </w:t>
+      </w:r>
+      <w:proofErr w:type="spellStart"/>
+      <w:r>
+        <w:rPr>
+          <w:rFonts w:ascii="Consolas" w:hAnsi="Consolas" w:cs="Consolas"/>
+          <w:b/>
+          <w:bCs/>
+          <w:color w:val="7F0055"/>
+          <w:sz w:val="20"/>
+          <w:szCs w:val="20"/>
+        </w:rPr>
+        <w:t>public</w:t>
+      </w:r>
+      <w:proofErr w:type="spellEnd"/>
+      <w:r>
+        <w:rPr>
+          <w:rFonts w:ascii="Consolas" w:hAnsi="Consolas" w:cs="Consolas"/>
+          <w:color w:val="000000"/>
+          <w:sz w:val="20"/>
+          <w:szCs w:val="20"/>
+        </w:rPr>
+        <w:t xml:space="preserve"> </w:t>
+      </w:r>
+      <w:proofErr w:type="spellStart"/>
+      <w:r>
+        <w:rPr>
+          <w:rFonts w:ascii="Consolas" w:hAnsi="Consolas" w:cs="Consolas"/>
+          <w:b/>
+          <w:bCs/>
+          <w:color w:val="7F0055"/>
+          <w:sz w:val="20"/>
+          <w:szCs w:val="20"/>
+          <w:shd w:val="clear" w:color="auto" w:fill="D4D4D4"/>
+        </w:rPr>
+        <w:t>int</w:t>
+      </w:r>
+      <w:proofErr w:type="spellEnd"/>
+      <w:r>
+        <w:rPr>
+          <w:rFonts w:ascii="Consolas" w:hAnsi="Consolas" w:cs="Consolas"/>
+          <w:color w:val="000000"/>
+          <w:sz w:val="20"/>
+          <w:szCs w:val="20"/>
+        </w:rPr>
+        <w:t xml:space="preserve"> </w:t>
+      </w:r>
+      <w:proofErr w:type="spellStart"/>
+      <w:proofErr w:type="gramStart"/>
+      <w:r>
+        <w:rPr>
+          <w:rFonts w:ascii="Consolas" w:hAnsi="Consolas" w:cs="Consolas"/>
+          <w:color w:val="000000"/>
+          <w:sz w:val="20"/>
+          <w:szCs w:val="20"/>
+        </w:rPr>
+        <w:t>calculaPena</w:t>
+      </w:r>
+      <w:proofErr w:type="spellEnd"/>
+      <w:r>
+        <w:rPr>
+          <w:rFonts w:ascii="Consolas" w:hAnsi="Consolas" w:cs="Consolas"/>
+          <w:color w:val="000000"/>
+          <w:sz w:val="20"/>
+          <w:szCs w:val="20"/>
+        </w:rPr>
+        <w:t>(</w:t>
+      </w:r>
+      <w:proofErr w:type="spellStart"/>
+      <w:proofErr w:type="gramEnd"/>
+      <w:r>
+        <w:rPr>
+          <w:rFonts w:ascii="Consolas" w:hAnsi="Consolas" w:cs="Consolas"/>
+          <w:color w:val="000000"/>
+          <w:sz w:val="20"/>
+          <w:szCs w:val="20"/>
+        </w:rPr>
+        <w:t>String</w:t>
+      </w:r>
+      <w:proofErr w:type="spellEnd"/>
+      <w:r>
+        <w:rPr>
+          <w:rFonts w:ascii="Consolas" w:hAnsi="Consolas" w:cs="Consolas"/>
+          <w:color w:val="000000"/>
+          <w:sz w:val="20"/>
+          <w:szCs w:val="20"/>
+        </w:rPr>
+        <w:t xml:space="preserve"> </w:t>
+      </w:r>
+      <w:proofErr w:type="spellStart"/>
+      <w:r>
+        <w:rPr>
+          <w:rFonts w:ascii="Consolas" w:hAnsi="Consolas" w:cs="Consolas"/>
+          <w:color w:val="6A3E3E"/>
+          <w:sz w:val="20"/>
+          <w:szCs w:val="20"/>
+        </w:rPr>
+        <w:t>respostaPrisioneiroA</w:t>
+      </w:r>
+      <w:proofErr w:type="spellEnd"/>
+      <w:r>
+        <w:rPr>
+          <w:rFonts w:ascii="Consolas" w:hAnsi="Consolas" w:cs="Consolas"/>
+          <w:color w:val="000000"/>
+          <w:sz w:val="20"/>
+          <w:szCs w:val="20"/>
+        </w:rPr>
+        <w:t xml:space="preserve">, </w:t>
+      </w:r>
+      <w:proofErr w:type="spellStart"/>
+      <w:r>
+        <w:rPr>
+          <w:rFonts w:ascii="Consolas" w:hAnsi="Consolas" w:cs="Consolas"/>
+          <w:color w:val="000000"/>
+          <w:sz w:val="20"/>
+          <w:szCs w:val="20"/>
+        </w:rPr>
+        <w:t>String</w:t>
+      </w:r>
+      <w:proofErr w:type="spellEnd"/>
+      <w:r>
+        <w:rPr>
+          <w:rFonts w:ascii="Consolas" w:hAnsi="Consolas" w:cs="Consolas"/>
+          <w:color w:val="000000"/>
+          <w:sz w:val="20"/>
+          <w:szCs w:val="20"/>
+        </w:rPr>
+        <w:t xml:space="preserve"> </w:t>
+      </w:r>
+      <w:proofErr w:type="spellStart"/>
+      <w:r>
+        <w:rPr>
+          <w:rFonts w:ascii="Consolas" w:hAnsi="Consolas" w:cs="Consolas"/>
+          <w:color w:val="6A3E3E"/>
+          <w:sz w:val="20"/>
+          <w:szCs w:val="20"/>
+        </w:rPr>
+        <w:t>respostaPrisioneiroB</w:t>
+      </w:r>
+      <w:proofErr w:type="spellEnd"/>
+      <w:r>
+        <w:rPr>
+          <w:rFonts w:ascii="Consolas" w:hAnsi="Consolas" w:cs="Consolas"/>
+          <w:color w:val="000000"/>
+          <w:sz w:val="20"/>
+          <w:szCs w:val="20"/>
+        </w:rPr>
+        <w:t>) {</w:t>
+      </w:r>
+    </w:p>
+    <w:p>
+      <w:pPr>
+        <w:autoSpaceDE w:val="0"/>
+        <w:autoSpaceDN w:val="0"/>
+        <w:adjustRightInd w:val="0"/>
+        <w:spacing w:after="0" w:line="240" w:lineRule="auto"/>
+        <w:rPr>
+          <w:rFonts w:ascii="Consolas" w:hAnsi="Consolas" w:cs="Consolas"/>
+          <w:sz w:val="20"/>
+          <w:szCs w:val="20"/>
+        </w:rPr>
+      </w:pPr>
+      <w:r>
+        <w:rPr>
+          <w:rFonts w:ascii="Consolas" w:hAnsi="Consolas" w:cs="Consolas"/>
+          <w:color w:val="000000"/>
+          <w:sz w:val="20"/>
+          <w:szCs w:val="20"/>
+        </w:rPr>
+        <w:tab/>
+        <w:t xml:space="preserve">      </w:t>
+      </w:r>
+      <w:proofErr w:type="spellStart"/>
+      <w:r>
+        <w:rPr>
+          <w:rFonts w:ascii="Consolas" w:hAnsi="Consolas" w:cs="Consolas"/>
+          <w:b/>
+          <w:bCs/>
+          <w:color w:val="7F0055"/>
+          <w:sz w:val="20"/>
+          <w:szCs w:val="20"/>
+        </w:rPr>
+        <w:t>if</w:t>
+      </w:r>
+      <w:proofErr w:type="spellEnd"/>
+      <w:r>
+        <w:rPr>
+          <w:rFonts w:ascii="Consolas" w:hAnsi="Consolas" w:cs="Consolas"/>
+          <w:color w:val="000000"/>
+          <w:sz w:val="20"/>
+          <w:szCs w:val="20"/>
+        </w:rPr>
+        <w:t xml:space="preserve"> (</w:t>
+      </w:r>
+      <w:proofErr w:type="spellStart"/>
+      <w:r>
+        <w:rPr>
+          <w:rFonts w:ascii="Consolas" w:hAnsi="Consolas" w:cs="Consolas"/>
+          <w:color w:val="6A3E3E"/>
+          <w:sz w:val="20"/>
+          <w:szCs w:val="20"/>
+        </w:rPr>
+        <w:t>respostaPrisioneiroA</w:t>
+      </w:r>
+      <w:r>
+        <w:rPr>
+          <w:rFonts w:ascii="Consolas" w:hAnsi="Consolas" w:cs="Consolas"/>
+          <w:color w:val="000000"/>
+          <w:sz w:val="20"/>
+          <w:szCs w:val="20"/>
+        </w:rPr>
+        <w:t>.equals</w:t>
+      </w:r>
+      <w:proofErr w:type="spellEnd"/>
+      <w:r>
+        <w:rPr>
+          <w:rFonts w:ascii="Consolas" w:hAnsi="Consolas" w:cs="Consolas"/>
+          <w:color w:val="000000"/>
+          <w:sz w:val="20"/>
+          <w:szCs w:val="20"/>
+        </w:rPr>
+        <w:t>(</w:t>
+      </w:r>
+      <w:r>
+        <w:rPr>
+          <w:rFonts w:ascii="Consolas" w:hAnsi="Consolas" w:cs="Consolas"/>
+          <w:color w:val="2A00FF"/>
+          <w:sz w:val="20"/>
+          <w:szCs w:val="20"/>
+        </w:rPr>
+        <w:t>"Culpado"</w:t>
+      </w:r>
+      <w:r>
+        <w:rPr>
+          <w:rFonts w:ascii="Consolas" w:hAnsi="Consolas" w:cs="Consolas"/>
+          <w:color w:val="000000"/>
+          <w:sz w:val="20"/>
+          <w:szCs w:val="20"/>
+        </w:rPr>
+        <w:t>)) {</w:t>
+      </w:r>
+    </w:p>
+    <w:p>
+      <w:pPr>
+        <w:autoSpaceDE w:val="0"/>
+        <w:autoSpaceDN w:val="0"/>
+        <w:adjustRightInd w:val="0"/>
+        <w:spacing w:after="0" w:line="240" w:lineRule="auto"/>
+        <w:rPr>
+          <w:rFonts w:ascii="Consolas" w:hAnsi="Consolas" w:cs="Consolas"/>
+          <w:sz w:val="20"/>
+          <w:szCs w:val="20"/>
+        </w:rPr>
+      </w:pPr>
+      <w:r>
+        <w:rPr>
+          <w:rFonts w:ascii="Consolas" w:hAnsi="Consolas" w:cs="Consolas"/>
+          <w:color w:val="000000"/>
+          <w:sz w:val="20"/>
+          <w:szCs w:val="20"/>
+        </w:rPr>
+        <w:tab/>
+        <w:t xml:space="preserve">          </w:t>
+      </w:r>
+      <w:proofErr w:type="spellStart"/>
+      <w:r>
+        <w:rPr>
+          <w:rFonts w:ascii="Consolas" w:hAnsi="Consolas" w:cs="Consolas"/>
+          <w:b/>
+          <w:bCs/>
+          <w:color w:val="7F0055"/>
+          <w:sz w:val="20"/>
+          <w:szCs w:val="20"/>
+        </w:rPr>
+        <w:t>if</w:t>
+      </w:r>
+      <w:proofErr w:type="spellEnd"/>
+      <w:r>
+        <w:rPr>
+          <w:rFonts w:ascii="Consolas" w:hAnsi="Consolas" w:cs="Consolas"/>
+          <w:color w:val="000000"/>
+          <w:sz w:val="20"/>
+          <w:szCs w:val="20"/>
+        </w:rPr>
+        <w:t xml:space="preserve"> (</w:t>
+      </w:r>
+      <w:proofErr w:type="spellStart"/>
+      <w:r>
+        <w:rPr>
+          <w:rFonts w:ascii="Consolas" w:hAnsi="Consolas" w:cs="Consolas"/>
+          <w:color w:val="6A3E3E"/>
+          <w:sz w:val="20"/>
+          <w:szCs w:val="20"/>
+        </w:rPr>
+        <w:t>respostaPrisioneiroB</w:t>
+      </w:r>
+      <w:r>
+        <w:rPr>
+          <w:rFonts w:ascii="Consolas" w:hAnsi="Consolas" w:cs="Consolas"/>
+          <w:color w:val="000000"/>
+          <w:sz w:val="20"/>
+          <w:szCs w:val="20"/>
+        </w:rPr>
+        <w:t>.equals</w:t>
+      </w:r>
+      <w:proofErr w:type="spellEnd"/>
+      <w:r>
+        <w:rPr>
+          <w:rFonts w:ascii="Consolas" w:hAnsi="Consolas" w:cs="Consolas"/>
+          <w:color w:val="000000"/>
+          <w:sz w:val="20"/>
+          <w:szCs w:val="20"/>
+        </w:rPr>
+        <w:t>(</w:t>
+      </w:r>
+      <w:r>
+        <w:rPr>
+          <w:rFonts w:ascii="Consolas" w:hAnsi="Consolas" w:cs="Consolas"/>
+          <w:color w:val="2A00FF"/>
+          <w:sz w:val="20"/>
+          <w:szCs w:val="20"/>
+        </w:rPr>
+        <w:t>"Culpado"</w:t>
+      </w:r>
+      <w:r>
+        <w:rPr>
+          <w:rFonts w:ascii="Consolas" w:hAnsi="Consolas" w:cs="Consolas"/>
+          <w:color w:val="000000"/>
+          <w:sz w:val="20"/>
+          <w:szCs w:val="20"/>
+        </w:rPr>
+        <w:t>)) {</w:t>
+      </w:r>
+    </w:p>
+    <w:p>
+      <w:pPr>
+        <w:autoSpaceDE w:val="0"/>
+        <w:autoSpaceDN w:val="0"/>
+        <w:adjustRightInd w:val="0"/>
+        <w:spacing w:after="0" w:line="240" w:lineRule="auto"/>
+        <w:rPr>
+          <w:rFonts w:ascii="Consolas" w:hAnsi="Consolas" w:cs="Consolas"/>
+          <w:sz w:val="20"/>
+          <w:szCs w:val="20"/>
+        </w:rPr>
+      </w:pPr>
+      <w:r>
+        <w:rPr>
+          <w:rFonts w:ascii="Consolas" w:hAnsi="Consolas" w:cs="Consolas"/>
+          <w:color w:val="000000"/>
+          <w:sz w:val="20"/>
+          <w:szCs w:val="20"/>
+        </w:rPr>
+        <w:tab/>
+        <w:t xml:space="preserve">            </w:t>
+      </w:r>
+      <w:proofErr w:type="spellStart"/>
+      <w:r>
+        <w:rPr>
+          <w:rFonts w:ascii="Consolas" w:hAnsi="Consolas" w:cs="Consolas"/>
+          <w:b/>
+          <w:bCs/>
+          <w:color w:val="7F0055"/>
+          <w:sz w:val="20"/>
+          <w:szCs w:val="20"/>
+          <w:shd w:val="clear" w:color="auto" w:fill="D4D4D4"/>
+        </w:rPr>
+        <w:t>return</w:t>
+      </w:r>
+      <w:proofErr w:type="spellEnd"/>
+      <w:r>
+        <w:rPr>
+          <w:rFonts w:ascii="Consolas" w:hAnsi="Consolas" w:cs="Consolas"/>
+          <w:color w:val="000000"/>
+          <w:sz w:val="20"/>
+          <w:szCs w:val="20"/>
+          <w:shd w:val="clear" w:color="auto" w:fill="D4D4D4"/>
+        </w:rPr>
+        <w:t xml:space="preserve"> </w:t>
+      </w:r>
+      <w:r>
+        <w:rPr>
+          <w:rFonts w:ascii="Consolas" w:hAnsi="Consolas" w:cs="Consolas"/>
+          <w:color w:val="0000C0"/>
+          <w:sz w:val="20"/>
+          <w:szCs w:val="20"/>
+          <w:shd w:val="clear" w:color="auto" w:fill="D4D4D4"/>
+        </w:rPr>
+        <w:t>PENA_CONDENACAO_MUTUA</w:t>
+      </w:r>
+      <w:r>
+        <w:rPr>
+          <w:rFonts w:ascii="Consolas" w:hAnsi="Consolas" w:cs="Consolas"/>
+          <w:color w:val="000000"/>
+          <w:sz w:val="20"/>
+          <w:szCs w:val="20"/>
+          <w:shd w:val="clear" w:color="auto" w:fill="D4D4D4"/>
+        </w:rPr>
+        <w:t>;</w:t>
+      </w:r>
+    </w:p>
+    <w:p>
+      <w:pPr>
+        <w:autoSpaceDE w:val="0"/>
+        <w:autoSpaceDN w:val="0"/>
+        <w:adjustRightInd w:val="0"/>
+        <w:spacing w:after="0" w:line="240" w:lineRule="auto"/>
+        <w:rPr>
+          <w:rFonts w:ascii="Consolas" w:hAnsi="Consolas" w:cs="Consolas"/>
+          <w:sz w:val="20"/>
+          <w:szCs w:val="20"/>
+        </w:rPr>
+      </w:pPr>
+      <w:r>
+        <w:rPr>
+          <w:rFonts w:ascii="Consolas" w:hAnsi="Consolas" w:cs="Consolas"/>
+          <w:color w:val="000000"/>
+          <w:sz w:val="20"/>
+          <w:szCs w:val="20"/>
+        </w:rPr>
+        <w:tab/>
+        <w:t xml:space="preserve">          } </w:t>
+      </w:r>
+      <w:proofErr w:type="spellStart"/>
+      <w:r>
+        <w:rPr>
+          <w:rFonts w:ascii="Consolas" w:hAnsi="Consolas" w:cs="Consolas"/>
+          <w:b/>
+          <w:bCs/>
+          <w:color w:val="7F0055"/>
+          <w:sz w:val="20"/>
+          <w:szCs w:val="20"/>
+        </w:rPr>
+        <w:t>else</w:t>
+      </w:r>
+      <w:proofErr w:type="spellEnd"/>
+      <w:r>
+        <w:rPr>
+          <w:rFonts w:ascii="Consolas" w:hAnsi="Consolas" w:cs="Consolas"/>
+          <w:color w:val="000000"/>
+          <w:sz w:val="20"/>
+          <w:szCs w:val="20"/>
+        </w:rPr>
+        <w:t xml:space="preserve"> {</w:t>
+      </w:r>
+    </w:p>
+    <w:p>
+      <w:pPr>
+        <w:autoSpaceDE w:val="0"/>
+        <w:autoSpaceDN w:val="0"/>
+        <w:adjustRightInd w:val="0"/>
+        <w:spacing w:after="0" w:line="240" w:lineRule="auto"/>
+        <w:rPr>
+          <w:rFonts w:ascii="Consolas" w:hAnsi="Consolas" w:cs="Consolas"/>
+          <w:sz w:val="20"/>
+          <w:szCs w:val="20"/>
+        </w:rPr>
+      </w:pPr>
+      <w:r>
+        <w:rPr>
+          <w:rFonts w:ascii="Consolas" w:hAnsi="Consolas" w:cs="Consolas"/>
+          <w:color w:val="000000"/>
+          <w:sz w:val="20"/>
+          <w:szCs w:val="20"/>
+        </w:rPr>
+        <w:tab/>
+        <w:t xml:space="preserve">                 </w:t>
+      </w:r>
+      <w:proofErr w:type="spellStart"/>
+      <w:r>
+        <w:rPr>
+          <w:rFonts w:ascii="Consolas" w:hAnsi="Consolas" w:cs="Consolas"/>
+          <w:b/>
+          <w:bCs/>
+          <w:color w:val="7F0055"/>
+          <w:sz w:val="20"/>
+          <w:szCs w:val="20"/>
+          <w:shd w:val="clear" w:color="auto" w:fill="D4D4D4"/>
+        </w:rPr>
+        <w:t>return</w:t>
+      </w:r>
+      <w:proofErr w:type="spellEnd"/>
+      <w:r>
+        <w:rPr>
+          <w:rFonts w:ascii="Consolas" w:hAnsi="Consolas" w:cs="Consolas"/>
+          <w:color w:val="000000"/>
+          <w:sz w:val="20"/>
+          <w:szCs w:val="20"/>
+          <w:shd w:val="clear" w:color="auto" w:fill="D4D4D4"/>
+        </w:rPr>
+        <w:t xml:space="preserve"> </w:t>
+      </w:r>
+      <w:r>
+        <w:rPr>
+          <w:rFonts w:ascii="Consolas" w:hAnsi="Consolas" w:cs="Consolas"/>
+          <w:color w:val="0000C0"/>
+          <w:sz w:val="20"/>
+          <w:szCs w:val="20"/>
+          <w:shd w:val="clear" w:color="auto" w:fill="D4D4D4"/>
+        </w:rPr>
+        <w:t>PENA_CONDENACAO_INDIVIDUAL</w:t>
+      </w:r>
+      <w:r>
+        <w:rPr>
+          <w:rFonts w:ascii="Consolas" w:hAnsi="Consolas" w:cs="Consolas"/>
+          <w:color w:val="000000"/>
+          <w:sz w:val="20"/>
+          <w:szCs w:val="20"/>
+          <w:shd w:val="clear" w:color="auto" w:fill="D4D4D4"/>
+        </w:rPr>
+        <w:t>;</w:t>
+      </w:r>
+    </w:p>
+    <w:p>
+      <w:pPr>
+        <w:autoSpaceDE w:val="0"/>
+        <w:autoSpaceDN w:val="0"/>
+        <w:adjustRightInd w:val="0"/>
+        <w:spacing w:after="0" w:line="240" w:lineRule="auto"/>
+        <w:rPr>
+          <w:rFonts w:ascii="Consolas" w:hAnsi="Consolas" w:cs="Consolas"/>
+          <w:sz w:val="20"/>
+          <w:szCs w:val="20"/>
+        </w:rPr>
+      </w:pPr>
+      <w:r>
+        <w:rPr>
+          <w:rFonts w:ascii="Consolas" w:hAnsi="Consolas" w:cs="Consolas"/>
+          <w:color w:val="000000"/>
+          <w:sz w:val="20"/>
+          <w:szCs w:val="20"/>
+        </w:rPr>
+        <w:tab/>
+        <w:t xml:space="preserve">                 }</w:t>
+      </w:r>
+    </w:p>
+    <w:p>
+      <w:pPr>
+        <w:autoSpaceDE w:val="0"/>
+        <w:autoSpaceDN w:val="0"/>
+        <w:adjustRightInd w:val="0"/>
+        <w:spacing w:after="0" w:line="240" w:lineRule="auto"/>
+        <w:rPr>
+          <w:rFonts w:ascii="Consolas" w:hAnsi="Consolas" w:cs="Consolas"/>
+          <w:sz w:val="20"/>
+          <w:szCs w:val="20"/>
+        </w:rPr>
+      </w:pPr>
+      <w:r>
+        <w:rPr>
+          <w:rFonts w:ascii="Consolas" w:hAnsi="Consolas" w:cs="Consolas"/>
+          <w:color w:val="000000"/>
+          <w:sz w:val="20"/>
+          <w:szCs w:val="20"/>
+        </w:rPr>
+        <w:tab/>
+        <w:t xml:space="preserve">       } </w:t>
+      </w:r>
+      <w:proofErr w:type="spellStart"/>
+      <w:r>
+        <w:rPr>
+          <w:rFonts w:ascii="Consolas" w:hAnsi="Consolas" w:cs="Consolas"/>
+          <w:b/>
+          <w:bCs/>
+          <w:color w:val="7F0055"/>
+          <w:sz w:val="20"/>
+          <w:szCs w:val="20"/>
+        </w:rPr>
+        <w:t>else</w:t>
+      </w:r>
+      <w:proofErr w:type="spellEnd"/>
+      <w:r>
+        <w:rPr>
+          <w:rFonts w:ascii="Consolas" w:hAnsi="Consolas" w:cs="Consolas"/>
+          <w:color w:val="000000"/>
+          <w:sz w:val="20"/>
+          <w:szCs w:val="20"/>
+        </w:rPr>
+        <w:t xml:space="preserve"> {</w:t>
+      </w:r>
+    </w:p>
+    <w:p>
+      <w:pPr>
+        <w:autoSpaceDE w:val="0"/>
+        <w:autoSpaceDN w:val="0"/>
+        <w:adjustRightInd w:val="0"/>
+        <w:spacing w:after="0" w:line="240" w:lineRule="auto"/>
+        <w:rPr>
+          <w:rFonts w:ascii="Consolas" w:hAnsi="Consolas" w:cs="Consolas"/>
+          <w:sz w:val="20"/>
+          <w:szCs w:val="20"/>
+        </w:rPr>
+      </w:pPr>
+      <w:r>
+        <w:rPr>
+          <w:rFonts w:ascii="Consolas" w:hAnsi="Consolas" w:cs="Consolas"/>
+          <w:color w:val="000000"/>
+          <w:sz w:val="20"/>
+          <w:szCs w:val="20"/>
+        </w:rPr>
+        <w:tab/>
+        <w:t xml:space="preserve">                </w:t>
+      </w:r>
+      <w:proofErr w:type="spellStart"/>
+      <w:r>
+        <w:rPr>
+          <w:rFonts w:ascii="Consolas" w:hAnsi="Consolas" w:cs="Consolas"/>
+          <w:b/>
+          <w:bCs/>
+          <w:color w:val="7F0055"/>
+          <w:sz w:val="20"/>
+          <w:szCs w:val="20"/>
+        </w:rPr>
+        <w:t>if</w:t>
+      </w:r>
+      <w:proofErr w:type="spellEnd"/>
+      <w:r>
+        <w:rPr>
+          <w:rFonts w:ascii="Consolas" w:hAnsi="Consolas" w:cs="Consolas"/>
+          <w:color w:val="000000"/>
+          <w:sz w:val="20"/>
+          <w:szCs w:val="20"/>
+        </w:rPr>
+        <w:t xml:space="preserve"> (</w:t>
+      </w:r>
+      <w:proofErr w:type="spellStart"/>
+      <w:r>
+        <w:rPr>
+          <w:rFonts w:ascii="Consolas" w:hAnsi="Consolas" w:cs="Consolas"/>
+          <w:color w:val="6A3E3E"/>
+          <w:sz w:val="20"/>
+          <w:szCs w:val="20"/>
+        </w:rPr>
+        <w:t>respostaPrisioneiroB</w:t>
+      </w:r>
+      <w:r>
+        <w:rPr>
+          <w:rFonts w:ascii="Consolas" w:hAnsi="Consolas" w:cs="Consolas"/>
+          <w:color w:val="000000"/>
+          <w:sz w:val="20"/>
+          <w:szCs w:val="20"/>
+        </w:rPr>
+        <w:t>.equals</w:t>
+      </w:r>
+      <w:proofErr w:type="spellEnd"/>
+      <w:r>
+        <w:rPr>
+          <w:rFonts w:ascii="Consolas" w:hAnsi="Consolas" w:cs="Consolas"/>
+          <w:color w:val="000000"/>
+          <w:sz w:val="20"/>
+          <w:szCs w:val="20"/>
+        </w:rPr>
+        <w:t>(</w:t>
+      </w:r>
+      <w:r>
+        <w:rPr>
+          <w:rFonts w:ascii="Consolas" w:hAnsi="Consolas" w:cs="Consolas"/>
+          <w:color w:val="2A00FF"/>
+          <w:sz w:val="20"/>
+          <w:szCs w:val="20"/>
+        </w:rPr>
+        <w:t>"Culpado"</w:t>
+      </w:r>
+      <w:r>
+        <w:rPr>
+          <w:rFonts w:ascii="Consolas" w:hAnsi="Consolas" w:cs="Consolas"/>
+          <w:color w:val="000000"/>
+          <w:sz w:val="20"/>
+          <w:szCs w:val="20"/>
+        </w:rPr>
+        <w:t>)) {</w:t>
+      </w:r>
+    </w:p>
+    <w:p>
+      <w:pPr>
+        <w:autoSpaceDE w:val="0"/>
+        <w:autoSpaceDN w:val="0"/>
+        <w:adjustRightInd w:val="0"/>
+        <w:spacing w:after="0" w:line="240" w:lineRule="auto"/>
+        <w:rPr>
+          <w:rFonts w:ascii="Consolas" w:hAnsi="Consolas" w:cs="Consolas"/>
+          <w:sz w:val="20"/>
+          <w:szCs w:val="20"/>
+        </w:rPr>
+      </w:pPr>
+      <w:r>
+        <w:rPr>
+          <w:rFonts w:ascii="Consolas" w:hAnsi="Consolas" w:cs="Consolas"/>
+          <w:color w:val="000000"/>
+          <w:sz w:val="20"/>
+          <w:szCs w:val="20"/>
+        </w:rPr>
+        <w:tab/>
+        <w:t xml:space="preserve">                    </w:t>
+      </w:r>
+      <w:proofErr w:type="spellStart"/>
+      <w:r>
+        <w:rPr>
+          <w:rFonts w:ascii="Consolas" w:hAnsi="Consolas" w:cs="Consolas"/>
+          <w:b/>
+          <w:bCs/>
+          <w:color w:val="7F0055"/>
+          <w:sz w:val="20"/>
+          <w:szCs w:val="20"/>
+          <w:shd w:val="clear" w:color="auto" w:fill="D4D4D4"/>
+        </w:rPr>
+        <w:t>return</w:t>
+      </w:r>
+      <w:proofErr w:type="spellEnd"/>
+      <w:r>
+        <w:rPr>
+          <w:rFonts w:ascii="Consolas" w:hAnsi="Consolas" w:cs="Consolas"/>
+          <w:color w:val="000000"/>
+          <w:sz w:val="20"/>
+          <w:szCs w:val="20"/>
+          <w:shd w:val="clear" w:color="auto" w:fill="D4D4D4"/>
+        </w:rPr>
+        <w:t xml:space="preserve"> </w:t>
+      </w:r>
+      <w:r>
+        <w:rPr>
+          <w:rFonts w:ascii="Consolas" w:hAnsi="Consolas" w:cs="Consolas"/>
+          <w:color w:val="0000C0"/>
+          <w:sz w:val="20"/>
+          <w:szCs w:val="20"/>
+          <w:shd w:val="clear" w:color="auto" w:fill="D4D4D4"/>
+        </w:rPr>
+        <w:t>PENA_CONDENACAO_CUMPLICES</w:t>
+      </w:r>
+      <w:r>
+        <w:rPr>
+          <w:rFonts w:ascii="Consolas" w:hAnsi="Consolas" w:cs="Consolas"/>
+          <w:color w:val="000000"/>
+          <w:sz w:val="20"/>
+          <w:szCs w:val="20"/>
+          <w:shd w:val="clear" w:color="auto" w:fill="D4D4D4"/>
+        </w:rPr>
+        <w:t>;</w:t>
+      </w:r>
+    </w:p>
+    <w:p>
+      <w:pPr>
+        <w:autoSpaceDE w:val="0"/>
+        <w:autoSpaceDN w:val="0"/>
+        <w:adjustRightInd w:val="0"/>
+        <w:spacing w:after="0" w:line="240" w:lineRule="auto"/>
+        <w:rPr>
+          <w:rFonts w:ascii="Consolas" w:hAnsi="Consolas" w:cs="Consolas"/>
+          <w:sz w:val="20"/>
+          <w:szCs w:val="20"/>
+        </w:rPr>
+      </w:pPr>
+      <w:r>
+        <w:rPr>
+          <w:rFonts w:ascii="Consolas" w:hAnsi="Consolas" w:cs="Consolas"/>
+          <w:color w:val="000000"/>
+          <w:sz w:val="20"/>
+          <w:szCs w:val="20"/>
+        </w:rPr>
+        <w:tab/>
+        <w:t xml:space="preserve">                } </w:t>
+      </w:r>
+      <w:proofErr w:type="spellStart"/>
+      <w:r>
+        <w:rPr>
+          <w:rFonts w:ascii="Consolas" w:hAnsi="Consolas" w:cs="Consolas"/>
+          <w:b/>
+          <w:bCs/>
+          <w:color w:val="7F0055"/>
+          <w:sz w:val="20"/>
+          <w:szCs w:val="20"/>
+        </w:rPr>
+        <w:t>else</w:t>
+      </w:r>
+      <w:proofErr w:type="spellEnd"/>
+      <w:r>
+        <w:rPr>
+          <w:rFonts w:ascii="Consolas" w:hAnsi="Consolas" w:cs="Consolas"/>
+          <w:color w:val="000000"/>
+          <w:sz w:val="20"/>
+          <w:szCs w:val="20"/>
+        </w:rPr>
+        <w:t xml:space="preserve"> {</w:t>
+      </w:r>
+    </w:p>
+    <w:p>
+      <w:pPr>
+        <w:autoSpaceDE w:val="0"/>
+        <w:autoSpaceDN w:val="0"/>
+        <w:adjustRightInd w:val="0"/>
+        <w:spacing w:after="0" w:line="240" w:lineRule="auto"/>
+        <w:rPr>
+          <w:rFonts w:ascii="Consolas" w:hAnsi="Consolas" w:cs="Consolas"/>
+          <w:sz w:val="20"/>
+          <w:szCs w:val="20"/>
+        </w:rPr>
+      </w:pPr>
+      <w:r>
+        <w:rPr>
+          <w:rFonts w:ascii="Consolas" w:hAnsi="Consolas" w:cs="Consolas"/>
+          <w:color w:val="000000"/>
+          <w:sz w:val="20"/>
+          <w:szCs w:val="20"/>
+        </w:rPr>
+        <w:tab/>
+        <w:t xml:space="preserve">                         </w:t>
+      </w:r>
+      <w:proofErr w:type="spellStart"/>
+      <w:r>
+        <w:rPr>
+          <w:rFonts w:ascii="Consolas" w:hAnsi="Consolas" w:cs="Consolas"/>
+          <w:b/>
+          <w:bCs/>
+          <w:color w:val="7F0055"/>
+          <w:sz w:val="20"/>
+          <w:szCs w:val="20"/>
+          <w:shd w:val="clear" w:color="auto" w:fill="D4D4D4"/>
+        </w:rPr>
+        <w:t>return</w:t>
+      </w:r>
+      <w:proofErr w:type="spellEnd"/>
+      <w:r>
+        <w:rPr>
+          <w:rFonts w:ascii="Consolas" w:hAnsi="Consolas" w:cs="Consolas"/>
+          <w:color w:val="000000"/>
+          <w:sz w:val="20"/>
+          <w:szCs w:val="20"/>
+          <w:shd w:val="clear" w:color="auto" w:fill="D4D4D4"/>
+        </w:rPr>
+        <w:t xml:space="preserve"> </w:t>
+      </w:r>
+      <w:r>
+        <w:rPr>
+          <w:rFonts w:ascii="Consolas" w:hAnsi="Consolas" w:cs="Consolas"/>
+          <w:color w:val="0000C0"/>
+          <w:sz w:val="20"/>
+          <w:szCs w:val="20"/>
+          <w:shd w:val="clear" w:color="auto" w:fill="D4D4D4"/>
+        </w:rPr>
+        <w:t>PENA_INOCENCIA</w:t>
+      </w:r>
+      <w:r>
+        <w:rPr>
+          <w:rFonts w:ascii="Consolas" w:hAnsi="Consolas" w:cs="Consolas"/>
+          <w:color w:val="000000"/>
+          <w:sz w:val="20"/>
+          <w:szCs w:val="20"/>
+          <w:shd w:val="clear" w:color="auto" w:fill="D4D4D4"/>
+        </w:rPr>
+        <w:t>;</w:t>
+      </w:r>
+    </w:p>
+    <w:p>
+      <w:pPr>
+        <w:autoSpaceDE w:val="0"/>
+        <w:autoSpaceDN w:val="0"/>
+        <w:adjustRightInd w:val="0"/>
+        <w:spacing w:after="0" w:line="240" w:lineRule="auto"/>
+        <w:rPr>
+          <w:rFonts w:ascii="Consolas" w:hAnsi="Consolas" w:cs="Consolas"/>
+          <w:sz w:val="20"/>
+          <w:szCs w:val="20"/>
+        </w:rPr>
+      </w:pPr>
+      <w:r>
+        <w:rPr>
+          <w:rFonts w:ascii="Consolas" w:hAnsi="Consolas" w:cs="Consolas"/>
+          <w:color w:val="000000"/>
+          <w:sz w:val="20"/>
+          <w:szCs w:val="20"/>
+        </w:rPr>
+        <w:tab/>
+        <w:t xml:space="preserve">                        }</w:t>
+      </w:r>
+    </w:p>
+    <w:p>
+      <w:pPr>
+        <w:autoSpaceDE w:val="0"/>
+        <w:autoSpaceDN w:val="0"/>
+        <w:adjustRightInd w:val="0"/>
+        <w:spacing w:after="0" w:line="240" w:lineRule="auto"/>
+        <w:rPr>
+          <w:rFonts w:ascii="Consolas" w:hAnsi="Consolas" w:cs="Consolas"/>
+          <w:sz w:val="20"/>
+          <w:szCs w:val="20"/>
+        </w:rPr>
+      </w:pPr>
+      <w:r>
+        <w:rPr>
+          <w:rFonts w:ascii="Consolas" w:hAnsi="Consolas" w:cs="Consolas"/>
+          <w:color w:val="000000"/>
+          <w:sz w:val="20"/>
+          <w:szCs w:val="20"/>
+        </w:rPr>
+        <w:tab/>
+        <w:t xml:space="preserve">                }</w:t>
+      </w:r>
+    </w:p>
+    <w:p>
+      <w:pPr>
+        <w:autoSpaceDE w:val="0"/>
+        <w:autoSpaceDN w:val="0"/>
+        <w:adjustRightInd w:val="0"/>
+        <w:spacing w:after="0" w:line="240" w:lineRule="auto"/>
+        <w:rPr>
+          <w:rFonts w:ascii="Consolas" w:hAnsi="Consolas" w:cs="Consolas"/>
+          <w:sz w:val="20"/>
+          <w:szCs w:val="20"/>
+        </w:rPr>
+      </w:pPr>
+      <w:r>
+        <w:rPr>
+          <w:rFonts w:ascii="Consolas" w:hAnsi="Consolas" w:cs="Consolas"/>
+          <w:color w:val="000000"/>
+          <w:sz w:val="20"/>
+          <w:szCs w:val="20"/>
+        </w:rPr>
+        <w:tab/>
+        <w:t xml:space="preserve">     }</w:t>
+      </w:r>
+    </w:p>
+    <w:p>
+      <w:pPr>
+        <w:autoSpaceDE w:val="0"/>
+        <w:autoSpaceDN w:val="0"/>
+        <w:adjustRightInd w:val="0"/>
+        <w:spacing w:after="0" w:line="240" w:lineRule="auto"/>
+        <w:rPr>
+          <w:rFonts w:ascii="Consolas" w:hAnsi="Consolas" w:cs="Consolas"/>
+          <w:sz w:val="20"/>
+          <w:szCs w:val="20"/>
+        </w:rPr>
+      </w:pPr>
+    </w:p>
+    <w:p>
+      <w:pPr>
+        <w:autoSpaceDE w:val="0"/>
+        <w:autoSpaceDN w:val="0"/>
+        <w:adjustRightInd w:val="0"/>
+        <w:spacing w:after="0" w:line="240" w:lineRule="auto"/>
+        <w:rPr>
+          <w:rFonts w:ascii="Consolas" w:hAnsi="Consolas" w:cs="Consolas"/>
+          <w:sz w:val="20"/>
+          <w:szCs w:val="20"/>
+        </w:rPr>
+      </w:pPr>
+    </w:p>
+    <w:p>
+      <w:pPr>
+        <w:autoSpaceDE w:val="0"/>
+        <w:autoSpaceDN w:val="0"/>
+        <w:adjustRightInd w:val="0"/>
+        <w:spacing w:after="0" w:line="240" w:lineRule="auto"/>
+        <w:rPr>
+          <w:rFonts w:ascii="Consolas" w:hAnsi="Consolas" w:cs="Consolas"/>
+          <w:sz w:val="20"/>
+          <w:szCs w:val="20"/>
+        </w:rPr>
+      </w:pPr>
+      <w:r>
+        <w:rPr>
+          <w:rFonts w:ascii="Consolas" w:hAnsi="Consolas" w:cs="Consolas"/>
+          <w:color w:val="000000"/>
+          <w:sz w:val="20"/>
+          <w:szCs w:val="20"/>
+        </w:rPr>
+        <w:t>}</w:t>
+      </w:r>
+    </w:p>
+    <w:p/>
+    <w:p>
+      <w:r>
+        <w:t xml:space="preserve">Erro: retorno de variáveis erradas no método </w:t>
+      </w:r>
+      <w:proofErr w:type="spellStart"/>
+      <w:r>
+        <w:t>calculaPena</w:t>
+      </w:r>
+      <w:proofErr w:type="spellEnd"/>
+      <w:r>
+        <w:t>.</w:t>
+      </w:r>
+    </w:p>
+    <w:p>
+      <w:r>
+        <w:t>Correção: variáveis corretas de retorno.</w:t>
+      </w:r>
+    </w:p>
+    <w:p/>
+    <w:p>
+      <w:pPr>
+        <w:pStyle w:val="ListParagraph"/>
+        <w:numPr>
+          <w:ilvl w:val="0"/>
+          <w:numId w:val="2"/>
+        </w:numPr>
+      </w:pPr>
+      <w:r>
+        <w:t xml:space="preserve">Classe </w:t>
+      </w:r>
+      <w:proofErr w:type="spellStart"/>
+      <w:r>
+        <w:t>JUnit</w:t>
+      </w:r>
+      <w:proofErr w:type="spellEnd"/>
+      <w:r>
+        <w:t xml:space="preserve"> versão final</w:t>
+      </w:r>
+    </w:p>
+    <w:p/>
+    <w:p>
+      <w:pPr>
+        <w:autoSpaceDE w:val="0"/>
+        <w:autoSpaceDN w:val="0"/>
+        <w:adjustRightInd w:val="0"/>
+        <w:spacing w:after="0" w:line="240" w:lineRule="auto"/>
+        <w:rPr>
+          <w:rFonts w:ascii="Consolas" w:hAnsi="Consolas" w:cs="Consolas"/>
+          <w:sz w:val="20"/>
+          <w:szCs w:val="20"/>
+          <w:lang w:val="en-US"/>
+        </w:rPr>
+      </w:pPr>
+      <w:r>
+        <w:rPr>
+          <w:rFonts w:ascii="Consolas" w:hAnsi="Consolas" w:cs="Consolas"/>
+          <w:b/>
+          <w:bCs/>
+          <w:color w:val="7F0055"/>
+          <w:sz w:val="20"/>
+          <w:szCs w:val="20"/>
+          <w:lang w:val="en-US"/>
+        </w:rPr>
+        <w:t>import</w:t>
+      </w:r>
+      <w:r>
+        <w:rPr>
+          <w:rFonts w:ascii="Consolas" w:hAnsi="Consolas" w:cs="Consolas"/>
+          <w:color w:val="000000"/>
+          <w:sz w:val="20"/>
+          <w:szCs w:val="20"/>
+          <w:lang w:val="en-US"/>
+        </w:rPr>
+        <w:t xml:space="preserve"> </w:t>
+      </w:r>
+      <w:r>
+        <w:rPr>
+          <w:rFonts w:ascii="Consolas" w:hAnsi="Consolas" w:cs="Consolas"/>
+          <w:b/>
+          <w:bCs/>
+          <w:color w:val="7F0055"/>
+          <w:sz w:val="20"/>
+          <w:szCs w:val="20"/>
+          <w:lang w:val="en-US"/>
+        </w:rPr>
+        <w:t>static</w:t>
+      </w:r>
+      <w:r>
+        <w:rPr>
+          <w:rFonts w:ascii="Consolas" w:hAnsi="Consolas" w:cs="Consolas"/>
+          <w:color w:val="000000"/>
+          <w:sz w:val="20"/>
+          <w:szCs w:val="20"/>
+          <w:lang w:val="en-US"/>
+        </w:rPr>
+        <w:t xml:space="preserve"> </w:t>
+      </w:r>
+      <w:proofErr w:type="spellStart"/>
+      <w:proofErr w:type="gramStart"/>
+      <w:r>
+        <w:rPr>
+          <w:rFonts w:ascii="Consolas" w:hAnsi="Consolas" w:cs="Consolas"/>
+          <w:color w:val="000000"/>
+          <w:sz w:val="20"/>
+          <w:szCs w:val="20"/>
+          <w:lang w:val="en-US"/>
+        </w:rPr>
+        <w:t>org.junit.jupiter.api.Assertions</w:t>
+      </w:r>
+      <w:proofErr w:type="spellEnd"/>
+      <w:proofErr w:type="gramEnd"/>
+      <w:r>
+        <w:rPr>
+          <w:rFonts w:ascii="Consolas" w:hAnsi="Consolas" w:cs="Consolas"/>
+          <w:color w:val="000000"/>
+          <w:sz w:val="20"/>
+          <w:szCs w:val="20"/>
+          <w:lang w:val="en-US"/>
+        </w:rPr>
+        <w:t>.*;</w:t>
+      </w:r>
+    </w:p>
+    <w:p>
+      <w:pPr>
+        <w:autoSpaceDE w:val="0"/>
+        <w:autoSpaceDN w:val="0"/>
+        <w:adjustRightInd w:val="0"/>
+        <w:spacing w:after="0" w:line="240" w:lineRule="auto"/>
+        <w:rPr>
+          <w:rFonts w:ascii="Consolas" w:hAnsi="Consolas" w:cs="Consolas"/>
+          <w:sz w:val="20"/>
+          <w:szCs w:val="20"/>
+          <w:lang w:val="en-US"/>
+        </w:rPr>
+      </w:pPr>
+    </w:p>
+    <w:p>
+      <w:pPr>
+        <w:autoSpaceDE w:val="0"/>
+        <w:autoSpaceDN w:val="0"/>
+        <w:adjustRightInd w:val="0"/>
+        <w:spacing w:after="0" w:line="240" w:lineRule="auto"/>
+        <w:rPr>
+          <w:rFonts w:ascii="Consolas" w:hAnsi="Consolas" w:cs="Consolas"/>
+          <w:sz w:val="20"/>
+          <w:szCs w:val="20"/>
+          <w:lang w:val="en-US"/>
+        </w:rPr>
+      </w:pPr>
+      <w:r>
+        <w:rPr>
+          <w:rFonts w:ascii="Consolas" w:hAnsi="Consolas" w:cs="Consolas"/>
+          <w:b/>
+          <w:bCs/>
+          <w:color w:val="7F0055"/>
+          <w:sz w:val="20"/>
+          <w:szCs w:val="20"/>
+          <w:lang w:val="en-US"/>
+        </w:rPr>
+        <w:t>import</w:t>
+      </w:r>
+      <w:r>
+        <w:rPr>
+          <w:rFonts w:ascii="Consolas" w:hAnsi="Consolas" w:cs="Consolas"/>
+          <w:color w:val="000000"/>
+          <w:sz w:val="20"/>
+          <w:szCs w:val="20"/>
+          <w:lang w:val="en-US"/>
+        </w:rPr>
+        <w:t xml:space="preserve"> </w:t>
+      </w:r>
+      <w:proofErr w:type="spellStart"/>
+      <w:proofErr w:type="gramStart"/>
+      <w:r>
+        <w:rPr>
+          <w:rFonts w:ascii="Consolas" w:hAnsi="Consolas" w:cs="Consolas"/>
+          <w:color w:val="000000"/>
+          <w:sz w:val="20"/>
+          <w:szCs w:val="20"/>
+          <w:lang w:val="en-US"/>
+        </w:rPr>
+        <w:t>org.junit.jupiter.api.Test</w:t>
+      </w:r>
+      <w:proofErr w:type="spellEnd"/>
+      <w:proofErr w:type="gramEnd"/>
+      <w:r>
+        <w:rPr>
+          <w:rFonts w:ascii="Consolas" w:hAnsi="Consolas" w:cs="Consolas"/>
+          <w:color w:val="000000"/>
+          <w:sz w:val="20"/>
+          <w:szCs w:val="20"/>
+          <w:lang w:val="en-US"/>
+        </w:rPr>
+        <w:t>;</w:t>
+      </w:r>
+    </w:p>
+    <w:p>
+      <w:pPr>
+        <w:autoSpaceDE w:val="0"/>
+        <w:autoSpaceDN w:val="0"/>
+        <w:adjustRightInd w:val="0"/>
+        <w:spacing w:after="0" w:line="240" w:lineRule="auto"/>
+        <w:rPr>
+          <w:rFonts w:ascii="Consolas" w:hAnsi="Consolas" w:cs="Consolas"/>
+          <w:sz w:val="20"/>
+          <w:szCs w:val="20"/>
+          <w:lang w:val="en-US"/>
+        </w:rPr>
+      </w:pPr>
+    </w:p>
+    <w:p>
+      <w:pPr>
+        <w:autoSpaceDE w:val="0"/>
+        <w:autoSpaceDN w:val="0"/>
+        <w:adjustRightInd w:val="0"/>
+        <w:spacing w:after="0" w:line="240" w:lineRule="auto"/>
+        <w:rPr>
+          <w:rFonts w:ascii="Consolas" w:hAnsi="Consolas" w:cs="Consolas"/>
+          <w:sz w:val="20"/>
+          <w:szCs w:val="20"/>
+        </w:rPr>
+      </w:pPr>
+      <w:proofErr w:type="spellStart"/>
+      <w:r>
+        <w:rPr>
+          <w:rFonts w:ascii="Consolas" w:hAnsi="Consolas" w:cs="Consolas"/>
+          <w:b/>
+          <w:bCs/>
+          <w:color w:val="7F0055"/>
+          <w:sz w:val="20"/>
+          <w:szCs w:val="20"/>
+        </w:rPr>
+        <w:t>class</w:t>
+      </w:r>
+      <w:proofErr w:type="spellEnd"/>
+      <w:r>
+        <w:rPr>
+          <w:rFonts w:ascii="Consolas" w:hAnsi="Consolas" w:cs="Consolas"/>
+          <w:color w:val="000000"/>
+          <w:sz w:val="20"/>
+          <w:szCs w:val="20"/>
+        </w:rPr>
+        <w:t xml:space="preserve"> </w:t>
+      </w:r>
+      <w:proofErr w:type="spellStart"/>
+      <w:r>
+        <w:rPr>
+          <w:rFonts w:ascii="Consolas" w:hAnsi="Consolas" w:cs="Consolas"/>
+          <w:color w:val="000000"/>
+          <w:sz w:val="20"/>
+          <w:szCs w:val="20"/>
+        </w:rPr>
+        <w:t>testeJulgamentoPrisioneiro</w:t>
+      </w:r>
+      <w:proofErr w:type="spellEnd"/>
+      <w:r>
+        <w:rPr>
+          <w:rFonts w:ascii="Consolas" w:hAnsi="Consolas" w:cs="Consolas"/>
+          <w:color w:val="000000"/>
+          <w:sz w:val="20"/>
+          <w:szCs w:val="20"/>
+        </w:rPr>
+        <w:t xml:space="preserve"> {</w:t>
+      </w:r>
+    </w:p>
+    <w:p>
+      <w:pPr>
+        <w:autoSpaceDE w:val="0"/>
+        <w:autoSpaceDN w:val="0"/>
+        <w:adjustRightInd w:val="0"/>
+        <w:spacing w:after="0" w:line="240" w:lineRule="auto"/>
+        <w:rPr>
+          <w:rFonts w:ascii="Consolas" w:hAnsi="Consolas" w:cs="Consolas"/>
+          <w:sz w:val="20"/>
+          <w:szCs w:val="20"/>
+        </w:rPr>
+      </w:pPr>
+    </w:p>
+    <w:p>
+      <w:pPr>
+        <w:autoSpaceDE w:val="0"/>
+        <w:autoSpaceDN w:val="0"/>
+        <w:adjustRightInd w:val="0"/>
+        <w:spacing w:after="0" w:line="240" w:lineRule="auto"/>
+        <w:rPr>
+          <w:rFonts w:ascii="Consolas" w:hAnsi="Consolas" w:cs="Consolas"/>
+          <w:sz w:val="20"/>
+          <w:szCs w:val="20"/>
+        </w:rPr>
+      </w:pPr>
+      <w:r>
+        <w:rPr>
+          <w:rFonts w:ascii="Consolas" w:hAnsi="Consolas" w:cs="Consolas"/>
+          <w:color w:val="000000"/>
+          <w:sz w:val="20"/>
+          <w:szCs w:val="20"/>
+        </w:rPr>
+        <w:tab/>
+      </w:r>
+      <w:r>
+        <w:rPr>
+          <w:rFonts w:ascii="Consolas" w:hAnsi="Consolas" w:cs="Consolas"/>
+          <w:color w:val="646464"/>
+          <w:sz w:val="20"/>
+          <w:szCs w:val="20"/>
+        </w:rPr>
+        <w:t>@Test</w:t>
+      </w:r>
+    </w:p>
+    <w:p>
+      <w:pPr>
+        <w:autoSpaceDE w:val="0"/>
+        <w:autoSpaceDN w:val="0"/>
+        <w:adjustRightInd w:val="0"/>
+        <w:spacing w:after="0" w:line="240" w:lineRule="auto"/>
+        <w:rPr>
+          <w:rFonts w:ascii="Consolas" w:hAnsi="Consolas" w:cs="Consolas"/>
+          <w:sz w:val="20"/>
+          <w:szCs w:val="20"/>
+        </w:rPr>
+      </w:pPr>
+      <w:r>
+        <w:rPr>
+          <w:rFonts w:ascii="Consolas" w:hAnsi="Consolas" w:cs="Consolas"/>
+          <w:color w:val="000000"/>
+          <w:sz w:val="20"/>
+          <w:szCs w:val="20"/>
+        </w:rPr>
+        <w:tab/>
+      </w:r>
+      <w:proofErr w:type="spellStart"/>
+      <w:r>
+        <w:rPr>
+          <w:rFonts w:ascii="Consolas" w:hAnsi="Consolas" w:cs="Consolas"/>
+          <w:b/>
+          <w:bCs/>
+          <w:color w:val="7F0055"/>
+          <w:sz w:val="20"/>
+          <w:szCs w:val="20"/>
+        </w:rPr>
+        <w:t>public</w:t>
+      </w:r>
+      <w:proofErr w:type="spellEnd"/>
+      <w:r>
+        <w:rPr>
+          <w:rFonts w:ascii="Consolas" w:hAnsi="Consolas" w:cs="Consolas"/>
+          <w:color w:val="000000"/>
+          <w:sz w:val="20"/>
+          <w:szCs w:val="20"/>
+        </w:rPr>
+        <w:t xml:space="preserve"> </w:t>
+      </w:r>
+      <w:proofErr w:type="spellStart"/>
+      <w:r>
+        <w:rPr>
+          <w:rFonts w:ascii="Consolas" w:hAnsi="Consolas" w:cs="Consolas"/>
+          <w:b/>
+          <w:bCs/>
+          <w:color w:val="7F0055"/>
+          <w:sz w:val="20"/>
+          <w:szCs w:val="20"/>
+        </w:rPr>
+        <w:t>void</w:t>
+      </w:r>
+      <w:proofErr w:type="spellEnd"/>
+      <w:r>
+        <w:rPr>
+          <w:rFonts w:ascii="Consolas" w:hAnsi="Consolas" w:cs="Consolas"/>
+          <w:color w:val="000000"/>
+          <w:sz w:val="20"/>
+          <w:szCs w:val="20"/>
+        </w:rPr>
+        <w:t xml:space="preserve"> </w:t>
+      </w:r>
+      <w:proofErr w:type="spellStart"/>
+      <w:proofErr w:type="gramStart"/>
+      <w:r>
+        <w:rPr>
+          <w:rFonts w:ascii="Consolas" w:hAnsi="Consolas" w:cs="Consolas"/>
+          <w:color w:val="000000"/>
+          <w:sz w:val="20"/>
+          <w:szCs w:val="20"/>
+        </w:rPr>
+        <w:t>testeCalculaPena</w:t>
+      </w:r>
+      <w:proofErr w:type="spellEnd"/>
+      <w:r>
+        <w:rPr>
+          <w:rFonts w:ascii="Consolas" w:hAnsi="Consolas" w:cs="Consolas"/>
+          <w:color w:val="000000"/>
+          <w:sz w:val="20"/>
+          <w:szCs w:val="20"/>
+        </w:rPr>
+        <w:t>(</w:t>
+      </w:r>
+      <w:proofErr w:type="gramEnd"/>
+      <w:r>
+        <w:rPr>
+          <w:rFonts w:ascii="Consolas" w:hAnsi="Consolas" w:cs="Consolas"/>
+          <w:color w:val="000000"/>
+          <w:sz w:val="20"/>
+          <w:szCs w:val="20"/>
+        </w:rPr>
+        <w:t>) {</w:t>
+      </w:r>
+    </w:p>
+    <w:p>
+      <w:pPr>
+        <w:autoSpaceDE w:val="0"/>
+        <w:autoSpaceDN w:val="0"/>
+        <w:adjustRightInd w:val="0"/>
+        <w:spacing w:after="0" w:line="240" w:lineRule="auto"/>
+        <w:rPr>
+          <w:rFonts w:ascii="Consolas" w:hAnsi="Consolas" w:cs="Consolas"/>
+          <w:sz w:val="20"/>
+          <w:szCs w:val="20"/>
+        </w:rPr>
+      </w:pPr>
+      <w:r>
+        <w:rPr>
+          <w:rFonts w:ascii="Consolas" w:hAnsi="Consolas" w:cs="Consolas"/>
+          <w:color w:val="000000"/>
+          <w:sz w:val="20"/>
+          <w:szCs w:val="20"/>
+        </w:rPr>
+        <w:tab/>
+      </w:r>
+      <w:r>
+        <w:rPr>
+          <w:rFonts w:ascii="Consolas" w:hAnsi="Consolas" w:cs="Consolas"/>
+          <w:color w:val="000000"/>
+          <w:sz w:val="20"/>
+          <w:szCs w:val="20"/>
+        </w:rPr>
+        <w:tab/>
+      </w:r>
+      <w:proofErr w:type="spellStart"/>
+      <w:r>
+        <w:rPr>
+          <w:rFonts w:ascii="Consolas" w:hAnsi="Consolas" w:cs="Consolas"/>
+          <w:color w:val="000000"/>
+          <w:sz w:val="20"/>
+          <w:szCs w:val="20"/>
+        </w:rPr>
+        <w:t>String</w:t>
+      </w:r>
+      <w:proofErr w:type="spellEnd"/>
+      <w:r>
+        <w:rPr>
+          <w:rFonts w:ascii="Consolas" w:hAnsi="Consolas" w:cs="Consolas"/>
+          <w:color w:val="000000"/>
+          <w:sz w:val="20"/>
+          <w:szCs w:val="20"/>
+        </w:rPr>
+        <w:t xml:space="preserve"> </w:t>
+      </w:r>
+      <w:proofErr w:type="spellStart"/>
+      <w:r>
+        <w:rPr>
+          <w:rFonts w:ascii="Consolas" w:hAnsi="Consolas" w:cs="Consolas"/>
+          <w:color w:val="6A3E3E"/>
+          <w:sz w:val="20"/>
+          <w:szCs w:val="20"/>
+        </w:rPr>
+        <w:t>respostaPrisioneiroA</w:t>
+      </w:r>
+      <w:proofErr w:type="spellEnd"/>
+      <w:r>
+        <w:rPr>
+          <w:rFonts w:ascii="Consolas" w:hAnsi="Consolas" w:cs="Consolas"/>
+          <w:color w:val="000000"/>
+          <w:sz w:val="20"/>
+          <w:szCs w:val="20"/>
+        </w:rPr>
+        <w:t xml:space="preserve"> = </w:t>
+      </w:r>
+      <w:r>
+        <w:rPr>
+          <w:rFonts w:ascii="Consolas" w:hAnsi="Consolas" w:cs="Consolas"/>
+          <w:color w:val="2A00FF"/>
+          <w:sz w:val="20"/>
+          <w:szCs w:val="20"/>
+        </w:rPr>
+        <w:t>"Culpado"</w:t>
+      </w:r>
+      <w:r>
+        <w:rPr>
+          <w:rFonts w:ascii="Consolas" w:hAnsi="Consolas" w:cs="Consolas"/>
+          <w:color w:val="000000"/>
+          <w:sz w:val="20"/>
+          <w:szCs w:val="20"/>
+        </w:rPr>
+        <w:t>;</w:t>
+      </w:r>
+    </w:p>
+    <w:p>
+      <w:pPr>
+        <w:autoSpaceDE w:val="0"/>
+        <w:autoSpaceDN w:val="0"/>
+        <w:adjustRightInd w:val="0"/>
+        <w:spacing w:after="0" w:line="240" w:lineRule="auto"/>
+        <w:rPr>
+          <w:rFonts w:ascii="Consolas" w:hAnsi="Consolas" w:cs="Consolas"/>
+          <w:sz w:val="20"/>
+          <w:szCs w:val="20"/>
+        </w:rPr>
+      </w:pPr>
+      <w:r>
+        <w:rPr>
+          <w:rFonts w:ascii="Consolas" w:hAnsi="Consolas" w:cs="Consolas"/>
+          <w:color w:val="000000"/>
+          <w:sz w:val="20"/>
+          <w:szCs w:val="20"/>
+        </w:rPr>
+        <w:tab/>
+      </w:r>
+      <w:r>
+        <w:rPr>
+          <w:rFonts w:ascii="Consolas" w:hAnsi="Consolas" w:cs="Consolas"/>
+          <w:color w:val="000000"/>
+          <w:sz w:val="20"/>
+          <w:szCs w:val="20"/>
+        </w:rPr>
+        <w:tab/>
+      </w:r>
+      <w:proofErr w:type="spellStart"/>
+      <w:r>
+        <w:rPr>
+          <w:rFonts w:ascii="Consolas" w:hAnsi="Consolas" w:cs="Consolas"/>
+          <w:color w:val="000000"/>
+          <w:sz w:val="20"/>
+          <w:szCs w:val="20"/>
+        </w:rPr>
+        <w:t>String</w:t>
+      </w:r>
+      <w:proofErr w:type="spellEnd"/>
+      <w:r>
+        <w:rPr>
+          <w:rFonts w:ascii="Consolas" w:hAnsi="Consolas" w:cs="Consolas"/>
+          <w:color w:val="000000"/>
+          <w:sz w:val="20"/>
+          <w:szCs w:val="20"/>
+        </w:rPr>
+        <w:t xml:space="preserve"> </w:t>
+      </w:r>
+      <w:proofErr w:type="spellStart"/>
+      <w:r>
+        <w:rPr>
+          <w:rFonts w:ascii="Consolas" w:hAnsi="Consolas" w:cs="Consolas"/>
+          <w:color w:val="6A3E3E"/>
+          <w:sz w:val="20"/>
+          <w:szCs w:val="20"/>
+        </w:rPr>
+        <w:t>respostaPrisioneiroB</w:t>
+      </w:r>
+      <w:proofErr w:type="spellEnd"/>
+      <w:r>
+        <w:rPr>
+          <w:rFonts w:ascii="Consolas" w:hAnsi="Consolas" w:cs="Consolas"/>
+          <w:color w:val="000000"/>
+          <w:sz w:val="20"/>
+          <w:szCs w:val="20"/>
+        </w:rPr>
+        <w:t xml:space="preserve"> = </w:t>
+      </w:r>
+      <w:r>
+        <w:rPr>
+          <w:rFonts w:ascii="Consolas" w:hAnsi="Consolas" w:cs="Consolas"/>
+          <w:color w:val="2A00FF"/>
+          <w:sz w:val="20"/>
+          <w:szCs w:val="20"/>
+        </w:rPr>
+        <w:t>"Culpado"</w:t>
+      </w:r>
+      <w:r>
+        <w:rPr>
+          <w:rFonts w:ascii="Consolas" w:hAnsi="Consolas" w:cs="Consolas"/>
+          <w:color w:val="000000"/>
+          <w:sz w:val="20"/>
+          <w:szCs w:val="20"/>
+        </w:rPr>
+        <w:t>;</w:t>
+      </w:r>
+    </w:p>
+    <w:p>
+      <w:pPr>
+        <w:autoSpaceDE w:val="0"/>
+        <w:autoSpaceDN w:val="0"/>
+        <w:adjustRightInd w:val="0"/>
+        <w:spacing w:after="0" w:line="240" w:lineRule="auto"/>
+        <w:rPr>
+          <w:rFonts w:ascii="Consolas" w:hAnsi="Consolas" w:cs="Consolas"/>
+          <w:sz w:val="20"/>
+          <w:szCs w:val="20"/>
+        </w:rPr>
+      </w:pPr>
+      <w:r>
+        <w:rPr>
+          <w:rFonts w:ascii="Consolas" w:hAnsi="Consolas" w:cs="Consolas"/>
+          <w:color w:val="000000"/>
+          <w:sz w:val="20"/>
+          <w:szCs w:val="20"/>
+        </w:rPr>
+        <w:tab/>
+      </w:r>
+      <w:r>
+        <w:rPr>
+          <w:rFonts w:ascii="Consolas" w:hAnsi="Consolas" w:cs="Consolas"/>
+          <w:color w:val="000000"/>
+          <w:sz w:val="20"/>
+          <w:szCs w:val="20"/>
+        </w:rPr>
+        <w:tab/>
+      </w:r>
+      <w:proofErr w:type="spellStart"/>
+      <w:r>
+        <w:rPr>
+          <w:rFonts w:ascii="Consolas" w:hAnsi="Consolas" w:cs="Consolas"/>
+          <w:color w:val="000000"/>
+          <w:sz w:val="20"/>
+          <w:szCs w:val="20"/>
+        </w:rPr>
+        <w:t>JulgamentoPrisioneiro</w:t>
+      </w:r>
+      <w:proofErr w:type="spellEnd"/>
+      <w:r>
+        <w:rPr>
+          <w:rFonts w:ascii="Consolas" w:hAnsi="Consolas" w:cs="Consolas"/>
+          <w:color w:val="000000"/>
+          <w:sz w:val="20"/>
+          <w:szCs w:val="20"/>
+        </w:rPr>
+        <w:t xml:space="preserve"> </w:t>
+      </w:r>
+      <w:r>
+        <w:rPr>
+          <w:rFonts w:ascii="Consolas" w:hAnsi="Consolas" w:cs="Consolas"/>
+          <w:color w:val="6A3E3E"/>
+          <w:sz w:val="20"/>
+          <w:szCs w:val="20"/>
+        </w:rPr>
+        <w:t>julgamento</w:t>
+      </w:r>
+      <w:r>
+        <w:rPr>
+          <w:rFonts w:ascii="Consolas" w:hAnsi="Consolas" w:cs="Consolas"/>
+          <w:color w:val="000000"/>
+          <w:sz w:val="20"/>
+          <w:szCs w:val="20"/>
+        </w:rPr>
+        <w:t xml:space="preserve"> = </w:t>
+      </w:r>
+      <w:r>
+        <w:rPr>
+          <w:rFonts w:ascii="Consolas" w:hAnsi="Consolas" w:cs="Consolas"/>
+          <w:b/>
+          <w:bCs/>
+          <w:color w:val="7F0055"/>
+          <w:sz w:val="20"/>
+          <w:szCs w:val="20"/>
+        </w:rPr>
+        <w:t>new</w:t>
+      </w:r>
+      <w:r>
+        <w:rPr>
+          <w:rFonts w:ascii="Consolas" w:hAnsi="Consolas" w:cs="Consolas"/>
+          <w:color w:val="000000"/>
+          <w:sz w:val="20"/>
+          <w:szCs w:val="20"/>
+        </w:rPr>
+        <w:t xml:space="preserve"> </w:t>
+      </w:r>
+      <w:proofErr w:type="spellStart"/>
+      <w:proofErr w:type="gramStart"/>
+      <w:r>
+        <w:rPr>
+          <w:rFonts w:ascii="Consolas" w:hAnsi="Consolas" w:cs="Consolas"/>
+          <w:color w:val="000000"/>
+          <w:sz w:val="20"/>
+          <w:szCs w:val="20"/>
+        </w:rPr>
+        <w:t>JulgamentoPrisioneiro</w:t>
+      </w:r>
+      <w:proofErr w:type="spellEnd"/>
+      <w:r>
+        <w:rPr>
+          <w:rFonts w:ascii="Consolas" w:hAnsi="Consolas" w:cs="Consolas"/>
+          <w:color w:val="000000"/>
+          <w:sz w:val="20"/>
+          <w:szCs w:val="20"/>
+        </w:rPr>
+        <w:t>(</w:t>
+      </w:r>
+      <w:proofErr w:type="gramEnd"/>
+      <w:r>
+        <w:rPr>
+          <w:rFonts w:ascii="Consolas" w:hAnsi="Consolas" w:cs="Consolas"/>
+          <w:color w:val="000000"/>
+          <w:sz w:val="20"/>
+          <w:szCs w:val="20"/>
+        </w:rPr>
+        <w:t>);</w:t>
+      </w:r>
+    </w:p>
+    <w:p>
+      <w:pPr>
+        <w:autoSpaceDE w:val="0"/>
+        <w:autoSpaceDN w:val="0"/>
+        <w:adjustRightInd w:val="0"/>
+        <w:spacing w:after="0" w:line="240" w:lineRule="auto"/>
+        <w:rPr>
+          <w:rFonts w:ascii="Consolas" w:hAnsi="Consolas" w:cs="Consolas"/>
+          <w:sz w:val="20"/>
+          <w:szCs w:val="20"/>
+        </w:rPr>
+      </w:pPr>
+      <w:r>
+        <w:rPr>
+          <w:rFonts w:ascii="Consolas" w:hAnsi="Consolas" w:cs="Consolas"/>
+          <w:color w:val="000000"/>
+          <w:sz w:val="20"/>
+          <w:szCs w:val="20"/>
+        </w:rPr>
+        <w:tab/>
+      </w:r>
+      <w:r>
+        <w:rPr>
+          <w:rFonts w:ascii="Consolas" w:hAnsi="Consolas" w:cs="Consolas"/>
+          <w:color w:val="000000"/>
+          <w:sz w:val="20"/>
+          <w:szCs w:val="20"/>
+        </w:rPr>
+        <w:tab/>
+      </w:r>
+      <w:proofErr w:type="spellStart"/>
+      <w:r>
+        <w:rPr>
+          <w:rFonts w:ascii="Consolas" w:hAnsi="Consolas" w:cs="Consolas"/>
+          <w:b/>
+          <w:bCs/>
+          <w:color w:val="7F0055"/>
+          <w:sz w:val="20"/>
+          <w:szCs w:val="20"/>
+        </w:rPr>
+        <w:t>int</w:t>
+      </w:r>
+      <w:proofErr w:type="spellEnd"/>
+      <w:r>
+        <w:rPr>
+          <w:rFonts w:ascii="Consolas" w:hAnsi="Consolas" w:cs="Consolas"/>
+          <w:color w:val="000000"/>
+          <w:sz w:val="20"/>
+          <w:szCs w:val="20"/>
+        </w:rPr>
+        <w:t xml:space="preserve"> </w:t>
+      </w:r>
+      <w:proofErr w:type="spellStart"/>
+      <w:r>
+        <w:rPr>
+          <w:rFonts w:ascii="Consolas" w:hAnsi="Consolas" w:cs="Consolas"/>
+          <w:color w:val="6A3E3E"/>
+          <w:sz w:val="20"/>
+          <w:szCs w:val="20"/>
+        </w:rPr>
+        <w:t>respostaEsperada</w:t>
+      </w:r>
+      <w:proofErr w:type="spellEnd"/>
+      <w:r>
+        <w:rPr>
+          <w:rFonts w:ascii="Consolas" w:hAnsi="Consolas" w:cs="Consolas"/>
+          <w:color w:val="000000"/>
+          <w:sz w:val="20"/>
+          <w:szCs w:val="20"/>
+        </w:rPr>
+        <w:t xml:space="preserve"> = 5;</w:t>
+      </w:r>
+    </w:p>
+    <w:p>
+      <w:pPr>
+        <w:autoSpaceDE w:val="0"/>
+        <w:autoSpaceDN w:val="0"/>
+        <w:adjustRightInd w:val="0"/>
+        <w:spacing w:after="0" w:line="240" w:lineRule="auto"/>
+        <w:rPr>
+          <w:rFonts w:ascii="Consolas" w:hAnsi="Consolas" w:cs="Consolas"/>
+          <w:sz w:val="20"/>
+          <w:szCs w:val="20"/>
+        </w:rPr>
+      </w:pPr>
+      <w:r>
+        <w:rPr>
+          <w:rFonts w:ascii="Consolas" w:hAnsi="Consolas" w:cs="Consolas"/>
+          <w:color w:val="000000"/>
+          <w:sz w:val="20"/>
+          <w:szCs w:val="20"/>
+        </w:rPr>
+        <w:tab/>
+      </w:r>
+      <w:r>
+        <w:rPr>
+          <w:rFonts w:ascii="Consolas" w:hAnsi="Consolas" w:cs="Consolas"/>
+          <w:color w:val="000000"/>
+          <w:sz w:val="20"/>
+          <w:szCs w:val="20"/>
+        </w:rPr>
+        <w:tab/>
+      </w:r>
+      <w:proofErr w:type="spellStart"/>
+      <w:r>
+        <w:rPr>
+          <w:rFonts w:ascii="Consolas" w:hAnsi="Consolas" w:cs="Consolas"/>
+          <w:b/>
+          <w:bCs/>
+          <w:color w:val="7F0055"/>
+          <w:sz w:val="20"/>
+          <w:szCs w:val="20"/>
+        </w:rPr>
+        <w:t>int</w:t>
+      </w:r>
+      <w:proofErr w:type="spellEnd"/>
+      <w:r>
+        <w:rPr>
+          <w:rFonts w:ascii="Consolas" w:hAnsi="Consolas" w:cs="Consolas"/>
+          <w:color w:val="000000"/>
+          <w:sz w:val="20"/>
+          <w:szCs w:val="20"/>
+        </w:rPr>
+        <w:t xml:space="preserve"> </w:t>
+      </w:r>
+      <w:proofErr w:type="spellStart"/>
+      <w:r>
+        <w:rPr>
+          <w:rFonts w:ascii="Consolas" w:hAnsi="Consolas" w:cs="Consolas"/>
+          <w:color w:val="6A3E3E"/>
+          <w:sz w:val="20"/>
+          <w:szCs w:val="20"/>
+        </w:rPr>
+        <w:t>respostaReal</w:t>
+      </w:r>
+      <w:proofErr w:type="spellEnd"/>
+      <w:r>
+        <w:rPr>
+          <w:rFonts w:ascii="Consolas" w:hAnsi="Consolas" w:cs="Consolas"/>
+          <w:color w:val="000000"/>
+          <w:sz w:val="20"/>
+          <w:szCs w:val="20"/>
+        </w:rPr>
+        <w:t xml:space="preserve"> = </w:t>
+      </w:r>
+      <w:proofErr w:type="spellStart"/>
+      <w:proofErr w:type="gramStart"/>
+      <w:r>
+        <w:rPr>
+          <w:rFonts w:ascii="Consolas" w:hAnsi="Consolas" w:cs="Consolas"/>
+          <w:color w:val="6A3E3E"/>
+          <w:sz w:val="20"/>
+          <w:szCs w:val="20"/>
+        </w:rPr>
+        <w:t>julgamento</w:t>
+      </w:r>
+      <w:r>
+        <w:rPr>
+          <w:rFonts w:ascii="Consolas" w:hAnsi="Consolas" w:cs="Consolas"/>
+          <w:color w:val="000000"/>
+          <w:sz w:val="20"/>
+          <w:szCs w:val="20"/>
+        </w:rPr>
+        <w:t>.calculaPena</w:t>
+      </w:r>
+      <w:proofErr w:type="spellEnd"/>
+      <w:proofErr w:type="gramEnd"/>
+      <w:r>
+        <w:rPr>
+          <w:rFonts w:ascii="Consolas" w:hAnsi="Consolas" w:cs="Consolas"/>
+          <w:color w:val="000000"/>
+          <w:sz w:val="20"/>
+          <w:szCs w:val="20"/>
+        </w:rPr>
+        <w:t>(</w:t>
+      </w:r>
+      <w:proofErr w:type="spellStart"/>
+      <w:r>
+        <w:rPr>
+          <w:rFonts w:ascii="Consolas" w:hAnsi="Consolas" w:cs="Consolas"/>
+          <w:color w:val="6A3E3E"/>
+          <w:sz w:val="20"/>
+          <w:szCs w:val="20"/>
+        </w:rPr>
+        <w:t>respostaPrisioneiroA</w:t>
+      </w:r>
+      <w:proofErr w:type="spellEnd"/>
+      <w:r>
+        <w:rPr>
+          <w:rFonts w:ascii="Consolas" w:hAnsi="Consolas" w:cs="Consolas"/>
+          <w:color w:val="000000"/>
+          <w:sz w:val="20"/>
+          <w:szCs w:val="20"/>
+        </w:rPr>
+        <w:t xml:space="preserve">, </w:t>
+      </w:r>
+      <w:proofErr w:type="spellStart"/>
+      <w:r>
+        <w:rPr>
+          <w:rFonts w:ascii="Consolas" w:hAnsi="Consolas" w:cs="Consolas"/>
+          <w:color w:val="6A3E3E"/>
+          <w:sz w:val="20"/>
+          <w:szCs w:val="20"/>
+        </w:rPr>
+        <w:t>respostaPrisioneiroB</w:t>
+      </w:r>
+      <w:proofErr w:type="spellEnd"/>
+      <w:r>
+        <w:rPr>
+          <w:rFonts w:ascii="Consolas" w:hAnsi="Consolas" w:cs="Consolas"/>
+          <w:color w:val="000000"/>
+          <w:sz w:val="20"/>
+          <w:szCs w:val="20"/>
+        </w:rPr>
+        <w:t>);</w:t>
+      </w:r>
+    </w:p>
+    <w:p>
+      <w:pPr>
+        <w:autoSpaceDE w:val="0"/>
+        <w:autoSpaceDN w:val="0"/>
+        <w:adjustRightInd w:val="0"/>
+        <w:spacing w:after="0" w:line="240" w:lineRule="auto"/>
+        <w:rPr>
+          <w:rFonts w:ascii="Consolas" w:hAnsi="Consolas" w:cs="Consolas"/>
+          <w:sz w:val="20"/>
+          <w:szCs w:val="20"/>
+        </w:rPr>
+      </w:pPr>
+      <w:r>
+        <w:rPr>
+          <w:rFonts w:ascii="Consolas" w:hAnsi="Consolas" w:cs="Consolas"/>
+          <w:color w:val="000000"/>
+          <w:sz w:val="20"/>
+          <w:szCs w:val="20"/>
+        </w:rPr>
+        <w:tab/>
+      </w:r>
+      <w:r>
+        <w:rPr>
+          <w:rFonts w:ascii="Consolas" w:hAnsi="Consolas" w:cs="Consolas"/>
+          <w:color w:val="000000"/>
+          <w:sz w:val="20"/>
+          <w:szCs w:val="20"/>
+        </w:rPr>
+        <w:tab/>
+      </w:r>
+      <w:proofErr w:type="spellStart"/>
+      <w:proofErr w:type="gramStart"/>
+      <w:r>
+        <w:rPr>
+          <w:rFonts w:ascii="Consolas" w:hAnsi="Consolas" w:cs="Consolas"/>
+          <w:i/>
+          <w:iCs/>
+          <w:color w:val="000000"/>
+          <w:sz w:val="20"/>
+          <w:szCs w:val="20"/>
+        </w:rPr>
+        <w:t>assertEquals</w:t>
+      </w:r>
+      <w:proofErr w:type="spellEnd"/>
+      <w:r>
+        <w:rPr>
+          <w:rFonts w:ascii="Consolas" w:hAnsi="Consolas" w:cs="Consolas"/>
+          <w:color w:val="000000"/>
+          <w:sz w:val="20"/>
+          <w:szCs w:val="20"/>
+        </w:rPr>
+        <w:t>(</w:t>
+      </w:r>
+      <w:proofErr w:type="spellStart"/>
+      <w:proofErr w:type="gramEnd"/>
+      <w:r>
+        <w:rPr>
+          <w:rFonts w:ascii="Consolas" w:hAnsi="Consolas" w:cs="Consolas"/>
+          <w:color w:val="6A3E3E"/>
+          <w:sz w:val="20"/>
+          <w:szCs w:val="20"/>
+        </w:rPr>
+        <w:t>respostaEsperada</w:t>
+      </w:r>
+      <w:proofErr w:type="spellEnd"/>
+      <w:r>
+        <w:rPr>
+          <w:rFonts w:ascii="Consolas" w:hAnsi="Consolas" w:cs="Consolas"/>
+          <w:color w:val="000000"/>
+          <w:sz w:val="20"/>
+          <w:szCs w:val="20"/>
+        </w:rPr>
+        <w:t xml:space="preserve">, </w:t>
+      </w:r>
+      <w:proofErr w:type="spellStart"/>
+      <w:r>
+        <w:rPr>
+          <w:rFonts w:ascii="Consolas" w:hAnsi="Consolas" w:cs="Consolas"/>
+          <w:color w:val="6A3E3E"/>
+          <w:sz w:val="20"/>
+          <w:szCs w:val="20"/>
+        </w:rPr>
+        <w:t>respostaReal</w:t>
+      </w:r>
+      <w:proofErr w:type="spellEnd"/>
+      <w:r>
+        <w:rPr>
+          <w:rFonts w:ascii="Consolas" w:hAnsi="Consolas" w:cs="Consolas"/>
+          <w:color w:val="000000"/>
+          <w:sz w:val="20"/>
+          <w:szCs w:val="20"/>
+        </w:rPr>
+        <w:t>);</w:t>
+      </w:r>
+    </w:p>
+    <w:p>
+      <w:pPr>
+        <w:autoSpaceDE w:val="0"/>
+        <w:autoSpaceDN w:val="0"/>
+        <w:adjustRightInd w:val="0"/>
+        <w:spacing w:after="0" w:line="240" w:lineRule="auto"/>
+        <w:rPr>
+          <w:rFonts w:ascii="Consolas" w:hAnsi="Consolas" w:cs="Consolas"/>
+          <w:sz w:val="20"/>
+          <w:szCs w:val="20"/>
+        </w:rPr>
+      </w:pPr>
+      <w:r>
+        <w:rPr>
+          <w:rFonts w:ascii="Consolas" w:hAnsi="Consolas" w:cs="Consolas"/>
+          <w:color w:val="000000"/>
+          <w:sz w:val="20"/>
+          <w:szCs w:val="20"/>
+        </w:rPr>
+        <w:tab/>
+        <w:t>}</w:t>
+      </w:r>
+    </w:p>
+    <w:p>
+      <w:pPr>
+        <w:autoSpaceDE w:val="0"/>
+        <w:autoSpaceDN w:val="0"/>
+        <w:adjustRightInd w:val="0"/>
+        <w:spacing w:after="0" w:line="240" w:lineRule="auto"/>
+        <w:rPr>
+          <w:rFonts w:ascii="Consolas" w:hAnsi="Consolas" w:cs="Consolas"/>
+          <w:sz w:val="20"/>
+          <w:szCs w:val="20"/>
+        </w:rPr>
+      </w:pPr>
+    </w:p>
+    <w:p>
+      <w:pPr>
+        <w:autoSpaceDE w:val="0"/>
+        <w:autoSpaceDN w:val="0"/>
+        <w:adjustRightInd w:val="0"/>
+        <w:spacing w:after="0" w:line="240" w:lineRule="auto"/>
+        <w:rPr>
+          <w:rFonts w:ascii="Consolas" w:hAnsi="Consolas" w:cs="Consolas"/>
+          <w:sz w:val="20"/>
+          <w:szCs w:val="20"/>
+        </w:rPr>
+      </w:pPr>
+      <w:r>
+        <w:rPr>
+          <w:rFonts w:ascii="Consolas" w:hAnsi="Consolas" w:cs="Consolas"/>
+          <w:color w:val="000000"/>
+          <w:sz w:val="20"/>
+          <w:szCs w:val="20"/>
+        </w:rPr>
+        <w:t>}</w:t>
+      </w:r>
+    </w:p>
+    <w:p/>
+    <w:p>
+      <w:r>
+        <w:t xml:space="preserve">Erro: valor incorreto da variável </w:t>
+      </w:r>
+      <w:proofErr w:type="spellStart"/>
+      <w:r>
+        <w:t>respostaEsperada</w:t>
+      </w:r>
+      <w:proofErr w:type="spellEnd"/>
+      <w:r>
+        <w:t>.</w:t>
+      </w:r>
+    </w:p>
+    <w:p>
+      <w:r>
+        <w:t>Correção: variável “</w:t>
+      </w:r>
+      <w:proofErr w:type="spellStart"/>
+      <w:r>
+        <w:t>respostaEsperada</w:t>
+      </w:r>
+      <w:proofErr w:type="spellEnd"/>
+      <w:r>
+        <w:t>” com valor 5.</w:t>
       </w:r>
       <w:bookmarkStart w:id="0" w:name="_GoBack"/>
       <w:bookmarkEnd w:id="0"/>

</xml_diff>